<commit_message>
Setup up ProdutosController and upload image
</commit_message>
<xml_diff>
--- a/Anotações API Rest.docx
+++ b/Anotações API Rest.docx
@@ -7880,6 +7880,60 @@
       <w:pPr>
         <w:pStyle w:val="PargrafodaLista"/>
         <w:jc w:val="center"/>
+        <w:rPr>
+          <w:rFonts w:ascii="Arial" w:hAnsi="Arial" w:cs="Arial"/>
+          <w:sz w:val="24"/>
+          <w:szCs w:val="24"/>
+        </w:rPr>
+      </w:pPr>
+    </w:p>
+    <w:p>
+      <w:pPr>
+        <w:pStyle w:val="PargrafodaLista"/>
+        <w:rPr>
+          <w:rFonts w:ascii="Arial" w:hAnsi="Arial" w:cs="Arial"/>
+          <w:sz w:val="24"/>
+          <w:szCs w:val="24"/>
+        </w:rPr>
+      </w:pPr>
+      <w:r>
+        <w:rPr>
+          <w:rFonts w:ascii="Arial" w:hAnsi="Arial" w:cs="Arial"/>
+          <w:sz w:val="24"/>
+          <w:szCs w:val="24"/>
+        </w:rPr>
+        <w:t xml:space="preserve">Para configurar da maneira personalizada os erros, é preciso na Startup desabilitar o </w:t>
+      </w:r>
+      <w:proofErr w:type="spellStart"/>
+      <w:r>
+        <w:rPr>
+          <w:rFonts w:ascii="Arial" w:hAnsi="Arial" w:cs="Arial"/>
+          <w:sz w:val="24"/>
+          <w:szCs w:val="24"/>
+        </w:rPr>
+        <w:t>behavior</w:t>
+      </w:r>
+      <w:proofErr w:type="spellEnd"/>
+      <w:r>
+        <w:rPr>
+          <w:rFonts w:ascii="Arial" w:hAnsi="Arial" w:cs="Arial"/>
+          <w:sz w:val="24"/>
+          <w:szCs w:val="24"/>
+        </w:rPr>
+        <w:t xml:space="preserve"> da API</w:t>
+      </w:r>
+      <w:r>
+        <w:rPr>
+          <w:rFonts w:ascii="Arial" w:hAnsi="Arial" w:cs="Arial"/>
+          <w:sz w:val="24"/>
+          <w:szCs w:val="24"/>
+        </w:rPr>
+        <w:t xml:space="preserve"> após o MVC().</w:t>
+      </w:r>
+    </w:p>
+    <w:p>
+      <w:pPr>
+        <w:pStyle w:val="PargrafodaLista"/>
         <w:rPr>
           <w:rFonts w:ascii="Arial" w:hAnsi="Arial" w:cs="Arial"/>
           <w:sz w:val="24"/>

</xml_diff>

<commit_message>
Learning about security in WEB API
</commit_message>
<xml_diff>
--- a/Anotações API Rest.docx
+++ b/Anotações API Rest.docx
@@ -55,7 +55,6 @@
         </w:rPr>
         <w:t>Ele é um marco da criação da WEB, que gira em torno da conversa do “</w:t>
       </w:r>
-      <w:proofErr w:type="spellStart"/>
       <w:r>
         <w:rPr>
           <w:rFonts w:ascii="Arial" w:hAnsi="Arial" w:cs="Arial"/>
@@ -66,7 +65,6 @@
         </w:rPr>
         <w:t>Client</w:t>
       </w:r>
-      <w:proofErr w:type="spellEnd"/>
       <w:r>
         <w:rPr>
           <w:rFonts w:ascii="Arial" w:hAnsi="Arial" w:cs="Arial"/>
@@ -91,25 +89,7 @@
           <w:sz w:val="24"/>
           <w:szCs w:val="24"/>
         </w:rPr>
-        <w:t>”. Você faz um pedido (</w:t>
-      </w:r>
-      <w:proofErr w:type="spellStart"/>
-      <w:r>
-        <w:rPr>
-          <w:rFonts w:ascii="Arial" w:hAnsi="Arial" w:cs="Arial"/>
-          <w:sz w:val="24"/>
-          <w:szCs w:val="24"/>
-        </w:rPr>
-        <w:t>request</w:t>
-      </w:r>
-      <w:proofErr w:type="spellEnd"/>
-      <w:r>
-        <w:rPr>
-          <w:rFonts w:ascii="Arial" w:hAnsi="Arial" w:cs="Arial"/>
-          <w:sz w:val="24"/>
-          <w:szCs w:val="24"/>
-        </w:rPr>
-        <w:t xml:space="preserve">) e ele te </w:t>
+        <w:t xml:space="preserve">”. Você faz um pedido (request) e ele te </w:t>
       </w:r>
       <w:r>
         <w:rPr>
@@ -182,7 +162,6 @@
           <w:szCs w:val="24"/>
         </w:rPr>
       </w:pPr>
-      <w:proofErr w:type="spellStart"/>
       <w:r>
         <w:rPr>
           <w:rFonts w:ascii="Arial" w:hAnsi="Arial" w:cs="Arial"/>
@@ -194,7 +173,6 @@
         </w:rPr>
         <w:t>Verb</w:t>
       </w:r>
-      <w:proofErr w:type="spellEnd"/>
       <w:r>
         <w:rPr>
           <w:rFonts w:ascii="Arial" w:hAnsi="Arial" w:cs="Arial"/>
@@ -240,7 +218,6 @@
           <w:szCs w:val="24"/>
         </w:rPr>
       </w:pPr>
-      <w:proofErr w:type="spellStart"/>
       <w:r>
         <w:rPr>
           <w:rFonts w:ascii="Arial" w:hAnsi="Arial" w:cs="Arial"/>
@@ -252,7 +229,6 @@
         </w:rPr>
         <w:t>Version</w:t>
       </w:r>
-      <w:proofErr w:type="spellEnd"/>
       <w:r>
         <w:rPr>
           <w:rFonts w:ascii="Arial" w:hAnsi="Arial" w:cs="Arial"/>
@@ -331,21 +307,8 @@
           <w:sz w:val="24"/>
           <w:szCs w:val="24"/>
         </w:rPr>
-        <w:t xml:space="preserve">Request </w:t>
-      </w:r>
-      <w:proofErr w:type="spellStart"/>
-      <w:r>
-        <w:rPr>
-          <w:rFonts w:ascii="Arial" w:hAnsi="Arial" w:cs="Arial"/>
-          <w:b/>
-          <w:bCs/>
-          <w:color w:val="FF0000"/>
-          <w:sz w:val="24"/>
-          <w:szCs w:val="24"/>
-        </w:rPr>
-        <w:t>Message</w:t>
-      </w:r>
-      <w:proofErr w:type="spellEnd"/>
+        <w:t>Request Message</w:t>
+      </w:r>
       <w:r>
         <w:rPr>
           <w:rFonts w:ascii="Arial" w:hAnsi="Arial" w:cs="Arial"/>
@@ -443,21 +406,8 @@
           <w:sz w:val="24"/>
           <w:szCs w:val="24"/>
         </w:rPr>
-        <w:t xml:space="preserve">HTTP </w:t>
-      </w:r>
-      <w:proofErr w:type="spellStart"/>
-      <w:r>
-        <w:rPr>
-          <w:rFonts w:ascii="Arial" w:hAnsi="Arial" w:cs="Arial"/>
-          <w:b/>
-          <w:bCs/>
-          <w:color w:val="FF0000"/>
-          <w:sz w:val="24"/>
-          <w:szCs w:val="24"/>
-        </w:rPr>
-        <w:t>Version</w:t>
-      </w:r>
-      <w:proofErr w:type="spellEnd"/>
+        <w:t>HTTP Version</w:t>
+      </w:r>
       <w:r>
         <w:rPr>
           <w:rFonts w:ascii="Arial" w:hAnsi="Arial" w:cs="Arial"/>
@@ -512,21 +462,8 @@
           <w:sz w:val="24"/>
           <w:szCs w:val="24"/>
         </w:rPr>
-        <w:t xml:space="preserve">Response </w:t>
-      </w:r>
-      <w:proofErr w:type="spellStart"/>
-      <w:r>
-        <w:rPr>
-          <w:rFonts w:ascii="Arial" w:hAnsi="Arial" w:cs="Arial"/>
-          <w:b/>
-          <w:bCs/>
-          <w:color w:val="FF0000"/>
-          <w:sz w:val="24"/>
-          <w:szCs w:val="24"/>
-        </w:rPr>
-        <w:t>Message</w:t>
-      </w:r>
-      <w:proofErr w:type="spellEnd"/>
+        <w:t>Response Message</w:t>
+      </w:r>
       <w:r>
         <w:rPr>
           <w:rFonts w:ascii="Arial" w:hAnsi="Arial" w:cs="Arial"/>
@@ -557,25 +494,7 @@
           <w:sz w:val="24"/>
           <w:szCs w:val="24"/>
         </w:rPr>
-        <w:t xml:space="preserve">Requisição vinda do </w:t>
-      </w:r>
-      <w:proofErr w:type="gramStart"/>
-      <w:r>
-        <w:rPr>
-          <w:rFonts w:ascii="Arial" w:hAnsi="Arial" w:cs="Arial"/>
-          <w:sz w:val="24"/>
-          <w:szCs w:val="24"/>
-        </w:rPr>
-        <w:t>server</w:t>
-      </w:r>
-      <w:proofErr w:type="gramEnd"/>
-      <w:r>
-        <w:rPr>
-          <w:rFonts w:ascii="Arial" w:hAnsi="Arial" w:cs="Arial"/>
-          <w:sz w:val="24"/>
-          <w:szCs w:val="24"/>
-        </w:rPr>
-        <w:t>.</w:t>
+        <w:t>Requisição vinda do server.</w:t>
       </w:r>
     </w:p>
     <w:p>
@@ -964,33 +883,7 @@
           <w:szCs w:val="24"/>
           <w:shd w:val="clear" w:color="auto" w:fill="FFFFFF"/>
         </w:rPr>
-        <w:t xml:space="preserve">REST </w:t>
-      </w:r>
-      <w:proofErr w:type="spellStart"/>
-      <w:r>
-        <w:rPr>
-          <w:rFonts w:ascii="Arial" w:hAnsi="Arial" w:cs="Arial"/>
-          <w:b/>
-          <w:bCs/>
-          <w:color w:val="FF0000"/>
-          <w:sz w:val="24"/>
-          <w:szCs w:val="24"/>
-          <w:shd w:val="clear" w:color="auto" w:fill="FFFFFF"/>
-        </w:rPr>
-        <w:t>vs</w:t>
-      </w:r>
-      <w:proofErr w:type="spellEnd"/>
-      <w:r>
-        <w:rPr>
-          <w:rFonts w:ascii="Arial" w:hAnsi="Arial" w:cs="Arial"/>
-          <w:b/>
-          <w:bCs/>
-          <w:color w:val="FF0000"/>
-          <w:sz w:val="24"/>
-          <w:szCs w:val="24"/>
-          <w:shd w:val="clear" w:color="auto" w:fill="FFFFFF"/>
-        </w:rPr>
-        <w:t xml:space="preserve"> SOAP</w:t>
+        <w:t>REST vs SOAP</w:t>
       </w:r>
     </w:p>
     <w:p>
@@ -1643,7 +1536,6 @@
           <w:lang w:val="en-US"/>
         </w:rPr>
       </w:pPr>
-      <w:proofErr w:type="spellStart"/>
       <w:r>
         <w:rPr>
           <w:rFonts w:ascii="Arial" w:hAnsi="Arial" w:cs="Arial"/>
@@ -1651,37 +1543,7 @@
           <w:szCs w:val="24"/>
           <w:lang w:val="en-US"/>
         </w:rPr>
-        <w:t>Abro</w:t>
-      </w:r>
-      <w:proofErr w:type="spellEnd"/>
-      <w:r>
-        <w:rPr>
-          <w:rFonts w:ascii="Arial" w:hAnsi="Arial" w:cs="Arial"/>
-          <w:sz w:val="24"/>
-          <w:szCs w:val="24"/>
-          <w:lang w:val="en-US"/>
-        </w:rPr>
-        <w:t xml:space="preserve"> o command line or PowerShell </w:t>
-      </w:r>
-      <w:proofErr w:type="spellStart"/>
-      <w:r>
-        <w:rPr>
-          <w:rFonts w:ascii="Arial" w:hAnsi="Arial" w:cs="Arial"/>
-          <w:sz w:val="24"/>
-          <w:szCs w:val="24"/>
-          <w:lang w:val="en-US"/>
-        </w:rPr>
-        <w:t>na</w:t>
-      </w:r>
-      <w:proofErr w:type="spellEnd"/>
-      <w:r>
-        <w:rPr>
-          <w:rFonts w:ascii="Arial" w:hAnsi="Arial" w:cs="Arial"/>
-          <w:sz w:val="24"/>
-          <w:szCs w:val="24"/>
-          <w:lang w:val="en-US"/>
-        </w:rPr>
-        <w:t xml:space="preserve"> pasta desejada.</w:t>
+        <w:t>Abro o command line or PowerShell na pasta desejada.</w:t>
       </w:r>
     </w:p>
     <w:p>
@@ -1969,43 +1831,7 @@
           <w:sz w:val="24"/>
           <w:szCs w:val="24"/>
         </w:rPr>
-        <w:t xml:space="preserve">Ela herda de </w:t>
-      </w:r>
-      <w:proofErr w:type="spellStart"/>
-      <w:r>
-        <w:rPr>
-          <w:rFonts w:ascii="Arial" w:hAnsi="Arial" w:cs="Arial"/>
-          <w:sz w:val="24"/>
-          <w:szCs w:val="24"/>
-        </w:rPr>
-        <w:t>ControllerBase</w:t>
-      </w:r>
-      <w:proofErr w:type="spellEnd"/>
-      <w:r>
-        <w:rPr>
-          <w:rFonts w:ascii="Arial" w:hAnsi="Arial" w:cs="Arial"/>
-          <w:sz w:val="24"/>
-          <w:szCs w:val="24"/>
-        </w:rPr>
-        <w:t xml:space="preserve">, uma Controller mais simplificada utilizada para o uso de </w:t>
-      </w:r>
-      <w:proofErr w:type="spellStart"/>
-      <w:r>
-        <w:rPr>
-          <w:rFonts w:ascii="Arial" w:hAnsi="Arial" w:cs="Arial"/>
-          <w:sz w:val="24"/>
-          <w:szCs w:val="24"/>
-        </w:rPr>
-        <w:t>API’s</w:t>
-      </w:r>
-      <w:proofErr w:type="spellEnd"/>
-      <w:r>
-        <w:rPr>
-          <w:rFonts w:ascii="Arial" w:hAnsi="Arial" w:cs="Arial"/>
-          <w:sz w:val="24"/>
-          <w:szCs w:val="24"/>
-        </w:rPr>
-        <w:t>.</w:t>
+        <w:t>Ela herda de ControllerBase, uma Controller mais simplificada utilizada para o uso de API’s.</w:t>
       </w:r>
     </w:p>
     <w:p>
@@ -2044,25 +1870,7 @@
           <w:sz w:val="24"/>
           <w:szCs w:val="24"/>
         </w:rPr>
-        <w:t xml:space="preserve">indicando a sua finalidade. Exemplo (public void Post, </w:t>
-      </w:r>
-      <w:proofErr w:type="spellStart"/>
-      <w:r>
-        <w:rPr>
-          <w:rFonts w:ascii="Arial" w:hAnsi="Arial" w:cs="Arial"/>
-          <w:sz w:val="24"/>
-          <w:szCs w:val="24"/>
-        </w:rPr>
-        <w:t>Get,Put</w:t>
-      </w:r>
-      <w:proofErr w:type="spellEnd"/>
-      <w:r>
-        <w:rPr>
-          <w:rFonts w:ascii="Arial" w:hAnsi="Arial" w:cs="Arial"/>
-          <w:sz w:val="24"/>
-          <w:szCs w:val="24"/>
-        </w:rPr>
-        <w:t>, Delete).</w:t>
+        <w:t>indicando a sua finalidade. Exemplo (public void Post, Get,Put, Delete).</w:t>
       </w:r>
     </w:p>
     <w:p>
@@ -2230,56 +2038,36 @@
           <w:sz w:val="24"/>
           <w:szCs w:val="24"/>
         </w:rPr>
-        <w:t xml:space="preserve">A </w:t>
-      </w:r>
-      <w:proofErr w:type="spellStart"/>
-      <w:r>
-        <w:rPr>
-          <w:rFonts w:ascii="Arial" w:hAnsi="Arial" w:cs="Arial"/>
+        <w:t xml:space="preserve">A controller no desenvolvimento de APIs elas são de extrema importância, pois são com elas que temos uma base de nossa API. </w:t>
+      </w:r>
+    </w:p>
+    <w:p>
+      <w:pPr>
+        <w:rPr>
+          <w:rFonts w:ascii="Arial" w:hAnsi="Arial" w:cs="Arial"/>
+          <w:sz w:val="24"/>
+          <w:szCs w:val="24"/>
+        </w:rPr>
+      </w:pPr>
+      <w:r>
+        <w:rPr>
+          <w:rFonts w:ascii="Arial" w:hAnsi="Arial" w:cs="Arial"/>
+          <w:sz w:val="24"/>
+          <w:szCs w:val="24"/>
+        </w:rPr>
+        <w:t xml:space="preserve">A nossa </w:t>
+      </w:r>
+      <w:r>
+        <w:rPr>
+          <w:rFonts w:ascii="Arial" w:hAnsi="Arial" w:cs="Arial"/>
+          <w:b/>
+          <w:bCs/>
+          <w:color w:val="FF0000"/>
           <w:sz w:val="24"/>
           <w:szCs w:val="24"/>
         </w:rPr>
         <w:t>controller</w:t>
       </w:r>
-      <w:proofErr w:type="spellEnd"/>
-      <w:r>
-        <w:rPr>
-          <w:rFonts w:ascii="Arial" w:hAnsi="Arial" w:cs="Arial"/>
-          <w:sz w:val="24"/>
-          <w:szCs w:val="24"/>
-        </w:rPr>
-        <w:t xml:space="preserve"> no desenvolvimento de APIs elas são de extrema importância, pois são com elas que temos uma base de nossa API. </w:t>
-      </w:r>
-    </w:p>
-    <w:p>
-      <w:pPr>
-        <w:rPr>
-          <w:rFonts w:ascii="Arial" w:hAnsi="Arial" w:cs="Arial"/>
-          <w:sz w:val="24"/>
-          <w:szCs w:val="24"/>
-        </w:rPr>
-      </w:pPr>
-      <w:r>
-        <w:rPr>
-          <w:rFonts w:ascii="Arial" w:hAnsi="Arial" w:cs="Arial"/>
-          <w:sz w:val="24"/>
-          <w:szCs w:val="24"/>
-        </w:rPr>
-        <w:t xml:space="preserve">A nossa </w:t>
-      </w:r>
-      <w:proofErr w:type="spellStart"/>
-      <w:r>
-        <w:rPr>
-          <w:rFonts w:ascii="Arial" w:hAnsi="Arial" w:cs="Arial"/>
-          <w:b/>
-          <w:bCs/>
-          <w:color w:val="FF0000"/>
-          <w:sz w:val="24"/>
-          <w:szCs w:val="24"/>
-        </w:rPr>
-        <w:t>controller</w:t>
-      </w:r>
-      <w:proofErr w:type="spellEnd"/>
       <w:r>
         <w:rPr>
           <w:rFonts w:ascii="Arial" w:hAnsi="Arial" w:cs="Arial"/>
@@ -2288,7 +2076,6 @@
         </w:rPr>
         <w:t xml:space="preserve"> herda de </w:t>
       </w:r>
-      <w:proofErr w:type="spellStart"/>
       <w:r>
         <w:rPr>
           <w:rFonts w:ascii="Arial" w:hAnsi="Arial" w:cs="Arial"/>
@@ -2300,32 +2087,13 @@
         </w:rPr>
         <w:t>ControllerBase</w:t>
       </w:r>
-      <w:proofErr w:type="spellEnd"/>
-      <w:r>
-        <w:rPr>
-          <w:rFonts w:ascii="Arial" w:hAnsi="Arial" w:cs="Arial"/>
-          <w:sz w:val="24"/>
-          <w:szCs w:val="24"/>
-        </w:rPr>
-        <w:t xml:space="preserve">, parecida com uma </w:t>
-      </w:r>
-      <w:proofErr w:type="spellStart"/>
-      <w:r>
-        <w:rPr>
-          <w:rFonts w:ascii="Arial" w:hAnsi="Arial" w:cs="Arial"/>
-          <w:sz w:val="24"/>
-          <w:szCs w:val="24"/>
-        </w:rPr>
-        <w:t>controller</w:t>
-      </w:r>
-      <w:proofErr w:type="spellEnd"/>
-      <w:r>
-        <w:rPr>
-          <w:rFonts w:ascii="Arial" w:hAnsi="Arial" w:cs="Arial"/>
-          <w:sz w:val="24"/>
-          <w:szCs w:val="24"/>
-        </w:rPr>
-        <w:t xml:space="preserve"> padrão, porém, um pouco mais simples. Com isso, ela é complementada com a annotation </w:t>
+      <w:r>
+        <w:rPr>
+          <w:rFonts w:ascii="Arial" w:hAnsi="Arial" w:cs="Arial"/>
+          <w:sz w:val="24"/>
+          <w:szCs w:val="24"/>
+        </w:rPr>
+        <w:t xml:space="preserve">, parecida com uma controller padrão, porém, um pouco mais simples. Com isso, ela é complementada com a annotation </w:t>
       </w:r>
       <w:r>
         <w:rPr>
@@ -2444,43 +2212,7 @@
           <w:sz w:val="24"/>
           <w:szCs w:val="24"/>
         </w:rPr>
-        <w:t>. Exemplo: [</w:t>
-      </w:r>
-      <w:proofErr w:type="spellStart"/>
-      <w:r>
-        <w:rPr>
-          <w:rFonts w:ascii="Arial" w:hAnsi="Arial" w:cs="Arial"/>
-          <w:sz w:val="24"/>
-          <w:szCs w:val="24"/>
-        </w:rPr>
-        <w:t>HttpGet</w:t>
-      </w:r>
-      <w:proofErr w:type="spellEnd"/>
-      <w:r>
-        <w:rPr>
-          <w:rFonts w:ascii="Arial" w:hAnsi="Arial" w:cs="Arial"/>
-          <w:sz w:val="24"/>
-          <w:szCs w:val="24"/>
-        </w:rPr>
-        <w:t>({</w:t>
-      </w:r>
-      <w:proofErr w:type="spellStart"/>
-      <w:r>
-        <w:rPr>
-          <w:rFonts w:ascii="Arial" w:hAnsi="Arial" w:cs="Arial"/>
-          <w:sz w:val="24"/>
-          <w:szCs w:val="24"/>
-        </w:rPr>
-        <w:t>id:int</w:t>
-      </w:r>
-      <w:proofErr w:type="spellEnd"/>
-      <w:r>
-        <w:rPr>
-          <w:rFonts w:ascii="Arial" w:hAnsi="Arial" w:cs="Arial"/>
-          <w:sz w:val="24"/>
-          <w:szCs w:val="24"/>
-        </w:rPr>
-        <w:t>})]</w:t>
+        <w:t>. Exemplo: [HttpGet({id:int})]</w:t>
       </w:r>
       <w:r>
         <w:rPr>
@@ -2539,27 +2271,15 @@
           <w:szCs w:val="24"/>
         </w:rPr>
       </w:pPr>
-      <w:proofErr w:type="spellStart"/>
-      <w:r>
-        <w:rPr>
-          <w:rFonts w:ascii="Arial" w:hAnsi="Arial" w:cs="Arial"/>
-          <w:b/>
-          <w:bCs/>
-          <w:sz w:val="24"/>
-          <w:szCs w:val="24"/>
-        </w:rPr>
-        <w:t>ActionsResult</w:t>
-      </w:r>
-      <w:proofErr w:type="spellEnd"/>
-      <w:r>
-        <w:rPr>
-          <w:rFonts w:ascii="Arial" w:hAnsi="Arial" w:cs="Arial"/>
-          <w:b/>
-          <w:bCs/>
-          <w:sz w:val="24"/>
-          <w:szCs w:val="24"/>
-        </w:rPr>
-        <w:t xml:space="preserve"> </w:t>
+      <w:r>
+        <w:rPr>
+          <w:rFonts w:ascii="Arial" w:hAnsi="Arial" w:cs="Arial"/>
+          <w:b/>
+          <w:bCs/>
+          <w:sz w:val="24"/>
+          <w:szCs w:val="24"/>
+        </w:rPr>
+        <w:t xml:space="preserve">ActionsResult </w:t>
       </w:r>
     </w:p>
     <w:p>
@@ -2625,64 +2345,24 @@
           <w:sz w:val="24"/>
           <w:szCs w:val="24"/>
         </w:rPr>
+        <w:t xml:space="preserve"> tipado (ActionResult&lt;IEnumarable&lt;&gt;)</w:t>
+      </w:r>
+      <w:r>
+        <w:rPr>
+          <w:rFonts w:ascii="Arial" w:hAnsi="Arial" w:cs="Arial"/>
+          <w:sz w:val="24"/>
+          <w:szCs w:val="24"/>
+        </w:rPr>
+        <w:t xml:space="preserve"> ou não</w:t>
+      </w:r>
+      <w:r>
+        <w:rPr>
+          <w:rFonts w:ascii="Arial" w:hAnsi="Arial" w:cs="Arial"/>
+          <w:sz w:val="24"/>
+          <w:szCs w:val="24"/>
+        </w:rPr>
         <w:t xml:space="preserve"> </w:t>
       </w:r>
-      <w:proofErr w:type="spellStart"/>
-      <w:r>
-        <w:rPr>
-          <w:rFonts w:ascii="Arial" w:hAnsi="Arial" w:cs="Arial"/>
-          <w:color w:val="FF0000"/>
-          <w:sz w:val="24"/>
-          <w:szCs w:val="24"/>
-        </w:rPr>
-        <w:t>tipado</w:t>
-      </w:r>
-      <w:proofErr w:type="spellEnd"/>
-      <w:r>
-        <w:rPr>
-          <w:rFonts w:ascii="Arial" w:hAnsi="Arial" w:cs="Arial"/>
-          <w:color w:val="FF0000"/>
-          <w:sz w:val="24"/>
-          <w:szCs w:val="24"/>
-        </w:rPr>
-        <w:t xml:space="preserve"> (ActionResult&lt;</w:t>
-      </w:r>
-      <w:proofErr w:type="spellStart"/>
-      <w:r>
-        <w:rPr>
-          <w:rFonts w:ascii="Arial" w:hAnsi="Arial" w:cs="Arial"/>
-          <w:color w:val="FF0000"/>
-          <w:sz w:val="24"/>
-          <w:szCs w:val="24"/>
-        </w:rPr>
-        <w:t>IEnumarable</w:t>
-      </w:r>
-      <w:proofErr w:type="spellEnd"/>
-      <w:r>
-        <w:rPr>
-          <w:rFonts w:ascii="Arial" w:hAnsi="Arial" w:cs="Arial"/>
-          <w:color w:val="FF0000"/>
-          <w:sz w:val="24"/>
-          <w:szCs w:val="24"/>
-        </w:rPr>
-        <w:t>&lt;&gt;)</w:t>
-      </w:r>
-      <w:r>
-        <w:rPr>
-          <w:rFonts w:ascii="Arial" w:hAnsi="Arial" w:cs="Arial"/>
-          <w:sz w:val="24"/>
-          <w:szCs w:val="24"/>
-        </w:rPr>
-        <w:t xml:space="preserve"> ou não</w:t>
-      </w:r>
-      <w:r>
-        <w:rPr>
-          <w:rFonts w:ascii="Arial" w:hAnsi="Arial" w:cs="Arial"/>
-          <w:sz w:val="24"/>
-          <w:szCs w:val="24"/>
-        </w:rPr>
-        <w:t xml:space="preserve"> </w:t>
-      </w:r>
       <w:r>
         <w:rPr>
           <w:rFonts w:ascii="Arial" w:hAnsi="Arial" w:cs="Arial"/>
@@ -2717,29 +2397,7 @@
           <w:sz w:val="24"/>
           <w:szCs w:val="24"/>
         </w:rPr>
-        <w:t xml:space="preserve">BadRequest, </w:t>
-      </w:r>
-      <w:proofErr w:type="spellStart"/>
-      <w:r>
-        <w:rPr>
-          <w:rFonts w:ascii="Arial" w:hAnsi="Arial" w:cs="Arial"/>
-          <w:b/>
-          <w:bCs/>
-          <w:sz w:val="24"/>
-          <w:szCs w:val="24"/>
-        </w:rPr>
-        <w:t>NotFound</w:t>
-      </w:r>
-      <w:proofErr w:type="spellEnd"/>
-      <w:r>
-        <w:rPr>
-          <w:rFonts w:ascii="Arial" w:hAnsi="Arial" w:cs="Arial"/>
-          <w:b/>
-          <w:bCs/>
-          <w:sz w:val="24"/>
-          <w:szCs w:val="24"/>
-        </w:rPr>
-        <w:t>, Ok</w:t>
+        <w:t>BadRequest, NotFound, Ok</w:t>
       </w:r>
       <w:r>
         <w:rPr>
@@ -3026,25 +2684,7 @@
           <w:sz w:val="24"/>
           <w:szCs w:val="24"/>
         </w:rPr>
-        <w:t xml:space="preserve"> nos diz que o que estamos recebendo está vindo no corpo do nosso </w:t>
-      </w:r>
-      <w:proofErr w:type="spellStart"/>
-      <w:r>
-        <w:rPr>
-          <w:rFonts w:ascii="Arial" w:hAnsi="Arial" w:cs="Arial"/>
-          <w:sz w:val="24"/>
-          <w:szCs w:val="24"/>
-        </w:rPr>
-        <w:t>request</w:t>
-      </w:r>
-      <w:proofErr w:type="spellEnd"/>
-      <w:r>
-        <w:rPr>
-          <w:rFonts w:ascii="Arial" w:hAnsi="Arial" w:cs="Arial"/>
-          <w:sz w:val="24"/>
-          <w:szCs w:val="24"/>
-        </w:rPr>
-        <w:t>.</w:t>
+        <w:t xml:space="preserve"> nos diz que o que estamos recebendo está vindo no corpo do nosso request.</w:t>
       </w:r>
     </w:p>
     <w:p>
@@ -3078,29 +2718,7 @@
           <w:sz w:val="24"/>
           <w:szCs w:val="24"/>
         </w:rPr>
-        <w:t>[</w:t>
-      </w:r>
-      <w:proofErr w:type="spellStart"/>
-      <w:r>
-        <w:rPr>
-          <w:rFonts w:ascii="Arial" w:hAnsi="Arial" w:cs="Arial"/>
-          <w:b/>
-          <w:bCs/>
-          <w:sz w:val="24"/>
-          <w:szCs w:val="24"/>
-        </w:rPr>
-        <w:t>FromRoute</w:t>
-      </w:r>
-      <w:proofErr w:type="spellEnd"/>
-      <w:r>
-        <w:rPr>
-          <w:rFonts w:ascii="Arial" w:hAnsi="Arial" w:cs="Arial"/>
-          <w:b/>
-          <w:bCs/>
-          <w:sz w:val="24"/>
-          <w:szCs w:val="24"/>
-        </w:rPr>
-        <w:t>]</w:t>
+        <w:t>[FromRoute]</w:t>
       </w:r>
       <w:r>
         <w:rPr>
@@ -3150,29 +2768,7 @@
           <w:sz w:val="24"/>
           <w:szCs w:val="24"/>
         </w:rPr>
-        <w:t>[</w:t>
-      </w:r>
-      <w:proofErr w:type="spellStart"/>
-      <w:r>
-        <w:rPr>
-          <w:rFonts w:ascii="Arial" w:hAnsi="Arial" w:cs="Arial"/>
-          <w:b/>
-          <w:bCs/>
-          <w:sz w:val="24"/>
-          <w:szCs w:val="24"/>
-        </w:rPr>
-        <w:t>FromForm</w:t>
-      </w:r>
-      <w:proofErr w:type="spellEnd"/>
-      <w:r>
-        <w:rPr>
-          <w:rFonts w:ascii="Arial" w:hAnsi="Arial" w:cs="Arial"/>
-          <w:b/>
-          <w:bCs/>
-          <w:sz w:val="24"/>
-          <w:szCs w:val="24"/>
-        </w:rPr>
-        <w:t>]</w:t>
+        <w:t>[FromForm]</w:t>
       </w:r>
       <w:r>
         <w:rPr>
@@ -3222,31 +2818,8 @@
           <w:sz w:val="24"/>
           <w:szCs w:val="24"/>
         </w:rPr>
-        <w:t>[</w:t>
-      </w:r>
-      <w:proofErr w:type="spellStart"/>
-      <w:r>
-        <w:rPr>
-          <w:rFonts w:ascii="Arial" w:hAnsi="Arial" w:cs="Arial"/>
-          <w:b/>
-          <w:bCs/>
-          <w:sz w:val="24"/>
-          <w:szCs w:val="24"/>
-        </w:rPr>
-        <w:t>ProducesResponseType</w:t>
-      </w:r>
-      <w:proofErr w:type="spellEnd"/>
-      <w:r>
-        <w:rPr>
-          <w:rFonts w:ascii="Arial" w:hAnsi="Arial" w:cs="Arial"/>
-          <w:b/>
-          <w:bCs/>
-          <w:sz w:val="24"/>
-          <w:szCs w:val="24"/>
-        </w:rPr>
-        <w:t>(typeof(</w:t>
-      </w:r>
-      <w:proofErr w:type="spellStart"/>
+        <w:t>[ProducesResponseType(typeof(</w:t>
+      </w:r>
       <w:r>
         <w:rPr>
           <w:rFonts w:ascii="Arial" w:hAnsi="Arial" w:cs="Arial"/>
@@ -3258,7 +2831,6 @@
         </w:rPr>
         <w:t>nomeDaEntidade</w:t>
       </w:r>
-      <w:proofErr w:type="spellEnd"/>
       <w:r>
         <w:rPr>
           <w:rFonts w:ascii="Arial" w:hAnsi="Arial" w:cs="Arial"/>
@@ -3438,25 +3010,7 @@
           <w:sz w:val="24"/>
           <w:szCs w:val="24"/>
         </w:rPr>
-        <w:t xml:space="preserve">Podemos criar uma classe “mãe” que herda de nossa </w:t>
-      </w:r>
-      <w:proofErr w:type="spellStart"/>
-      <w:r>
-        <w:rPr>
-          <w:rFonts w:ascii="Arial" w:hAnsi="Arial" w:cs="Arial"/>
-          <w:sz w:val="24"/>
-          <w:szCs w:val="24"/>
-        </w:rPr>
-        <w:t>ControllerBase</w:t>
-      </w:r>
-      <w:proofErr w:type="spellEnd"/>
-      <w:r>
-        <w:rPr>
-          <w:rFonts w:ascii="Arial" w:hAnsi="Arial" w:cs="Arial"/>
-          <w:sz w:val="24"/>
-          <w:szCs w:val="24"/>
-        </w:rPr>
-        <w:t xml:space="preserve">, </w:t>
+        <w:t xml:space="preserve">Podemos criar uma classe “mãe” que herda de nossa ControllerBase, </w:t>
       </w:r>
       <w:r>
         <w:rPr>
@@ -3498,10 +3052,12 @@
           <w:szCs w:val="24"/>
           <w:lang w:val="en-US"/>
         </w:rPr>
-        <w:t xml:space="preserve">Public abstract class MainController : </w:t>
-      </w:r>
-      <w:proofErr w:type="spellStart"/>
-      <w:r>
+        <w:t>Public abstract class MainController : ControllerBase</w:t>
+      </w:r>
+    </w:p>
+    <w:p>
+      <w:pPr>
+        <w:pStyle w:val="PargrafodaLista"/>
         <w:rPr>
           <w:rFonts w:ascii="Arial" w:hAnsi="Arial" w:cs="Arial"/>
           <w:b/>
@@ -3510,13 +3066,8 @@
           <w:szCs w:val="24"/>
           <w:lang w:val="en-US"/>
         </w:rPr>
-        <w:t>ControllerBase</w:t>
-      </w:r>
-      <w:proofErr w:type="spellEnd"/>
-    </w:p>
-    <w:p>
-      <w:pPr>
-        <w:pStyle w:val="PargrafodaLista"/>
+      </w:pPr>
+      <w:r>
         <w:rPr>
           <w:rFonts w:ascii="Arial" w:hAnsi="Arial" w:cs="Arial"/>
           <w:b/>
@@ -3525,8 +3076,12 @@
           <w:szCs w:val="24"/>
           <w:lang w:val="en-US"/>
         </w:rPr>
-      </w:pPr>
-      <w:r>
+        <w:t>{</w:t>
+      </w:r>
+    </w:p>
+    <w:p>
+      <w:pPr>
+        <w:pStyle w:val="PargrafodaLista"/>
         <w:rPr>
           <w:rFonts w:ascii="Arial" w:hAnsi="Arial" w:cs="Arial"/>
           <w:b/>
@@ -3535,12 +3090,8 @@
           <w:szCs w:val="24"/>
           <w:lang w:val="en-US"/>
         </w:rPr>
-        <w:t>{</w:t>
-      </w:r>
-    </w:p>
-    <w:p>
-      <w:pPr>
-        <w:pStyle w:val="PargrafodaLista"/>
+      </w:pPr>
+      <w:r>
         <w:rPr>
           <w:rFonts w:ascii="Arial" w:hAnsi="Arial" w:cs="Arial"/>
           <w:b/>
@@ -3549,42 +3100,8 @@
           <w:szCs w:val="24"/>
           <w:lang w:val="en-US"/>
         </w:rPr>
-      </w:pPr>
-      <w:r>
-        <w:rPr>
-          <w:rFonts w:ascii="Arial" w:hAnsi="Arial" w:cs="Arial"/>
-          <w:b/>
-          <w:bCs/>
-          <w:sz w:val="24"/>
-          <w:szCs w:val="24"/>
-          <w:lang w:val="en-US"/>
-        </w:rPr>
         <w:tab/>
-        <w:t xml:space="preserve">Protected </w:t>
-      </w:r>
-      <w:proofErr w:type="spellStart"/>
-      <w:r>
-        <w:rPr>
-          <w:rFonts w:ascii="Arial" w:hAnsi="Arial" w:cs="Arial"/>
-          <w:b/>
-          <w:bCs/>
-          <w:sz w:val="24"/>
-          <w:szCs w:val="24"/>
-          <w:lang w:val="en-US"/>
-        </w:rPr>
-        <w:t>ActionResul</w:t>
-      </w:r>
-      <w:proofErr w:type="spellEnd"/>
-      <w:r>
-        <w:rPr>
-          <w:rFonts w:ascii="Arial" w:hAnsi="Arial" w:cs="Arial"/>
-          <w:b/>
-          <w:bCs/>
-          <w:sz w:val="24"/>
-          <w:szCs w:val="24"/>
-          <w:lang w:val="en-US"/>
-        </w:rPr>
-        <w:t xml:space="preserve"> CustomResponse</w:t>
+        <w:t>Protected ActionResul CustomResponse</w:t>
       </w:r>
     </w:p>
     <w:p>
@@ -3758,7 +3275,6 @@
         </w:rPr>
         <w:t xml:space="preserve">Primeiro passo, é instalar os pacotes </w:t>
       </w:r>
-      <w:proofErr w:type="spellStart"/>
       <w:r>
         <w:rPr>
           <w:rFonts w:ascii="Arial" w:hAnsi="Arial" w:cs="Arial"/>
@@ -3769,7 +3285,6 @@
         </w:rPr>
         <w:t>Analyzers</w:t>
       </w:r>
-      <w:proofErr w:type="spellEnd"/>
       <w:r>
         <w:rPr>
           <w:rFonts w:ascii="Arial" w:hAnsi="Arial" w:cs="Arial"/>
@@ -3916,25 +3431,7 @@
           <w:sz w:val="24"/>
           <w:szCs w:val="24"/>
         </w:rPr>
-        <w:t xml:space="preserve">Por exemplo, em nosso Post, </w:t>
-      </w:r>
-      <w:proofErr w:type="spellStart"/>
-      <w:r>
-        <w:rPr>
-          <w:rFonts w:ascii="Arial" w:hAnsi="Arial" w:cs="Arial"/>
-          <w:sz w:val="24"/>
-          <w:szCs w:val="24"/>
-        </w:rPr>
-        <w:t>nos</w:t>
-      </w:r>
-      <w:proofErr w:type="spellEnd"/>
-      <w:r>
-        <w:rPr>
-          <w:rFonts w:ascii="Arial" w:hAnsi="Arial" w:cs="Arial"/>
-          <w:sz w:val="24"/>
-          <w:szCs w:val="24"/>
-        </w:rPr>
-        <w:t xml:space="preserve"> sabemos que ele pode retornar 2 tipos de resultados, tanto um </w:t>
+        <w:t xml:space="preserve">Por exemplo, em nosso Post, nos sabemos que ele pode retornar 2 tipos de resultados, tanto um </w:t>
       </w:r>
       <w:r>
         <w:rPr>
@@ -4018,29 +3515,76 @@
           <w:sz w:val="24"/>
           <w:szCs w:val="24"/>
         </w:rPr>
+        <w:t>[ApiConventionMethod(typeof(DefaultApiConventions), nameof(DefaultApiConventions.(TIPO DE REQUEST(VERB)]</w:t>
+      </w:r>
+      <w:r>
+        <w:rPr>
+          <w:rFonts w:ascii="Arial" w:hAnsi="Arial" w:cs="Arial"/>
+          <w:b/>
+          <w:bCs/>
+          <w:sz w:val="24"/>
+          <w:szCs w:val="24"/>
+        </w:rPr>
+        <w:t>.</w:t>
+      </w:r>
+    </w:p>
+    <w:p>
+      <w:pPr>
+        <w:rPr>
+          <w:rFonts w:ascii="Arial" w:hAnsi="Arial" w:cs="Arial"/>
+          <w:b/>
+          <w:bCs/>
+          <w:sz w:val="24"/>
+          <w:szCs w:val="24"/>
+        </w:rPr>
+      </w:pPr>
+    </w:p>
+    <w:p>
+      <w:pPr>
+        <w:rPr>
+          <w:rFonts w:ascii="Arial" w:hAnsi="Arial" w:cs="Arial"/>
+          <w:color w:val="FF0000"/>
+          <w:sz w:val="24"/>
+          <w:szCs w:val="24"/>
+        </w:rPr>
+      </w:pPr>
+      <w:r>
+        <w:rPr>
+          <w:rFonts w:ascii="Arial" w:hAnsi="Arial" w:cs="Arial"/>
+          <w:color w:val="FF0000"/>
+          <w:sz w:val="24"/>
+          <w:szCs w:val="24"/>
+        </w:rPr>
+        <w:t>Para que eu não precise colocar a todo momento essa minha convenção. Acima de minha classe, do Controller, coloco minha Convention.</w:t>
+      </w:r>
+    </w:p>
+    <w:p>
+      <w:pPr>
+        <w:rPr>
+          <w:rFonts w:ascii="Arial" w:hAnsi="Arial" w:cs="Arial"/>
+          <w:b/>
+          <w:bCs/>
+          <w:sz w:val="24"/>
+          <w:szCs w:val="24"/>
+        </w:rPr>
+      </w:pPr>
+      <w:r>
+        <w:rPr>
+          <w:rFonts w:ascii="Arial" w:hAnsi="Arial" w:cs="Arial"/>
+          <w:sz w:val="24"/>
+          <w:szCs w:val="24"/>
+        </w:rPr>
         <w:t>[</w:t>
       </w:r>
-      <w:proofErr w:type="spellStart"/>
-      <w:r>
-        <w:rPr>
-          <w:rFonts w:ascii="Arial" w:hAnsi="Arial" w:cs="Arial"/>
-          <w:b/>
-          <w:bCs/>
-          <w:sz w:val="24"/>
-          <w:szCs w:val="24"/>
-        </w:rPr>
-        <w:t>ApiConventionMethod</w:t>
-      </w:r>
-      <w:proofErr w:type="spellEnd"/>
-      <w:r>
-        <w:rPr>
-          <w:rFonts w:ascii="Arial" w:hAnsi="Arial" w:cs="Arial"/>
-          <w:b/>
-          <w:bCs/>
-          <w:sz w:val="24"/>
-          <w:szCs w:val="24"/>
-        </w:rPr>
-        <w:t>(typeof(DefaultApiConventions), nameof(DefaultApiConventions.(TIPO DE REQUEST(VERB)]</w:t>
+      <w:r>
+        <w:rPr>
+          <w:rFonts w:ascii="Arial" w:hAnsi="Arial" w:cs="Arial"/>
+          <w:b/>
+          <w:bCs/>
+          <w:sz w:val="24"/>
+          <w:szCs w:val="24"/>
+        </w:rPr>
+        <w:t>ApiConventionType(typeof(DefaultApiConventions)]</w:t>
       </w:r>
       <w:r>
         <w:rPr>
@@ -4059,118 +3603,29 @@
           <w:rFonts w:ascii="Arial" w:hAnsi="Arial" w:cs="Arial"/>
           <w:b/>
           <w:bCs/>
-          <w:sz w:val="24"/>
-          <w:szCs w:val="24"/>
-        </w:rPr>
-      </w:pPr>
-    </w:p>
-    <w:p>
-      <w:pPr>
-        <w:rPr>
-          <w:rFonts w:ascii="Arial" w:hAnsi="Arial" w:cs="Arial"/>
-          <w:color w:val="FF0000"/>
-          <w:sz w:val="24"/>
-          <w:szCs w:val="24"/>
-        </w:rPr>
-      </w:pPr>
-      <w:r>
-        <w:rPr>
-          <w:rFonts w:ascii="Arial" w:hAnsi="Arial" w:cs="Arial"/>
-          <w:color w:val="FF0000"/>
-          <w:sz w:val="24"/>
-          <w:szCs w:val="24"/>
-        </w:rPr>
-        <w:t>Para que eu não precise colocar a todo momento essa minha convenção. Acima de minha classe, do Controller, coloco minha Convention.</w:t>
-      </w:r>
-    </w:p>
-    <w:p>
-      <w:pPr>
-        <w:rPr>
-          <w:rFonts w:ascii="Arial" w:hAnsi="Arial" w:cs="Arial"/>
-          <w:b/>
-          <w:bCs/>
-          <w:sz w:val="24"/>
-          <w:szCs w:val="24"/>
-        </w:rPr>
-      </w:pPr>
-      <w:r>
-        <w:rPr>
-          <w:rFonts w:ascii="Arial" w:hAnsi="Arial" w:cs="Arial"/>
-          <w:sz w:val="24"/>
-          <w:szCs w:val="24"/>
-        </w:rPr>
-        <w:t>[</w:t>
-      </w:r>
-      <w:r>
-        <w:rPr>
-          <w:rFonts w:ascii="Arial" w:hAnsi="Arial" w:cs="Arial"/>
-          <w:b/>
-          <w:bCs/>
-          <w:sz w:val="24"/>
-          <w:szCs w:val="24"/>
-        </w:rPr>
-        <w:t>ApiConventionType(typeof(DefaultApiConventions)]</w:t>
-      </w:r>
-      <w:r>
-        <w:rPr>
-          <w:rFonts w:ascii="Arial" w:hAnsi="Arial" w:cs="Arial"/>
-          <w:b/>
-          <w:bCs/>
-          <w:sz w:val="24"/>
-          <w:szCs w:val="24"/>
-        </w:rPr>
-        <w:t>.</w:t>
-      </w:r>
-    </w:p>
-    <w:p>
-      <w:pPr>
-        <w:rPr>
-          <w:rFonts w:ascii="Arial" w:hAnsi="Arial" w:cs="Arial"/>
-          <w:b/>
-          <w:bCs/>
-          <w:color w:val="FF0000"/>
-          <w:sz w:val="24"/>
-          <w:szCs w:val="24"/>
-        </w:rPr>
-      </w:pPr>
-    </w:p>
-    <w:p>
-      <w:pPr>
-        <w:rPr>
-          <w:rFonts w:ascii="Arial" w:hAnsi="Arial" w:cs="Arial"/>
-          <w:color w:val="FF0000"/>
-          <w:sz w:val="24"/>
-          <w:szCs w:val="24"/>
-        </w:rPr>
-      </w:pPr>
-      <w:r>
-        <w:rPr>
-          <w:rFonts w:ascii="Arial" w:hAnsi="Arial" w:cs="Arial"/>
-          <w:color w:val="FF0000"/>
-          <w:sz w:val="24"/>
-          <w:szCs w:val="24"/>
-        </w:rPr>
-        <w:t xml:space="preserve">Caso ainda não queira colocar em minha Controller, posso colocar em Startup. Em cima do </w:t>
-      </w:r>
-      <w:proofErr w:type="spellStart"/>
-      <w:r>
-        <w:rPr>
-          <w:rFonts w:ascii="Arial" w:hAnsi="Arial" w:cs="Arial"/>
-          <w:color w:val="FF0000"/>
-          <w:sz w:val="24"/>
-          <w:szCs w:val="24"/>
-        </w:rPr>
-        <w:t>namespace</w:t>
-      </w:r>
-      <w:proofErr w:type="spellEnd"/>
-      <w:r>
-        <w:rPr>
-          <w:rFonts w:ascii="Arial" w:hAnsi="Arial" w:cs="Arial"/>
-          <w:color w:val="FF0000"/>
-          <w:sz w:val="24"/>
-          <w:szCs w:val="24"/>
-        </w:rPr>
-        <w:t>, emito um assembly.</w:t>
+          <w:color w:val="FF0000"/>
+          <w:sz w:val="24"/>
+          <w:szCs w:val="24"/>
+        </w:rPr>
+      </w:pPr>
+    </w:p>
+    <w:p>
+      <w:pPr>
+        <w:rPr>
+          <w:rFonts w:ascii="Arial" w:hAnsi="Arial" w:cs="Arial"/>
+          <w:color w:val="FF0000"/>
+          <w:sz w:val="24"/>
+          <w:szCs w:val="24"/>
+        </w:rPr>
+      </w:pPr>
+      <w:r>
+        <w:rPr>
+          <w:rFonts w:ascii="Arial" w:hAnsi="Arial" w:cs="Arial"/>
+          <w:color w:val="FF0000"/>
+          <w:sz w:val="24"/>
+          <w:szCs w:val="24"/>
+        </w:rPr>
+        <w:t>Caso ainda não queira colocar em minha Controller, posso colocar em Startup. Em cima do namespace, emito um assembly.</w:t>
       </w:r>
     </w:p>
     <w:p>
@@ -4366,25 +3821,7 @@
           <w:sz w:val="24"/>
           <w:szCs w:val="24"/>
         </w:rPr>
-        <w:t xml:space="preserve">Configurando DbContext, com o construtor e </w:t>
-      </w:r>
-      <w:proofErr w:type="spellStart"/>
-      <w:r>
-        <w:rPr>
-          <w:rFonts w:ascii="Arial" w:hAnsi="Arial" w:cs="Arial"/>
-          <w:sz w:val="24"/>
-          <w:szCs w:val="24"/>
-        </w:rPr>
-        <w:t>DbSets</w:t>
-      </w:r>
-      <w:proofErr w:type="spellEnd"/>
-      <w:r>
-        <w:rPr>
-          <w:rFonts w:ascii="Arial" w:hAnsi="Arial" w:cs="Arial"/>
-          <w:sz w:val="24"/>
-          <w:szCs w:val="24"/>
-        </w:rPr>
-        <w:t>;</w:t>
+        <w:t>Configurando DbContext, com o construtor e DbSets;</w:t>
       </w:r>
     </w:p>
     <w:p>
@@ -4408,95 +3845,13 @@
         </w:rPr>
         <w:t xml:space="preserve">Adicionando na minha </w:t>
       </w:r>
-      <w:proofErr w:type="spellStart"/>
-      <w:r>
-        <w:rPr>
-          <w:rFonts w:ascii="Arial" w:hAnsi="Arial" w:cs="Arial"/>
-          <w:sz w:val="24"/>
-          <w:szCs w:val="24"/>
-        </w:rPr>
-        <w:t>statup</w:t>
-      </w:r>
-      <w:proofErr w:type="spellEnd"/>
-      <w:r>
-        <w:rPr>
-          <w:rFonts w:ascii="Arial" w:hAnsi="Arial" w:cs="Arial"/>
-          <w:sz w:val="24"/>
-          <w:szCs w:val="24"/>
-        </w:rPr>
-        <w:t xml:space="preserve">/services meu </w:t>
-      </w:r>
-      <w:proofErr w:type="spellStart"/>
-      <w:r>
-        <w:rPr>
-          <w:rFonts w:ascii="Arial" w:hAnsi="Arial" w:cs="Arial"/>
-          <w:sz w:val="24"/>
-          <w:szCs w:val="24"/>
-        </w:rPr>
-        <w:t>serviço.DbContext</w:t>
-      </w:r>
-      <w:proofErr w:type="spellEnd"/>
-      <w:r>
-        <w:rPr>
-          <w:rFonts w:ascii="Arial" w:hAnsi="Arial" w:cs="Arial"/>
-          <w:sz w:val="24"/>
-          <w:szCs w:val="24"/>
-        </w:rPr>
-        <w:t>(</w:t>
-      </w:r>
-      <w:proofErr w:type="spellStart"/>
-      <w:r>
-        <w:rPr>
-          <w:rFonts w:ascii="Arial" w:hAnsi="Arial" w:cs="Arial"/>
-          <w:sz w:val="24"/>
-          <w:szCs w:val="24"/>
-        </w:rPr>
-        <w:t>options</w:t>
-      </w:r>
-      <w:proofErr w:type="spellEnd"/>
-      <w:r>
-        <w:rPr>
-          <w:rFonts w:ascii="Arial" w:hAnsi="Arial" w:cs="Arial"/>
-          <w:sz w:val="24"/>
-          <w:szCs w:val="24"/>
-        </w:rPr>
-        <w:t xml:space="preserve"> =&gt; </w:t>
-      </w:r>
-      <w:proofErr w:type="spellStart"/>
-      <w:r>
-        <w:rPr>
-          <w:rFonts w:ascii="Arial" w:hAnsi="Arial" w:cs="Arial"/>
-          <w:sz w:val="24"/>
-          <w:szCs w:val="24"/>
-        </w:rPr>
-        <w:t>options.MySQL</w:t>
-      </w:r>
-      <w:proofErr w:type="spellEnd"/>
-      <w:r>
-        <w:rPr>
-          <w:rFonts w:ascii="Arial" w:hAnsi="Arial" w:cs="Arial"/>
-          <w:sz w:val="24"/>
-          <w:szCs w:val="24"/>
-        </w:rPr>
-        <w:t>(</w:t>
-      </w:r>
-      <w:proofErr w:type="spellStart"/>
-      <w:r>
-        <w:rPr>
-          <w:rFonts w:ascii="Arial" w:hAnsi="Arial" w:cs="Arial"/>
-          <w:sz w:val="24"/>
-          <w:szCs w:val="24"/>
-        </w:rPr>
-        <w:t>Configuration.GetConnetionString</w:t>
-      </w:r>
-      <w:proofErr w:type="spellEnd"/>
-      <w:r>
-        <w:rPr>
-          <w:rFonts w:ascii="Arial" w:hAnsi="Arial" w:cs="Arial"/>
-          <w:sz w:val="24"/>
-          <w:szCs w:val="24"/>
-        </w:rPr>
-        <w:t>()).</w:t>
+      <w:r>
+        <w:rPr>
+          <w:rFonts w:ascii="Arial" w:hAnsi="Arial" w:cs="Arial"/>
+          <w:sz w:val="24"/>
+          <w:szCs w:val="24"/>
+        </w:rPr>
+        <w:t>statup/services meu serviço.DbContext(options =&gt; options.MySQL(Configuration.GetConnetionString()).</w:t>
       </w:r>
     </w:p>
     <w:p>
@@ -5066,18 +4421,8 @@
           <w:sz w:val="24"/>
           <w:szCs w:val="24"/>
         </w:rPr>
-        <w:t xml:space="preserve">O cliente solicita através de um </w:t>
-      </w:r>
-      <w:proofErr w:type="spellStart"/>
-      <w:r>
-        <w:rPr>
-          <w:rFonts w:ascii="Arial" w:hAnsi="Arial" w:cs="Arial"/>
-          <w:sz w:val="24"/>
-          <w:szCs w:val="24"/>
-        </w:rPr>
-        <w:t>request</w:t>
-      </w:r>
-      <w:proofErr w:type="spellEnd"/>
+        <w:t>O cliente solicita através de um request</w:t>
+      </w:r>
       <w:r>
         <w:rPr>
           <w:rFonts w:ascii="Arial" w:hAnsi="Arial" w:cs="Arial"/>
@@ -5141,105 +4486,15 @@
           <w:sz w:val="24"/>
           <w:szCs w:val="24"/>
         </w:rPr>
-        <w:t xml:space="preserve">Após essa leitura, ela irá retornar uma </w:t>
-      </w:r>
-      <w:proofErr w:type="spellStart"/>
-      <w:r>
-        <w:rPr>
-          <w:rFonts w:ascii="Arial" w:hAnsi="Arial" w:cs="Arial"/>
-          <w:sz w:val="24"/>
-          <w:szCs w:val="24"/>
-        </w:rPr>
-        <w:t>entitidade</w:t>
-      </w:r>
-      <w:proofErr w:type="spellEnd"/>
-      <w:r>
-        <w:rPr>
-          <w:rFonts w:ascii="Arial" w:hAnsi="Arial" w:cs="Arial"/>
-          <w:sz w:val="24"/>
-          <w:szCs w:val="24"/>
-        </w:rPr>
-        <w:t xml:space="preserve"> desse negócio e precisaremos devolver essa </w:t>
-      </w:r>
-      <w:proofErr w:type="spellStart"/>
-      <w:r>
-        <w:rPr>
-          <w:rFonts w:ascii="Arial" w:hAnsi="Arial" w:cs="Arial"/>
-          <w:sz w:val="24"/>
-          <w:szCs w:val="24"/>
-        </w:rPr>
-        <w:t>entity</w:t>
-      </w:r>
-      <w:proofErr w:type="spellEnd"/>
-      <w:r>
-        <w:rPr>
-          <w:rFonts w:ascii="Arial" w:hAnsi="Arial" w:cs="Arial"/>
-          <w:sz w:val="24"/>
-          <w:szCs w:val="24"/>
-        </w:rPr>
-        <w:t xml:space="preserve"> para o cliente. Porém, não é uma boa prática devolvermos </w:t>
-      </w:r>
-      <w:r>
-        <w:rPr>
-          <w:rFonts w:ascii="Arial" w:hAnsi="Arial" w:cs="Arial"/>
-          <w:sz w:val="24"/>
-          <w:szCs w:val="24"/>
-        </w:rPr>
-        <w:t xml:space="preserve">essa </w:t>
-      </w:r>
-      <w:proofErr w:type="spellStart"/>
-      <w:r>
-        <w:rPr>
-          <w:rFonts w:ascii="Arial" w:hAnsi="Arial" w:cs="Arial"/>
-          <w:sz w:val="24"/>
-          <w:szCs w:val="24"/>
-        </w:rPr>
-        <w:t>entity</w:t>
-      </w:r>
-      <w:proofErr w:type="spellEnd"/>
-      <w:r>
-        <w:rPr>
-          <w:rFonts w:ascii="Arial" w:hAnsi="Arial" w:cs="Arial"/>
-          <w:sz w:val="24"/>
-          <w:szCs w:val="24"/>
-        </w:rPr>
-        <w:t xml:space="preserve"> diretamente, mas sim retornando-a por meio de uma DTO/</w:t>
-      </w:r>
-      <w:proofErr w:type="spellStart"/>
-      <w:r>
-        <w:rPr>
-          <w:rFonts w:ascii="Arial" w:hAnsi="Arial" w:cs="Arial"/>
-          <w:sz w:val="24"/>
-          <w:szCs w:val="24"/>
-        </w:rPr>
-        <w:t>ViewModel</w:t>
-      </w:r>
-      <w:proofErr w:type="spellEnd"/>
-      <w:r>
-        <w:rPr>
-          <w:rFonts w:ascii="Arial" w:hAnsi="Arial" w:cs="Arial"/>
-          <w:sz w:val="24"/>
-          <w:szCs w:val="24"/>
-        </w:rPr>
-        <w:t xml:space="preserve">. Com isso, utilizamos o AutoMapper, que transforma essas entidades em </w:t>
-      </w:r>
-      <w:proofErr w:type="spellStart"/>
-      <w:r>
-        <w:rPr>
-          <w:rFonts w:ascii="Arial" w:hAnsi="Arial" w:cs="Arial"/>
-          <w:sz w:val="24"/>
-          <w:szCs w:val="24"/>
-        </w:rPr>
-        <w:t>viewModels</w:t>
-      </w:r>
-      <w:proofErr w:type="spellEnd"/>
-      <w:r>
-        <w:rPr>
-          <w:rFonts w:ascii="Arial" w:hAnsi="Arial" w:cs="Arial"/>
-          <w:sz w:val="24"/>
-          <w:szCs w:val="24"/>
-        </w:rPr>
-        <w:t>.</w:t>
+        <w:t xml:space="preserve">Após essa leitura, ela irá retornar uma entitidade desse negócio e precisaremos devolver essa entity para o cliente. Porém, não é uma boa prática devolvermos </w:t>
+      </w:r>
+      <w:r>
+        <w:rPr>
+          <w:rFonts w:ascii="Arial" w:hAnsi="Arial" w:cs="Arial"/>
+          <w:sz w:val="24"/>
+          <w:szCs w:val="24"/>
+        </w:rPr>
+        <w:t>essa entity diretamente, mas sim retornando-a por meio de uma DTO/ViewModel. Com isso, utilizamos o AutoMapper, que transforma essas entidades em viewModels.</w:t>
       </w:r>
     </w:p>
     <w:p>
@@ -5271,25 +4526,7 @@
           <w:sz w:val="24"/>
           <w:szCs w:val="24"/>
         </w:rPr>
-        <w:t xml:space="preserve">Por fim, a resposta para o cliente é um ok – 200, e a </w:t>
-      </w:r>
-      <w:proofErr w:type="spellStart"/>
-      <w:r>
-        <w:rPr>
-          <w:rFonts w:ascii="Arial" w:hAnsi="Arial" w:cs="Arial"/>
-          <w:sz w:val="24"/>
-          <w:szCs w:val="24"/>
-        </w:rPr>
-        <w:t>message</w:t>
-      </w:r>
-      <w:proofErr w:type="spellEnd"/>
-      <w:r>
-        <w:rPr>
-          <w:rFonts w:ascii="Arial" w:hAnsi="Arial" w:cs="Arial"/>
-          <w:sz w:val="24"/>
-          <w:szCs w:val="24"/>
-        </w:rPr>
-        <w:t xml:space="preserve"> de fato.</w:t>
+        <w:t>Por fim, a resposta para o cliente é um ok – 200, e a message de fato.</w:t>
       </w:r>
     </w:p>
     <w:p>
@@ -5500,25 +4737,7 @@
           <w:sz w:val="24"/>
           <w:szCs w:val="24"/>
         </w:rPr>
-        <w:t xml:space="preserve">A minha API vai receber esse input, vai receber essa minha entidade (ex: Produto) vai transformá-la em </w:t>
-      </w:r>
-      <w:proofErr w:type="spellStart"/>
-      <w:r>
-        <w:rPr>
-          <w:rFonts w:ascii="Arial" w:hAnsi="Arial" w:cs="Arial"/>
-          <w:sz w:val="24"/>
-          <w:szCs w:val="24"/>
-        </w:rPr>
-        <w:t>ViewModel</w:t>
-      </w:r>
-      <w:proofErr w:type="spellEnd"/>
-      <w:r>
-        <w:rPr>
-          <w:rFonts w:ascii="Arial" w:hAnsi="Arial" w:cs="Arial"/>
-          <w:sz w:val="24"/>
-          <w:szCs w:val="24"/>
-        </w:rPr>
-        <w:t xml:space="preserve"> e teremos que ter o trabalho de converter isso em uma entidade.</w:t>
+        <w:t>A minha API vai receber esse input, vai receber essa minha entidade (ex: Produto) vai transformá-la em ViewModel e teremos que ter o trabalho de converter isso em uma entidade.</w:t>
       </w:r>
     </w:p>
     <w:p>
@@ -5550,25 +4769,7 @@
           <w:sz w:val="24"/>
           <w:szCs w:val="24"/>
         </w:rPr>
-        <w:t xml:space="preserve">Nesse processo, vamos invocar processos assíncronos da camada de negócios, que fará uma </w:t>
-      </w:r>
-      <w:proofErr w:type="spellStart"/>
-      <w:r>
-        <w:rPr>
-          <w:rFonts w:ascii="Arial" w:hAnsi="Arial" w:cs="Arial"/>
-          <w:sz w:val="24"/>
-          <w:szCs w:val="24"/>
-        </w:rPr>
-        <w:t>serie</w:t>
-      </w:r>
-      <w:proofErr w:type="spellEnd"/>
-      <w:r>
-        <w:rPr>
-          <w:rFonts w:ascii="Arial" w:hAnsi="Arial" w:cs="Arial"/>
-          <w:sz w:val="24"/>
-          <w:szCs w:val="24"/>
-        </w:rPr>
-        <w:t xml:space="preserve"> de validações para testar se a entidade está consistente, preenchido corretamente.</w:t>
+        <w:t>Nesse processo, vamos invocar processos assíncronos da camada de negócios, que fará uma serie de validações para testar se a entidade está consistente, preenchido corretamente.</w:t>
       </w:r>
     </w:p>
     <w:p>
@@ -5640,25 +4841,7 @@
           <w:sz w:val="24"/>
           <w:szCs w:val="24"/>
         </w:rPr>
-        <w:t xml:space="preserve">API com sua camada de inteligência, vai até esses eventos e irá procurar eventos de erros. Esses que ela retornará para o cliente um </w:t>
-      </w:r>
-      <w:proofErr w:type="spellStart"/>
-      <w:r>
-        <w:rPr>
-          <w:rFonts w:ascii="Arial" w:hAnsi="Arial" w:cs="Arial"/>
-          <w:sz w:val="24"/>
-          <w:szCs w:val="24"/>
-        </w:rPr>
-        <w:t>json</w:t>
-      </w:r>
-      <w:proofErr w:type="spellEnd"/>
-      <w:r>
-        <w:rPr>
-          <w:rFonts w:ascii="Arial" w:hAnsi="Arial" w:cs="Arial"/>
-          <w:sz w:val="24"/>
-          <w:szCs w:val="24"/>
-        </w:rPr>
-        <w:t xml:space="preserve"> com o Status Code = 400 (No caso de erros). </w:t>
+        <w:t xml:space="preserve">API com sua camada de inteligência, vai até esses eventos e irá procurar eventos de erros. Esses que ela retornará para o cliente um json com o Status Code = 400 (No caso de erros). </w:t>
       </w:r>
     </w:p>
     <w:p>
@@ -5824,25 +5007,7 @@
           <w:sz w:val="24"/>
           <w:szCs w:val="24"/>
         </w:rPr>
-        <w:t xml:space="preserve">Em nossa API, não podemos expor as nossas entidades. A </w:t>
-      </w:r>
-      <w:proofErr w:type="spellStart"/>
-      <w:r>
-        <w:rPr>
-          <w:rFonts w:ascii="Arial" w:hAnsi="Arial" w:cs="Arial"/>
-          <w:sz w:val="24"/>
-          <w:szCs w:val="24"/>
-        </w:rPr>
-        <w:t>APi</w:t>
-      </w:r>
-      <w:proofErr w:type="spellEnd"/>
-      <w:r>
-        <w:rPr>
-          <w:rFonts w:ascii="Arial" w:hAnsi="Arial" w:cs="Arial"/>
-          <w:sz w:val="24"/>
-          <w:szCs w:val="24"/>
-        </w:rPr>
-        <w:t xml:space="preserve"> deve ter os seus próprios exchanges, entrada e saída dos dados</w:t>
+        <w:t>Em nossa API, não podemos expor as nossas entidades. A APi deve ter os seus próprios exchanges, entrada e saída dos dados</w:t>
       </w:r>
       <w:r>
         <w:rPr>
@@ -5882,25 +5047,7 @@
           <w:sz w:val="24"/>
           <w:szCs w:val="24"/>
         </w:rPr>
-        <w:t xml:space="preserve">Dentro do nosso Project, criamos uma pasta ViewModels.(Poderiam se chamar </w:t>
-      </w:r>
-      <w:proofErr w:type="spellStart"/>
-      <w:r>
-        <w:rPr>
-          <w:rFonts w:ascii="Arial" w:hAnsi="Arial" w:cs="Arial"/>
-          <w:sz w:val="24"/>
-          <w:szCs w:val="24"/>
-        </w:rPr>
-        <w:t>DTO’s</w:t>
-      </w:r>
-      <w:proofErr w:type="spellEnd"/>
-      <w:r>
-        <w:rPr>
-          <w:rFonts w:ascii="Arial" w:hAnsi="Arial" w:cs="Arial"/>
-          <w:sz w:val="24"/>
-          <w:szCs w:val="24"/>
-        </w:rPr>
-        <w:t>).</w:t>
+        <w:t>Dentro do nosso Project, criamos uma pasta ViewModels.(Poderiam se chamar DTO’s).</w:t>
       </w:r>
     </w:p>
     <w:p>
@@ -5950,25 +5097,7 @@
           <w:sz w:val="24"/>
           <w:szCs w:val="24"/>
         </w:rPr>
-        <w:t xml:space="preserve"> e criar pequenos “nós”. Isso daria um problema na hora da formação do </w:t>
-      </w:r>
-      <w:proofErr w:type="spellStart"/>
-      <w:r>
-        <w:rPr>
-          <w:rFonts w:ascii="Arial" w:hAnsi="Arial" w:cs="Arial"/>
-          <w:sz w:val="24"/>
-          <w:szCs w:val="24"/>
-        </w:rPr>
-        <w:t>json</w:t>
-      </w:r>
-      <w:proofErr w:type="spellEnd"/>
-      <w:r>
-        <w:rPr>
-          <w:rFonts w:ascii="Arial" w:hAnsi="Arial" w:cs="Arial"/>
-          <w:sz w:val="24"/>
-          <w:szCs w:val="24"/>
-        </w:rPr>
-        <w:t>.</w:t>
+        <w:t xml:space="preserve"> e criar pequenos “nós”. Isso daria um problema na hora da formação do json.</w:t>
       </w:r>
     </w:p>
     <w:p>
@@ -6122,25 +5251,7 @@
           <w:sz w:val="24"/>
           <w:szCs w:val="24"/>
         </w:rPr>
-        <w:t xml:space="preserve">, por possuir algumas ações principais como (validações de notificações de erro, validação de </w:t>
-      </w:r>
-      <w:proofErr w:type="spellStart"/>
-      <w:r>
-        <w:rPr>
-          <w:rFonts w:ascii="Arial" w:hAnsi="Arial" w:cs="Arial"/>
-          <w:sz w:val="24"/>
-          <w:szCs w:val="24"/>
-        </w:rPr>
-        <w:t>modelstate</w:t>
-      </w:r>
-      <w:proofErr w:type="spellEnd"/>
-      <w:r>
-        <w:rPr>
-          <w:rFonts w:ascii="Arial" w:hAnsi="Arial" w:cs="Arial"/>
-          <w:sz w:val="24"/>
-          <w:szCs w:val="24"/>
-        </w:rPr>
-        <w:t>, validação da operação de negócios).</w:t>
+        <w:t>, por possuir algumas ações principais como (validações de notificações de erro, validação de modelstate, validação da operação de negócios).</w:t>
       </w:r>
     </w:p>
     <w:p>
@@ -6519,22 +5630,8 @@
           <w:szCs w:val="24"/>
           <w:lang w:val="en-US"/>
         </w:rPr>
-        <w:t xml:space="preserve">Install-package </w:t>
-      </w:r>
-      <w:proofErr w:type="spellStart"/>
-      <w:r>
-        <w:rPr>
-          <w:rFonts w:ascii="Arial" w:hAnsi="Arial" w:cs="Arial"/>
-          <w:b/>
-          <w:bCs/>
-          <w:color w:val="FF0000"/>
-          <w:sz w:val="24"/>
-          <w:szCs w:val="24"/>
-          <w:lang w:val="en-US"/>
-        </w:rPr>
-        <w:t>AutoMapper.Extensions.Microsoft.DependencyInjection</w:t>
-      </w:r>
-      <w:proofErr w:type="spellEnd"/>
+        <w:t>Install-package AutoMapper.Extensions.Microsoft.DependencyInjection</w:t>
+      </w:r>
     </w:p>
     <w:p>
       <w:pPr>
@@ -6757,43 +5854,7 @@
           <w:sz w:val="24"/>
           <w:szCs w:val="24"/>
         </w:rPr>
-        <w:t xml:space="preserve">De volta a minha classe Controller, eu vou adicionar uma </w:t>
-      </w:r>
-      <w:proofErr w:type="spellStart"/>
-      <w:r>
-        <w:rPr>
-          <w:rFonts w:ascii="Arial" w:hAnsi="Arial" w:cs="Arial"/>
-          <w:sz w:val="24"/>
-          <w:szCs w:val="24"/>
-        </w:rPr>
-        <w:t>dependency</w:t>
-      </w:r>
-      <w:proofErr w:type="spellEnd"/>
-      <w:r>
-        <w:rPr>
-          <w:rFonts w:ascii="Arial" w:hAnsi="Arial" w:cs="Arial"/>
-          <w:sz w:val="24"/>
-          <w:szCs w:val="24"/>
-        </w:rPr>
-        <w:t xml:space="preserve"> </w:t>
-      </w:r>
-      <w:proofErr w:type="spellStart"/>
-      <w:r>
-        <w:rPr>
-          <w:rFonts w:ascii="Arial" w:hAnsi="Arial" w:cs="Arial"/>
-          <w:sz w:val="24"/>
-          <w:szCs w:val="24"/>
-        </w:rPr>
-        <w:t>injection</w:t>
-      </w:r>
-      <w:proofErr w:type="spellEnd"/>
-      <w:r>
-        <w:rPr>
-          <w:rFonts w:ascii="Arial" w:hAnsi="Arial" w:cs="Arial"/>
-          <w:sz w:val="24"/>
-          <w:szCs w:val="24"/>
-        </w:rPr>
-        <w:t xml:space="preserve"> </w:t>
+        <w:t xml:space="preserve">De volta a minha classe Controller, eu vou adicionar uma dependency injection </w:t>
       </w:r>
       <w:r>
         <w:rPr>
@@ -6833,25 +5894,7 @@
           <w:sz w:val="24"/>
           <w:szCs w:val="24"/>
         </w:rPr>
-        <w:t xml:space="preserve">Por fim, em nossa query, adiciono o _mapper.Map passando como argumento o meu tipo de </w:t>
-      </w:r>
-      <w:proofErr w:type="spellStart"/>
-      <w:r>
-        <w:rPr>
-          <w:rFonts w:ascii="Arial" w:hAnsi="Arial" w:cs="Arial"/>
-          <w:sz w:val="24"/>
-          <w:szCs w:val="24"/>
-        </w:rPr>
-        <w:t>map</w:t>
-      </w:r>
-      <w:proofErr w:type="spellEnd"/>
-      <w:r>
-        <w:rPr>
-          <w:rFonts w:ascii="Arial" w:hAnsi="Arial" w:cs="Arial"/>
-          <w:sz w:val="24"/>
-          <w:szCs w:val="24"/>
-        </w:rPr>
-        <w:t xml:space="preserve"> e a fonte do dado.</w:t>
+        <w:t>Por fim, em nossa query, adiciono o _mapper.Map passando como argumento o meu tipo de map e a fonte do dado.</w:t>
       </w:r>
     </w:p>
     <w:p>
@@ -6895,7 +5938,6 @@
         </w:rPr>
         <w:t xml:space="preserve"> fornecedor = _mapper.Map&lt;IEnumerable&lt;FornecedorViewModel&gt;&gt;(</w:t>
       </w:r>
-      <w:proofErr w:type="spellStart"/>
       <w:r>
         <w:rPr>
           <w:rFonts w:ascii="Consolas" w:hAnsi="Consolas" w:cs="Consolas"/>
@@ -6905,7 +5947,6 @@
         </w:rPr>
         <w:t>await</w:t>
       </w:r>
-      <w:proofErr w:type="spellEnd"/>
       <w:r>
         <w:rPr>
           <w:rFonts w:ascii="Consolas" w:hAnsi="Consolas" w:cs="Consolas"/>
@@ -6913,27 +5954,7 @@
           <w:sz w:val="19"/>
           <w:szCs w:val="19"/>
         </w:rPr>
-        <w:t xml:space="preserve"> _</w:t>
-      </w:r>
-      <w:proofErr w:type="spellStart"/>
-      <w:r>
-        <w:rPr>
-          <w:rFonts w:ascii="Consolas" w:hAnsi="Consolas" w:cs="Consolas"/>
-          <w:color w:val="000000"/>
-          <w:sz w:val="19"/>
-          <w:szCs w:val="19"/>
-        </w:rPr>
-        <w:t>fornecedorRepository.ObterTodos</w:t>
-      </w:r>
-      <w:proofErr w:type="spellEnd"/>
-      <w:r>
-        <w:rPr>
-          <w:rFonts w:ascii="Consolas" w:hAnsi="Consolas" w:cs="Consolas"/>
-          <w:color w:val="000000"/>
-          <w:sz w:val="19"/>
-          <w:szCs w:val="19"/>
-        </w:rPr>
-        <w:t>());</w:t>
+        <w:t xml:space="preserve"> _fornecedorRepository.ObterTodos());</w:t>
       </w:r>
     </w:p>
     <w:p>
@@ -6964,25 +5985,7 @@
           <w:sz w:val="24"/>
           <w:szCs w:val="24"/>
         </w:rPr>
-        <w:t xml:space="preserve">Quando receber uma </w:t>
-      </w:r>
-      <w:proofErr w:type="spellStart"/>
-      <w:r>
-        <w:rPr>
-          <w:rFonts w:ascii="Arial" w:hAnsi="Arial" w:cs="Arial"/>
-          <w:sz w:val="24"/>
-          <w:szCs w:val="24"/>
-        </w:rPr>
-        <w:t>ViewModel</w:t>
-      </w:r>
-      <w:proofErr w:type="spellEnd"/>
-      <w:r>
-        <w:rPr>
-          <w:rFonts w:ascii="Arial" w:hAnsi="Arial" w:cs="Arial"/>
-          <w:sz w:val="24"/>
-          <w:szCs w:val="24"/>
-        </w:rPr>
-        <w:t xml:space="preserve"> de um Post, em meu _mapper passo as seguintes instruções:</w:t>
+        <w:t>Quando receber uma ViewModel de um Post, em meu _mapper passo as seguintes instruções:</w:t>
       </w:r>
     </w:p>
     <w:p>
@@ -7004,43 +6007,7 @@
           <w:sz w:val="24"/>
           <w:szCs w:val="24"/>
         </w:rPr>
-        <w:t>_mapper.Map&lt;</w:t>
-      </w:r>
-      <w:proofErr w:type="spellStart"/>
-      <w:r>
-        <w:rPr>
-          <w:rFonts w:ascii="Arial" w:hAnsi="Arial" w:cs="Arial"/>
-          <w:sz w:val="24"/>
-          <w:szCs w:val="24"/>
-        </w:rPr>
-        <w:t>TipoEntidade</w:t>
-      </w:r>
-      <w:proofErr w:type="spellEnd"/>
-      <w:r>
-        <w:rPr>
-          <w:rFonts w:ascii="Arial" w:hAnsi="Arial" w:cs="Arial"/>
-          <w:sz w:val="24"/>
-          <w:szCs w:val="24"/>
-        </w:rPr>
-        <w:t>&gt;(</w:t>
-      </w:r>
-      <w:proofErr w:type="spellStart"/>
-      <w:r>
-        <w:rPr>
-          <w:rFonts w:ascii="Arial" w:hAnsi="Arial" w:cs="Arial"/>
-          <w:sz w:val="24"/>
-          <w:szCs w:val="24"/>
-        </w:rPr>
-        <w:t>TipoViewModel</w:t>
-      </w:r>
-      <w:proofErr w:type="spellEnd"/>
-      <w:r>
-        <w:rPr>
-          <w:rFonts w:ascii="Arial" w:hAnsi="Arial" w:cs="Arial"/>
-          <w:sz w:val="24"/>
-          <w:szCs w:val="24"/>
-        </w:rPr>
-        <w:t>);</w:t>
+        <w:t>_mapper.Map&lt;TipoEntidade&gt;(TipoViewModel);</w:t>
       </w:r>
     </w:p>
     <w:p>
@@ -7268,7 +6235,6 @@
         </w:rPr>
         <w:t xml:space="preserve">Abre o </w:t>
       </w:r>
-      <w:proofErr w:type="spellStart"/>
       <w:r>
         <w:rPr>
           <w:rFonts w:ascii="Arial" w:hAnsi="Arial" w:cs="Arial"/>
@@ -7280,7 +6246,6 @@
         </w:rPr>
         <w:t>Postman</w:t>
       </w:r>
-      <w:proofErr w:type="spellEnd"/>
       <w:r>
         <w:rPr>
           <w:rFonts w:ascii="Arial" w:hAnsi="Arial" w:cs="Arial"/>
@@ -7507,47 +6472,7 @@
           <w:sz w:val="24"/>
           <w:szCs w:val="24"/>
         </w:rPr>
-        <w:t>service.Configure&lt;ApiBehaviorOptions&gt;(</w:t>
-      </w:r>
-      <w:proofErr w:type="spellStart"/>
-      <w:r>
-        <w:rPr>
-          <w:rFonts w:ascii="Arial" w:hAnsi="Arial" w:cs="Arial"/>
-          <w:color w:val="FF0000"/>
-          <w:sz w:val="24"/>
-          <w:szCs w:val="24"/>
-        </w:rPr>
-        <w:t>options</w:t>
-      </w:r>
-      <w:proofErr w:type="spellEnd"/>
-      <w:r>
-        <w:rPr>
-          <w:rFonts w:ascii="Arial" w:hAnsi="Arial" w:cs="Arial"/>
-          <w:color w:val="FF0000"/>
-          <w:sz w:val="24"/>
-          <w:szCs w:val="24"/>
-        </w:rPr>
-        <w:t xml:space="preserve"> =&gt; { options.SupressModelStateInvalidFilter = </w:t>
-      </w:r>
-      <w:proofErr w:type="spellStart"/>
-      <w:r>
-        <w:rPr>
-          <w:rFonts w:ascii="Arial" w:hAnsi="Arial" w:cs="Arial"/>
-          <w:color w:val="FF0000"/>
-          <w:sz w:val="24"/>
-          <w:szCs w:val="24"/>
-        </w:rPr>
-        <w:t>true</w:t>
-      </w:r>
-      <w:proofErr w:type="spellEnd"/>
-      <w:r>
-        <w:rPr>
-          <w:rFonts w:ascii="Arial" w:hAnsi="Arial" w:cs="Arial"/>
-          <w:color w:val="FF0000"/>
-          <w:sz w:val="24"/>
-          <w:szCs w:val="24"/>
-        </w:rPr>
-        <w:t xml:space="preserve"> })</w:t>
+        <w:t>service.Configure&lt;ApiBehaviorOptions&gt;(options =&gt; { options.SupressModelStateInvalidFilter = true })</w:t>
       </w:r>
       <w:r>
         <w:rPr>
@@ -7622,25 +6547,7 @@
           <w:sz w:val="24"/>
           <w:szCs w:val="24"/>
         </w:rPr>
-        <w:t xml:space="preserve">: Criar a exceptions </w:t>
-      </w:r>
-      <w:proofErr w:type="spellStart"/>
-      <w:r>
-        <w:rPr>
-          <w:rFonts w:ascii="Arial" w:hAnsi="Arial" w:cs="Arial"/>
-          <w:sz w:val="24"/>
-          <w:szCs w:val="24"/>
-        </w:rPr>
-        <w:t>custom</w:t>
-      </w:r>
-      <w:proofErr w:type="spellEnd"/>
-      <w:r>
-        <w:rPr>
-          <w:rFonts w:ascii="Arial" w:hAnsi="Arial" w:cs="Arial"/>
-          <w:sz w:val="24"/>
-          <w:szCs w:val="24"/>
-        </w:rPr>
-        <w:t xml:space="preserve"> na MainController.</w:t>
+        <w:t>: Criar a exceptions custom na MainController.</w:t>
       </w:r>
     </w:p>
     <w:p>
@@ -7716,27 +6623,7 @@
           <w:sz w:val="24"/>
           <w:szCs w:val="24"/>
         </w:rPr>
-        <w:t xml:space="preserve">protected void </w:t>
-      </w:r>
-      <w:proofErr w:type="spellStart"/>
-      <w:r>
-        <w:rPr>
-          <w:rFonts w:ascii="Arial" w:hAnsi="Arial" w:cs="Arial"/>
-          <w:color w:val="4472C4" w:themeColor="accent1"/>
-          <w:sz w:val="24"/>
-          <w:szCs w:val="24"/>
-        </w:rPr>
-        <w:t>NotificarErroModelInvalida</w:t>
-      </w:r>
-      <w:proofErr w:type="spellEnd"/>
-      <w:r>
-        <w:rPr>
-          <w:rFonts w:ascii="Arial" w:hAnsi="Arial" w:cs="Arial"/>
-          <w:color w:val="4472C4" w:themeColor="accent1"/>
-          <w:sz w:val="24"/>
-          <w:szCs w:val="24"/>
-        </w:rPr>
-        <w:t>(ModelStateDictionary modelState)</w:t>
+        <w:t>protected void NotificarErroModelInvalida(ModelStateDictionary modelState)</w:t>
       </w:r>
     </w:p>
     <w:p>
@@ -7786,25 +6673,7 @@
           <w:sz w:val="24"/>
           <w:szCs w:val="24"/>
         </w:rPr>
-        <w:t>MINHA REPOSITORY TEM OS METODOS GENERICOS. MEU SERVICE TEM AS AÇÕES QUE MEU “</w:t>
-      </w:r>
-      <w:proofErr w:type="gramStart"/>
-      <w:r>
-        <w:rPr>
-          <w:rFonts w:ascii="Arial" w:hAnsi="Arial" w:cs="Arial"/>
-          <w:sz w:val="24"/>
-          <w:szCs w:val="24"/>
-        </w:rPr>
-        <w:t>NEGOCIO</w:t>
-      </w:r>
-      <w:proofErr w:type="gramEnd"/>
-      <w:r>
-        <w:rPr>
-          <w:rFonts w:ascii="Arial" w:hAnsi="Arial" w:cs="Arial"/>
-          <w:sz w:val="24"/>
-          <w:szCs w:val="24"/>
-        </w:rPr>
-        <w:t>” FARA.</w:t>
+        <w:t>MINHA REPOSITORY TEM OS METODOS GENERICOS. MEU SERVICE TEM AS AÇÕES QUE MEU “NEGOCIO” FARA.</w:t>
       </w:r>
     </w:p>
     <w:p>
@@ -7911,25 +6780,7 @@
           <w:sz w:val="24"/>
           <w:szCs w:val="24"/>
         </w:rPr>
-        <w:t xml:space="preserve">Para configurar da maneira personalizada os erros, é preciso na Startup desabilitar o </w:t>
-      </w:r>
-      <w:proofErr w:type="spellStart"/>
-      <w:r>
-        <w:rPr>
-          <w:rFonts w:ascii="Arial" w:hAnsi="Arial" w:cs="Arial"/>
-          <w:sz w:val="24"/>
-          <w:szCs w:val="24"/>
-        </w:rPr>
-        <w:t>behavior</w:t>
-      </w:r>
-      <w:proofErr w:type="spellEnd"/>
-      <w:r>
-        <w:rPr>
-          <w:rFonts w:ascii="Arial" w:hAnsi="Arial" w:cs="Arial"/>
-          <w:sz w:val="24"/>
-          <w:szCs w:val="24"/>
-        </w:rPr>
-        <w:t xml:space="preserve"> da API</w:t>
+        <w:t>Para configurar da maneira personalizada os erros, é preciso na Startup desabilitar o behavior da API</w:t>
       </w:r>
       <w:r>
         <w:rPr>
@@ -7979,40 +6830,16 @@
           <w:color w:val="FF0000"/>
           <w:sz w:val="24"/>
           <w:szCs w:val="24"/>
-          <w:lang w:val="en-US"/>
-        </w:rPr>
-      </w:pPr>
-      <w:r>
-        <w:rPr>
-          <w:rFonts w:ascii="Arial" w:hAnsi="Arial" w:cs="Arial"/>
-          <w:color w:val="FF0000"/>
-          <w:sz w:val="24"/>
-          <w:szCs w:val="24"/>
-          <w:lang w:val="en-US"/>
-        </w:rPr>
-        <w:t xml:space="preserve">Upload de </w:t>
-      </w:r>
-      <w:proofErr w:type="spellStart"/>
-      <w:r>
-        <w:rPr>
-          <w:rFonts w:ascii="Arial" w:hAnsi="Arial" w:cs="Arial"/>
-          <w:color w:val="FF0000"/>
-          <w:sz w:val="24"/>
-          <w:szCs w:val="24"/>
-          <w:lang w:val="en-US"/>
-        </w:rPr>
-        <w:t>Imagem</w:t>
-      </w:r>
-      <w:proofErr w:type="spellEnd"/>
-      <w:r>
-        <w:rPr>
-          <w:rFonts w:ascii="Arial" w:hAnsi="Arial" w:cs="Arial"/>
-          <w:color w:val="FF0000"/>
-          <w:sz w:val="24"/>
-          <w:szCs w:val="24"/>
-          <w:lang w:val="en-US"/>
-        </w:rPr>
-        <w:t xml:space="preserve"> WEB API</w:t>
+        </w:rPr>
+      </w:pPr>
+      <w:r>
+        <w:rPr>
+          <w:rFonts w:ascii="Arial" w:hAnsi="Arial" w:cs="Arial"/>
+          <w:color w:val="FF0000"/>
+          <w:sz w:val="24"/>
+          <w:szCs w:val="24"/>
+        </w:rPr>
+        <w:t>Upload de Imagem WEB API</w:t>
       </w:r>
     </w:p>
     <w:p>
@@ -8023,7 +6850,6 @@
           <w:rFonts w:ascii="Arial" w:hAnsi="Arial" w:cs="Arial"/>
           <w:sz w:val="24"/>
           <w:szCs w:val="24"/>
-          <w:lang w:val="en-US"/>
         </w:rPr>
       </w:pPr>
     </w:p>
@@ -8050,36 +6876,425 @@
           <w:sz w:val="24"/>
           <w:szCs w:val="24"/>
         </w:rPr>
-        <w:t xml:space="preserve">magens, é preciso que no </w:t>
-      </w:r>
-      <w:proofErr w:type="spellStart"/>
-      <w:r>
-        <w:rPr>
-          <w:rFonts w:ascii="Arial" w:hAnsi="Arial" w:cs="Arial"/>
-          <w:sz w:val="24"/>
-          <w:szCs w:val="24"/>
-        </w:rPr>
-        <w:t>client</w:t>
-      </w:r>
-      <w:proofErr w:type="spellEnd"/>
-      <w:r>
-        <w:rPr>
-          <w:rFonts w:ascii="Arial" w:hAnsi="Arial" w:cs="Arial"/>
-          <w:sz w:val="24"/>
-          <w:szCs w:val="24"/>
-        </w:rPr>
-        <w:t xml:space="preserve"> a imagem será serializada em base 64, para depois ser retornada novamente ao usuário.</w:t>
-      </w:r>
-    </w:p>
-    <w:p>
-      <w:pPr>
-        <w:pStyle w:val="PargrafodaLista"/>
-        <w:rPr>
-          <w:rFonts w:ascii="Arial" w:hAnsi="Arial" w:cs="Arial"/>
-          <w:sz w:val="24"/>
-          <w:szCs w:val="24"/>
-        </w:rPr>
-      </w:pPr>
+        <w:t>magens, é preciso que no client a imagem será serializada em base 64, para depois ser retornada novamente ao usuário.</w:t>
+      </w:r>
+    </w:p>
+    <w:p>
+      <w:pPr>
+        <w:pStyle w:val="PargrafodaLista"/>
+        <w:rPr>
+          <w:rFonts w:ascii="Arial" w:hAnsi="Arial" w:cs="Arial"/>
+          <w:sz w:val="24"/>
+          <w:szCs w:val="24"/>
+        </w:rPr>
+      </w:pPr>
+    </w:p>
+    <w:p>
+      <w:pPr>
+        <w:pStyle w:val="PargrafodaLista"/>
+        <w:rPr>
+          <w:rFonts w:ascii="Arial" w:hAnsi="Arial" w:cs="Arial"/>
+          <w:sz w:val="24"/>
+          <w:szCs w:val="24"/>
+        </w:rPr>
+      </w:pPr>
+    </w:p>
+    <w:p>
+      <w:pPr>
+        <w:pStyle w:val="PargrafodaLista"/>
+        <w:rPr>
+          <w:rFonts w:ascii="Arial" w:hAnsi="Arial" w:cs="Arial"/>
+          <w:sz w:val="24"/>
+          <w:szCs w:val="24"/>
+        </w:rPr>
+      </w:pPr>
+    </w:p>
+    <w:p>
+      <w:pPr>
+        <w:pStyle w:val="PargrafodaLista"/>
+        <w:rPr>
+          <w:rFonts w:ascii="Arial" w:hAnsi="Arial" w:cs="Arial"/>
+          <w:sz w:val="24"/>
+          <w:szCs w:val="24"/>
+        </w:rPr>
+      </w:pPr>
+    </w:p>
+    <w:p>
+      <w:pPr>
+        <w:pStyle w:val="PargrafodaLista"/>
+        <w:rPr>
+          <w:rFonts w:ascii="Arial" w:hAnsi="Arial" w:cs="Arial"/>
+          <w:sz w:val="24"/>
+          <w:szCs w:val="24"/>
+        </w:rPr>
+      </w:pPr>
+    </w:p>
+    <w:p>
+      <w:pPr>
+        <w:pStyle w:val="PargrafodaLista"/>
+        <w:rPr>
+          <w:rFonts w:ascii="Arial" w:hAnsi="Arial" w:cs="Arial"/>
+          <w:sz w:val="24"/>
+          <w:szCs w:val="24"/>
+        </w:rPr>
+      </w:pPr>
+    </w:p>
+    <w:p>
+      <w:pPr>
+        <w:pStyle w:val="PargrafodaLista"/>
+        <w:rPr>
+          <w:rFonts w:ascii="Arial" w:hAnsi="Arial" w:cs="Arial"/>
+          <w:sz w:val="24"/>
+          <w:szCs w:val="24"/>
+        </w:rPr>
+      </w:pPr>
+    </w:p>
+    <w:p>
+      <w:pPr>
+        <w:pStyle w:val="PargrafodaLista"/>
+        <w:rPr>
+          <w:rFonts w:ascii="Arial" w:hAnsi="Arial" w:cs="Arial"/>
+          <w:sz w:val="24"/>
+          <w:szCs w:val="24"/>
+        </w:rPr>
+      </w:pPr>
+    </w:p>
+    <w:p>
+      <w:pPr>
+        <w:pStyle w:val="PargrafodaLista"/>
+        <w:rPr>
+          <w:rFonts w:ascii="Arial" w:hAnsi="Arial" w:cs="Arial"/>
+          <w:sz w:val="24"/>
+          <w:szCs w:val="24"/>
+        </w:rPr>
+      </w:pPr>
+    </w:p>
+    <w:p>
+      <w:pPr>
+        <w:pStyle w:val="PargrafodaLista"/>
+        <w:rPr>
+          <w:rFonts w:ascii="Arial" w:hAnsi="Arial" w:cs="Arial"/>
+          <w:sz w:val="24"/>
+          <w:szCs w:val="24"/>
+        </w:rPr>
+      </w:pPr>
+    </w:p>
+    <w:p>
+      <w:pPr>
+        <w:pStyle w:val="PargrafodaLista"/>
+        <w:rPr>
+          <w:rFonts w:ascii="Arial" w:hAnsi="Arial" w:cs="Arial"/>
+          <w:sz w:val="24"/>
+          <w:szCs w:val="24"/>
+        </w:rPr>
+      </w:pPr>
+    </w:p>
+    <w:p>
+      <w:pPr>
+        <w:pStyle w:val="PargrafodaLista"/>
+        <w:rPr>
+          <w:rFonts w:ascii="Arial" w:hAnsi="Arial" w:cs="Arial"/>
+          <w:sz w:val="24"/>
+          <w:szCs w:val="24"/>
+        </w:rPr>
+      </w:pPr>
+    </w:p>
+    <w:p>
+      <w:pPr>
+        <w:pStyle w:val="PargrafodaLista"/>
+        <w:rPr>
+          <w:rFonts w:ascii="Arial" w:hAnsi="Arial" w:cs="Arial"/>
+          <w:sz w:val="24"/>
+          <w:szCs w:val="24"/>
+        </w:rPr>
+      </w:pPr>
+    </w:p>
+    <w:p>
+      <w:pPr>
+        <w:pStyle w:val="PargrafodaLista"/>
+        <w:rPr>
+          <w:rFonts w:ascii="Arial" w:hAnsi="Arial" w:cs="Arial"/>
+          <w:sz w:val="24"/>
+          <w:szCs w:val="24"/>
+        </w:rPr>
+      </w:pPr>
+    </w:p>
+    <w:p>
+      <w:pPr>
+        <w:pStyle w:val="PargrafodaLista"/>
+        <w:rPr>
+          <w:rFonts w:ascii="Arial" w:hAnsi="Arial" w:cs="Arial"/>
+          <w:sz w:val="24"/>
+          <w:szCs w:val="24"/>
+        </w:rPr>
+      </w:pPr>
+    </w:p>
+    <w:p>
+      <w:pPr>
+        <w:pStyle w:val="PargrafodaLista"/>
+        <w:rPr>
+          <w:rFonts w:ascii="Arial" w:hAnsi="Arial" w:cs="Arial"/>
+          <w:sz w:val="24"/>
+          <w:szCs w:val="24"/>
+        </w:rPr>
+      </w:pPr>
+    </w:p>
+    <w:p>
+      <w:pPr>
+        <w:pStyle w:val="PargrafodaLista"/>
+        <w:rPr>
+          <w:rFonts w:ascii="Arial" w:hAnsi="Arial" w:cs="Arial"/>
+          <w:sz w:val="24"/>
+          <w:szCs w:val="24"/>
+        </w:rPr>
+      </w:pPr>
+    </w:p>
+    <w:p>
+      <w:pPr>
+        <w:pStyle w:val="PargrafodaLista"/>
+        <w:rPr>
+          <w:rFonts w:ascii="Arial" w:hAnsi="Arial" w:cs="Arial"/>
+          <w:sz w:val="24"/>
+          <w:szCs w:val="24"/>
+        </w:rPr>
+      </w:pPr>
+    </w:p>
+    <w:p>
+      <w:pPr>
+        <w:pStyle w:val="PargrafodaLista"/>
+        <w:rPr>
+          <w:rFonts w:ascii="Arial" w:hAnsi="Arial" w:cs="Arial"/>
+          <w:sz w:val="24"/>
+          <w:szCs w:val="24"/>
+        </w:rPr>
+      </w:pPr>
+    </w:p>
+    <w:p>
+      <w:pPr>
+        <w:pStyle w:val="PargrafodaLista"/>
+        <w:rPr>
+          <w:rFonts w:ascii="Arial" w:hAnsi="Arial" w:cs="Arial"/>
+          <w:sz w:val="24"/>
+          <w:szCs w:val="24"/>
+        </w:rPr>
+      </w:pPr>
+    </w:p>
+    <w:p>
+      <w:pPr>
+        <w:pStyle w:val="PargrafodaLista"/>
+        <w:rPr>
+          <w:rFonts w:ascii="Arial" w:hAnsi="Arial" w:cs="Arial"/>
+          <w:sz w:val="24"/>
+          <w:szCs w:val="24"/>
+        </w:rPr>
+      </w:pPr>
+    </w:p>
+    <w:p>
+      <w:pPr>
+        <w:pStyle w:val="PargrafodaLista"/>
+        <w:rPr>
+          <w:rFonts w:ascii="Arial" w:hAnsi="Arial" w:cs="Arial"/>
+          <w:sz w:val="24"/>
+          <w:szCs w:val="24"/>
+        </w:rPr>
+      </w:pPr>
+    </w:p>
+    <w:p>
+      <w:pPr>
+        <w:pStyle w:val="PargrafodaLista"/>
+        <w:rPr>
+          <w:rFonts w:ascii="Arial" w:hAnsi="Arial" w:cs="Arial"/>
+          <w:sz w:val="24"/>
+          <w:szCs w:val="24"/>
+        </w:rPr>
+      </w:pPr>
+    </w:p>
+    <w:p>
+      <w:pPr>
+        <w:pStyle w:val="PargrafodaLista"/>
+        <w:rPr>
+          <w:rFonts w:ascii="Arial" w:hAnsi="Arial" w:cs="Arial"/>
+          <w:sz w:val="24"/>
+          <w:szCs w:val="24"/>
+        </w:rPr>
+      </w:pPr>
+    </w:p>
+    <w:p>
+      <w:pPr>
+        <w:pStyle w:val="PargrafodaLista"/>
+        <w:rPr>
+          <w:rFonts w:ascii="Arial" w:hAnsi="Arial" w:cs="Arial"/>
+          <w:sz w:val="24"/>
+          <w:szCs w:val="24"/>
+        </w:rPr>
+      </w:pPr>
+    </w:p>
+    <w:p>
+      <w:pPr>
+        <w:pStyle w:val="PargrafodaLista"/>
+        <w:rPr>
+          <w:rFonts w:ascii="Arial" w:hAnsi="Arial" w:cs="Arial"/>
+          <w:sz w:val="24"/>
+          <w:szCs w:val="24"/>
+        </w:rPr>
+      </w:pPr>
+    </w:p>
+    <w:p>
+      <w:pPr>
+        <w:pStyle w:val="PargrafodaLista"/>
+        <w:rPr>
+          <w:rFonts w:ascii="Arial" w:hAnsi="Arial" w:cs="Arial"/>
+          <w:sz w:val="24"/>
+          <w:szCs w:val="24"/>
+        </w:rPr>
+      </w:pPr>
+    </w:p>
+    <w:p>
+      <w:pPr>
+        <w:pStyle w:val="PargrafodaLista"/>
+        <w:rPr>
+          <w:rFonts w:ascii="Arial" w:hAnsi="Arial" w:cs="Arial"/>
+          <w:sz w:val="24"/>
+          <w:szCs w:val="24"/>
+        </w:rPr>
+      </w:pPr>
+    </w:p>
+    <w:p>
+      <w:pPr>
+        <w:pStyle w:val="PargrafodaLista"/>
+        <w:rPr>
+          <w:rFonts w:ascii="Arial" w:hAnsi="Arial" w:cs="Arial"/>
+          <w:sz w:val="24"/>
+          <w:szCs w:val="24"/>
+        </w:rPr>
+      </w:pPr>
+    </w:p>
+    <w:p>
+      <w:pPr>
+        <w:pStyle w:val="PargrafodaLista"/>
+        <w:rPr>
+          <w:rFonts w:ascii="Arial" w:hAnsi="Arial" w:cs="Arial"/>
+          <w:sz w:val="24"/>
+          <w:szCs w:val="24"/>
+        </w:rPr>
+      </w:pPr>
+    </w:p>
+    <w:p>
+      <w:pPr>
+        <w:pStyle w:val="PargrafodaLista"/>
+        <w:rPr>
+          <w:rFonts w:ascii="Arial" w:hAnsi="Arial" w:cs="Arial"/>
+          <w:sz w:val="24"/>
+          <w:szCs w:val="24"/>
+        </w:rPr>
+      </w:pPr>
+    </w:p>
+    <w:p>
+      <w:pPr>
+        <w:pStyle w:val="PargrafodaLista"/>
+        <w:jc w:val="center"/>
+        <w:rPr>
+          <w:rFonts w:ascii="Arial" w:hAnsi="Arial" w:cs="Arial"/>
+          <w:b/>
+          <w:bCs/>
+          <w:color w:val="FF0000"/>
+          <w:sz w:val="24"/>
+          <w:szCs w:val="24"/>
+        </w:rPr>
+      </w:pPr>
+      <w:r>
+        <w:rPr>
+          <w:rFonts w:ascii="Arial" w:hAnsi="Arial" w:cs="Arial"/>
+          <w:b/>
+          <w:bCs/>
+          <w:color w:val="FF0000"/>
+          <w:sz w:val="24"/>
+          <w:szCs w:val="24"/>
+        </w:rPr>
+        <w:lastRenderedPageBreak/>
+        <w:t>SEGURANÇA DA API</w:t>
+      </w:r>
+    </w:p>
+    <w:p>
+      <w:pPr>
+        <w:pStyle w:val="PargrafodaLista"/>
+        <w:jc w:val="center"/>
+        <w:rPr>
+          <w:rFonts w:ascii="Arial" w:hAnsi="Arial" w:cs="Arial"/>
+          <w:sz w:val="24"/>
+          <w:szCs w:val="24"/>
+        </w:rPr>
+      </w:pPr>
+    </w:p>
+    <w:p>
+      <w:pPr>
+        <w:pStyle w:val="PargrafodaLista"/>
+        <w:numPr>
+          <w:ilvl w:val="0"/>
+          <w:numId w:val="4"/>
+        </w:numPr>
+        <w:rPr>
+          <w:rFonts w:ascii="Arial" w:hAnsi="Arial" w:cs="Arial"/>
+          <w:sz w:val="24"/>
+          <w:szCs w:val="24"/>
+        </w:rPr>
+      </w:pPr>
+      <w:r>
+        <w:rPr>
+          <w:rFonts w:ascii="Arial" w:hAnsi="Arial" w:cs="Arial"/>
+          <w:sz w:val="24"/>
+          <w:szCs w:val="24"/>
+        </w:rPr>
+        <w:t xml:space="preserve">Primeiro passo, é adicionar o atributo </w:t>
+      </w:r>
+      <w:r>
+        <w:rPr>
+          <w:rFonts w:ascii="Arial" w:hAnsi="Arial" w:cs="Arial"/>
+          <w:color w:val="FF0000"/>
+          <w:sz w:val="24"/>
+          <w:szCs w:val="24"/>
+        </w:rPr>
+        <w:t>[Authorize].</w:t>
+      </w:r>
+      <w:r>
+        <w:rPr>
+          <w:rFonts w:ascii="Arial" w:hAnsi="Arial" w:cs="Arial"/>
+          <w:sz w:val="24"/>
+          <w:szCs w:val="24"/>
+        </w:rPr>
+        <w:t xml:space="preserve"> Ele exige que, toda pessoa que for acessar aquele modulo ou aquela parte, esteja logado.</w:t>
+      </w:r>
+    </w:p>
+    <w:p>
+      <w:pPr>
+        <w:rPr>
+          <w:rFonts w:ascii="Arial" w:hAnsi="Arial" w:cs="Arial"/>
+          <w:sz w:val="24"/>
+          <w:szCs w:val="24"/>
+        </w:rPr>
+      </w:pPr>
+    </w:p>
+    <w:p>
+      <w:pPr>
+        <w:pStyle w:val="PargrafodaLista"/>
+        <w:numPr>
+          <w:ilvl w:val="0"/>
+          <w:numId w:val="4"/>
+        </w:numPr>
+        <w:rPr>
+          <w:rFonts w:ascii="Arial" w:hAnsi="Arial" w:cs="Arial"/>
+          <w:sz w:val="24"/>
+          <w:szCs w:val="24"/>
+        </w:rPr>
+      </w:pPr>
+      <w:r>
+        <w:rPr>
+          <w:rFonts w:ascii="Arial" w:hAnsi="Arial" w:cs="Arial"/>
+          <w:sz w:val="24"/>
+          <w:szCs w:val="24"/>
+        </w:rPr>
+        <w:t>Caso você queira um método que possa ser acessado de maneira livre, você pode adicionar o [AllowAnonymous].</w:t>
+      </w:r>
     </w:p>
     <w:sectPr>
       <w:pgSz w:w="11906" w:h="16838"/>

</xml_diff>

<commit_message>
Implementing Identity with: IdentityContext, Updating DB, IdentityConfig
</commit_message>
<xml_diff>
--- a/Anotações API Rest.docx
+++ b/Anotações API Rest.docx
@@ -55,6 +55,7 @@
         </w:rPr>
         <w:t>Ele é um marco da criação da WEB, que gira em torno da conversa do “</w:t>
       </w:r>
+      <w:proofErr w:type="spellStart"/>
       <w:r>
         <w:rPr>
           <w:rFonts w:ascii="Arial" w:hAnsi="Arial" w:cs="Arial"/>
@@ -65,6 +66,7 @@
         </w:rPr>
         <w:t>Client</w:t>
       </w:r>
+      <w:proofErr w:type="spellEnd"/>
       <w:r>
         <w:rPr>
           <w:rFonts w:ascii="Arial" w:hAnsi="Arial" w:cs="Arial"/>
@@ -89,7 +91,25 @@
           <w:sz w:val="24"/>
           <w:szCs w:val="24"/>
         </w:rPr>
-        <w:t xml:space="preserve">”. Você faz um pedido (request) e ele te </w:t>
+        <w:t>”. Você faz um pedido (</w:t>
+      </w:r>
+      <w:proofErr w:type="spellStart"/>
+      <w:r>
+        <w:rPr>
+          <w:rFonts w:ascii="Arial" w:hAnsi="Arial" w:cs="Arial"/>
+          <w:sz w:val="24"/>
+          <w:szCs w:val="24"/>
+        </w:rPr>
+        <w:t>request</w:t>
+      </w:r>
+      <w:proofErr w:type="spellEnd"/>
+      <w:r>
+        <w:rPr>
+          <w:rFonts w:ascii="Arial" w:hAnsi="Arial" w:cs="Arial"/>
+          <w:sz w:val="24"/>
+          <w:szCs w:val="24"/>
+        </w:rPr>
+        <w:t xml:space="preserve">) e ele te </w:t>
       </w:r>
       <w:r>
         <w:rPr>
@@ -162,6 +182,7 @@
           <w:szCs w:val="24"/>
         </w:rPr>
       </w:pPr>
+      <w:proofErr w:type="spellStart"/>
       <w:r>
         <w:rPr>
           <w:rFonts w:ascii="Arial" w:hAnsi="Arial" w:cs="Arial"/>
@@ -173,6 +194,7 @@
         </w:rPr>
         <w:t>Verb</w:t>
       </w:r>
+      <w:proofErr w:type="spellEnd"/>
       <w:r>
         <w:rPr>
           <w:rFonts w:ascii="Arial" w:hAnsi="Arial" w:cs="Arial"/>
@@ -218,6 +240,7 @@
           <w:szCs w:val="24"/>
         </w:rPr>
       </w:pPr>
+      <w:proofErr w:type="spellStart"/>
       <w:r>
         <w:rPr>
           <w:rFonts w:ascii="Arial" w:hAnsi="Arial" w:cs="Arial"/>
@@ -229,6 +252,7 @@
         </w:rPr>
         <w:t>Version</w:t>
       </w:r>
+      <w:proofErr w:type="spellEnd"/>
       <w:r>
         <w:rPr>
           <w:rFonts w:ascii="Arial" w:hAnsi="Arial" w:cs="Arial"/>
@@ -307,8 +331,21 @@
           <w:sz w:val="24"/>
           <w:szCs w:val="24"/>
         </w:rPr>
-        <w:t>Request Message</w:t>
-      </w:r>
+        <w:t xml:space="preserve">Request </w:t>
+      </w:r>
+      <w:proofErr w:type="spellStart"/>
+      <w:r>
+        <w:rPr>
+          <w:rFonts w:ascii="Arial" w:hAnsi="Arial" w:cs="Arial"/>
+          <w:b/>
+          <w:bCs/>
+          <w:color w:val="FF0000"/>
+          <w:sz w:val="24"/>
+          <w:szCs w:val="24"/>
+        </w:rPr>
+        <w:t>Message</w:t>
+      </w:r>
+      <w:proofErr w:type="spellEnd"/>
       <w:r>
         <w:rPr>
           <w:rFonts w:ascii="Arial" w:hAnsi="Arial" w:cs="Arial"/>
@@ -406,8 +443,21 @@
           <w:sz w:val="24"/>
           <w:szCs w:val="24"/>
         </w:rPr>
-        <w:t>HTTP Version</w:t>
-      </w:r>
+        <w:t xml:space="preserve">HTTP </w:t>
+      </w:r>
+      <w:proofErr w:type="spellStart"/>
+      <w:r>
+        <w:rPr>
+          <w:rFonts w:ascii="Arial" w:hAnsi="Arial" w:cs="Arial"/>
+          <w:b/>
+          <w:bCs/>
+          <w:color w:val="FF0000"/>
+          <w:sz w:val="24"/>
+          <w:szCs w:val="24"/>
+        </w:rPr>
+        <w:t>Version</w:t>
+      </w:r>
+      <w:proofErr w:type="spellEnd"/>
       <w:r>
         <w:rPr>
           <w:rFonts w:ascii="Arial" w:hAnsi="Arial" w:cs="Arial"/>
@@ -462,8 +512,21 @@
           <w:sz w:val="24"/>
           <w:szCs w:val="24"/>
         </w:rPr>
-        <w:t>Response Message</w:t>
-      </w:r>
+        <w:t xml:space="preserve">Response </w:t>
+      </w:r>
+      <w:proofErr w:type="spellStart"/>
+      <w:r>
+        <w:rPr>
+          <w:rFonts w:ascii="Arial" w:hAnsi="Arial" w:cs="Arial"/>
+          <w:b/>
+          <w:bCs/>
+          <w:color w:val="FF0000"/>
+          <w:sz w:val="24"/>
+          <w:szCs w:val="24"/>
+        </w:rPr>
+        <w:t>Message</w:t>
+      </w:r>
+      <w:proofErr w:type="spellEnd"/>
       <w:r>
         <w:rPr>
           <w:rFonts w:ascii="Arial" w:hAnsi="Arial" w:cs="Arial"/>
@@ -494,7 +557,25 @@
           <w:sz w:val="24"/>
           <w:szCs w:val="24"/>
         </w:rPr>
-        <w:t>Requisição vinda do server.</w:t>
+        <w:t xml:space="preserve">Requisição vinda do </w:t>
+      </w:r>
+      <w:proofErr w:type="gramStart"/>
+      <w:r>
+        <w:rPr>
+          <w:rFonts w:ascii="Arial" w:hAnsi="Arial" w:cs="Arial"/>
+          <w:sz w:val="24"/>
+          <w:szCs w:val="24"/>
+        </w:rPr>
+        <w:t>server</w:t>
+      </w:r>
+      <w:proofErr w:type="gramEnd"/>
+      <w:r>
+        <w:rPr>
+          <w:rFonts w:ascii="Arial" w:hAnsi="Arial" w:cs="Arial"/>
+          <w:sz w:val="24"/>
+          <w:szCs w:val="24"/>
+        </w:rPr>
+        <w:t>.</w:t>
       </w:r>
     </w:p>
     <w:p>
@@ -883,7 +964,33 @@
           <w:szCs w:val="24"/>
           <w:shd w:val="clear" w:color="auto" w:fill="FFFFFF"/>
         </w:rPr>
-        <w:t>REST vs SOAP</w:t>
+        <w:t xml:space="preserve">REST </w:t>
+      </w:r>
+      <w:proofErr w:type="spellStart"/>
+      <w:r>
+        <w:rPr>
+          <w:rFonts w:ascii="Arial" w:hAnsi="Arial" w:cs="Arial"/>
+          <w:b/>
+          <w:bCs/>
+          <w:color w:val="FF0000"/>
+          <w:sz w:val="24"/>
+          <w:szCs w:val="24"/>
+          <w:shd w:val="clear" w:color="auto" w:fill="FFFFFF"/>
+        </w:rPr>
+        <w:t>vs</w:t>
+      </w:r>
+      <w:proofErr w:type="spellEnd"/>
+      <w:r>
+        <w:rPr>
+          <w:rFonts w:ascii="Arial" w:hAnsi="Arial" w:cs="Arial"/>
+          <w:b/>
+          <w:bCs/>
+          <w:color w:val="FF0000"/>
+          <w:sz w:val="24"/>
+          <w:szCs w:val="24"/>
+          <w:shd w:val="clear" w:color="auto" w:fill="FFFFFF"/>
+        </w:rPr>
+        <w:t xml:space="preserve"> SOAP</w:t>
       </w:r>
     </w:p>
     <w:p>
@@ -1536,6 +1643,7 @@
           <w:lang w:val="en-US"/>
         </w:rPr>
       </w:pPr>
+      <w:proofErr w:type="spellStart"/>
       <w:r>
         <w:rPr>
           <w:rFonts w:ascii="Arial" w:hAnsi="Arial" w:cs="Arial"/>
@@ -1543,7 +1651,37 @@
           <w:szCs w:val="24"/>
           <w:lang w:val="en-US"/>
         </w:rPr>
-        <w:t>Abro o command line or PowerShell na pasta desejada.</w:t>
+        <w:t>Abro</w:t>
+      </w:r>
+      <w:proofErr w:type="spellEnd"/>
+      <w:r>
+        <w:rPr>
+          <w:rFonts w:ascii="Arial" w:hAnsi="Arial" w:cs="Arial"/>
+          <w:sz w:val="24"/>
+          <w:szCs w:val="24"/>
+          <w:lang w:val="en-US"/>
+        </w:rPr>
+        <w:t xml:space="preserve"> o command line or PowerShell </w:t>
+      </w:r>
+      <w:proofErr w:type="spellStart"/>
+      <w:r>
+        <w:rPr>
+          <w:rFonts w:ascii="Arial" w:hAnsi="Arial" w:cs="Arial"/>
+          <w:sz w:val="24"/>
+          <w:szCs w:val="24"/>
+          <w:lang w:val="en-US"/>
+        </w:rPr>
+        <w:t>na</w:t>
+      </w:r>
+      <w:proofErr w:type="spellEnd"/>
+      <w:r>
+        <w:rPr>
+          <w:rFonts w:ascii="Arial" w:hAnsi="Arial" w:cs="Arial"/>
+          <w:sz w:val="24"/>
+          <w:szCs w:val="24"/>
+          <w:lang w:val="en-US"/>
+        </w:rPr>
+        <w:t xml:space="preserve"> pasta desejada.</w:t>
       </w:r>
     </w:p>
     <w:p>
@@ -1831,7 +1969,43 @@
           <w:sz w:val="24"/>
           <w:szCs w:val="24"/>
         </w:rPr>
-        <w:t>Ela herda de ControllerBase, uma Controller mais simplificada utilizada para o uso de API’s.</w:t>
+        <w:t xml:space="preserve">Ela herda de </w:t>
+      </w:r>
+      <w:proofErr w:type="spellStart"/>
+      <w:r>
+        <w:rPr>
+          <w:rFonts w:ascii="Arial" w:hAnsi="Arial" w:cs="Arial"/>
+          <w:sz w:val="24"/>
+          <w:szCs w:val="24"/>
+        </w:rPr>
+        <w:t>ControllerBase</w:t>
+      </w:r>
+      <w:proofErr w:type="spellEnd"/>
+      <w:r>
+        <w:rPr>
+          <w:rFonts w:ascii="Arial" w:hAnsi="Arial" w:cs="Arial"/>
+          <w:sz w:val="24"/>
+          <w:szCs w:val="24"/>
+        </w:rPr>
+        <w:t xml:space="preserve">, uma Controller mais simplificada utilizada para o uso de </w:t>
+      </w:r>
+      <w:proofErr w:type="spellStart"/>
+      <w:r>
+        <w:rPr>
+          <w:rFonts w:ascii="Arial" w:hAnsi="Arial" w:cs="Arial"/>
+          <w:sz w:val="24"/>
+          <w:szCs w:val="24"/>
+        </w:rPr>
+        <w:t>API’s</w:t>
+      </w:r>
+      <w:proofErr w:type="spellEnd"/>
+      <w:r>
+        <w:rPr>
+          <w:rFonts w:ascii="Arial" w:hAnsi="Arial" w:cs="Arial"/>
+          <w:sz w:val="24"/>
+          <w:szCs w:val="24"/>
+        </w:rPr>
+        <w:t>.</w:t>
       </w:r>
     </w:p>
     <w:p>
@@ -1870,7 +2044,25 @@
           <w:sz w:val="24"/>
           <w:szCs w:val="24"/>
         </w:rPr>
-        <w:t>indicando a sua finalidade. Exemplo (public void Post, Get,Put, Delete).</w:t>
+        <w:t xml:space="preserve">indicando a sua finalidade. Exemplo (public void Post, </w:t>
+      </w:r>
+      <w:proofErr w:type="spellStart"/>
+      <w:r>
+        <w:rPr>
+          <w:rFonts w:ascii="Arial" w:hAnsi="Arial" w:cs="Arial"/>
+          <w:sz w:val="24"/>
+          <w:szCs w:val="24"/>
+        </w:rPr>
+        <w:t>Get,Put</w:t>
+      </w:r>
+      <w:proofErr w:type="spellEnd"/>
+      <w:r>
+        <w:rPr>
+          <w:rFonts w:ascii="Arial" w:hAnsi="Arial" w:cs="Arial"/>
+          <w:sz w:val="24"/>
+          <w:szCs w:val="24"/>
+        </w:rPr>
+        <w:t>, Delete).</w:t>
       </w:r>
     </w:p>
     <w:p>
@@ -2038,7 +2230,25 @@
           <w:sz w:val="24"/>
           <w:szCs w:val="24"/>
         </w:rPr>
-        <w:t xml:space="preserve">A controller no desenvolvimento de APIs elas são de extrema importância, pois são com elas que temos uma base de nossa API. </w:t>
+        <w:t xml:space="preserve">A </w:t>
+      </w:r>
+      <w:proofErr w:type="spellStart"/>
+      <w:r>
+        <w:rPr>
+          <w:rFonts w:ascii="Arial" w:hAnsi="Arial" w:cs="Arial"/>
+          <w:sz w:val="24"/>
+          <w:szCs w:val="24"/>
+        </w:rPr>
+        <w:t>controller</w:t>
+      </w:r>
+      <w:proofErr w:type="spellEnd"/>
+      <w:r>
+        <w:rPr>
+          <w:rFonts w:ascii="Arial" w:hAnsi="Arial" w:cs="Arial"/>
+          <w:sz w:val="24"/>
+          <w:szCs w:val="24"/>
+        </w:rPr>
+        <w:t xml:space="preserve"> no desenvolvimento de APIs elas são de extrema importância, pois são com elas que temos uma base de nossa API. </w:t>
       </w:r>
     </w:p>
     <w:p>
@@ -2057,6 +2267,7 @@
         </w:rPr>
         <w:t xml:space="preserve">A nossa </w:t>
       </w:r>
+      <w:proofErr w:type="spellStart"/>
       <w:r>
         <w:rPr>
           <w:rFonts w:ascii="Arial" w:hAnsi="Arial" w:cs="Arial"/>
@@ -2068,6 +2279,7 @@
         </w:rPr>
         <w:t>controller</w:t>
       </w:r>
+      <w:proofErr w:type="spellEnd"/>
       <w:r>
         <w:rPr>
           <w:rFonts w:ascii="Arial" w:hAnsi="Arial" w:cs="Arial"/>
@@ -2076,6 +2288,7 @@
         </w:rPr>
         <w:t xml:space="preserve"> herda de </w:t>
       </w:r>
+      <w:proofErr w:type="spellStart"/>
       <w:r>
         <w:rPr>
           <w:rFonts w:ascii="Arial" w:hAnsi="Arial" w:cs="Arial"/>
@@ -2087,13 +2300,32 @@
         </w:rPr>
         <w:t>ControllerBase</w:t>
       </w:r>
-      <w:r>
-        <w:rPr>
-          <w:rFonts w:ascii="Arial" w:hAnsi="Arial" w:cs="Arial"/>
-          <w:sz w:val="24"/>
-          <w:szCs w:val="24"/>
-        </w:rPr>
-        <w:t xml:space="preserve">, parecida com uma controller padrão, porém, um pouco mais simples. Com isso, ela é complementada com a annotation </w:t>
+      <w:proofErr w:type="spellEnd"/>
+      <w:r>
+        <w:rPr>
+          <w:rFonts w:ascii="Arial" w:hAnsi="Arial" w:cs="Arial"/>
+          <w:sz w:val="24"/>
+          <w:szCs w:val="24"/>
+        </w:rPr>
+        <w:t xml:space="preserve">, parecida com uma </w:t>
+      </w:r>
+      <w:proofErr w:type="spellStart"/>
+      <w:r>
+        <w:rPr>
+          <w:rFonts w:ascii="Arial" w:hAnsi="Arial" w:cs="Arial"/>
+          <w:sz w:val="24"/>
+          <w:szCs w:val="24"/>
+        </w:rPr>
+        <w:t>controller</w:t>
+      </w:r>
+      <w:proofErr w:type="spellEnd"/>
+      <w:r>
+        <w:rPr>
+          <w:rFonts w:ascii="Arial" w:hAnsi="Arial" w:cs="Arial"/>
+          <w:sz w:val="24"/>
+          <w:szCs w:val="24"/>
+        </w:rPr>
+        <w:t xml:space="preserve"> padrão, porém, um pouco mais simples. Com isso, ela é complementada com a annotation </w:t>
       </w:r>
       <w:r>
         <w:rPr>
@@ -2212,7 +2444,43 @@
           <w:sz w:val="24"/>
           <w:szCs w:val="24"/>
         </w:rPr>
-        <w:t>. Exemplo: [HttpGet({id:int})]</w:t>
+        <w:t>. Exemplo: [</w:t>
+      </w:r>
+      <w:proofErr w:type="spellStart"/>
+      <w:r>
+        <w:rPr>
+          <w:rFonts w:ascii="Arial" w:hAnsi="Arial" w:cs="Arial"/>
+          <w:sz w:val="24"/>
+          <w:szCs w:val="24"/>
+        </w:rPr>
+        <w:t>HttpGet</w:t>
+      </w:r>
+      <w:proofErr w:type="spellEnd"/>
+      <w:r>
+        <w:rPr>
+          <w:rFonts w:ascii="Arial" w:hAnsi="Arial" w:cs="Arial"/>
+          <w:sz w:val="24"/>
+          <w:szCs w:val="24"/>
+        </w:rPr>
+        <w:t>({</w:t>
+      </w:r>
+      <w:proofErr w:type="spellStart"/>
+      <w:r>
+        <w:rPr>
+          <w:rFonts w:ascii="Arial" w:hAnsi="Arial" w:cs="Arial"/>
+          <w:sz w:val="24"/>
+          <w:szCs w:val="24"/>
+        </w:rPr>
+        <w:t>id:int</w:t>
+      </w:r>
+      <w:proofErr w:type="spellEnd"/>
+      <w:r>
+        <w:rPr>
+          <w:rFonts w:ascii="Arial" w:hAnsi="Arial" w:cs="Arial"/>
+          <w:sz w:val="24"/>
+          <w:szCs w:val="24"/>
+        </w:rPr>
+        <w:t>})]</w:t>
       </w:r>
       <w:r>
         <w:rPr>
@@ -2271,15 +2539,27 @@
           <w:szCs w:val="24"/>
         </w:rPr>
       </w:pPr>
-      <w:r>
-        <w:rPr>
-          <w:rFonts w:ascii="Arial" w:hAnsi="Arial" w:cs="Arial"/>
-          <w:b/>
-          <w:bCs/>
-          <w:sz w:val="24"/>
-          <w:szCs w:val="24"/>
-        </w:rPr>
-        <w:t xml:space="preserve">ActionsResult </w:t>
+      <w:proofErr w:type="spellStart"/>
+      <w:r>
+        <w:rPr>
+          <w:rFonts w:ascii="Arial" w:hAnsi="Arial" w:cs="Arial"/>
+          <w:b/>
+          <w:bCs/>
+          <w:sz w:val="24"/>
+          <w:szCs w:val="24"/>
+        </w:rPr>
+        <w:t>ActionsResult</w:t>
+      </w:r>
+      <w:proofErr w:type="spellEnd"/>
+      <w:r>
+        <w:rPr>
+          <w:rFonts w:ascii="Arial" w:hAnsi="Arial" w:cs="Arial"/>
+          <w:b/>
+          <w:bCs/>
+          <w:sz w:val="24"/>
+          <w:szCs w:val="24"/>
+        </w:rPr>
+        <w:t xml:space="preserve"> </w:t>
       </w:r>
     </w:p>
     <w:p>
@@ -2345,7 +2625,47 @@
           <w:sz w:val="24"/>
           <w:szCs w:val="24"/>
         </w:rPr>
-        <w:t xml:space="preserve"> tipado (ActionResult&lt;IEnumarable&lt;&gt;)</w:t>
+        <w:t xml:space="preserve"> </w:t>
+      </w:r>
+      <w:proofErr w:type="spellStart"/>
+      <w:r>
+        <w:rPr>
+          <w:rFonts w:ascii="Arial" w:hAnsi="Arial" w:cs="Arial"/>
+          <w:color w:val="FF0000"/>
+          <w:sz w:val="24"/>
+          <w:szCs w:val="24"/>
+        </w:rPr>
+        <w:t>tipado</w:t>
+      </w:r>
+      <w:proofErr w:type="spellEnd"/>
+      <w:r>
+        <w:rPr>
+          <w:rFonts w:ascii="Arial" w:hAnsi="Arial" w:cs="Arial"/>
+          <w:color w:val="FF0000"/>
+          <w:sz w:val="24"/>
+          <w:szCs w:val="24"/>
+        </w:rPr>
+        <w:t xml:space="preserve"> (ActionResult&lt;</w:t>
+      </w:r>
+      <w:proofErr w:type="spellStart"/>
+      <w:r>
+        <w:rPr>
+          <w:rFonts w:ascii="Arial" w:hAnsi="Arial" w:cs="Arial"/>
+          <w:color w:val="FF0000"/>
+          <w:sz w:val="24"/>
+          <w:szCs w:val="24"/>
+        </w:rPr>
+        <w:t>IEnumarable</w:t>
+      </w:r>
+      <w:proofErr w:type="spellEnd"/>
+      <w:r>
+        <w:rPr>
+          <w:rFonts w:ascii="Arial" w:hAnsi="Arial" w:cs="Arial"/>
+          <w:color w:val="FF0000"/>
+          <w:sz w:val="24"/>
+          <w:szCs w:val="24"/>
+        </w:rPr>
+        <w:t>&lt;&gt;)</w:t>
       </w:r>
       <w:r>
         <w:rPr>
@@ -2397,7 +2717,29 @@
           <w:sz w:val="24"/>
           <w:szCs w:val="24"/>
         </w:rPr>
-        <w:t>BadRequest, NotFound, Ok</w:t>
+        <w:t xml:space="preserve">BadRequest, </w:t>
+      </w:r>
+      <w:proofErr w:type="spellStart"/>
+      <w:r>
+        <w:rPr>
+          <w:rFonts w:ascii="Arial" w:hAnsi="Arial" w:cs="Arial"/>
+          <w:b/>
+          <w:bCs/>
+          <w:sz w:val="24"/>
+          <w:szCs w:val="24"/>
+        </w:rPr>
+        <w:t>NotFound</w:t>
+      </w:r>
+      <w:proofErr w:type="spellEnd"/>
+      <w:r>
+        <w:rPr>
+          <w:rFonts w:ascii="Arial" w:hAnsi="Arial" w:cs="Arial"/>
+          <w:b/>
+          <w:bCs/>
+          <w:sz w:val="24"/>
+          <w:szCs w:val="24"/>
+        </w:rPr>
+        <w:t>, Ok</w:t>
       </w:r>
       <w:r>
         <w:rPr>
@@ -2684,7 +3026,25 @@
           <w:sz w:val="24"/>
           <w:szCs w:val="24"/>
         </w:rPr>
-        <w:t xml:space="preserve"> nos diz que o que estamos recebendo está vindo no corpo do nosso request.</w:t>
+        <w:t xml:space="preserve"> nos diz que o que estamos recebendo está vindo no corpo do nosso </w:t>
+      </w:r>
+      <w:proofErr w:type="spellStart"/>
+      <w:r>
+        <w:rPr>
+          <w:rFonts w:ascii="Arial" w:hAnsi="Arial" w:cs="Arial"/>
+          <w:sz w:val="24"/>
+          <w:szCs w:val="24"/>
+        </w:rPr>
+        <w:t>request</w:t>
+      </w:r>
+      <w:proofErr w:type="spellEnd"/>
+      <w:r>
+        <w:rPr>
+          <w:rFonts w:ascii="Arial" w:hAnsi="Arial" w:cs="Arial"/>
+          <w:sz w:val="24"/>
+          <w:szCs w:val="24"/>
+        </w:rPr>
+        <w:t>.</w:t>
       </w:r>
     </w:p>
     <w:p>
@@ -2718,7 +3078,29 @@
           <w:sz w:val="24"/>
           <w:szCs w:val="24"/>
         </w:rPr>
-        <w:t>[FromRoute]</w:t>
+        <w:t>[</w:t>
+      </w:r>
+      <w:proofErr w:type="spellStart"/>
+      <w:r>
+        <w:rPr>
+          <w:rFonts w:ascii="Arial" w:hAnsi="Arial" w:cs="Arial"/>
+          <w:b/>
+          <w:bCs/>
+          <w:sz w:val="24"/>
+          <w:szCs w:val="24"/>
+        </w:rPr>
+        <w:t>FromRoute</w:t>
+      </w:r>
+      <w:proofErr w:type="spellEnd"/>
+      <w:r>
+        <w:rPr>
+          <w:rFonts w:ascii="Arial" w:hAnsi="Arial" w:cs="Arial"/>
+          <w:b/>
+          <w:bCs/>
+          <w:sz w:val="24"/>
+          <w:szCs w:val="24"/>
+        </w:rPr>
+        <w:t>]</w:t>
       </w:r>
       <w:r>
         <w:rPr>
@@ -2768,7 +3150,29 @@
           <w:sz w:val="24"/>
           <w:szCs w:val="24"/>
         </w:rPr>
-        <w:t>[FromForm]</w:t>
+        <w:t>[</w:t>
+      </w:r>
+      <w:proofErr w:type="spellStart"/>
+      <w:r>
+        <w:rPr>
+          <w:rFonts w:ascii="Arial" w:hAnsi="Arial" w:cs="Arial"/>
+          <w:b/>
+          <w:bCs/>
+          <w:sz w:val="24"/>
+          <w:szCs w:val="24"/>
+        </w:rPr>
+        <w:t>FromForm</w:t>
+      </w:r>
+      <w:proofErr w:type="spellEnd"/>
+      <w:r>
+        <w:rPr>
+          <w:rFonts w:ascii="Arial" w:hAnsi="Arial" w:cs="Arial"/>
+          <w:b/>
+          <w:bCs/>
+          <w:sz w:val="24"/>
+          <w:szCs w:val="24"/>
+        </w:rPr>
+        <w:t>]</w:t>
       </w:r>
       <w:r>
         <w:rPr>
@@ -2818,8 +3222,31 @@
           <w:sz w:val="24"/>
           <w:szCs w:val="24"/>
         </w:rPr>
-        <w:t>[ProducesResponseType(typeof(</w:t>
-      </w:r>
+        <w:t>[</w:t>
+      </w:r>
+      <w:proofErr w:type="spellStart"/>
+      <w:r>
+        <w:rPr>
+          <w:rFonts w:ascii="Arial" w:hAnsi="Arial" w:cs="Arial"/>
+          <w:b/>
+          <w:bCs/>
+          <w:sz w:val="24"/>
+          <w:szCs w:val="24"/>
+        </w:rPr>
+        <w:t>ProducesResponseType</w:t>
+      </w:r>
+      <w:proofErr w:type="spellEnd"/>
+      <w:r>
+        <w:rPr>
+          <w:rFonts w:ascii="Arial" w:hAnsi="Arial" w:cs="Arial"/>
+          <w:b/>
+          <w:bCs/>
+          <w:sz w:val="24"/>
+          <w:szCs w:val="24"/>
+        </w:rPr>
+        <w:t>(typeof(</w:t>
+      </w:r>
+      <w:proofErr w:type="spellStart"/>
       <w:r>
         <w:rPr>
           <w:rFonts w:ascii="Arial" w:hAnsi="Arial" w:cs="Arial"/>
@@ -2831,6 +3258,7 @@
         </w:rPr>
         <w:t>nomeDaEntidade</w:t>
       </w:r>
+      <w:proofErr w:type="spellEnd"/>
       <w:r>
         <w:rPr>
           <w:rFonts w:ascii="Arial" w:hAnsi="Arial" w:cs="Arial"/>
@@ -3010,7 +3438,25 @@
           <w:sz w:val="24"/>
           <w:szCs w:val="24"/>
         </w:rPr>
-        <w:t xml:space="preserve">Podemos criar uma classe “mãe” que herda de nossa ControllerBase, </w:t>
+        <w:t xml:space="preserve">Podemos criar uma classe “mãe” que herda de nossa </w:t>
+      </w:r>
+      <w:proofErr w:type="spellStart"/>
+      <w:r>
+        <w:rPr>
+          <w:rFonts w:ascii="Arial" w:hAnsi="Arial" w:cs="Arial"/>
+          <w:sz w:val="24"/>
+          <w:szCs w:val="24"/>
+        </w:rPr>
+        <w:t>ControllerBase</w:t>
+      </w:r>
+      <w:proofErr w:type="spellEnd"/>
+      <w:r>
+        <w:rPr>
+          <w:rFonts w:ascii="Arial" w:hAnsi="Arial" w:cs="Arial"/>
+          <w:sz w:val="24"/>
+          <w:szCs w:val="24"/>
+        </w:rPr>
+        <w:t xml:space="preserve">, </w:t>
       </w:r>
       <w:r>
         <w:rPr>
@@ -3052,12 +3498,10 @@
           <w:szCs w:val="24"/>
           <w:lang w:val="en-US"/>
         </w:rPr>
-        <w:t>Public abstract class MainController : ControllerBase</w:t>
-      </w:r>
-    </w:p>
-    <w:p>
-      <w:pPr>
-        <w:pStyle w:val="PargrafodaLista"/>
+        <w:t xml:space="preserve">Public abstract class MainController : </w:t>
+      </w:r>
+      <w:proofErr w:type="spellStart"/>
+      <w:r>
         <w:rPr>
           <w:rFonts w:ascii="Arial" w:hAnsi="Arial" w:cs="Arial"/>
           <w:b/>
@@ -3066,8 +3510,13 @@
           <w:szCs w:val="24"/>
           <w:lang w:val="en-US"/>
         </w:rPr>
-      </w:pPr>
-      <w:r>
+        <w:t>ControllerBase</w:t>
+      </w:r>
+      <w:proofErr w:type="spellEnd"/>
+    </w:p>
+    <w:p>
+      <w:pPr>
+        <w:pStyle w:val="PargrafodaLista"/>
         <w:rPr>
           <w:rFonts w:ascii="Arial" w:hAnsi="Arial" w:cs="Arial"/>
           <w:b/>
@@ -3076,6 +3525,16 @@
           <w:szCs w:val="24"/>
           <w:lang w:val="en-US"/>
         </w:rPr>
+      </w:pPr>
+      <w:r>
+        <w:rPr>
+          <w:rFonts w:ascii="Arial" w:hAnsi="Arial" w:cs="Arial"/>
+          <w:b/>
+          <w:bCs/>
+          <w:sz w:val="24"/>
+          <w:szCs w:val="24"/>
+          <w:lang w:val="en-US"/>
+        </w:rPr>
         <w:t>{</w:t>
       </w:r>
     </w:p>
@@ -3101,7 +3560,31 @@
           <w:lang w:val="en-US"/>
         </w:rPr>
         <w:tab/>
-        <w:t>Protected ActionResul CustomResponse</w:t>
+        <w:t xml:space="preserve">Protected </w:t>
+      </w:r>
+      <w:proofErr w:type="spellStart"/>
+      <w:r>
+        <w:rPr>
+          <w:rFonts w:ascii="Arial" w:hAnsi="Arial" w:cs="Arial"/>
+          <w:b/>
+          <w:bCs/>
+          <w:sz w:val="24"/>
+          <w:szCs w:val="24"/>
+          <w:lang w:val="en-US"/>
+        </w:rPr>
+        <w:t>ActionResul</w:t>
+      </w:r>
+      <w:proofErr w:type="spellEnd"/>
+      <w:r>
+        <w:rPr>
+          <w:rFonts w:ascii="Arial" w:hAnsi="Arial" w:cs="Arial"/>
+          <w:b/>
+          <w:bCs/>
+          <w:sz w:val="24"/>
+          <w:szCs w:val="24"/>
+          <w:lang w:val="en-US"/>
+        </w:rPr>
+        <w:t xml:space="preserve"> CustomResponse</w:t>
       </w:r>
     </w:p>
     <w:p>
@@ -3275,6 +3758,7 @@
         </w:rPr>
         <w:t xml:space="preserve">Primeiro passo, é instalar os pacotes </w:t>
       </w:r>
+      <w:proofErr w:type="spellStart"/>
       <w:r>
         <w:rPr>
           <w:rFonts w:ascii="Arial" w:hAnsi="Arial" w:cs="Arial"/>
@@ -3285,6 +3769,7 @@
         </w:rPr>
         <w:t>Analyzers</w:t>
       </w:r>
+      <w:proofErr w:type="spellEnd"/>
       <w:r>
         <w:rPr>
           <w:rFonts w:ascii="Arial" w:hAnsi="Arial" w:cs="Arial"/>
@@ -3431,7 +3916,25 @@
           <w:sz w:val="24"/>
           <w:szCs w:val="24"/>
         </w:rPr>
-        <w:t xml:space="preserve">Por exemplo, em nosso Post, nos sabemos que ele pode retornar 2 tipos de resultados, tanto um </w:t>
+        <w:t xml:space="preserve">Por exemplo, em nosso Post, </w:t>
+      </w:r>
+      <w:proofErr w:type="spellStart"/>
+      <w:r>
+        <w:rPr>
+          <w:rFonts w:ascii="Arial" w:hAnsi="Arial" w:cs="Arial"/>
+          <w:sz w:val="24"/>
+          <w:szCs w:val="24"/>
+        </w:rPr>
+        <w:t>nos</w:t>
+      </w:r>
+      <w:proofErr w:type="spellEnd"/>
+      <w:r>
+        <w:rPr>
+          <w:rFonts w:ascii="Arial" w:hAnsi="Arial" w:cs="Arial"/>
+          <w:sz w:val="24"/>
+          <w:szCs w:val="24"/>
+        </w:rPr>
+        <w:t xml:space="preserve"> sabemos que ele pode retornar 2 tipos de resultados, tanto um </w:t>
       </w:r>
       <w:r>
         <w:rPr>
@@ -3515,7 +4018,29 @@
           <w:sz w:val="24"/>
           <w:szCs w:val="24"/>
         </w:rPr>
-        <w:t>[ApiConventionMethod(typeof(DefaultApiConventions), nameof(DefaultApiConventions.(TIPO DE REQUEST(VERB)]</w:t>
+        <w:t>[</w:t>
+      </w:r>
+      <w:proofErr w:type="spellStart"/>
+      <w:r>
+        <w:rPr>
+          <w:rFonts w:ascii="Arial" w:hAnsi="Arial" w:cs="Arial"/>
+          <w:b/>
+          <w:bCs/>
+          <w:sz w:val="24"/>
+          <w:szCs w:val="24"/>
+        </w:rPr>
+        <w:t>ApiConventionMethod</w:t>
+      </w:r>
+      <w:proofErr w:type="spellEnd"/>
+      <w:r>
+        <w:rPr>
+          <w:rFonts w:ascii="Arial" w:hAnsi="Arial" w:cs="Arial"/>
+          <w:b/>
+          <w:bCs/>
+          <w:sz w:val="24"/>
+          <w:szCs w:val="24"/>
+        </w:rPr>
+        <w:t>(typeof(DefaultApiConventions), nameof(DefaultApiConventions.(TIPO DE REQUEST(VERB)]</w:t>
       </w:r>
       <w:r>
         <w:rPr>
@@ -3625,7 +4150,27 @@
           <w:sz w:val="24"/>
           <w:szCs w:val="24"/>
         </w:rPr>
-        <w:t>Caso ainda não queira colocar em minha Controller, posso colocar em Startup. Em cima do namespace, emito um assembly.</w:t>
+        <w:t xml:space="preserve">Caso ainda não queira colocar em minha Controller, posso colocar em Startup. Em cima do </w:t>
+      </w:r>
+      <w:proofErr w:type="spellStart"/>
+      <w:r>
+        <w:rPr>
+          <w:rFonts w:ascii="Arial" w:hAnsi="Arial" w:cs="Arial"/>
+          <w:color w:val="FF0000"/>
+          <w:sz w:val="24"/>
+          <w:szCs w:val="24"/>
+        </w:rPr>
+        <w:t>namespace</w:t>
+      </w:r>
+      <w:proofErr w:type="spellEnd"/>
+      <w:r>
+        <w:rPr>
+          <w:rFonts w:ascii="Arial" w:hAnsi="Arial" w:cs="Arial"/>
+          <w:color w:val="FF0000"/>
+          <w:sz w:val="24"/>
+          <w:szCs w:val="24"/>
+        </w:rPr>
+        <w:t>, emito um assembly.</w:t>
       </w:r>
     </w:p>
     <w:p>
@@ -3821,7 +4366,25 @@
           <w:sz w:val="24"/>
           <w:szCs w:val="24"/>
         </w:rPr>
-        <w:t>Configurando DbContext, com o construtor e DbSets;</w:t>
+        <w:t xml:space="preserve">Configurando DbContext, com o construtor e </w:t>
+      </w:r>
+      <w:proofErr w:type="spellStart"/>
+      <w:r>
+        <w:rPr>
+          <w:rFonts w:ascii="Arial" w:hAnsi="Arial" w:cs="Arial"/>
+          <w:sz w:val="24"/>
+          <w:szCs w:val="24"/>
+        </w:rPr>
+        <w:t>DbSets</w:t>
+      </w:r>
+      <w:proofErr w:type="spellEnd"/>
+      <w:r>
+        <w:rPr>
+          <w:rFonts w:ascii="Arial" w:hAnsi="Arial" w:cs="Arial"/>
+          <w:sz w:val="24"/>
+          <w:szCs w:val="24"/>
+        </w:rPr>
+        <w:t>;</w:t>
       </w:r>
     </w:p>
     <w:p>
@@ -3845,13 +4408,95 @@
         </w:rPr>
         <w:t xml:space="preserve">Adicionando na minha </w:t>
       </w:r>
-      <w:r>
-        <w:rPr>
-          <w:rFonts w:ascii="Arial" w:hAnsi="Arial" w:cs="Arial"/>
-          <w:sz w:val="24"/>
-          <w:szCs w:val="24"/>
-        </w:rPr>
-        <w:t>statup/services meu serviço.DbContext(options =&gt; options.MySQL(Configuration.GetConnetionString()).</w:t>
+      <w:proofErr w:type="spellStart"/>
+      <w:r>
+        <w:rPr>
+          <w:rFonts w:ascii="Arial" w:hAnsi="Arial" w:cs="Arial"/>
+          <w:sz w:val="24"/>
+          <w:szCs w:val="24"/>
+        </w:rPr>
+        <w:t>statup</w:t>
+      </w:r>
+      <w:proofErr w:type="spellEnd"/>
+      <w:r>
+        <w:rPr>
+          <w:rFonts w:ascii="Arial" w:hAnsi="Arial" w:cs="Arial"/>
+          <w:sz w:val="24"/>
+          <w:szCs w:val="24"/>
+        </w:rPr>
+        <w:t xml:space="preserve">/services meu </w:t>
+      </w:r>
+      <w:proofErr w:type="spellStart"/>
+      <w:r>
+        <w:rPr>
+          <w:rFonts w:ascii="Arial" w:hAnsi="Arial" w:cs="Arial"/>
+          <w:sz w:val="24"/>
+          <w:szCs w:val="24"/>
+        </w:rPr>
+        <w:t>serviço.DbContext</w:t>
+      </w:r>
+      <w:proofErr w:type="spellEnd"/>
+      <w:r>
+        <w:rPr>
+          <w:rFonts w:ascii="Arial" w:hAnsi="Arial" w:cs="Arial"/>
+          <w:sz w:val="24"/>
+          <w:szCs w:val="24"/>
+        </w:rPr>
+        <w:t>(</w:t>
+      </w:r>
+      <w:proofErr w:type="spellStart"/>
+      <w:r>
+        <w:rPr>
+          <w:rFonts w:ascii="Arial" w:hAnsi="Arial" w:cs="Arial"/>
+          <w:sz w:val="24"/>
+          <w:szCs w:val="24"/>
+        </w:rPr>
+        <w:t>options</w:t>
+      </w:r>
+      <w:proofErr w:type="spellEnd"/>
+      <w:r>
+        <w:rPr>
+          <w:rFonts w:ascii="Arial" w:hAnsi="Arial" w:cs="Arial"/>
+          <w:sz w:val="24"/>
+          <w:szCs w:val="24"/>
+        </w:rPr>
+        <w:t xml:space="preserve"> =&gt; </w:t>
+      </w:r>
+      <w:proofErr w:type="spellStart"/>
+      <w:r>
+        <w:rPr>
+          <w:rFonts w:ascii="Arial" w:hAnsi="Arial" w:cs="Arial"/>
+          <w:sz w:val="24"/>
+          <w:szCs w:val="24"/>
+        </w:rPr>
+        <w:t>options.MySQL</w:t>
+      </w:r>
+      <w:proofErr w:type="spellEnd"/>
+      <w:r>
+        <w:rPr>
+          <w:rFonts w:ascii="Arial" w:hAnsi="Arial" w:cs="Arial"/>
+          <w:sz w:val="24"/>
+          <w:szCs w:val="24"/>
+        </w:rPr>
+        <w:t>(</w:t>
+      </w:r>
+      <w:proofErr w:type="spellStart"/>
+      <w:r>
+        <w:rPr>
+          <w:rFonts w:ascii="Arial" w:hAnsi="Arial" w:cs="Arial"/>
+          <w:sz w:val="24"/>
+          <w:szCs w:val="24"/>
+        </w:rPr>
+        <w:t>Configuration.GetConnetionString</w:t>
+      </w:r>
+      <w:proofErr w:type="spellEnd"/>
+      <w:r>
+        <w:rPr>
+          <w:rFonts w:ascii="Arial" w:hAnsi="Arial" w:cs="Arial"/>
+          <w:sz w:val="24"/>
+          <w:szCs w:val="24"/>
+        </w:rPr>
+        <w:t>()).</w:t>
       </w:r>
     </w:p>
     <w:p>
@@ -4421,8 +5066,18 @@
           <w:sz w:val="24"/>
           <w:szCs w:val="24"/>
         </w:rPr>
-        <w:t>O cliente solicita através de um request</w:t>
-      </w:r>
+        <w:t xml:space="preserve">O cliente solicita através de um </w:t>
+      </w:r>
+      <w:proofErr w:type="spellStart"/>
+      <w:r>
+        <w:rPr>
+          <w:rFonts w:ascii="Arial" w:hAnsi="Arial" w:cs="Arial"/>
+          <w:sz w:val="24"/>
+          <w:szCs w:val="24"/>
+        </w:rPr>
+        <w:t>request</w:t>
+      </w:r>
+      <w:proofErr w:type="spellEnd"/>
       <w:r>
         <w:rPr>
           <w:rFonts w:ascii="Arial" w:hAnsi="Arial" w:cs="Arial"/>
@@ -4486,15 +5141,105 @@
           <w:sz w:val="24"/>
           <w:szCs w:val="24"/>
         </w:rPr>
-        <w:t xml:space="preserve">Após essa leitura, ela irá retornar uma entitidade desse negócio e precisaremos devolver essa entity para o cliente. Porém, não é uma boa prática devolvermos </w:t>
-      </w:r>
-      <w:r>
-        <w:rPr>
-          <w:rFonts w:ascii="Arial" w:hAnsi="Arial" w:cs="Arial"/>
-          <w:sz w:val="24"/>
-          <w:szCs w:val="24"/>
-        </w:rPr>
-        <w:t>essa entity diretamente, mas sim retornando-a por meio de uma DTO/ViewModel. Com isso, utilizamos o AutoMapper, que transforma essas entidades em viewModels.</w:t>
+        <w:t xml:space="preserve">Após essa leitura, ela irá retornar uma </w:t>
+      </w:r>
+      <w:proofErr w:type="spellStart"/>
+      <w:r>
+        <w:rPr>
+          <w:rFonts w:ascii="Arial" w:hAnsi="Arial" w:cs="Arial"/>
+          <w:sz w:val="24"/>
+          <w:szCs w:val="24"/>
+        </w:rPr>
+        <w:t>entitidade</w:t>
+      </w:r>
+      <w:proofErr w:type="spellEnd"/>
+      <w:r>
+        <w:rPr>
+          <w:rFonts w:ascii="Arial" w:hAnsi="Arial" w:cs="Arial"/>
+          <w:sz w:val="24"/>
+          <w:szCs w:val="24"/>
+        </w:rPr>
+        <w:t xml:space="preserve"> desse negócio e precisaremos devolver essa </w:t>
+      </w:r>
+      <w:proofErr w:type="spellStart"/>
+      <w:r>
+        <w:rPr>
+          <w:rFonts w:ascii="Arial" w:hAnsi="Arial" w:cs="Arial"/>
+          <w:sz w:val="24"/>
+          <w:szCs w:val="24"/>
+        </w:rPr>
+        <w:t>entity</w:t>
+      </w:r>
+      <w:proofErr w:type="spellEnd"/>
+      <w:r>
+        <w:rPr>
+          <w:rFonts w:ascii="Arial" w:hAnsi="Arial" w:cs="Arial"/>
+          <w:sz w:val="24"/>
+          <w:szCs w:val="24"/>
+        </w:rPr>
+        <w:t xml:space="preserve"> para o cliente. Porém, não é uma boa prática devolvermos </w:t>
+      </w:r>
+      <w:r>
+        <w:rPr>
+          <w:rFonts w:ascii="Arial" w:hAnsi="Arial" w:cs="Arial"/>
+          <w:sz w:val="24"/>
+          <w:szCs w:val="24"/>
+        </w:rPr>
+        <w:t xml:space="preserve">essa </w:t>
+      </w:r>
+      <w:proofErr w:type="spellStart"/>
+      <w:r>
+        <w:rPr>
+          <w:rFonts w:ascii="Arial" w:hAnsi="Arial" w:cs="Arial"/>
+          <w:sz w:val="24"/>
+          <w:szCs w:val="24"/>
+        </w:rPr>
+        <w:t>entity</w:t>
+      </w:r>
+      <w:proofErr w:type="spellEnd"/>
+      <w:r>
+        <w:rPr>
+          <w:rFonts w:ascii="Arial" w:hAnsi="Arial" w:cs="Arial"/>
+          <w:sz w:val="24"/>
+          <w:szCs w:val="24"/>
+        </w:rPr>
+        <w:t xml:space="preserve"> diretamente, mas sim retornando-a por meio de uma DTO/</w:t>
+      </w:r>
+      <w:proofErr w:type="spellStart"/>
+      <w:r>
+        <w:rPr>
+          <w:rFonts w:ascii="Arial" w:hAnsi="Arial" w:cs="Arial"/>
+          <w:sz w:val="24"/>
+          <w:szCs w:val="24"/>
+        </w:rPr>
+        <w:t>ViewModel</w:t>
+      </w:r>
+      <w:proofErr w:type="spellEnd"/>
+      <w:r>
+        <w:rPr>
+          <w:rFonts w:ascii="Arial" w:hAnsi="Arial" w:cs="Arial"/>
+          <w:sz w:val="24"/>
+          <w:szCs w:val="24"/>
+        </w:rPr>
+        <w:t xml:space="preserve">. Com isso, utilizamos o AutoMapper, que transforma essas entidades em </w:t>
+      </w:r>
+      <w:proofErr w:type="spellStart"/>
+      <w:r>
+        <w:rPr>
+          <w:rFonts w:ascii="Arial" w:hAnsi="Arial" w:cs="Arial"/>
+          <w:sz w:val="24"/>
+          <w:szCs w:val="24"/>
+        </w:rPr>
+        <w:t>viewModels</w:t>
+      </w:r>
+      <w:proofErr w:type="spellEnd"/>
+      <w:r>
+        <w:rPr>
+          <w:rFonts w:ascii="Arial" w:hAnsi="Arial" w:cs="Arial"/>
+          <w:sz w:val="24"/>
+          <w:szCs w:val="24"/>
+        </w:rPr>
+        <w:t>.</w:t>
       </w:r>
     </w:p>
     <w:p>
@@ -4526,7 +5271,25 @@
           <w:sz w:val="24"/>
           <w:szCs w:val="24"/>
         </w:rPr>
-        <w:t>Por fim, a resposta para o cliente é um ok – 200, e a message de fato.</w:t>
+        <w:t xml:space="preserve">Por fim, a resposta para o cliente é um ok – 200, e a </w:t>
+      </w:r>
+      <w:proofErr w:type="spellStart"/>
+      <w:r>
+        <w:rPr>
+          <w:rFonts w:ascii="Arial" w:hAnsi="Arial" w:cs="Arial"/>
+          <w:sz w:val="24"/>
+          <w:szCs w:val="24"/>
+        </w:rPr>
+        <w:t>message</w:t>
+      </w:r>
+      <w:proofErr w:type="spellEnd"/>
+      <w:r>
+        <w:rPr>
+          <w:rFonts w:ascii="Arial" w:hAnsi="Arial" w:cs="Arial"/>
+          <w:sz w:val="24"/>
+          <w:szCs w:val="24"/>
+        </w:rPr>
+        <w:t xml:space="preserve"> de fato.</w:t>
       </w:r>
     </w:p>
     <w:p>
@@ -4737,7 +5500,25 @@
           <w:sz w:val="24"/>
           <w:szCs w:val="24"/>
         </w:rPr>
-        <w:t>A minha API vai receber esse input, vai receber essa minha entidade (ex: Produto) vai transformá-la em ViewModel e teremos que ter o trabalho de converter isso em uma entidade.</w:t>
+        <w:t xml:space="preserve">A minha API vai receber esse input, vai receber essa minha entidade (ex: Produto) vai transformá-la em </w:t>
+      </w:r>
+      <w:proofErr w:type="spellStart"/>
+      <w:r>
+        <w:rPr>
+          <w:rFonts w:ascii="Arial" w:hAnsi="Arial" w:cs="Arial"/>
+          <w:sz w:val="24"/>
+          <w:szCs w:val="24"/>
+        </w:rPr>
+        <w:t>ViewModel</w:t>
+      </w:r>
+      <w:proofErr w:type="spellEnd"/>
+      <w:r>
+        <w:rPr>
+          <w:rFonts w:ascii="Arial" w:hAnsi="Arial" w:cs="Arial"/>
+          <w:sz w:val="24"/>
+          <w:szCs w:val="24"/>
+        </w:rPr>
+        <w:t xml:space="preserve"> e teremos que ter o trabalho de converter isso em uma entidade.</w:t>
       </w:r>
     </w:p>
     <w:p>
@@ -4769,7 +5550,25 @@
           <w:sz w:val="24"/>
           <w:szCs w:val="24"/>
         </w:rPr>
-        <w:t>Nesse processo, vamos invocar processos assíncronos da camada de negócios, que fará uma serie de validações para testar se a entidade está consistente, preenchido corretamente.</w:t>
+        <w:t xml:space="preserve">Nesse processo, vamos invocar processos assíncronos da camada de negócios, que fará uma </w:t>
+      </w:r>
+      <w:proofErr w:type="spellStart"/>
+      <w:r>
+        <w:rPr>
+          <w:rFonts w:ascii="Arial" w:hAnsi="Arial" w:cs="Arial"/>
+          <w:sz w:val="24"/>
+          <w:szCs w:val="24"/>
+        </w:rPr>
+        <w:t>serie</w:t>
+      </w:r>
+      <w:proofErr w:type="spellEnd"/>
+      <w:r>
+        <w:rPr>
+          <w:rFonts w:ascii="Arial" w:hAnsi="Arial" w:cs="Arial"/>
+          <w:sz w:val="24"/>
+          <w:szCs w:val="24"/>
+        </w:rPr>
+        <w:t xml:space="preserve"> de validações para testar se a entidade está consistente, preenchido corretamente.</w:t>
       </w:r>
     </w:p>
     <w:p>
@@ -4841,7 +5640,25 @@
           <w:sz w:val="24"/>
           <w:szCs w:val="24"/>
         </w:rPr>
-        <w:t xml:space="preserve">API com sua camada de inteligência, vai até esses eventos e irá procurar eventos de erros. Esses que ela retornará para o cliente um json com o Status Code = 400 (No caso de erros). </w:t>
+        <w:t xml:space="preserve">API com sua camada de inteligência, vai até esses eventos e irá procurar eventos de erros. Esses que ela retornará para o cliente um </w:t>
+      </w:r>
+      <w:proofErr w:type="spellStart"/>
+      <w:r>
+        <w:rPr>
+          <w:rFonts w:ascii="Arial" w:hAnsi="Arial" w:cs="Arial"/>
+          <w:sz w:val="24"/>
+          <w:szCs w:val="24"/>
+        </w:rPr>
+        <w:t>json</w:t>
+      </w:r>
+      <w:proofErr w:type="spellEnd"/>
+      <w:r>
+        <w:rPr>
+          <w:rFonts w:ascii="Arial" w:hAnsi="Arial" w:cs="Arial"/>
+          <w:sz w:val="24"/>
+          <w:szCs w:val="24"/>
+        </w:rPr>
+        <w:t xml:space="preserve"> com o Status Code = 400 (No caso de erros). </w:t>
       </w:r>
     </w:p>
     <w:p>
@@ -5007,7 +5824,25 @@
           <w:sz w:val="24"/>
           <w:szCs w:val="24"/>
         </w:rPr>
-        <w:t>Em nossa API, não podemos expor as nossas entidades. A APi deve ter os seus próprios exchanges, entrada e saída dos dados</w:t>
+        <w:t xml:space="preserve">Em nossa API, não podemos expor as nossas entidades. A </w:t>
+      </w:r>
+      <w:proofErr w:type="spellStart"/>
+      <w:r>
+        <w:rPr>
+          <w:rFonts w:ascii="Arial" w:hAnsi="Arial" w:cs="Arial"/>
+          <w:sz w:val="24"/>
+          <w:szCs w:val="24"/>
+        </w:rPr>
+        <w:t>APi</w:t>
+      </w:r>
+      <w:proofErr w:type="spellEnd"/>
+      <w:r>
+        <w:rPr>
+          <w:rFonts w:ascii="Arial" w:hAnsi="Arial" w:cs="Arial"/>
+          <w:sz w:val="24"/>
+          <w:szCs w:val="24"/>
+        </w:rPr>
+        <w:t xml:space="preserve"> deve ter os seus próprios exchanges, entrada e saída dos dados</w:t>
       </w:r>
       <w:r>
         <w:rPr>
@@ -5047,7 +5882,25 @@
           <w:sz w:val="24"/>
           <w:szCs w:val="24"/>
         </w:rPr>
-        <w:t>Dentro do nosso Project, criamos uma pasta ViewModels.(Poderiam se chamar DTO’s).</w:t>
+        <w:t xml:space="preserve">Dentro do nosso Project, criamos uma pasta ViewModels.(Poderiam se chamar </w:t>
+      </w:r>
+      <w:proofErr w:type="spellStart"/>
+      <w:r>
+        <w:rPr>
+          <w:rFonts w:ascii="Arial" w:hAnsi="Arial" w:cs="Arial"/>
+          <w:sz w:val="24"/>
+          <w:szCs w:val="24"/>
+        </w:rPr>
+        <w:t>DTO’s</w:t>
+      </w:r>
+      <w:proofErr w:type="spellEnd"/>
+      <w:r>
+        <w:rPr>
+          <w:rFonts w:ascii="Arial" w:hAnsi="Arial" w:cs="Arial"/>
+          <w:sz w:val="24"/>
+          <w:szCs w:val="24"/>
+        </w:rPr>
+        <w:t>).</w:t>
       </w:r>
     </w:p>
     <w:p>
@@ -5097,7 +5950,25 @@
           <w:sz w:val="24"/>
           <w:szCs w:val="24"/>
         </w:rPr>
-        <w:t xml:space="preserve"> e criar pequenos “nós”. Isso daria um problema na hora da formação do json.</w:t>
+        <w:t xml:space="preserve"> e criar pequenos “nós”. Isso daria um problema na hora da formação do </w:t>
+      </w:r>
+      <w:proofErr w:type="spellStart"/>
+      <w:r>
+        <w:rPr>
+          <w:rFonts w:ascii="Arial" w:hAnsi="Arial" w:cs="Arial"/>
+          <w:sz w:val="24"/>
+          <w:szCs w:val="24"/>
+        </w:rPr>
+        <w:t>json</w:t>
+      </w:r>
+      <w:proofErr w:type="spellEnd"/>
+      <w:r>
+        <w:rPr>
+          <w:rFonts w:ascii="Arial" w:hAnsi="Arial" w:cs="Arial"/>
+          <w:sz w:val="24"/>
+          <w:szCs w:val="24"/>
+        </w:rPr>
+        <w:t>.</w:t>
       </w:r>
     </w:p>
     <w:p>
@@ -5251,7 +6122,25 @@
           <w:sz w:val="24"/>
           <w:szCs w:val="24"/>
         </w:rPr>
-        <w:t>, por possuir algumas ações principais como (validações de notificações de erro, validação de modelstate, validação da operação de negócios).</w:t>
+        <w:t xml:space="preserve">, por possuir algumas ações principais como (validações de notificações de erro, validação de </w:t>
+      </w:r>
+      <w:proofErr w:type="spellStart"/>
+      <w:r>
+        <w:rPr>
+          <w:rFonts w:ascii="Arial" w:hAnsi="Arial" w:cs="Arial"/>
+          <w:sz w:val="24"/>
+          <w:szCs w:val="24"/>
+        </w:rPr>
+        <w:t>modelstate</w:t>
+      </w:r>
+      <w:proofErr w:type="spellEnd"/>
+      <w:r>
+        <w:rPr>
+          <w:rFonts w:ascii="Arial" w:hAnsi="Arial" w:cs="Arial"/>
+          <w:sz w:val="24"/>
+          <w:szCs w:val="24"/>
+        </w:rPr>
+        <w:t>, validação da operação de negócios).</w:t>
       </w:r>
     </w:p>
     <w:p>
@@ -5630,8 +6519,22 @@
           <w:szCs w:val="24"/>
           <w:lang w:val="en-US"/>
         </w:rPr>
-        <w:t>Install-package AutoMapper.Extensions.Microsoft.DependencyInjection</w:t>
-      </w:r>
+        <w:t xml:space="preserve">Install-package </w:t>
+      </w:r>
+      <w:proofErr w:type="spellStart"/>
+      <w:r>
+        <w:rPr>
+          <w:rFonts w:ascii="Arial" w:hAnsi="Arial" w:cs="Arial"/>
+          <w:b/>
+          <w:bCs/>
+          <w:color w:val="FF0000"/>
+          <w:sz w:val="24"/>
+          <w:szCs w:val="24"/>
+          <w:lang w:val="en-US"/>
+        </w:rPr>
+        <w:t>AutoMapper.Extensions.Microsoft.DependencyInjection</w:t>
+      </w:r>
+      <w:proofErr w:type="spellEnd"/>
     </w:p>
     <w:p>
       <w:pPr>
@@ -5854,7 +6757,43 @@
           <w:sz w:val="24"/>
           <w:szCs w:val="24"/>
         </w:rPr>
-        <w:t xml:space="preserve">De volta a minha classe Controller, eu vou adicionar uma dependency injection </w:t>
+        <w:t xml:space="preserve">De volta a minha classe Controller, eu vou adicionar uma </w:t>
+      </w:r>
+      <w:proofErr w:type="spellStart"/>
+      <w:r>
+        <w:rPr>
+          <w:rFonts w:ascii="Arial" w:hAnsi="Arial" w:cs="Arial"/>
+          <w:sz w:val="24"/>
+          <w:szCs w:val="24"/>
+        </w:rPr>
+        <w:t>dependency</w:t>
+      </w:r>
+      <w:proofErr w:type="spellEnd"/>
+      <w:r>
+        <w:rPr>
+          <w:rFonts w:ascii="Arial" w:hAnsi="Arial" w:cs="Arial"/>
+          <w:sz w:val="24"/>
+          <w:szCs w:val="24"/>
+        </w:rPr>
+        <w:t xml:space="preserve"> </w:t>
+      </w:r>
+      <w:proofErr w:type="spellStart"/>
+      <w:r>
+        <w:rPr>
+          <w:rFonts w:ascii="Arial" w:hAnsi="Arial" w:cs="Arial"/>
+          <w:sz w:val="24"/>
+          <w:szCs w:val="24"/>
+        </w:rPr>
+        <w:t>injection</w:t>
+      </w:r>
+      <w:proofErr w:type="spellEnd"/>
+      <w:r>
+        <w:rPr>
+          <w:rFonts w:ascii="Arial" w:hAnsi="Arial" w:cs="Arial"/>
+          <w:sz w:val="24"/>
+          <w:szCs w:val="24"/>
+        </w:rPr>
+        <w:t xml:space="preserve"> </w:t>
       </w:r>
       <w:r>
         <w:rPr>
@@ -5894,7 +6833,25 @@
           <w:sz w:val="24"/>
           <w:szCs w:val="24"/>
         </w:rPr>
-        <w:t>Por fim, em nossa query, adiciono o _mapper.Map passando como argumento o meu tipo de map e a fonte do dado.</w:t>
+        <w:t xml:space="preserve">Por fim, em nossa query, adiciono o _mapper.Map passando como argumento o meu tipo de </w:t>
+      </w:r>
+      <w:proofErr w:type="spellStart"/>
+      <w:r>
+        <w:rPr>
+          <w:rFonts w:ascii="Arial" w:hAnsi="Arial" w:cs="Arial"/>
+          <w:sz w:val="24"/>
+          <w:szCs w:val="24"/>
+        </w:rPr>
+        <w:t>map</w:t>
+      </w:r>
+      <w:proofErr w:type="spellEnd"/>
+      <w:r>
+        <w:rPr>
+          <w:rFonts w:ascii="Arial" w:hAnsi="Arial" w:cs="Arial"/>
+          <w:sz w:val="24"/>
+          <w:szCs w:val="24"/>
+        </w:rPr>
+        <w:t xml:space="preserve"> e a fonte do dado.</w:t>
       </w:r>
     </w:p>
     <w:p>
@@ -5938,6 +6895,7 @@
         </w:rPr>
         <w:t xml:space="preserve"> fornecedor = _mapper.Map&lt;IEnumerable&lt;FornecedorViewModel&gt;&gt;(</w:t>
       </w:r>
+      <w:proofErr w:type="spellStart"/>
       <w:r>
         <w:rPr>
           <w:rFonts w:ascii="Consolas" w:hAnsi="Consolas" w:cs="Consolas"/>
@@ -5947,6 +6905,7 @@
         </w:rPr>
         <w:t>await</w:t>
       </w:r>
+      <w:proofErr w:type="spellEnd"/>
       <w:r>
         <w:rPr>
           <w:rFonts w:ascii="Consolas" w:hAnsi="Consolas" w:cs="Consolas"/>
@@ -5954,7 +6913,27 @@
           <w:sz w:val="19"/>
           <w:szCs w:val="19"/>
         </w:rPr>
-        <w:t xml:space="preserve"> _fornecedorRepository.ObterTodos());</w:t>
+        <w:t xml:space="preserve"> _</w:t>
+      </w:r>
+      <w:proofErr w:type="spellStart"/>
+      <w:r>
+        <w:rPr>
+          <w:rFonts w:ascii="Consolas" w:hAnsi="Consolas" w:cs="Consolas"/>
+          <w:color w:val="000000"/>
+          <w:sz w:val="19"/>
+          <w:szCs w:val="19"/>
+        </w:rPr>
+        <w:t>fornecedorRepository.ObterTodos</w:t>
+      </w:r>
+      <w:proofErr w:type="spellEnd"/>
+      <w:r>
+        <w:rPr>
+          <w:rFonts w:ascii="Consolas" w:hAnsi="Consolas" w:cs="Consolas"/>
+          <w:color w:val="000000"/>
+          <w:sz w:val="19"/>
+          <w:szCs w:val="19"/>
+        </w:rPr>
+        <w:t>());</w:t>
       </w:r>
     </w:p>
     <w:p>
@@ -5985,7 +6964,25 @@
           <w:sz w:val="24"/>
           <w:szCs w:val="24"/>
         </w:rPr>
-        <w:t>Quando receber uma ViewModel de um Post, em meu _mapper passo as seguintes instruções:</w:t>
+        <w:t xml:space="preserve">Quando receber uma </w:t>
+      </w:r>
+      <w:proofErr w:type="spellStart"/>
+      <w:r>
+        <w:rPr>
+          <w:rFonts w:ascii="Arial" w:hAnsi="Arial" w:cs="Arial"/>
+          <w:sz w:val="24"/>
+          <w:szCs w:val="24"/>
+        </w:rPr>
+        <w:t>ViewModel</w:t>
+      </w:r>
+      <w:proofErr w:type="spellEnd"/>
+      <w:r>
+        <w:rPr>
+          <w:rFonts w:ascii="Arial" w:hAnsi="Arial" w:cs="Arial"/>
+          <w:sz w:val="24"/>
+          <w:szCs w:val="24"/>
+        </w:rPr>
+        <w:t xml:space="preserve"> de um Post, em meu _mapper passo as seguintes instruções:</w:t>
       </w:r>
     </w:p>
     <w:p>
@@ -6007,7 +7004,43 @@
           <w:sz w:val="24"/>
           <w:szCs w:val="24"/>
         </w:rPr>
-        <w:t>_mapper.Map&lt;TipoEntidade&gt;(TipoViewModel);</w:t>
+        <w:t>_mapper.Map&lt;</w:t>
+      </w:r>
+      <w:proofErr w:type="spellStart"/>
+      <w:r>
+        <w:rPr>
+          <w:rFonts w:ascii="Arial" w:hAnsi="Arial" w:cs="Arial"/>
+          <w:sz w:val="24"/>
+          <w:szCs w:val="24"/>
+        </w:rPr>
+        <w:t>TipoEntidade</w:t>
+      </w:r>
+      <w:proofErr w:type="spellEnd"/>
+      <w:r>
+        <w:rPr>
+          <w:rFonts w:ascii="Arial" w:hAnsi="Arial" w:cs="Arial"/>
+          <w:sz w:val="24"/>
+          <w:szCs w:val="24"/>
+        </w:rPr>
+        <w:t>&gt;(</w:t>
+      </w:r>
+      <w:proofErr w:type="spellStart"/>
+      <w:r>
+        <w:rPr>
+          <w:rFonts w:ascii="Arial" w:hAnsi="Arial" w:cs="Arial"/>
+          <w:sz w:val="24"/>
+          <w:szCs w:val="24"/>
+        </w:rPr>
+        <w:t>TipoViewModel</w:t>
+      </w:r>
+      <w:proofErr w:type="spellEnd"/>
+      <w:r>
+        <w:rPr>
+          <w:rFonts w:ascii="Arial" w:hAnsi="Arial" w:cs="Arial"/>
+          <w:sz w:val="24"/>
+          <w:szCs w:val="24"/>
+        </w:rPr>
+        <w:t>);</w:t>
       </w:r>
     </w:p>
     <w:p>
@@ -6235,6 +7268,7 @@
         </w:rPr>
         <w:t xml:space="preserve">Abre o </w:t>
       </w:r>
+      <w:proofErr w:type="spellStart"/>
       <w:r>
         <w:rPr>
           <w:rFonts w:ascii="Arial" w:hAnsi="Arial" w:cs="Arial"/>
@@ -6246,6 +7280,7 @@
         </w:rPr>
         <w:t>Postman</w:t>
       </w:r>
+      <w:proofErr w:type="spellEnd"/>
       <w:r>
         <w:rPr>
           <w:rFonts w:ascii="Arial" w:hAnsi="Arial" w:cs="Arial"/>
@@ -6472,7 +7507,47 @@
           <w:sz w:val="24"/>
           <w:szCs w:val="24"/>
         </w:rPr>
-        <w:t>service.Configure&lt;ApiBehaviorOptions&gt;(options =&gt; { options.SupressModelStateInvalidFilter = true })</w:t>
+        <w:t>service.Configure&lt;ApiBehaviorOptions&gt;(</w:t>
+      </w:r>
+      <w:proofErr w:type="spellStart"/>
+      <w:r>
+        <w:rPr>
+          <w:rFonts w:ascii="Arial" w:hAnsi="Arial" w:cs="Arial"/>
+          <w:color w:val="FF0000"/>
+          <w:sz w:val="24"/>
+          <w:szCs w:val="24"/>
+        </w:rPr>
+        <w:t>options</w:t>
+      </w:r>
+      <w:proofErr w:type="spellEnd"/>
+      <w:r>
+        <w:rPr>
+          <w:rFonts w:ascii="Arial" w:hAnsi="Arial" w:cs="Arial"/>
+          <w:color w:val="FF0000"/>
+          <w:sz w:val="24"/>
+          <w:szCs w:val="24"/>
+        </w:rPr>
+        <w:t xml:space="preserve"> =&gt; { options.SupressModelStateInvalidFilter = </w:t>
+      </w:r>
+      <w:proofErr w:type="spellStart"/>
+      <w:r>
+        <w:rPr>
+          <w:rFonts w:ascii="Arial" w:hAnsi="Arial" w:cs="Arial"/>
+          <w:color w:val="FF0000"/>
+          <w:sz w:val="24"/>
+          <w:szCs w:val="24"/>
+        </w:rPr>
+        <w:t>true</w:t>
+      </w:r>
+      <w:proofErr w:type="spellEnd"/>
+      <w:r>
+        <w:rPr>
+          <w:rFonts w:ascii="Arial" w:hAnsi="Arial" w:cs="Arial"/>
+          <w:color w:val="FF0000"/>
+          <w:sz w:val="24"/>
+          <w:szCs w:val="24"/>
+        </w:rPr>
+        <w:t xml:space="preserve"> })</w:t>
       </w:r>
       <w:r>
         <w:rPr>
@@ -6547,7 +7622,25 @@
           <w:sz w:val="24"/>
           <w:szCs w:val="24"/>
         </w:rPr>
-        <w:t>: Criar a exceptions custom na MainController.</w:t>
+        <w:t xml:space="preserve">: Criar a exceptions </w:t>
+      </w:r>
+      <w:proofErr w:type="spellStart"/>
+      <w:r>
+        <w:rPr>
+          <w:rFonts w:ascii="Arial" w:hAnsi="Arial" w:cs="Arial"/>
+          <w:sz w:val="24"/>
+          <w:szCs w:val="24"/>
+        </w:rPr>
+        <w:t>custom</w:t>
+      </w:r>
+      <w:proofErr w:type="spellEnd"/>
+      <w:r>
+        <w:rPr>
+          <w:rFonts w:ascii="Arial" w:hAnsi="Arial" w:cs="Arial"/>
+          <w:sz w:val="24"/>
+          <w:szCs w:val="24"/>
+        </w:rPr>
+        <w:t xml:space="preserve"> na MainController.</w:t>
       </w:r>
     </w:p>
     <w:p>
@@ -6623,7 +7716,27 @@
           <w:sz w:val="24"/>
           <w:szCs w:val="24"/>
         </w:rPr>
-        <w:t>protected void NotificarErroModelInvalida(ModelStateDictionary modelState)</w:t>
+        <w:t xml:space="preserve">protected void </w:t>
+      </w:r>
+      <w:proofErr w:type="spellStart"/>
+      <w:r>
+        <w:rPr>
+          <w:rFonts w:ascii="Arial" w:hAnsi="Arial" w:cs="Arial"/>
+          <w:color w:val="4472C4" w:themeColor="accent1"/>
+          <w:sz w:val="24"/>
+          <w:szCs w:val="24"/>
+        </w:rPr>
+        <w:t>NotificarErroModelInvalida</w:t>
+      </w:r>
+      <w:proofErr w:type="spellEnd"/>
+      <w:r>
+        <w:rPr>
+          <w:rFonts w:ascii="Arial" w:hAnsi="Arial" w:cs="Arial"/>
+          <w:color w:val="4472C4" w:themeColor="accent1"/>
+          <w:sz w:val="24"/>
+          <w:szCs w:val="24"/>
+        </w:rPr>
+        <w:t>(ModelStateDictionary modelState)</w:t>
       </w:r>
     </w:p>
     <w:p>
@@ -6673,7 +7786,25 @@
           <w:sz w:val="24"/>
           <w:szCs w:val="24"/>
         </w:rPr>
-        <w:t>MINHA REPOSITORY TEM OS METODOS GENERICOS. MEU SERVICE TEM AS AÇÕES QUE MEU “NEGOCIO” FARA.</w:t>
+        <w:t>MINHA REPOSITORY TEM OS METODOS GENERICOS. MEU SERVICE TEM AS AÇÕES QUE MEU “</w:t>
+      </w:r>
+      <w:proofErr w:type="gramStart"/>
+      <w:r>
+        <w:rPr>
+          <w:rFonts w:ascii="Arial" w:hAnsi="Arial" w:cs="Arial"/>
+          <w:sz w:val="24"/>
+          <w:szCs w:val="24"/>
+        </w:rPr>
+        <w:t>NEGOCIO</w:t>
+      </w:r>
+      <w:proofErr w:type="gramEnd"/>
+      <w:r>
+        <w:rPr>
+          <w:rFonts w:ascii="Arial" w:hAnsi="Arial" w:cs="Arial"/>
+          <w:sz w:val="24"/>
+          <w:szCs w:val="24"/>
+        </w:rPr>
+        <w:t>” FARA.</w:t>
       </w:r>
     </w:p>
     <w:p>
@@ -6780,7 +7911,25 @@
           <w:sz w:val="24"/>
           <w:szCs w:val="24"/>
         </w:rPr>
-        <w:t>Para configurar da maneira personalizada os erros, é preciso na Startup desabilitar o behavior da API</w:t>
+        <w:t xml:space="preserve">Para configurar da maneira personalizada os erros, é preciso na Startup desabilitar o </w:t>
+      </w:r>
+      <w:proofErr w:type="spellStart"/>
+      <w:r>
+        <w:rPr>
+          <w:rFonts w:ascii="Arial" w:hAnsi="Arial" w:cs="Arial"/>
+          <w:sz w:val="24"/>
+          <w:szCs w:val="24"/>
+        </w:rPr>
+        <w:t>behavior</w:t>
+      </w:r>
+      <w:proofErr w:type="spellEnd"/>
+      <w:r>
+        <w:rPr>
+          <w:rFonts w:ascii="Arial" w:hAnsi="Arial" w:cs="Arial"/>
+          <w:sz w:val="24"/>
+          <w:szCs w:val="24"/>
+        </w:rPr>
+        <w:t xml:space="preserve"> da API</w:t>
       </w:r>
       <w:r>
         <w:rPr>
@@ -6876,7 +8025,25 @@
           <w:sz w:val="24"/>
           <w:szCs w:val="24"/>
         </w:rPr>
-        <w:t>magens, é preciso que no client a imagem será serializada em base 64, para depois ser retornada novamente ao usuário.</w:t>
+        <w:t xml:space="preserve">magens, é preciso que no </w:t>
+      </w:r>
+      <w:proofErr w:type="spellStart"/>
+      <w:r>
+        <w:rPr>
+          <w:rFonts w:ascii="Arial" w:hAnsi="Arial" w:cs="Arial"/>
+          <w:sz w:val="24"/>
+          <w:szCs w:val="24"/>
+        </w:rPr>
+        <w:t>client</w:t>
+      </w:r>
+      <w:proofErr w:type="spellEnd"/>
+      <w:r>
+        <w:rPr>
+          <w:rFonts w:ascii="Arial" w:hAnsi="Arial" w:cs="Arial"/>
+          <w:sz w:val="24"/>
+          <w:szCs w:val="24"/>
+        </w:rPr>
+        <w:t xml:space="preserve"> a imagem será serializada em base 64, para depois ser retornada novamente ao usuário.</w:t>
       </w:r>
     </w:p>
     <w:p>
@@ -7295,6 +8462,608 @@
         </w:rPr>
         <w:t>Caso você queira um método que possa ser acessado de maneira livre, você pode adicionar o [AllowAnonymous].</w:t>
       </w:r>
+    </w:p>
+    <w:p>
+      <w:pPr>
+        <w:pStyle w:val="PargrafodaLista"/>
+        <w:rPr>
+          <w:rFonts w:ascii="Arial" w:hAnsi="Arial" w:cs="Arial"/>
+          <w:sz w:val="24"/>
+          <w:szCs w:val="24"/>
+        </w:rPr>
+      </w:pPr>
+    </w:p>
+    <w:p>
+      <w:pPr>
+        <w:rPr>
+          <w:rFonts w:ascii="Arial" w:hAnsi="Arial" w:cs="Arial"/>
+          <w:sz w:val="24"/>
+          <w:szCs w:val="24"/>
+        </w:rPr>
+      </w:pPr>
+    </w:p>
+    <w:p>
+      <w:pPr>
+        <w:jc w:val="center"/>
+        <w:rPr>
+          <w:rFonts w:ascii="Arial" w:hAnsi="Arial" w:cs="Arial"/>
+          <w:b/>
+          <w:bCs/>
+          <w:color w:val="FF0000"/>
+          <w:sz w:val="24"/>
+          <w:szCs w:val="24"/>
+        </w:rPr>
+      </w:pPr>
+      <w:r>
+        <w:rPr>
+          <w:rFonts w:ascii="Arial" w:hAnsi="Arial" w:cs="Arial"/>
+          <w:b/>
+          <w:bCs/>
+          <w:color w:val="FF0000"/>
+          <w:sz w:val="24"/>
+          <w:szCs w:val="24"/>
+        </w:rPr>
+        <w:t>CONFIGURAÇÃO DO IDENTITY</w:t>
+      </w:r>
+    </w:p>
+    <w:p>
+      <w:pPr>
+        <w:jc w:val="center"/>
+        <w:rPr>
+          <w:rFonts w:ascii="Arial" w:hAnsi="Arial" w:cs="Arial"/>
+          <w:sz w:val="24"/>
+          <w:szCs w:val="24"/>
+        </w:rPr>
+      </w:pPr>
+    </w:p>
+    <w:p>
+      <w:pPr>
+        <w:pStyle w:val="PargrafodaLista"/>
+        <w:numPr>
+          <w:ilvl w:val="0"/>
+          <w:numId w:val="4"/>
+        </w:numPr>
+        <w:rPr>
+          <w:rFonts w:ascii="Arial" w:hAnsi="Arial" w:cs="Arial"/>
+          <w:color w:val="FF0000"/>
+          <w:sz w:val="24"/>
+          <w:szCs w:val="24"/>
+        </w:rPr>
+      </w:pPr>
+      <w:r>
+        <w:rPr>
+          <w:rFonts w:ascii="Arial" w:hAnsi="Arial" w:cs="Arial"/>
+          <w:sz w:val="24"/>
+          <w:szCs w:val="24"/>
+        </w:rPr>
+        <w:t xml:space="preserve">Primeiro, vamos criar uma </w:t>
+      </w:r>
+      <w:r>
+        <w:rPr>
+          <w:rFonts w:ascii="Arial" w:hAnsi="Arial" w:cs="Arial"/>
+          <w:color w:val="FF0000"/>
+          <w:sz w:val="24"/>
+          <w:szCs w:val="24"/>
+        </w:rPr>
+        <w:t>classe static</w:t>
+      </w:r>
+      <w:r>
+        <w:rPr>
+          <w:rFonts w:ascii="Arial" w:hAnsi="Arial" w:cs="Arial"/>
+          <w:sz w:val="24"/>
+          <w:szCs w:val="24"/>
+        </w:rPr>
+        <w:t xml:space="preserve"> de </w:t>
+      </w:r>
+      <w:r>
+        <w:rPr>
+          <w:rFonts w:ascii="Arial" w:hAnsi="Arial" w:cs="Arial"/>
+          <w:b/>
+          <w:bCs/>
+          <w:sz w:val="24"/>
+          <w:szCs w:val="24"/>
+          <w:u w:val="single"/>
+        </w:rPr>
+        <w:t>configuração</w:t>
+      </w:r>
+      <w:r>
+        <w:rPr>
+          <w:rFonts w:ascii="Arial" w:hAnsi="Arial" w:cs="Arial"/>
+          <w:sz w:val="24"/>
+          <w:szCs w:val="24"/>
+        </w:rPr>
+        <w:t xml:space="preserve"> (IdentityConfig) fazendo a extensão do </w:t>
+      </w:r>
+      <w:r>
+        <w:rPr>
+          <w:rFonts w:ascii="Arial" w:hAnsi="Arial" w:cs="Arial"/>
+          <w:color w:val="FF0000"/>
+          <w:sz w:val="24"/>
+          <w:szCs w:val="24"/>
+        </w:rPr>
+        <w:t>IServicesCollection (this IServicesColletion services, IConfiguration configuration)</w:t>
+      </w:r>
+      <w:r>
+        <w:rPr>
+          <w:rFonts w:ascii="Arial" w:hAnsi="Arial" w:cs="Arial"/>
+          <w:color w:val="FF0000"/>
+          <w:sz w:val="24"/>
+          <w:szCs w:val="24"/>
+        </w:rPr>
+        <w:t>.</w:t>
+      </w:r>
+    </w:p>
+    <w:p>
+      <w:pPr>
+        <w:pStyle w:val="PargrafodaLista"/>
+        <w:rPr>
+          <w:rFonts w:ascii="Arial" w:hAnsi="Arial" w:cs="Arial"/>
+          <w:color w:val="FF0000"/>
+          <w:sz w:val="24"/>
+          <w:szCs w:val="24"/>
+        </w:rPr>
+      </w:pPr>
+    </w:p>
+    <w:p>
+      <w:pPr>
+        <w:pStyle w:val="PargrafodaLista"/>
+        <w:numPr>
+          <w:ilvl w:val="0"/>
+          <w:numId w:val="4"/>
+        </w:numPr>
+        <w:rPr>
+          <w:rFonts w:ascii="Arial" w:hAnsi="Arial" w:cs="Arial"/>
+          <w:color w:val="FF0000"/>
+          <w:sz w:val="24"/>
+          <w:szCs w:val="24"/>
+        </w:rPr>
+      </w:pPr>
+      <w:r>
+        <w:rPr>
+          <w:rFonts w:ascii="Arial" w:hAnsi="Arial" w:cs="Arial"/>
+          <w:color w:val="000000" w:themeColor="text1"/>
+          <w:sz w:val="24"/>
+          <w:szCs w:val="24"/>
+        </w:rPr>
+        <w:t xml:space="preserve">Nela, podemos adicionar a nossa </w:t>
+      </w:r>
+      <w:r>
+        <w:rPr>
+          <w:rFonts w:ascii="Arial" w:hAnsi="Arial" w:cs="Arial"/>
+          <w:color w:val="000000" w:themeColor="text1"/>
+          <w:sz w:val="24"/>
+          <w:szCs w:val="24"/>
+        </w:rPr>
+        <w:t>ConnectionStrings</w:t>
+      </w:r>
+      <w:r>
+        <w:rPr>
+          <w:rFonts w:ascii="Arial" w:hAnsi="Arial" w:cs="Arial"/>
+          <w:color w:val="000000" w:themeColor="text1"/>
+          <w:sz w:val="24"/>
+          <w:szCs w:val="24"/>
+        </w:rPr>
+        <w:t>.</w:t>
+      </w:r>
+    </w:p>
+    <w:p>
+      <w:pPr>
+        <w:pStyle w:val="PargrafodaLista"/>
+        <w:rPr>
+          <w:rFonts w:ascii="Arial" w:hAnsi="Arial" w:cs="Arial"/>
+          <w:color w:val="FF0000"/>
+          <w:sz w:val="24"/>
+          <w:szCs w:val="24"/>
+        </w:rPr>
+      </w:pPr>
+    </w:p>
+    <w:p>
+      <w:pPr>
+        <w:pStyle w:val="PargrafodaLista"/>
+        <w:numPr>
+          <w:ilvl w:val="0"/>
+          <w:numId w:val="4"/>
+        </w:numPr>
+        <w:rPr>
+          <w:rFonts w:ascii="Arial" w:hAnsi="Arial" w:cs="Arial"/>
+          <w:color w:val="FF0000"/>
+          <w:sz w:val="24"/>
+          <w:szCs w:val="24"/>
+        </w:rPr>
+      </w:pPr>
+      <w:r>
+        <w:rPr>
+          <w:rFonts w:ascii="Arial" w:hAnsi="Arial" w:cs="Arial"/>
+          <w:color w:val="000000" w:themeColor="text1"/>
+          <w:sz w:val="24"/>
+          <w:szCs w:val="24"/>
+        </w:rPr>
+        <w:t>Em Startup, colocamos o método que fará referência a essa classe.</w:t>
+      </w:r>
+    </w:p>
+    <w:p>
+      <w:pPr>
+        <w:pStyle w:val="PargrafodaLista"/>
+        <w:rPr>
+          <w:rFonts w:ascii="Arial" w:hAnsi="Arial" w:cs="Arial"/>
+          <w:color w:val="FF0000"/>
+          <w:sz w:val="24"/>
+          <w:szCs w:val="24"/>
+        </w:rPr>
+      </w:pPr>
+    </w:p>
+    <w:p>
+      <w:pPr>
+        <w:pStyle w:val="PargrafodaLista"/>
+        <w:numPr>
+          <w:ilvl w:val="0"/>
+          <w:numId w:val="5"/>
+        </w:numPr>
+        <w:rPr>
+          <w:rFonts w:ascii="Arial" w:hAnsi="Arial" w:cs="Arial"/>
+          <w:color w:val="FF0000"/>
+          <w:sz w:val="24"/>
+          <w:szCs w:val="24"/>
+        </w:rPr>
+      </w:pPr>
+      <w:r>
+        <w:rPr>
+          <w:rFonts w:ascii="Arial" w:hAnsi="Arial" w:cs="Arial"/>
+          <w:color w:val="000000" w:themeColor="text1"/>
+          <w:sz w:val="24"/>
+          <w:szCs w:val="24"/>
+        </w:rPr>
+        <w:t xml:space="preserve">Vamos criar uma pasta </w:t>
+      </w:r>
+      <w:r>
+        <w:rPr>
+          <w:rFonts w:ascii="Arial" w:hAnsi="Arial" w:cs="Arial"/>
+          <w:b/>
+          <w:bCs/>
+          <w:color w:val="000000" w:themeColor="text1"/>
+          <w:sz w:val="24"/>
+          <w:szCs w:val="24"/>
+        </w:rPr>
+        <w:t>Data</w:t>
+      </w:r>
+      <w:r>
+        <w:rPr>
+          <w:rFonts w:ascii="Arial" w:hAnsi="Arial" w:cs="Arial"/>
+          <w:color w:val="000000" w:themeColor="text1"/>
+          <w:sz w:val="24"/>
+          <w:szCs w:val="24"/>
+        </w:rPr>
+        <w:t xml:space="preserve"> que ficara a nossa classe que herdará de  </w:t>
+      </w:r>
+      <w:proofErr w:type="spellStart"/>
+      <w:r>
+        <w:rPr>
+          <w:rFonts w:ascii="Arial" w:hAnsi="Arial" w:cs="Arial"/>
+          <w:b/>
+          <w:bCs/>
+          <w:color w:val="FF0000"/>
+          <w:sz w:val="24"/>
+          <w:szCs w:val="24"/>
+        </w:rPr>
+        <w:t>IdentityDbContext</w:t>
+      </w:r>
+      <w:proofErr w:type="spellEnd"/>
+      <w:r>
+        <w:rPr>
+          <w:rFonts w:ascii="Arial" w:hAnsi="Arial" w:cs="Arial"/>
+          <w:color w:val="000000" w:themeColor="text1"/>
+          <w:sz w:val="24"/>
+          <w:szCs w:val="24"/>
+        </w:rPr>
+        <w:t xml:space="preserve"> passando o nosso </w:t>
+      </w:r>
+      <w:proofErr w:type="spellStart"/>
+      <w:r>
+        <w:rPr>
+          <w:rFonts w:ascii="Arial" w:hAnsi="Arial" w:cs="Arial"/>
+          <w:color w:val="000000" w:themeColor="text1"/>
+          <w:sz w:val="24"/>
+          <w:szCs w:val="24"/>
+        </w:rPr>
+        <w:t>options</w:t>
+      </w:r>
+      <w:proofErr w:type="spellEnd"/>
+      <w:r>
+        <w:rPr>
+          <w:rFonts w:ascii="Arial" w:hAnsi="Arial" w:cs="Arial"/>
+          <w:color w:val="000000" w:themeColor="text1"/>
+          <w:sz w:val="24"/>
+          <w:szCs w:val="24"/>
+        </w:rPr>
+        <w:t xml:space="preserve"> com DbContextOptions.</w:t>
+      </w:r>
+    </w:p>
+    <w:p>
+      <w:pPr>
+        <w:pStyle w:val="PargrafodaLista"/>
+        <w:numPr>
+          <w:ilvl w:val="1"/>
+          <w:numId w:val="5"/>
+        </w:numPr>
+        <w:rPr>
+          <w:rFonts w:ascii="Arial" w:hAnsi="Arial" w:cs="Arial"/>
+          <w:color w:val="FF0000"/>
+          <w:sz w:val="24"/>
+          <w:szCs w:val="24"/>
+        </w:rPr>
+      </w:pPr>
+      <w:r>
+        <w:rPr>
+          <w:rFonts w:ascii="Arial" w:hAnsi="Arial" w:cs="Arial"/>
+          <w:color w:val="000000" w:themeColor="text1"/>
+          <w:sz w:val="24"/>
+          <w:szCs w:val="24"/>
+        </w:rPr>
+        <w:t xml:space="preserve">A ideia é que esse </w:t>
+      </w:r>
+      <w:proofErr w:type="spellStart"/>
+      <w:r>
+        <w:rPr>
+          <w:rFonts w:ascii="Arial" w:hAnsi="Arial" w:cs="Arial"/>
+          <w:b/>
+          <w:bCs/>
+          <w:color w:val="FF0000"/>
+          <w:sz w:val="24"/>
+          <w:szCs w:val="24"/>
+        </w:rPr>
+        <w:t>IdentityDbContext</w:t>
+      </w:r>
+      <w:proofErr w:type="spellEnd"/>
+      <w:r>
+        <w:rPr>
+          <w:rFonts w:ascii="Arial" w:hAnsi="Arial" w:cs="Arial"/>
+          <w:color w:val="000000" w:themeColor="text1"/>
+          <w:sz w:val="24"/>
+          <w:szCs w:val="24"/>
+        </w:rPr>
+        <w:t xml:space="preserve"> </w:t>
+      </w:r>
+      <w:r>
+        <w:rPr>
+          <w:rFonts w:ascii="Arial" w:hAnsi="Arial" w:cs="Arial"/>
+          <w:color w:val="000000" w:themeColor="text1"/>
+          <w:sz w:val="24"/>
+          <w:szCs w:val="24"/>
+        </w:rPr>
+        <w:t xml:space="preserve">não crie um banco dentro do banco de Dados, mas sim adicione as tabelas do </w:t>
+      </w:r>
+      <w:r>
+        <w:rPr>
+          <w:rFonts w:ascii="Arial" w:hAnsi="Arial" w:cs="Arial"/>
+          <w:color w:val="FF0000"/>
+          <w:sz w:val="24"/>
+          <w:szCs w:val="24"/>
+        </w:rPr>
+        <w:t>Identi</w:t>
+      </w:r>
+      <w:r>
+        <w:rPr>
+          <w:rFonts w:ascii="Arial" w:hAnsi="Arial" w:cs="Arial"/>
+          <w:color w:val="FF0000"/>
+          <w:sz w:val="24"/>
+          <w:szCs w:val="24"/>
+        </w:rPr>
+        <w:t>t</w:t>
+      </w:r>
+      <w:r>
+        <w:rPr>
+          <w:rFonts w:ascii="Arial" w:hAnsi="Arial" w:cs="Arial"/>
+          <w:color w:val="FF0000"/>
+          <w:sz w:val="24"/>
+          <w:szCs w:val="24"/>
+        </w:rPr>
+        <w:t>y</w:t>
+      </w:r>
+      <w:r>
+        <w:rPr>
+          <w:rFonts w:ascii="Arial" w:hAnsi="Arial" w:cs="Arial"/>
+          <w:color w:val="000000" w:themeColor="text1"/>
+          <w:sz w:val="24"/>
+          <w:szCs w:val="24"/>
+        </w:rPr>
+        <w:t xml:space="preserve"> (tanto que utiliza a mesma </w:t>
+      </w:r>
+      <w:proofErr w:type="spellStart"/>
+      <w:r>
+        <w:rPr>
+          <w:rFonts w:ascii="Arial" w:hAnsi="Arial" w:cs="Arial"/>
+          <w:color w:val="000000" w:themeColor="text1"/>
+          <w:sz w:val="24"/>
+          <w:szCs w:val="24"/>
+        </w:rPr>
+        <w:t>connectionString</w:t>
+      </w:r>
+      <w:proofErr w:type="spellEnd"/>
+      <w:r>
+        <w:rPr>
+          <w:rFonts w:ascii="Arial" w:hAnsi="Arial" w:cs="Arial"/>
+          <w:color w:val="000000" w:themeColor="text1"/>
+          <w:sz w:val="24"/>
+          <w:szCs w:val="24"/>
+        </w:rPr>
+        <w:t xml:space="preserve"> do Context da aplicação</w:t>
+      </w:r>
+      <w:r>
+        <w:rPr>
+          <w:rFonts w:ascii="Arial" w:hAnsi="Arial" w:cs="Arial"/>
+          <w:color w:val="000000" w:themeColor="text1"/>
+          <w:sz w:val="24"/>
+          <w:szCs w:val="24"/>
+        </w:rPr>
+        <w:t>.</w:t>
+      </w:r>
+    </w:p>
+    <w:p>
+      <w:pPr>
+        <w:pStyle w:val="PargrafodaLista"/>
+        <w:ind w:left="1440"/>
+        <w:rPr>
+          <w:rFonts w:ascii="Arial" w:hAnsi="Arial" w:cs="Arial"/>
+          <w:color w:val="FF0000"/>
+          <w:sz w:val="24"/>
+          <w:szCs w:val="24"/>
+        </w:rPr>
+      </w:pPr>
+    </w:p>
+    <w:p>
+      <w:pPr>
+        <w:pStyle w:val="PargrafodaLista"/>
+        <w:numPr>
+          <w:ilvl w:val="0"/>
+          <w:numId w:val="5"/>
+        </w:numPr>
+        <w:rPr>
+          <w:rFonts w:ascii="Arial" w:hAnsi="Arial" w:cs="Arial"/>
+          <w:color w:val="FF0000"/>
+          <w:sz w:val="24"/>
+          <w:szCs w:val="24"/>
+        </w:rPr>
+      </w:pPr>
+      <w:r>
+        <w:rPr>
+          <w:rFonts w:ascii="Arial" w:hAnsi="Arial" w:cs="Arial"/>
+          <w:color w:val="000000" w:themeColor="text1"/>
+          <w:sz w:val="24"/>
+          <w:szCs w:val="24"/>
+        </w:rPr>
+        <w:t>Após isso, podemos fazer a nossa migration e update-</w:t>
+      </w:r>
+      <w:proofErr w:type="spellStart"/>
+      <w:r>
+        <w:rPr>
+          <w:rFonts w:ascii="Arial" w:hAnsi="Arial" w:cs="Arial"/>
+          <w:color w:val="000000" w:themeColor="text1"/>
+          <w:sz w:val="24"/>
+          <w:szCs w:val="24"/>
+        </w:rPr>
+        <w:t>db</w:t>
+      </w:r>
+      <w:proofErr w:type="spellEnd"/>
+      <w:r>
+        <w:rPr>
+          <w:rFonts w:ascii="Arial" w:hAnsi="Arial" w:cs="Arial"/>
+          <w:color w:val="000000" w:themeColor="text1"/>
+          <w:sz w:val="24"/>
+          <w:szCs w:val="24"/>
+        </w:rPr>
+        <w:t>;</w:t>
+      </w:r>
+    </w:p>
+    <w:p>
+      <w:pPr>
+        <w:pStyle w:val="PargrafodaLista"/>
+        <w:rPr>
+          <w:rFonts w:ascii="Arial" w:hAnsi="Arial" w:cs="Arial"/>
+          <w:color w:val="FF0000"/>
+          <w:sz w:val="24"/>
+          <w:szCs w:val="24"/>
+        </w:rPr>
+      </w:pPr>
+    </w:p>
+    <w:p>
+      <w:pPr>
+        <w:pStyle w:val="PargrafodaLista"/>
+        <w:numPr>
+          <w:ilvl w:val="0"/>
+          <w:numId w:val="5"/>
+        </w:numPr>
+        <w:rPr>
+          <w:rFonts w:ascii="Arial" w:hAnsi="Arial" w:cs="Arial"/>
+          <w:color w:val="FF0000"/>
+          <w:sz w:val="24"/>
+          <w:szCs w:val="24"/>
+        </w:rPr>
+      </w:pPr>
+      <w:r>
+        <w:rPr>
+          <w:rFonts w:ascii="Arial" w:hAnsi="Arial" w:cs="Arial"/>
+          <w:sz w:val="24"/>
+          <w:szCs w:val="24"/>
+        </w:rPr>
+        <w:t xml:space="preserve">Para de fato começarmos a usar o </w:t>
+      </w:r>
+      <w:r>
+        <w:rPr>
+          <w:rFonts w:ascii="Arial" w:hAnsi="Arial" w:cs="Arial"/>
+          <w:color w:val="FF0000"/>
+          <w:sz w:val="24"/>
+          <w:szCs w:val="24"/>
+        </w:rPr>
+        <w:t>Identity</w:t>
+      </w:r>
+      <w:r>
+        <w:rPr>
+          <w:rFonts w:ascii="Arial" w:hAnsi="Arial" w:cs="Arial"/>
+          <w:sz w:val="24"/>
+          <w:szCs w:val="24"/>
+        </w:rPr>
+        <w:t xml:space="preserve">, na nossa </w:t>
+      </w:r>
+      <w:r>
+        <w:rPr>
+          <w:rFonts w:ascii="Arial" w:hAnsi="Arial" w:cs="Arial"/>
+          <w:color w:val="FF0000"/>
+          <w:sz w:val="24"/>
+          <w:szCs w:val="24"/>
+        </w:rPr>
+        <w:t>IdentityConfig</w:t>
+      </w:r>
+      <w:r>
+        <w:rPr>
+          <w:rFonts w:ascii="Arial" w:hAnsi="Arial" w:cs="Arial"/>
+          <w:sz w:val="24"/>
+          <w:szCs w:val="24"/>
+        </w:rPr>
+        <w:t xml:space="preserve">, precisamos adicionar o </w:t>
+      </w:r>
+      <w:r>
+        <w:rPr>
+          <w:rFonts w:ascii="Arial" w:hAnsi="Arial" w:cs="Arial"/>
+          <w:color w:val="FF0000"/>
+          <w:sz w:val="24"/>
+          <w:szCs w:val="24"/>
+        </w:rPr>
+        <w:t>services.AddDefaultIdentity&lt;IdentityUser()</w:t>
+      </w:r>
+      <w:r>
+        <w:rPr>
+          <w:rFonts w:ascii="Arial" w:hAnsi="Arial" w:cs="Arial"/>
+          <w:sz w:val="24"/>
+          <w:szCs w:val="24"/>
+        </w:rPr>
+        <w:t xml:space="preserve"> e suas extensões.</w:t>
+      </w:r>
+    </w:p>
+    <w:p>
+      <w:pPr>
+        <w:pStyle w:val="PargrafodaLista"/>
+        <w:rPr>
+          <w:rFonts w:ascii="Arial" w:hAnsi="Arial" w:cs="Arial"/>
+          <w:color w:val="FF0000"/>
+          <w:sz w:val="24"/>
+          <w:szCs w:val="24"/>
+        </w:rPr>
+      </w:pPr>
+    </w:p>
+    <w:p>
+      <w:pPr>
+        <w:pStyle w:val="PargrafodaLista"/>
+        <w:numPr>
+          <w:ilvl w:val="0"/>
+          <w:numId w:val="5"/>
+        </w:numPr>
+        <w:rPr>
+          <w:rFonts w:ascii="Arial" w:hAnsi="Arial" w:cs="Arial"/>
+          <w:color w:val="FF0000"/>
+          <w:sz w:val="24"/>
+          <w:szCs w:val="24"/>
+        </w:rPr>
+      </w:pPr>
     </w:p>
     <w:sectPr>
       <w:pgSz w:w="11906" w:h="16838"/>
@@ -7621,10 +9390,10 @@
     </w:lvl>
   </w:abstractNum>
   <w:abstractNum w:abstractNumId="3" w15:restartNumberingAfterBreak="0">
-    <w:nsid w:val="3FC52A74"/>
+    <w:nsid w:val="3F931CC4"/>
     <w:multiLevelType w:val="hybridMultilevel"/>
-    <w:tmpl w:val="533C8FFE"/>
-    <w:lvl w:ilvl="0" w:tplc="04160001">
+    <w:tmpl w:val="67AEDA68"/>
+    <w:lvl w:ilvl="0" w:tplc="FFFFFFFF">
       <w:start w:val="1"/>
       <w:numFmt w:val="bullet"/>
       <w:lvlText w:val=""/>
@@ -7634,6 +9403,121 @@
       </w:pPr>
       <w:rPr>
         <w:rFonts w:ascii="Symbol" w:hAnsi="Symbol" w:hint="default"/>
+        <w:color w:val="000000" w:themeColor="text1"/>
+      </w:rPr>
+    </w:lvl>
+    <w:lvl w:ilvl="1" w:tplc="FFFFFFFF">
+      <w:start w:val="1"/>
+      <w:numFmt w:val="bullet"/>
+      <w:lvlText w:val="o"/>
+      <w:lvlJc w:val="left"/>
+      <w:pPr>
+        <w:ind w:left="1440" w:hanging="360"/>
+      </w:pPr>
+      <w:rPr>
+        <w:rFonts w:ascii="Courier New" w:hAnsi="Courier New" w:cs="Courier New" w:hint="default"/>
+      </w:rPr>
+    </w:lvl>
+    <w:lvl w:ilvl="2" w:tplc="FFFFFFFF">
+      <w:start w:val="1"/>
+      <w:numFmt w:val="bullet"/>
+      <w:lvlText w:val=""/>
+      <w:lvlJc w:val="left"/>
+      <w:pPr>
+        <w:ind w:left="2160" w:hanging="360"/>
+      </w:pPr>
+      <w:rPr>
+        <w:rFonts w:ascii="Wingdings" w:hAnsi="Wingdings" w:hint="default"/>
+      </w:rPr>
+    </w:lvl>
+    <w:lvl w:ilvl="3" w:tplc="FFFFFFFF" w:tentative="1">
+      <w:start w:val="1"/>
+      <w:numFmt w:val="bullet"/>
+      <w:lvlText w:val=""/>
+      <w:lvlJc w:val="left"/>
+      <w:pPr>
+        <w:ind w:left="2880" w:hanging="360"/>
+      </w:pPr>
+      <w:rPr>
+        <w:rFonts w:ascii="Symbol" w:hAnsi="Symbol" w:hint="default"/>
+      </w:rPr>
+    </w:lvl>
+    <w:lvl w:ilvl="4" w:tplc="FFFFFFFF" w:tentative="1">
+      <w:start w:val="1"/>
+      <w:numFmt w:val="bullet"/>
+      <w:lvlText w:val="o"/>
+      <w:lvlJc w:val="left"/>
+      <w:pPr>
+        <w:ind w:left="3600" w:hanging="360"/>
+      </w:pPr>
+      <w:rPr>
+        <w:rFonts w:ascii="Courier New" w:hAnsi="Courier New" w:cs="Courier New" w:hint="default"/>
+      </w:rPr>
+    </w:lvl>
+    <w:lvl w:ilvl="5" w:tplc="FFFFFFFF" w:tentative="1">
+      <w:start w:val="1"/>
+      <w:numFmt w:val="bullet"/>
+      <w:lvlText w:val=""/>
+      <w:lvlJc w:val="left"/>
+      <w:pPr>
+        <w:ind w:left="4320" w:hanging="360"/>
+      </w:pPr>
+      <w:rPr>
+        <w:rFonts w:ascii="Wingdings" w:hAnsi="Wingdings" w:hint="default"/>
+      </w:rPr>
+    </w:lvl>
+    <w:lvl w:ilvl="6" w:tplc="FFFFFFFF" w:tentative="1">
+      <w:start w:val="1"/>
+      <w:numFmt w:val="bullet"/>
+      <w:lvlText w:val=""/>
+      <w:lvlJc w:val="left"/>
+      <w:pPr>
+        <w:ind w:left="5040" w:hanging="360"/>
+      </w:pPr>
+      <w:rPr>
+        <w:rFonts w:ascii="Symbol" w:hAnsi="Symbol" w:hint="default"/>
+      </w:rPr>
+    </w:lvl>
+    <w:lvl w:ilvl="7" w:tplc="FFFFFFFF" w:tentative="1">
+      <w:start w:val="1"/>
+      <w:numFmt w:val="bullet"/>
+      <w:lvlText w:val="o"/>
+      <w:lvlJc w:val="left"/>
+      <w:pPr>
+        <w:ind w:left="5760" w:hanging="360"/>
+      </w:pPr>
+      <w:rPr>
+        <w:rFonts w:ascii="Courier New" w:hAnsi="Courier New" w:cs="Courier New" w:hint="default"/>
+      </w:rPr>
+    </w:lvl>
+    <w:lvl w:ilvl="8" w:tplc="FFFFFFFF" w:tentative="1">
+      <w:start w:val="1"/>
+      <w:numFmt w:val="bullet"/>
+      <w:lvlText w:val=""/>
+      <w:lvlJc w:val="left"/>
+      <w:pPr>
+        <w:ind w:left="6480" w:hanging="360"/>
+      </w:pPr>
+      <w:rPr>
+        <w:rFonts w:ascii="Wingdings" w:hAnsi="Wingdings" w:hint="default"/>
+      </w:rPr>
+    </w:lvl>
+  </w:abstractNum>
+  <w:abstractNum w:abstractNumId="4" w15:restartNumberingAfterBreak="0">
+    <w:nsid w:val="3FC52A74"/>
+    <w:multiLevelType w:val="hybridMultilevel"/>
+    <w:tmpl w:val="67AEDA68"/>
+    <w:lvl w:ilvl="0" w:tplc="5A90CEDC">
+      <w:start w:val="1"/>
+      <w:numFmt w:val="bullet"/>
+      <w:lvlText w:val=""/>
+      <w:lvlJc w:val="left"/>
+      <w:pPr>
+        <w:ind w:left="720" w:hanging="360"/>
+      </w:pPr>
+      <w:rPr>
+        <w:rFonts w:ascii="Symbol" w:hAnsi="Symbol" w:hint="default"/>
+        <w:color w:val="000000" w:themeColor="text1"/>
       </w:rPr>
     </w:lvl>
     <w:lvl w:ilvl="1" w:tplc="04160003">
@@ -7743,6 +9627,9 @@
     <w:abstractNumId w:val="0"/>
   </w:num>
   <w:num w:numId="4" w16cid:durableId="93135922">
+    <w:abstractNumId w:val="4"/>
+  </w:num>
+  <w:num w:numId="5" w16cid:durableId="1054305528">
     <w:abstractNumId w:val="3"/>
   </w:num>
 </w:numbering>

</xml_diff>

<commit_message>
Creating AuthController and methods Register and Login
</commit_message>
<xml_diff>
--- a/Anotações API Rest.docx
+++ b/Anotações API Rest.docx
@@ -7527,27 +7527,7 @@
           <w:sz w:val="24"/>
           <w:szCs w:val="24"/>
         </w:rPr>
-        <w:t xml:space="preserve"> =&gt; { options.SupressModelStateInvalidFilter = </w:t>
-      </w:r>
-      <w:proofErr w:type="spellStart"/>
-      <w:r>
-        <w:rPr>
-          <w:rFonts w:ascii="Arial" w:hAnsi="Arial" w:cs="Arial"/>
-          <w:color w:val="FF0000"/>
-          <w:sz w:val="24"/>
-          <w:szCs w:val="24"/>
-        </w:rPr>
-        <w:t>true</w:t>
-      </w:r>
-      <w:proofErr w:type="spellEnd"/>
-      <w:r>
-        <w:rPr>
-          <w:rFonts w:ascii="Arial" w:hAnsi="Arial" w:cs="Arial"/>
-          <w:color w:val="FF0000"/>
-          <w:sz w:val="24"/>
-          <w:szCs w:val="24"/>
-        </w:rPr>
-        <w:t xml:space="preserve"> })</w:t>
+        <w:t xml:space="preserve"> =&gt; { options.SupressModelStateInvalidFilter = true })</w:t>
       </w:r>
       <w:r>
         <w:rPr>
@@ -8821,16 +8801,7 @@
           <w:sz w:val="24"/>
           <w:szCs w:val="24"/>
         </w:rPr>
-        <w:t xml:space="preserve"> </w:t>
-      </w:r>
-      <w:r>
-        <w:rPr>
-          <w:rFonts w:ascii="Arial" w:hAnsi="Arial" w:cs="Arial"/>
-          <w:color w:val="000000" w:themeColor="text1"/>
-          <w:sz w:val="24"/>
-          <w:szCs w:val="24"/>
-        </w:rPr>
-        <w:t xml:space="preserve">não crie um banco dentro do banco de Dados, mas sim adicione as tabelas do </w:t>
+        <w:t xml:space="preserve"> não crie um banco dentro do banco de Dados, mas sim adicione as tabelas do </w:t>
       </w:r>
       <w:r>
         <w:rPr>
@@ -9041,14 +9012,179 @@
     </w:p>
     <w:p>
       <w:pPr>
-        <w:pStyle w:val="PargrafodaLista"/>
-        <w:rPr>
-          <w:rFonts w:ascii="Arial" w:hAnsi="Arial" w:cs="Arial"/>
-          <w:color w:val="FF0000"/>
-          <w:sz w:val="24"/>
-          <w:szCs w:val="24"/>
-        </w:rPr>
-      </w:pPr>
+        <w:autoSpaceDE w:val="0"/>
+        <w:autoSpaceDN w:val="0"/>
+        <w:adjustRightInd w:val="0"/>
+        <w:spacing w:after="0" w:line="240" w:lineRule="auto"/>
+        <w:rPr>
+          <w:rFonts w:ascii="Cascadia Mono" w:hAnsi="Cascadia Mono" w:cs="Cascadia Mono"/>
+          <w:color w:val="000000"/>
+          <w:sz w:val="19"/>
+          <w:szCs w:val="19"/>
+        </w:rPr>
+      </w:pPr>
+    </w:p>
+    <w:p>
+      <w:pPr>
+        <w:autoSpaceDE w:val="0"/>
+        <w:autoSpaceDN w:val="0"/>
+        <w:adjustRightInd w:val="0"/>
+        <w:spacing w:after="0" w:line="240" w:lineRule="auto"/>
+        <w:rPr>
+          <w:rFonts w:ascii="Cascadia Mono" w:hAnsi="Cascadia Mono" w:cs="Cascadia Mono"/>
+          <w:color w:val="000000"/>
+          <w:sz w:val="19"/>
+          <w:szCs w:val="19"/>
+          <w:lang w:val="en-US"/>
+        </w:rPr>
+      </w:pPr>
+      <w:r>
+        <w:rPr>
+          <w:rFonts w:ascii="Cascadia Mono" w:hAnsi="Cascadia Mono" w:cs="Cascadia Mono"/>
+          <w:color w:val="000000"/>
+          <w:sz w:val="19"/>
+          <w:szCs w:val="19"/>
+        </w:rPr>
+        <w:t xml:space="preserve">            </w:t>
+      </w:r>
+      <w:proofErr w:type="spellStart"/>
+      <w:r>
+        <w:rPr>
+          <w:rFonts w:ascii="Cascadia Mono" w:hAnsi="Cascadia Mono" w:cs="Cascadia Mono"/>
+          <w:color w:val="000000"/>
+          <w:sz w:val="19"/>
+          <w:szCs w:val="19"/>
+          <w:lang w:val="en-US"/>
+        </w:rPr>
+        <w:t>services.AddDefaultIdentity</w:t>
+      </w:r>
+      <w:proofErr w:type="spellEnd"/>
+      <w:r>
+        <w:rPr>
+          <w:rFonts w:ascii="Cascadia Mono" w:hAnsi="Cascadia Mono" w:cs="Cascadia Mono"/>
+          <w:color w:val="000000"/>
+          <w:sz w:val="19"/>
+          <w:szCs w:val="19"/>
+          <w:lang w:val="en-US"/>
+        </w:rPr>
+        <w:t>&lt;IdentityUser&gt;()</w:t>
+      </w:r>
+    </w:p>
+    <w:p>
+      <w:pPr>
+        <w:autoSpaceDE w:val="0"/>
+        <w:autoSpaceDN w:val="0"/>
+        <w:adjustRightInd w:val="0"/>
+        <w:spacing w:after="0" w:line="240" w:lineRule="auto"/>
+        <w:rPr>
+          <w:rFonts w:ascii="Cascadia Mono" w:hAnsi="Cascadia Mono" w:cs="Cascadia Mono"/>
+          <w:color w:val="000000"/>
+          <w:sz w:val="19"/>
+          <w:szCs w:val="19"/>
+          <w:lang w:val="en-US"/>
+        </w:rPr>
+      </w:pPr>
+      <w:r>
+        <w:rPr>
+          <w:rFonts w:ascii="Cascadia Mono" w:hAnsi="Cascadia Mono" w:cs="Cascadia Mono"/>
+          <w:color w:val="000000"/>
+          <w:sz w:val="19"/>
+          <w:szCs w:val="19"/>
+          <w:lang w:val="en-US"/>
+        </w:rPr>
+        <w:t xml:space="preserve">                .</w:t>
+      </w:r>
+      <w:proofErr w:type="spellStart"/>
+      <w:r>
+        <w:rPr>
+          <w:rFonts w:ascii="Cascadia Mono" w:hAnsi="Cascadia Mono" w:cs="Cascadia Mono"/>
+          <w:color w:val="000000"/>
+          <w:sz w:val="19"/>
+          <w:szCs w:val="19"/>
+          <w:lang w:val="en-US"/>
+        </w:rPr>
+        <w:t>AddRoles</w:t>
+      </w:r>
+      <w:proofErr w:type="spellEnd"/>
+      <w:r>
+        <w:rPr>
+          <w:rFonts w:ascii="Cascadia Mono" w:hAnsi="Cascadia Mono" w:cs="Cascadia Mono"/>
+          <w:color w:val="000000"/>
+          <w:sz w:val="19"/>
+          <w:szCs w:val="19"/>
+          <w:lang w:val="en-US"/>
+        </w:rPr>
+        <w:t>&lt;</w:t>
+      </w:r>
+      <w:proofErr w:type="spellStart"/>
+      <w:r>
+        <w:rPr>
+          <w:rFonts w:ascii="Cascadia Mono" w:hAnsi="Cascadia Mono" w:cs="Cascadia Mono"/>
+          <w:color w:val="000000"/>
+          <w:sz w:val="19"/>
+          <w:szCs w:val="19"/>
+          <w:lang w:val="en-US"/>
+        </w:rPr>
+        <w:t>IdentityRole</w:t>
+      </w:r>
+      <w:proofErr w:type="spellEnd"/>
+      <w:r>
+        <w:rPr>
+          <w:rFonts w:ascii="Cascadia Mono" w:hAnsi="Cascadia Mono" w:cs="Cascadia Mono"/>
+          <w:color w:val="000000"/>
+          <w:sz w:val="19"/>
+          <w:szCs w:val="19"/>
+          <w:lang w:val="en-US"/>
+        </w:rPr>
+        <w:t>&gt;()</w:t>
+      </w:r>
+    </w:p>
+    <w:p>
+      <w:pPr>
+        <w:autoSpaceDE w:val="0"/>
+        <w:autoSpaceDN w:val="0"/>
+        <w:adjustRightInd w:val="0"/>
+        <w:spacing w:after="0" w:line="240" w:lineRule="auto"/>
+        <w:rPr>
+          <w:rFonts w:ascii="Cascadia Mono" w:hAnsi="Cascadia Mono" w:cs="Cascadia Mono"/>
+          <w:color w:val="000000"/>
+          <w:sz w:val="19"/>
+          <w:szCs w:val="19"/>
+          <w:lang w:val="en-US"/>
+        </w:rPr>
+      </w:pPr>
+      <w:r>
+        <w:rPr>
+          <w:rFonts w:ascii="Cascadia Mono" w:hAnsi="Cascadia Mono" w:cs="Cascadia Mono"/>
+          <w:color w:val="000000"/>
+          <w:sz w:val="19"/>
+          <w:szCs w:val="19"/>
+          <w:lang w:val="en-US"/>
+        </w:rPr>
+        <w:t xml:space="preserve">                .AddEntityFrameworkStores&lt;</w:t>
+      </w:r>
+      <w:proofErr w:type="spellStart"/>
+      <w:r>
+        <w:rPr>
+          <w:rFonts w:ascii="Cascadia Mono" w:hAnsi="Cascadia Mono" w:cs="Cascadia Mono"/>
+          <w:color w:val="000000"/>
+          <w:sz w:val="19"/>
+          <w:szCs w:val="19"/>
+          <w:lang w:val="en-US"/>
+        </w:rPr>
+        <w:t>ApplicationDbContext</w:t>
+      </w:r>
+      <w:proofErr w:type="spellEnd"/>
+      <w:r>
+        <w:rPr>
+          <w:rFonts w:ascii="Cascadia Mono" w:hAnsi="Cascadia Mono" w:cs="Cascadia Mono"/>
+          <w:color w:val="000000"/>
+          <w:sz w:val="19"/>
+          <w:szCs w:val="19"/>
+          <w:lang w:val="en-US"/>
+        </w:rPr>
+        <w:t>&gt;()</w:t>
+      </w:r>
     </w:p>
     <w:p>
       <w:pPr>
@@ -9064,6 +9200,2264 @@
           <w:szCs w:val="24"/>
         </w:rPr>
       </w:pPr>
+      <w:r>
+        <w:rPr>
+          <w:rFonts w:ascii="Cascadia Mono" w:hAnsi="Cascadia Mono" w:cs="Cascadia Mono"/>
+          <w:color w:val="000000"/>
+          <w:sz w:val="19"/>
+          <w:szCs w:val="19"/>
+          <w:lang w:val="en-US"/>
+        </w:rPr>
+        <w:t xml:space="preserve">                </w:t>
+      </w:r>
+      <w:r>
+        <w:rPr>
+          <w:rFonts w:ascii="Cascadia Mono" w:hAnsi="Cascadia Mono" w:cs="Cascadia Mono"/>
+          <w:color w:val="000000"/>
+          <w:sz w:val="19"/>
+          <w:szCs w:val="19"/>
+        </w:rPr>
+        <w:t>.</w:t>
+      </w:r>
+      <w:proofErr w:type="spellStart"/>
+      <w:r>
+        <w:rPr>
+          <w:rFonts w:ascii="Cascadia Mono" w:hAnsi="Cascadia Mono" w:cs="Cascadia Mono"/>
+          <w:color w:val="000000"/>
+          <w:sz w:val="19"/>
+          <w:szCs w:val="19"/>
+        </w:rPr>
+        <w:t>AddDefaultTokenProviders</w:t>
+      </w:r>
+      <w:proofErr w:type="spellEnd"/>
+      <w:r>
+        <w:rPr>
+          <w:rFonts w:ascii="Cascadia Mono" w:hAnsi="Cascadia Mono" w:cs="Cascadia Mono"/>
+          <w:color w:val="000000"/>
+          <w:sz w:val="19"/>
+          <w:szCs w:val="19"/>
+        </w:rPr>
+        <w:t>();</w:t>
+      </w:r>
+    </w:p>
+    <w:p>
+      <w:pPr>
+        <w:rPr>
+          <w:rFonts w:ascii="Arial" w:hAnsi="Arial" w:cs="Arial"/>
+          <w:color w:val="FF0000"/>
+          <w:sz w:val="24"/>
+          <w:szCs w:val="24"/>
+        </w:rPr>
+      </w:pPr>
+    </w:p>
+    <w:p>
+      <w:pPr>
+        <w:pStyle w:val="PargrafodaLista"/>
+        <w:numPr>
+          <w:ilvl w:val="0"/>
+          <w:numId w:val="5"/>
+        </w:numPr>
+        <w:rPr>
+          <w:rFonts w:ascii="Arial" w:hAnsi="Arial" w:cs="Arial"/>
+          <w:color w:val="FF0000"/>
+          <w:sz w:val="24"/>
+          <w:szCs w:val="24"/>
+        </w:rPr>
+      </w:pPr>
+      <w:r>
+        <w:rPr>
+          <w:rFonts w:ascii="Arial" w:hAnsi="Arial" w:cs="Arial"/>
+          <w:sz w:val="24"/>
+          <w:szCs w:val="24"/>
+        </w:rPr>
+        <w:t xml:space="preserve">Por último, adicionar </w:t>
+      </w:r>
+      <w:r>
+        <w:rPr>
+          <w:rFonts w:ascii="Arial" w:hAnsi="Arial" w:cs="Arial"/>
+          <w:color w:val="FF0000"/>
+          <w:sz w:val="24"/>
+          <w:szCs w:val="24"/>
+        </w:rPr>
+        <w:t>app.UseAuthentication()</w:t>
+      </w:r>
+      <w:r>
+        <w:rPr>
+          <w:rFonts w:ascii="Arial" w:hAnsi="Arial" w:cs="Arial"/>
+          <w:sz w:val="24"/>
+          <w:szCs w:val="24"/>
+        </w:rPr>
+        <w:t xml:space="preserve"> em </w:t>
+      </w:r>
+      <w:r>
+        <w:rPr>
+          <w:rFonts w:ascii="Arial" w:hAnsi="Arial" w:cs="Arial"/>
+          <w:color w:val="FF0000"/>
+          <w:sz w:val="24"/>
+          <w:szCs w:val="24"/>
+        </w:rPr>
+        <w:t>Configure</w:t>
+      </w:r>
+      <w:r>
+        <w:rPr>
+          <w:rFonts w:ascii="Arial" w:hAnsi="Arial" w:cs="Arial"/>
+          <w:b/>
+          <w:bCs/>
+          <w:i/>
+          <w:iCs/>
+          <w:color w:val="FF0000"/>
+          <w:sz w:val="24"/>
+          <w:szCs w:val="24"/>
+          <w:u w:val="single"/>
+        </w:rPr>
+        <w:t xml:space="preserve">, </w:t>
+      </w:r>
+      <w:r>
+        <w:rPr>
+          <w:rFonts w:ascii="Arial" w:hAnsi="Arial" w:cs="Arial"/>
+          <w:b/>
+          <w:bCs/>
+          <w:i/>
+          <w:iCs/>
+          <w:color w:val="00B050"/>
+          <w:sz w:val="24"/>
+          <w:szCs w:val="24"/>
+          <w:u w:val="single"/>
+        </w:rPr>
+        <w:t>ANTES DO</w:t>
+      </w:r>
+      <w:r>
+        <w:rPr>
+          <w:rFonts w:ascii="Arial" w:hAnsi="Arial" w:cs="Arial"/>
+          <w:sz w:val="24"/>
+          <w:szCs w:val="24"/>
+        </w:rPr>
+        <w:t xml:space="preserve"> </w:t>
+      </w:r>
+      <w:proofErr w:type="spellStart"/>
+      <w:r>
+        <w:rPr>
+          <w:rFonts w:ascii="Arial" w:hAnsi="Arial" w:cs="Arial"/>
+          <w:sz w:val="24"/>
+          <w:szCs w:val="24"/>
+        </w:rPr>
+        <w:t>app.UseMvcConfiguration</w:t>
+      </w:r>
+      <w:proofErr w:type="spellEnd"/>
+      <w:r>
+        <w:rPr>
+          <w:rFonts w:ascii="Arial" w:hAnsi="Arial" w:cs="Arial"/>
+          <w:sz w:val="24"/>
+          <w:szCs w:val="24"/>
+        </w:rPr>
+        <w:t>();</w:t>
+      </w:r>
+    </w:p>
+    <w:p>
+      <w:pPr>
+        <w:pStyle w:val="PargrafodaLista"/>
+        <w:jc w:val="center"/>
+        <w:rPr>
+          <w:rFonts w:ascii="Arial" w:hAnsi="Arial" w:cs="Arial"/>
+          <w:color w:val="FF0000"/>
+          <w:sz w:val="24"/>
+          <w:szCs w:val="24"/>
+        </w:rPr>
+      </w:pPr>
+      <w:r>
+        <w:rPr>
+          <w:rFonts w:ascii="Arial" w:hAnsi="Arial" w:cs="Arial"/>
+          <w:color w:val="FF0000"/>
+          <w:sz w:val="24"/>
+          <w:szCs w:val="24"/>
+        </w:rPr>
+        <w:lastRenderedPageBreak/>
+        <w:t>CONTROLLER DE AUTENTICAÇÃO</w:t>
+      </w:r>
+    </w:p>
+    <w:p>
+      <w:pPr>
+        <w:pStyle w:val="PargrafodaLista"/>
+        <w:jc w:val="center"/>
+        <w:rPr>
+          <w:rFonts w:ascii="Arial" w:hAnsi="Arial" w:cs="Arial"/>
+          <w:sz w:val="24"/>
+          <w:szCs w:val="24"/>
+        </w:rPr>
+      </w:pPr>
+    </w:p>
+    <w:p>
+      <w:pPr>
+        <w:pStyle w:val="PargrafodaLista"/>
+        <w:jc w:val="center"/>
+        <w:rPr>
+          <w:rFonts w:ascii="Arial" w:hAnsi="Arial" w:cs="Arial"/>
+          <w:sz w:val="24"/>
+          <w:szCs w:val="24"/>
+        </w:rPr>
+      </w:pPr>
+    </w:p>
+    <w:p>
+      <w:pPr>
+        <w:pStyle w:val="PargrafodaLista"/>
+        <w:numPr>
+          <w:ilvl w:val="0"/>
+          <w:numId w:val="5"/>
+        </w:numPr>
+        <w:rPr>
+          <w:rFonts w:ascii="Arial" w:hAnsi="Arial" w:cs="Arial"/>
+          <w:sz w:val="24"/>
+          <w:szCs w:val="24"/>
+        </w:rPr>
+      </w:pPr>
+      <w:r>
+        <w:rPr>
+          <w:rFonts w:ascii="Arial" w:hAnsi="Arial" w:cs="Arial"/>
+          <w:sz w:val="24"/>
+          <w:szCs w:val="24"/>
+        </w:rPr>
+        <w:t xml:space="preserve">Primeiro, é preciso criar a nossa </w:t>
+      </w:r>
+      <w:r>
+        <w:rPr>
+          <w:rFonts w:ascii="Arial" w:hAnsi="Arial" w:cs="Arial"/>
+          <w:b/>
+          <w:bCs/>
+          <w:sz w:val="24"/>
+          <w:szCs w:val="24"/>
+        </w:rPr>
+        <w:t>Controller</w:t>
+      </w:r>
+      <w:r>
+        <w:rPr>
+          <w:rFonts w:ascii="Arial" w:hAnsi="Arial" w:cs="Arial"/>
+          <w:sz w:val="24"/>
+          <w:szCs w:val="24"/>
+        </w:rPr>
+        <w:t xml:space="preserve"> (AuthController) e designar a sua rota.</w:t>
+      </w:r>
+    </w:p>
+    <w:p>
+      <w:pPr>
+        <w:pStyle w:val="PargrafodaLista"/>
+        <w:rPr>
+          <w:rFonts w:ascii="Arial" w:hAnsi="Arial" w:cs="Arial"/>
+          <w:sz w:val="24"/>
+          <w:szCs w:val="24"/>
+        </w:rPr>
+      </w:pPr>
+    </w:p>
+    <w:p>
+      <w:pPr>
+        <w:pStyle w:val="PargrafodaLista"/>
+        <w:numPr>
+          <w:ilvl w:val="0"/>
+          <w:numId w:val="5"/>
+        </w:numPr>
+        <w:rPr>
+          <w:rFonts w:ascii="Arial" w:hAnsi="Arial" w:cs="Arial"/>
+          <w:sz w:val="24"/>
+          <w:szCs w:val="24"/>
+        </w:rPr>
+      </w:pPr>
+      <w:r>
+        <w:rPr>
+          <w:rFonts w:ascii="Arial" w:hAnsi="Arial" w:cs="Arial"/>
+          <w:sz w:val="24"/>
+          <w:szCs w:val="24"/>
+        </w:rPr>
+        <w:t xml:space="preserve">Segundo passo, vou criar uma </w:t>
+      </w:r>
+      <w:r>
+        <w:rPr>
+          <w:rFonts w:ascii="Arial" w:hAnsi="Arial" w:cs="Arial"/>
+          <w:b/>
+          <w:bCs/>
+          <w:color w:val="FF0000"/>
+          <w:sz w:val="24"/>
+          <w:szCs w:val="24"/>
+        </w:rPr>
+        <w:t>UserViewModel</w:t>
+      </w:r>
+      <w:r>
+        <w:rPr>
+          <w:rFonts w:ascii="Arial" w:hAnsi="Arial" w:cs="Arial"/>
+          <w:sz w:val="24"/>
+          <w:szCs w:val="24"/>
+        </w:rPr>
+        <w:t xml:space="preserve"> que será utilizada para passar as confirmações de Email, senha e confirmação de senha para novos usuários logados e um apenas para login.</w:t>
+      </w:r>
+    </w:p>
+    <w:p>
+      <w:pPr>
+        <w:pStyle w:val="PargrafodaLista"/>
+        <w:rPr>
+          <w:rFonts w:ascii="Arial" w:hAnsi="Arial" w:cs="Arial"/>
+          <w:sz w:val="24"/>
+          <w:szCs w:val="24"/>
+        </w:rPr>
+      </w:pPr>
+    </w:p>
+    <w:p>
+      <w:pPr>
+        <w:pStyle w:val="PargrafodaLista"/>
+        <w:numPr>
+          <w:ilvl w:val="0"/>
+          <w:numId w:val="5"/>
+        </w:numPr>
+        <w:rPr>
+          <w:rFonts w:ascii="Arial" w:hAnsi="Arial" w:cs="Arial"/>
+          <w:sz w:val="24"/>
+          <w:szCs w:val="24"/>
+        </w:rPr>
+      </w:pPr>
+      <w:r>
+        <w:rPr>
+          <w:rFonts w:ascii="Arial" w:hAnsi="Arial" w:cs="Arial"/>
+          <w:sz w:val="24"/>
+          <w:szCs w:val="24"/>
+        </w:rPr>
+        <w:t xml:space="preserve">De volta em nossa classe </w:t>
+      </w:r>
+      <w:r>
+        <w:rPr>
+          <w:rFonts w:ascii="Arial" w:hAnsi="Arial" w:cs="Arial"/>
+          <w:color w:val="FF0000"/>
+          <w:sz w:val="24"/>
+          <w:szCs w:val="24"/>
+        </w:rPr>
+        <w:t>AuthController</w:t>
+      </w:r>
+      <w:r>
+        <w:rPr>
+          <w:rFonts w:ascii="Arial" w:hAnsi="Arial" w:cs="Arial"/>
+          <w:sz w:val="24"/>
+          <w:szCs w:val="24"/>
+        </w:rPr>
+        <w:t xml:space="preserve">, vamos criar um método assíncrono de </w:t>
+      </w:r>
+      <w:r>
+        <w:rPr>
+          <w:rFonts w:ascii="Arial" w:hAnsi="Arial" w:cs="Arial"/>
+          <w:b/>
+          <w:bCs/>
+          <w:color w:val="FF0000"/>
+          <w:sz w:val="24"/>
+          <w:szCs w:val="24"/>
+        </w:rPr>
+        <w:t>R</w:t>
+      </w:r>
+      <w:r>
+        <w:rPr>
+          <w:rFonts w:ascii="Arial" w:hAnsi="Arial" w:cs="Arial"/>
+          <w:b/>
+          <w:bCs/>
+          <w:color w:val="FF0000"/>
+          <w:sz w:val="24"/>
+          <w:szCs w:val="24"/>
+        </w:rPr>
+        <w:t>egistar</w:t>
+      </w:r>
+      <w:r>
+        <w:rPr>
+          <w:rFonts w:ascii="Arial" w:hAnsi="Arial" w:cs="Arial"/>
+          <w:sz w:val="24"/>
+          <w:szCs w:val="24"/>
+        </w:rPr>
+        <w:t xml:space="preserve"> (recebendo um RegisterUserViewModel).</w:t>
+      </w:r>
+    </w:p>
+    <w:p>
+      <w:pPr>
+        <w:pStyle w:val="PargrafodaLista"/>
+        <w:rPr>
+          <w:rFonts w:ascii="Arial" w:hAnsi="Arial" w:cs="Arial"/>
+          <w:sz w:val="24"/>
+          <w:szCs w:val="24"/>
+        </w:rPr>
+      </w:pPr>
+    </w:p>
+    <w:p>
+      <w:pPr>
+        <w:pStyle w:val="PargrafodaLista"/>
+        <w:numPr>
+          <w:ilvl w:val="0"/>
+          <w:numId w:val="5"/>
+        </w:numPr>
+        <w:rPr>
+          <w:rFonts w:ascii="Arial" w:hAnsi="Arial" w:cs="Arial"/>
+          <w:sz w:val="24"/>
+          <w:szCs w:val="24"/>
+        </w:rPr>
+      </w:pPr>
+      <w:r>
+        <w:rPr>
+          <w:rFonts w:ascii="Arial" w:hAnsi="Arial" w:cs="Arial"/>
+          <w:sz w:val="24"/>
+          <w:szCs w:val="24"/>
+        </w:rPr>
+        <w:t xml:space="preserve">Vamos fazer a injeção de duas </w:t>
+      </w:r>
+      <w:r>
+        <w:rPr>
+          <w:rFonts w:ascii="Arial" w:hAnsi="Arial" w:cs="Arial"/>
+          <w:sz w:val="24"/>
+          <w:szCs w:val="24"/>
+        </w:rPr>
+        <w:t>dependências. Uma para registro de contas/user e outra para fazer login.</w:t>
+      </w:r>
+    </w:p>
+    <w:p>
+      <w:pPr>
+        <w:autoSpaceDE w:val="0"/>
+        <w:autoSpaceDN w:val="0"/>
+        <w:adjustRightInd w:val="0"/>
+        <w:spacing w:after="0" w:line="240" w:lineRule="auto"/>
+        <w:rPr>
+          <w:rFonts w:ascii="Cascadia Mono" w:hAnsi="Cascadia Mono" w:cs="Cascadia Mono"/>
+          <w:color w:val="000000"/>
+          <w:sz w:val="19"/>
+          <w:szCs w:val="19"/>
+          <w:lang w:val="en-US"/>
+        </w:rPr>
+      </w:pPr>
+      <w:r>
+        <w:rPr>
+          <w:rFonts w:ascii="Cascadia Mono" w:hAnsi="Cascadia Mono" w:cs="Cascadia Mono"/>
+          <w:color w:val="0000FF"/>
+          <w:sz w:val="19"/>
+          <w:szCs w:val="19"/>
+          <w:lang w:val="en-US"/>
+        </w:rPr>
+        <w:t>private</w:t>
+      </w:r>
+      <w:r>
+        <w:rPr>
+          <w:rFonts w:ascii="Cascadia Mono" w:hAnsi="Cascadia Mono" w:cs="Cascadia Mono"/>
+          <w:color w:val="000000"/>
+          <w:sz w:val="19"/>
+          <w:szCs w:val="19"/>
+          <w:lang w:val="en-US"/>
+        </w:rPr>
+        <w:t xml:space="preserve"> </w:t>
+      </w:r>
+      <w:r>
+        <w:rPr>
+          <w:rFonts w:ascii="Cascadia Mono" w:hAnsi="Cascadia Mono" w:cs="Cascadia Mono"/>
+          <w:color w:val="0000FF"/>
+          <w:sz w:val="19"/>
+          <w:szCs w:val="19"/>
+          <w:lang w:val="en-US"/>
+        </w:rPr>
+        <w:t>readonly</w:t>
+      </w:r>
+      <w:r>
+        <w:rPr>
+          <w:rFonts w:ascii="Cascadia Mono" w:hAnsi="Cascadia Mono" w:cs="Cascadia Mono"/>
+          <w:color w:val="000000"/>
+          <w:sz w:val="19"/>
+          <w:szCs w:val="19"/>
+          <w:lang w:val="en-US"/>
+        </w:rPr>
+        <w:t xml:space="preserve"> SignInManager&lt;IdentityUser&gt; _signInManager;</w:t>
+      </w:r>
+    </w:p>
+    <w:p>
+      <w:pPr>
+        <w:autoSpaceDE w:val="0"/>
+        <w:autoSpaceDN w:val="0"/>
+        <w:adjustRightInd w:val="0"/>
+        <w:spacing w:after="0" w:line="240" w:lineRule="auto"/>
+        <w:rPr>
+          <w:rFonts w:ascii="Cascadia Mono" w:hAnsi="Cascadia Mono" w:cs="Cascadia Mono"/>
+          <w:color w:val="000000"/>
+          <w:sz w:val="19"/>
+          <w:szCs w:val="19"/>
+          <w:lang w:val="en-US"/>
+        </w:rPr>
+      </w:pPr>
+      <w:r>
+        <w:rPr>
+          <w:rFonts w:ascii="Cascadia Mono" w:hAnsi="Cascadia Mono" w:cs="Cascadia Mono"/>
+          <w:color w:val="0000FF"/>
+          <w:sz w:val="19"/>
+          <w:szCs w:val="19"/>
+          <w:lang w:val="en-US"/>
+        </w:rPr>
+        <w:t>private</w:t>
+      </w:r>
+      <w:r>
+        <w:rPr>
+          <w:rFonts w:ascii="Cascadia Mono" w:hAnsi="Cascadia Mono" w:cs="Cascadia Mono"/>
+          <w:color w:val="000000"/>
+          <w:sz w:val="19"/>
+          <w:szCs w:val="19"/>
+          <w:lang w:val="en-US"/>
+        </w:rPr>
+        <w:t xml:space="preserve"> </w:t>
+      </w:r>
+      <w:r>
+        <w:rPr>
+          <w:rFonts w:ascii="Cascadia Mono" w:hAnsi="Cascadia Mono" w:cs="Cascadia Mono"/>
+          <w:color w:val="0000FF"/>
+          <w:sz w:val="19"/>
+          <w:szCs w:val="19"/>
+          <w:lang w:val="en-US"/>
+        </w:rPr>
+        <w:t>readonly</w:t>
+      </w:r>
+      <w:r>
+        <w:rPr>
+          <w:rFonts w:ascii="Cascadia Mono" w:hAnsi="Cascadia Mono" w:cs="Cascadia Mono"/>
+          <w:color w:val="000000"/>
+          <w:sz w:val="19"/>
+          <w:szCs w:val="19"/>
+          <w:lang w:val="en-US"/>
+        </w:rPr>
+        <w:t xml:space="preserve"> UserManager&lt;IdentityUser&gt; _userManager;</w:t>
+      </w:r>
+    </w:p>
+    <w:p>
+      <w:pPr>
+        <w:pStyle w:val="PargrafodaLista"/>
+        <w:jc w:val="center"/>
+        <w:rPr>
+          <w:rFonts w:ascii="Arial" w:hAnsi="Arial" w:cs="Arial"/>
+          <w:sz w:val="24"/>
+          <w:szCs w:val="24"/>
+          <w:lang w:val="en-US"/>
+        </w:rPr>
+      </w:pPr>
+    </w:p>
+    <w:p>
+      <w:pPr>
+        <w:pStyle w:val="PargrafodaLista"/>
+        <w:numPr>
+          <w:ilvl w:val="0"/>
+          <w:numId w:val="5"/>
+        </w:numPr>
+        <w:rPr>
+          <w:rFonts w:ascii="Arial" w:hAnsi="Arial" w:cs="Arial"/>
+          <w:sz w:val="24"/>
+          <w:szCs w:val="24"/>
+        </w:rPr>
+      </w:pPr>
+      <w:r>
+        <w:rPr>
+          <w:rFonts w:ascii="Arial" w:hAnsi="Arial" w:cs="Arial"/>
+          <w:sz w:val="24"/>
+          <w:szCs w:val="24"/>
+        </w:rPr>
+        <w:t>Dentro da minha classe de R</w:t>
+      </w:r>
+      <w:r>
+        <w:rPr>
+          <w:rFonts w:ascii="Arial" w:hAnsi="Arial" w:cs="Arial"/>
+          <w:sz w:val="24"/>
+          <w:szCs w:val="24"/>
+        </w:rPr>
+        <w:t>egistrar, vou testar se minha Model está válida, caso não, retorno a minha CustomResponse.</w:t>
+      </w:r>
+    </w:p>
+    <w:p>
+      <w:pPr>
+        <w:pStyle w:val="PargrafodaLista"/>
+        <w:numPr>
+          <w:ilvl w:val="1"/>
+          <w:numId w:val="5"/>
+        </w:numPr>
+        <w:rPr>
+          <w:rFonts w:ascii="Arial" w:hAnsi="Arial" w:cs="Arial"/>
+          <w:sz w:val="24"/>
+          <w:szCs w:val="24"/>
+        </w:rPr>
+      </w:pPr>
+      <w:r>
+        <w:rPr>
+          <w:rFonts w:ascii="Arial" w:hAnsi="Arial" w:cs="Arial"/>
+          <w:sz w:val="24"/>
+          <w:szCs w:val="24"/>
+        </w:rPr>
+        <w:t xml:space="preserve">Caso passe, vamos criar um usuário utilizando o </w:t>
+      </w:r>
+      <w:r>
+        <w:rPr>
+          <w:rFonts w:ascii="Arial" w:hAnsi="Arial" w:cs="Arial"/>
+          <w:color w:val="FF0000"/>
+          <w:sz w:val="24"/>
+          <w:szCs w:val="24"/>
+        </w:rPr>
+        <w:t>IdentityUser</w:t>
+      </w:r>
+      <w:r>
+        <w:rPr>
+          <w:rFonts w:ascii="Arial" w:hAnsi="Arial" w:cs="Arial"/>
+          <w:color w:val="FF0000"/>
+          <w:sz w:val="24"/>
+          <w:szCs w:val="24"/>
+        </w:rPr>
+        <w:t xml:space="preserve">. </w:t>
+      </w:r>
+    </w:p>
+    <w:p>
+      <w:pPr>
+        <w:autoSpaceDE w:val="0"/>
+        <w:autoSpaceDN w:val="0"/>
+        <w:adjustRightInd w:val="0"/>
+        <w:spacing w:after="0" w:line="240" w:lineRule="auto"/>
+        <w:ind w:left="708" w:firstLine="708"/>
+        <w:rPr>
+          <w:rFonts w:ascii="Cascadia Mono" w:hAnsi="Cascadia Mono" w:cs="Cascadia Mono"/>
+          <w:color w:val="000000"/>
+          <w:sz w:val="19"/>
+          <w:szCs w:val="19"/>
+        </w:rPr>
+      </w:pPr>
+      <w:r>
+        <w:rPr>
+          <w:rFonts w:ascii="Cascadia Mono" w:hAnsi="Cascadia Mono" w:cs="Cascadia Mono"/>
+          <w:color w:val="0000FF"/>
+          <w:sz w:val="19"/>
+          <w:szCs w:val="19"/>
+        </w:rPr>
+        <w:t>var</w:t>
+      </w:r>
+      <w:r>
+        <w:rPr>
+          <w:rFonts w:ascii="Cascadia Mono" w:hAnsi="Cascadia Mono" w:cs="Cascadia Mono"/>
+          <w:color w:val="000000"/>
+          <w:sz w:val="19"/>
+          <w:szCs w:val="19"/>
+        </w:rPr>
+        <w:t xml:space="preserve"> user = </w:t>
+      </w:r>
+      <w:r>
+        <w:rPr>
+          <w:rFonts w:ascii="Cascadia Mono" w:hAnsi="Cascadia Mono" w:cs="Cascadia Mono"/>
+          <w:color w:val="0000FF"/>
+          <w:sz w:val="19"/>
+          <w:szCs w:val="19"/>
+        </w:rPr>
+        <w:t>new</w:t>
+      </w:r>
+      <w:r>
+        <w:rPr>
+          <w:rFonts w:ascii="Cascadia Mono" w:hAnsi="Cascadia Mono" w:cs="Cascadia Mono"/>
+          <w:color w:val="000000"/>
+          <w:sz w:val="19"/>
+          <w:szCs w:val="19"/>
+        </w:rPr>
+        <w:t xml:space="preserve"> IdentityUser</w:t>
+      </w:r>
+    </w:p>
+    <w:p>
+      <w:pPr>
+        <w:autoSpaceDE w:val="0"/>
+        <w:autoSpaceDN w:val="0"/>
+        <w:adjustRightInd w:val="0"/>
+        <w:spacing w:after="0" w:line="240" w:lineRule="auto"/>
+        <w:rPr>
+          <w:rFonts w:ascii="Cascadia Mono" w:hAnsi="Cascadia Mono" w:cs="Cascadia Mono"/>
+          <w:color w:val="000000"/>
+          <w:sz w:val="19"/>
+          <w:szCs w:val="19"/>
+        </w:rPr>
+      </w:pPr>
+      <w:r>
+        <w:rPr>
+          <w:rFonts w:ascii="Cascadia Mono" w:hAnsi="Cascadia Mono" w:cs="Cascadia Mono"/>
+          <w:color w:val="000000"/>
+          <w:sz w:val="19"/>
+          <w:szCs w:val="19"/>
+        </w:rPr>
+        <w:t xml:space="preserve">            {</w:t>
+      </w:r>
+    </w:p>
+    <w:p>
+      <w:pPr>
+        <w:autoSpaceDE w:val="0"/>
+        <w:autoSpaceDN w:val="0"/>
+        <w:adjustRightInd w:val="0"/>
+        <w:spacing w:after="0" w:line="240" w:lineRule="auto"/>
+        <w:rPr>
+          <w:rFonts w:ascii="Cascadia Mono" w:hAnsi="Cascadia Mono" w:cs="Cascadia Mono"/>
+          <w:color w:val="000000"/>
+          <w:sz w:val="19"/>
+          <w:szCs w:val="19"/>
+        </w:rPr>
+      </w:pPr>
+      <w:r>
+        <w:rPr>
+          <w:rFonts w:ascii="Cascadia Mono" w:hAnsi="Cascadia Mono" w:cs="Cascadia Mono"/>
+          <w:color w:val="000000"/>
+          <w:sz w:val="19"/>
+          <w:szCs w:val="19"/>
+        </w:rPr>
+        <w:t xml:space="preserve">                UserName = registerUser.Email,</w:t>
+      </w:r>
+    </w:p>
+    <w:p>
+      <w:pPr>
+        <w:autoSpaceDE w:val="0"/>
+        <w:autoSpaceDN w:val="0"/>
+        <w:adjustRightInd w:val="0"/>
+        <w:spacing w:after="0" w:line="240" w:lineRule="auto"/>
+        <w:rPr>
+          <w:rFonts w:ascii="Cascadia Mono" w:hAnsi="Cascadia Mono" w:cs="Cascadia Mono"/>
+          <w:color w:val="000000"/>
+          <w:sz w:val="19"/>
+          <w:szCs w:val="19"/>
+        </w:rPr>
+      </w:pPr>
+      <w:r>
+        <w:rPr>
+          <w:rFonts w:ascii="Cascadia Mono" w:hAnsi="Cascadia Mono" w:cs="Cascadia Mono"/>
+          <w:color w:val="000000"/>
+          <w:sz w:val="19"/>
+          <w:szCs w:val="19"/>
+        </w:rPr>
+        <w:t xml:space="preserve">                Email = registerUser.Email,</w:t>
+      </w:r>
+    </w:p>
+    <w:p>
+      <w:pPr>
+        <w:autoSpaceDE w:val="0"/>
+        <w:autoSpaceDN w:val="0"/>
+        <w:adjustRightInd w:val="0"/>
+        <w:spacing w:after="0" w:line="240" w:lineRule="auto"/>
+        <w:rPr>
+          <w:rFonts w:ascii="Cascadia Mono" w:hAnsi="Cascadia Mono" w:cs="Cascadia Mono"/>
+          <w:color w:val="000000"/>
+          <w:sz w:val="19"/>
+          <w:szCs w:val="19"/>
+        </w:rPr>
+      </w:pPr>
+      <w:r>
+        <w:rPr>
+          <w:rFonts w:ascii="Cascadia Mono" w:hAnsi="Cascadia Mono" w:cs="Cascadia Mono"/>
+          <w:color w:val="000000"/>
+          <w:sz w:val="19"/>
+          <w:szCs w:val="19"/>
+        </w:rPr>
+        <w:t xml:space="preserve">                EmailConfirmed = </w:t>
+      </w:r>
+      <w:r>
+        <w:rPr>
+          <w:rFonts w:ascii="Cascadia Mono" w:hAnsi="Cascadia Mono" w:cs="Cascadia Mono"/>
+          <w:color w:val="0000FF"/>
+          <w:sz w:val="19"/>
+          <w:szCs w:val="19"/>
+        </w:rPr>
+        <w:t>true</w:t>
+      </w:r>
+    </w:p>
+    <w:p>
+      <w:pPr>
+        <w:pStyle w:val="PargrafodaLista"/>
+        <w:ind w:left="1440"/>
+        <w:rPr>
+          <w:rFonts w:ascii="Cascadia Mono" w:hAnsi="Cascadia Mono" w:cs="Cascadia Mono"/>
+          <w:color w:val="000000"/>
+          <w:sz w:val="19"/>
+          <w:szCs w:val="19"/>
+        </w:rPr>
+      </w:pPr>
+      <w:r>
+        <w:rPr>
+          <w:rFonts w:ascii="Cascadia Mono" w:hAnsi="Cascadia Mono" w:cs="Cascadia Mono"/>
+          <w:color w:val="000000"/>
+          <w:sz w:val="19"/>
+          <w:szCs w:val="19"/>
+        </w:rPr>
+        <w:t>};</w:t>
+      </w:r>
+    </w:p>
+    <w:p>
+      <w:pPr>
+        <w:pStyle w:val="PargrafodaLista"/>
+        <w:ind w:left="1440"/>
+        <w:rPr>
+          <w:rFonts w:ascii="Arial" w:hAnsi="Arial" w:cs="Arial"/>
+          <w:sz w:val="24"/>
+          <w:szCs w:val="24"/>
+        </w:rPr>
+      </w:pPr>
+    </w:p>
+    <w:p>
+      <w:pPr>
+        <w:pStyle w:val="PargrafodaLista"/>
+        <w:numPr>
+          <w:ilvl w:val="1"/>
+          <w:numId w:val="5"/>
+        </w:numPr>
+        <w:rPr>
+          <w:rFonts w:ascii="Arial" w:hAnsi="Arial" w:cs="Arial"/>
+          <w:sz w:val="24"/>
+          <w:szCs w:val="24"/>
+        </w:rPr>
+      </w:pPr>
+      <w:r>
+        <w:rPr>
+          <w:rFonts w:ascii="Arial" w:hAnsi="Arial" w:cs="Arial"/>
+          <w:sz w:val="24"/>
+          <w:szCs w:val="24"/>
+        </w:rPr>
+        <w:t>Vamos criar um var Result que salvará esse usuário.</w:t>
+      </w:r>
+    </w:p>
+    <w:p>
+      <w:pPr>
+        <w:pStyle w:val="PargrafodaLista"/>
+        <w:ind w:left="1440"/>
+        <w:rPr>
+          <w:rFonts w:ascii="Arial" w:hAnsi="Arial" w:cs="Arial"/>
+          <w:sz w:val="24"/>
+          <w:szCs w:val="24"/>
+        </w:rPr>
+      </w:pPr>
+    </w:p>
+    <w:p>
+      <w:pPr>
+        <w:pStyle w:val="PargrafodaLista"/>
+        <w:ind w:left="1440"/>
+        <w:rPr>
+          <w:rFonts w:ascii="Cascadia Mono" w:hAnsi="Cascadia Mono" w:cs="Cascadia Mono"/>
+          <w:color w:val="000000"/>
+          <w:sz w:val="19"/>
+          <w:szCs w:val="19"/>
+          <w:lang w:val="en-US"/>
+        </w:rPr>
+      </w:pPr>
+      <w:r>
+        <w:rPr>
+          <w:rFonts w:ascii="Cascadia Mono" w:hAnsi="Cascadia Mono" w:cs="Cascadia Mono"/>
+          <w:color w:val="0000FF"/>
+          <w:sz w:val="19"/>
+          <w:szCs w:val="19"/>
+          <w:lang w:val="en-US"/>
+        </w:rPr>
+        <w:t>var</w:t>
+      </w:r>
+      <w:r>
+        <w:rPr>
+          <w:rFonts w:ascii="Cascadia Mono" w:hAnsi="Cascadia Mono" w:cs="Cascadia Mono"/>
+          <w:color w:val="000000"/>
+          <w:sz w:val="19"/>
+          <w:szCs w:val="19"/>
+          <w:lang w:val="en-US"/>
+        </w:rPr>
+        <w:t xml:space="preserve"> result = </w:t>
+      </w:r>
+      <w:r>
+        <w:rPr>
+          <w:rFonts w:ascii="Cascadia Mono" w:hAnsi="Cascadia Mono" w:cs="Cascadia Mono"/>
+          <w:color w:val="0000FF"/>
+          <w:sz w:val="19"/>
+          <w:szCs w:val="19"/>
+          <w:lang w:val="en-US"/>
+        </w:rPr>
+        <w:t>await</w:t>
+      </w:r>
+      <w:r>
+        <w:rPr>
+          <w:rFonts w:ascii="Cascadia Mono" w:hAnsi="Cascadia Mono" w:cs="Cascadia Mono"/>
+          <w:color w:val="000000"/>
+          <w:sz w:val="19"/>
+          <w:szCs w:val="19"/>
+          <w:lang w:val="en-US"/>
+        </w:rPr>
+        <w:t xml:space="preserve"> _userManager.CreateAsync(user, registerUser.Password);</w:t>
+      </w:r>
+    </w:p>
+    <w:p>
+      <w:pPr>
+        <w:pStyle w:val="PargrafodaLista"/>
+        <w:ind w:left="1440"/>
+        <w:rPr>
+          <w:rFonts w:ascii="Cascadia Mono" w:hAnsi="Cascadia Mono" w:cs="Cascadia Mono"/>
+          <w:color w:val="000000"/>
+          <w:sz w:val="19"/>
+          <w:szCs w:val="19"/>
+          <w:lang w:val="en-US"/>
+        </w:rPr>
+      </w:pPr>
+    </w:p>
+    <w:p>
+      <w:pPr>
+        <w:pStyle w:val="PargrafodaLista"/>
+        <w:numPr>
+          <w:ilvl w:val="1"/>
+          <w:numId w:val="5"/>
+        </w:numPr>
+        <w:rPr>
+          <w:rFonts w:ascii="Arial" w:hAnsi="Arial" w:cs="Arial"/>
+          <w:sz w:val="24"/>
+          <w:szCs w:val="24"/>
+        </w:rPr>
+      </w:pPr>
+      <w:r>
+        <w:rPr>
+          <w:rFonts w:ascii="Arial" w:hAnsi="Arial" w:cs="Arial"/>
+          <w:sz w:val="24"/>
+          <w:szCs w:val="24"/>
+        </w:rPr>
+        <w:t>Por fim, verificar se fo</w:t>
+      </w:r>
+      <w:r>
+        <w:rPr>
+          <w:rFonts w:ascii="Arial" w:hAnsi="Arial" w:cs="Arial"/>
+          <w:sz w:val="24"/>
+          <w:szCs w:val="24"/>
+        </w:rPr>
+        <w:t>i registrado com sucesso.</w:t>
+      </w:r>
+    </w:p>
+    <w:p>
+      <w:pPr>
+        <w:autoSpaceDE w:val="0"/>
+        <w:autoSpaceDN w:val="0"/>
+        <w:adjustRightInd w:val="0"/>
+        <w:spacing w:after="0" w:line="240" w:lineRule="auto"/>
+        <w:rPr>
+          <w:rFonts w:ascii="Cascadia Mono" w:hAnsi="Cascadia Mono" w:cs="Cascadia Mono"/>
+          <w:color w:val="000000"/>
+          <w:sz w:val="19"/>
+          <w:szCs w:val="19"/>
+          <w:lang w:val="en-US"/>
+        </w:rPr>
+      </w:pPr>
+      <w:r>
+        <w:rPr>
+          <w:rFonts w:ascii="Cascadia Mono" w:hAnsi="Cascadia Mono" w:cs="Cascadia Mono"/>
+          <w:color w:val="000000"/>
+          <w:sz w:val="19"/>
+          <w:szCs w:val="19"/>
+          <w:lang w:val="en-US"/>
+        </w:rPr>
+        <w:t xml:space="preserve">            </w:t>
+      </w:r>
+      <w:r>
+        <w:rPr>
+          <w:rFonts w:ascii="Cascadia Mono" w:hAnsi="Cascadia Mono" w:cs="Cascadia Mono"/>
+          <w:color w:val="0000FF"/>
+          <w:sz w:val="19"/>
+          <w:szCs w:val="19"/>
+          <w:lang w:val="en-US"/>
+        </w:rPr>
+        <w:t>if</w:t>
+      </w:r>
+      <w:r>
+        <w:rPr>
+          <w:rFonts w:ascii="Cascadia Mono" w:hAnsi="Cascadia Mono" w:cs="Cascadia Mono"/>
+          <w:color w:val="000000"/>
+          <w:sz w:val="19"/>
+          <w:szCs w:val="19"/>
+          <w:lang w:val="en-US"/>
+        </w:rPr>
+        <w:t xml:space="preserve"> (result.Succeeded)</w:t>
+      </w:r>
+    </w:p>
+    <w:p>
+      <w:pPr>
+        <w:autoSpaceDE w:val="0"/>
+        <w:autoSpaceDN w:val="0"/>
+        <w:adjustRightInd w:val="0"/>
+        <w:spacing w:after="0" w:line="240" w:lineRule="auto"/>
+        <w:rPr>
+          <w:rFonts w:ascii="Cascadia Mono" w:hAnsi="Cascadia Mono" w:cs="Cascadia Mono"/>
+          <w:color w:val="000000"/>
+          <w:sz w:val="19"/>
+          <w:szCs w:val="19"/>
+          <w:lang w:val="en-US"/>
+        </w:rPr>
+      </w:pPr>
+      <w:r>
+        <w:rPr>
+          <w:rFonts w:ascii="Cascadia Mono" w:hAnsi="Cascadia Mono" w:cs="Cascadia Mono"/>
+          <w:color w:val="000000"/>
+          <w:sz w:val="19"/>
+          <w:szCs w:val="19"/>
+          <w:lang w:val="en-US"/>
+        </w:rPr>
+        <w:t xml:space="preserve">            {</w:t>
+      </w:r>
+    </w:p>
+    <w:p>
+      <w:pPr>
+        <w:autoSpaceDE w:val="0"/>
+        <w:autoSpaceDN w:val="0"/>
+        <w:adjustRightInd w:val="0"/>
+        <w:spacing w:after="0" w:line="240" w:lineRule="auto"/>
+        <w:rPr>
+          <w:rFonts w:ascii="Cascadia Mono" w:hAnsi="Cascadia Mono" w:cs="Cascadia Mono"/>
+          <w:color w:val="000000"/>
+          <w:sz w:val="19"/>
+          <w:szCs w:val="19"/>
+          <w:lang w:val="en-US"/>
+        </w:rPr>
+      </w:pPr>
+      <w:r>
+        <w:rPr>
+          <w:rFonts w:ascii="Cascadia Mono" w:hAnsi="Cascadia Mono" w:cs="Cascadia Mono"/>
+          <w:color w:val="000000"/>
+          <w:sz w:val="19"/>
+          <w:szCs w:val="19"/>
+          <w:lang w:val="en-US"/>
+        </w:rPr>
+        <w:t xml:space="preserve">                </w:t>
+      </w:r>
+      <w:r>
+        <w:rPr>
+          <w:rFonts w:ascii="Cascadia Mono" w:hAnsi="Cascadia Mono" w:cs="Cascadia Mono"/>
+          <w:color w:val="0000FF"/>
+          <w:sz w:val="19"/>
+          <w:szCs w:val="19"/>
+          <w:lang w:val="en-US"/>
+        </w:rPr>
+        <w:t>await</w:t>
+      </w:r>
+      <w:r>
+        <w:rPr>
+          <w:rFonts w:ascii="Cascadia Mono" w:hAnsi="Cascadia Mono" w:cs="Cascadia Mono"/>
+          <w:color w:val="000000"/>
+          <w:sz w:val="19"/>
+          <w:szCs w:val="19"/>
+          <w:lang w:val="en-US"/>
+        </w:rPr>
+        <w:t xml:space="preserve"> _signInManager.SignInAsync(user, isPersistent: </w:t>
+      </w:r>
+      <w:r>
+        <w:rPr>
+          <w:rFonts w:ascii="Cascadia Mono" w:hAnsi="Cascadia Mono" w:cs="Cascadia Mono"/>
+          <w:color w:val="0000FF"/>
+          <w:sz w:val="19"/>
+          <w:szCs w:val="19"/>
+          <w:lang w:val="en-US"/>
+        </w:rPr>
+        <w:t>false</w:t>
+      </w:r>
+      <w:r>
+        <w:rPr>
+          <w:rFonts w:ascii="Cascadia Mono" w:hAnsi="Cascadia Mono" w:cs="Cascadia Mono"/>
+          <w:color w:val="000000"/>
+          <w:sz w:val="19"/>
+          <w:szCs w:val="19"/>
+          <w:lang w:val="en-US"/>
+        </w:rPr>
+        <w:t>);</w:t>
+      </w:r>
+    </w:p>
+    <w:p>
+      <w:pPr>
+        <w:autoSpaceDE w:val="0"/>
+        <w:autoSpaceDN w:val="0"/>
+        <w:adjustRightInd w:val="0"/>
+        <w:spacing w:after="0" w:line="240" w:lineRule="auto"/>
+        <w:rPr>
+          <w:rFonts w:ascii="Cascadia Mono" w:hAnsi="Cascadia Mono" w:cs="Cascadia Mono"/>
+          <w:color w:val="000000"/>
+          <w:sz w:val="19"/>
+          <w:szCs w:val="19"/>
+          <w:lang w:val="en-US"/>
+        </w:rPr>
+      </w:pPr>
+      <w:r>
+        <w:rPr>
+          <w:rFonts w:ascii="Cascadia Mono" w:hAnsi="Cascadia Mono" w:cs="Cascadia Mono"/>
+          <w:color w:val="000000"/>
+          <w:sz w:val="19"/>
+          <w:szCs w:val="19"/>
+          <w:lang w:val="en-US"/>
+        </w:rPr>
+        <w:t xml:space="preserve">            }</w:t>
+      </w:r>
+    </w:p>
+    <w:p>
+      <w:pPr>
+        <w:autoSpaceDE w:val="0"/>
+        <w:autoSpaceDN w:val="0"/>
+        <w:adjustRightInd w:val="0"/>
+        <w:spacing w:after="0" w:line="240" w:lineRule="auto"/>
+        <w:rPr>
+          <w:rFonts w:ascii="Cascadia Mono" w:hAnsi="Cascadia Mono" w:cs="Cascadia Mono"/>
+          <w:color w:val="000000"/>
+          <w:sz w:val="19"/>
+          <w:szCs w:val="19"/>
+          <w:lang w:val="en-US"/>
+        </w:rPr>
+      </w:pPr>
+    </w:p>
+    <w:p>
+      <w:pPr>
+        <w:autoSpaceDE w:val="0"/>
+        <w:autoSpaceDN w:val="0"/>
+        <w:adjustRightInd w:val="0"/>
+        <w:spacing w:after="0" w:line="240" w:lineRule="auto"/>
+        <w:rPr>
+          <w:rFonts w:ascii="Cascadia Mono" w:hAnsi="Cascadia Mono" w:cs="Cascadia Mono"/>
+          <w:color w:val="000000"/>
+          <w:sz w:val="19"/>
+          <w:szCs w:val="19"/>
+          <w:lang w:val="en-US"/>
+        </w:rPr>
+      </w:pPr>
+      <w:r>
+        <w:rPr>
+          <w:rFonts w:ascii="Cascadia Mono" w:hAnsi="Cascadia Mono" w:cs="Cascadia Mono"/>
+          <w:color w:val="000000"/>
+          <w:sz w:val="19"/>
+          <w:szCs w:val="19"/>
+          <w:lang w:val="en-US"/>
+        </w:rPr>
+        <w:t xml:space="preserve">            </w:t>
+      </w:r>
+      <w:r>
+        <w:rPr>
+          <w:rFonts w:ascii="Cascadia Mono" w:hAnsi="Cascadia Mono" w:cs="Cascadia Mono"/>
+          <w:color w:val="0000FF"/>
+          <w:sz w:val="19"/>
+          <w:szCs w:val="19"/>
+          <w:lang w:val="en-US"/>
+        </w:rPr>
+        <w:t>foreach</w:t>
+      </w:r>
+      <w:r>
+        <w:rPr>
+          <w:rFonts w:ascii="Cascadia Mono" w:hAnsi="Cascadia Mono" w:cs="Cascadia Mono"/>
+          <w:color w:val="000000"/>
+          <w:sz w:val="19"/>
+          <w:szCs w:val="19"/>
+          <w:lang w:val="en-US"/>
+        </w:rPr>
+        <w:t xml:space="preserve">(var erro </w:t>
+      </w:r>
+      <w:r>
+        <w:rPr>
+          <w:rFonts w:ascii="Cascadia Mono" w:hAnsi="Cascadia Mono" w:cs="Cascadia Mono"/>
+          <w:color w:val="0000FF"/>
+          <w:sz w:val="19"/>
+          <w:szCs w:val="19"/>
+          <w:lang w:val="en-US"/>
+        </w:rPr>
+        <w:t>in</w:t>
+      </w:r>
+      <w:r>
+        <w:rPr>
+          <w:rFonts w:ascii="Cascadia Mono" w:hAnsi="Cascadia Mono" w:cs="Cascadia Mono"/>
+          <w:color w:val="000000"/>
+          <w:sz w:val="19"/>
+          <w:szCs w:val="19"/>
+          <w:lang w:val="en-US"/>
+        </w:rPr>
+        <w:t xml:space="preserve"> result.Errors)</w:t>
+      </w:r>
+    </w:p>
+    <w:p>
+      <w:pPr>
+        <w:autoSpaceDE w:val="0"/>
+        <w:autoSpaceDN w:val="0"/>
+        <w:adjustRightInd w:val="0"/>
+        <w:spacing w:after="0" w:line="240" w:lineRule="auto"/>
+        <w:rPr>
+          <w:rFonts w:ascii="Cascadia Mono" w:hAnsi="Cascadia Mono" w:cs="Cascadia Mono"/>
+          <w:color w:val="000000"/>
+          <w:sz w:val="19"/>
+          <w:szCs w:val="19"/>
+        </w:rPr>
+      </w:pPr>
+      <w:r>
+        <w:rPr>
+          <w:rFonts w:ascii="Cascadia Mono" w:hAnsi="Cascadia Mono" w:cs="Cascadia Mono"/>
+          <w:color w:val="000000"/>
+          <w:sz w:val="19"/>
+          <w:szCs w:val="19"/>
+          <w:lang w:val="en-US"/>
+        </w:rPr>
+        <w:t xml:space="preserve">            </w:t>
+      </w:r>
+      <w:r>
+        <w:rPr>
+          <w:rFonts w:ascii="Cascadia Mono" w:hAnsi="Cascadia Mono" w:cs="Cascadia Mono"/>
+          <w:color w:val="000000"/>
+          <w:sz w:val="19"/>
+          <w:szCs w:val="19"/>
+        </w:rPr>
+        <w:t>{</w:t>
+      </w:r>
+    </w:p>
+    <w:p>
+      <w:pPr>
+        <w:autoSpaceDE w:val="0"/>
+        <w:autoSpaceDN w:val="0"/>
+        <w:adjustRightInd w:val="0"/>
+        <w:spacing w:after="0" w:line="240" w:lineRule="auto"/>
+        <w:rPr>
+          <w:rFonts w:ascii="Cascadia Mono" w:hAnsi="Cascadia Mono" w:cs="Cascadia Mono"/>
+          <w:color w:val="000000"/>
+          <w:sz w:val="19"/>
+          <w:szCs w:val="19"/>
+        </w:rPr>
+      </w:pPr>
+      <w:r>
+        <w:rPr>
+          <w:rFonts w:ascii="Cascadia Mono" w:hAnsi="Cascadia Mono" w:cs="Cascadia Mono"/>
+          <w:color w:val="000000"/>
+          <w:sz w:val="19"/>
+          <w:szCs w:val="19"/>
+        </w:rPr>
+        <w:t xml:space="preserve">                NotificarErro(erro.Description);</w:t>
+      </w:r>
+    </w:p>
+    <w:p>
+      <w:pPr>
+        <w:ind w:left="708" w:firstLine="708"/>
+        <w:rPr>
+          <w:rFonts w:ascii="Cascadia Mono" w:hAnsi="Cascadia Mono" w:cs="Cascadia Mono"/>
+          <w:color w:val="000000"/>
+          <w:sz w:val="19"/>
+          <w:szCs w:val="19"/>
+        </w:rPr>
+      </w:pPr>
+      <w:r>
+        <w:rPr>
+          <w:rFonts w:ascii="Cascadia Mono" w:hAnsi="Cascadia Mono" w:cs="Cascadia Mono"/>
+          <w:color w:val="000000"/>
+          <w:sz w:val="19"/>
+          <w:szCs w:val="19"/>
+        </w:rPr>
+        <w:t>}</w:t>
+      </w:r>
+    </w:p>
+    <w:p>
+      <w:pPr>
+        <w:ind w:left="708" w:firstLine="708"/>
+        <w:rPr>
+          <w:rFonts w:ascii="Cascadia Mono" w:hAnsi="Cascadia Mono" w:cs="Cascadia Mono"/>
+          <w:color w:val="000000"/>
+          <w:sz w:val="19"/>
+          <w:szCs w:val="19"/>
+        </w:rPr>
+      </w:pPr>
+    </w:p>
+    <w:p>
+      <w:pPr>
+        <w:pStyle w:val="PargrafodaLista"/>
+        <w:numPr>
+          <w:ilvl w:val="0"/>
+          <w:numId w:val="5"/>
+        </w:numPr>
+        <w:rPr>
+          <w:rFonts w:ascii="Arial" w:hAnsi="Arial" w:cs="Arial"/>
+          <w:sz w:val="24"/>
+          <w:szCs w:val="24"/>
+        </w:rPr>
+      </w:pPr>
+      <w:r>
+        <w:rPr>
+          <w:rFonts w:ascii="Arial" w:hAnsi="Arial" w:cs="Arial"/>
+          <w:sz w:val="24"/>
+          <w:szCs w:val="24"/>
+        </w:rPr>
+        <w:lastRenderedPageBreak/>
+        <w:t xml:space="preserve">Para validar login já criado e </w:t>
+      </w:r>
+      <w:proofErr w:type="spellStart"/>
+      <w:r>
+        <w:rPr>
+          <w:rFonts w:ascii="Arial" w:hAnsi="Arial" w:cs="Arial"/>
+          <w:sz w:val="24"/>
+          <w:szCs w:val="24"/>
+        </w:rPr>
+        <w:t>logar</w:t>
+      </w:r>
+      <w:proofErr w:type="spellEnd"/>
+      <w:r>
+        <w:rPr>
+          <w:rFonts w:ascii="Arial" w:hAnsi="Arial" w:cs="Arial"/>
+          <w:sz w:val="24"/>
+          <w:szCs w:val="24"/>
+        </w:rPr>
+        <w:t xml:space="preserve">, é bem parecido, porém recebe o parâmetro </w:t>
+      </w:r>
+      <w:r>
+        <w:rPr>
+          <w:rFonts w:ascii="Arial" w:hAnsi="Arial" w:cs="Arial"/>
+          <w:b/>
+          <w:bCs/>
+          <w:color w:val="FF0000"/>
+          <w:sz w:val="24"/>
+          <w:szCs w:val="24"/>
+        </w:rPr>
+        <w:t>LoginUserModel</w:t>
+      </w:r>
+      <w:r>
+        <w:rPr>
+          <w:rFonts w:ascii="Arial" w:hAnsi="Arial" w:cs="Arial"/>
+          <w:sz w:val="24"/>
+          <w:szCs w:val="24"/>
+        </w:rPr>
+        <w:t xml:space="preserve"> e testa caso a senha esteja errada fechando o acesso por determinado tempo.</w:t>
+      </w:r>
+    </w:p>
+    <w:p>
+      <w:pPr>
+        <w:autoSpaceDE w:val="0"/>
+        <w:autoSpaceDN w:val="0"/>
+        <w:adjustRightInd w:val="0"/>
+        <w:spacing w:after="0" w:line="240" w:lineRule="auto"/>
+        <w:rPr>
+          <w:rFonts w:ascii="Cascadia Mono" w:hAnsi="Cascadia Mono" w:cs="Cascadia Mono"/>
+          <w:color w:val="000000"/>
+          <w:sz w:val="19"/>
+          <w:szCs w:val="19"/>
+          <w:lang w:val="en-US"/>
+        </w:rPr>
+      </w:pPr>
+      <w:r>
+        <w:rPr>
+          <w:rFonts w:ascii="Cascadia Mono" w:hAnsi="Cascadia Mono" w:cs="Cascadia Mono"/>
+          <w:color w:val="000000"/>
+          <w:sz w:val="19"/>
+          <w:szCs w:val="19"/>
+          <w:lang w:val="en-US"/>
+        </w:rPr>
+        <w:t xml:space="preserve">        </w:t>
+      </w:r>
+      <w:r>
+        <w:rPr>
+          <w:rFonts w:ascii="Cascadia Mono" w:hAnsi="Cascadia Mono" w:cs="Cascadia Mono"/>
+          <w:color w:val="0000FF"/>
+          <w:sz w:val="19"/>
+          <w:szCs w:val="19"/>
+          <w:lang w:val="en-US"/>
+        </w:rPr>
+        <w:t>public</w:t>
+      </w:r>
+      <w:r>
+        <w:rPr>
+          <w:rFonts w:ascii="Cascadia Mono" w:hAnsi="Cascadia Mono" w:cs="Cascadia Mono"/>
+          <w:color w:val="000000"/>
+          <w:sz w:val="19"/>
+          <w:szCs w:val="19"/>
+          <w:lang w:val="en-US"/>
+        </w:rPr>
+        <w:t xml:space="preserve"> </w:t>
+      </w:r>
+      <w:r>
+        <w:rPr>
+          <w:rFonts w:ascii="Cascadia Mono" w:hAnsi="Cascadia Mono" w:cs="Cascadia Mono"/>
+          <w:color w:val="0000FF"/>
+          <w:sz w:val="19"/>
+          <w:szCs w:val="19"/>
+          <w:lang w:val="en-US"/>
+        </w:rPr>
+        <w:t>async</w:t>
+      </w:r>
+      <w:r>
+        <w:rPr>
+          <w:rFonts w:ascii="Cascadia Mono" w:hAnsi="Cascadia Mono" w:cs="Cascadia Mono"/>
+          <w:color w:val="000000"/>
+          <w:sz w:val="19"/>
+          <w:szCs w:val="19"/>
+          <w:lang w:val="en-US"/>
+        </w:rPr>
+        <w:t xml:space="preserve"> Task&lt;ActionResult&gt; Login(</w:t>
+      </w:r>
+      <w:proofErr w:type="spellStart"/>
+      <w:r>
+        <w:rPr>
+          <w:rFonts w:ascii="Cascadia Mono" w:hAnsi="Cascadia Mono" w:cs="Cascadia Mono"/>
+          <w:color w:val="000000"/>
+          <w:sz w:val="19"/>
+          <w:szCs w:val="19"/>
+          <w:lang w:val="en-US"/>
+        </w:rPr>
+        <w:t>Logi</w:t>
+      </w:r>
+      <w:proofErr w:type="spellEnd"/>
+      <w:r>
+        <w:rPr>
+          <w:rFonts w:ascii="Cascadia Mono" w:hAnsi="Cascadia Mono" w:cs="Cascadia Mono"/>
+          <w:color w:val="000000"/>
+          <w:sz w:val="19"/>
+          <w:szCs w:val="19"/>
+          <w:lang w:val="en-US"/>
+        </w:rPr>
+        <w:t xml:space="preserve"> </w:t>
+      </w:r>
+      <w:proofErr w:type="spellStart"/>
+      <w:r>
+        <w:rPr>
+          <w:rFonts w:ascii="Cascadia Mono" w:hAnsi="Cascadia Mono" w:cs="Cascadia Mono"/>
+          <w:color w:val="000000"/>
+          <w:sz w:val="19"/>
+          <w:szCs w:val="19"/>
+          <w:lang w:val="en-US"/>
+        </w:rPr>
+        <w:t>nUserViewModel</w:t>
+      </w:r>
+      <w:proofErr w:type="spellEnd"/>
+      <w:r>
+        <w:rPr>
+          <w:rFonts w:ascii="Cascadia Mono" w:hAnsi="Cascadia Mono" w:cs="Cascadia Mono"/>
+          <w:color w:val="000000"/>
+          <w:sz w:val="19"/>
+          <w:szCs w:val="19"/>
+          <w:lang w:val="en-US"/>
+        </w:rPr>
+        <w:t xml:space="preserve"> </w:t>
+      </w:r>
+      <w:proofErr w:type="spellStart"/>
+      <w:r>
+        <w:rPr>
+          <w:rFonts w:ascii="Cascadia Mono" w:hAnsi="Cascadia Mono" w:cs="Cascadia Mono"/>
+          <w:color w:val="000000"/>
+          <w:sz w:val="19"/>
+          <w:szCs w:val="19"/>
+          <w:lang w:val="en-US"/>
+        </w:rPr>
+        <w:t>loginUser</w:t>
+      </w:r>
+      <w:proofErr w:type="spellEnd"/>
+      <w:r>
+        <w:rPr>
+          <w:rFonts w:ascii="Cascadia Mono" w:hAnsi="Cascadia Mono" w:cs="Cascadia Mono"/>
+          <w:color w:val="000000"/>
+          <w:sz w:val="19"/>
+          <w:szCs w:val="19"/>
+          <w:lang w:val="en-US"/>
+        </w:rPr>
+        <w:t>)</w:t>
+      </w:r>
+    </w:p>
+    <w:p>
+      <w:pPr>
+        <w:autoSpaceDE w:val="0"/>
+        <w:autoSpaceDN w:val="0"/>
+        <w:adjustRightInd w:val="0"/>
+        <w:spacing w:after="0" w:line="240" w:lineRule="auto"/>
+        <w:rPr>
+          <w:rFonts w:ascii="Cascadia Mono" w:hAnsi="Cascadia Mono" w:cs="Cascadia Mono"/>
+          <w:color w:val="000000"/>
+          <w:sz w:val="19"/>
+          <w:szCs w:val="19"/>
+          <w:lang w:val="en-US"/>
+        </w:rPr>
+      </w:pPr>
+      <w:r>
+        <w:rPr>
+          <w:rFonts w:ascii="Cascadia Mono" w:hAnsi="Cascadia Mono" w:cs="Cascadia Mono"/>
+          <w:color w:val="000000"/>
+          <w:sz w:val="19"/>
+          <w:szCs w:val="19"/>
+          <w:lang w:val="en-US"/>
+        </w:rPr>
+        <w:t xml:space="preserve">        {</w:t>
+      </w:r>
+    </w:p>
+    <w:p>
+      <w:pPr>
+        <w:autoSpaceDE w:val="0"/>
+        <w:autoSpaceDN w:val="0"/>
+        <w:adjustRightInd w:val="0"/>
+        <w:spacing w:after="0" w:line="240" w:lineRule="auto"/>
+        <w:rPr>
+          <w:rFonts w:ascii="Cascadia Mono" w:hAnsi="Cascadia Mono" w:cs="Cascadia Mono"/>
+          <w:color w:val="000000"/>
+          <w:sz w:val="19"/>
+          <w:szCs w:val="19"/>
+          <w:lang w:val="en-US"/>
+        </w:rPr>
+      </w:pPr>
+      <w:r>
+        <w:rPr>
+          <w:rFonts w:ascii="Cascadia Mono" w:hAnsi="Cascadia Mono" w:cs="Cascadia Mono"/>
+          <w:color w:val="000000"/>
+          <w:sz w:val="19"/>
+          <w:szCs w:val="19"/>
+          <w:lang w:val="en-US"/>
+        </w:rPr>
+        <w:t xml:space="preserve">            </w:t>
+      </w:r>
+      <w:r>
+        <w:rPr>
+          <w:rFonts w:ascii="Cascadia Mono" w:hAnsi="Cascadia Mono" w:cs="Cascadia Mono"/>
+          <w:color w:val="0000FF"/>
+          <w:sz w:val="19"/>
+          <w:szCs w:val="19"/>
+          <w:lang w:val="en-US"/>
+        </w:rPr>
+        <w:t>if</w:t>
+      </w:r>
+      <w:r>
+        <w:rPr>
+          <w:rFonts w:ascii="Cascadia Mono" w:hAnsi="Cascadia Mono" w:cs="Cascadia Mono"/>
+          <w:color w:val="000000"/>
+          <w:sz w:val="19"/>
+          <w:szCs w:val="19"/>
+          <w:lang w:val="en-US"/>
+        </w:rPr>
+        <w:t xml:space="preserve"> (!</w:t>
+      </w:r>
+      <w:proofErr w:type="spellStart"/>
+      <w:r>
+        <w:rPr>
+          <w:rFonts w:ascii="Cascadia Mono" w:hAnsi="Cascadia Mono" w:cs="Cascadia Mono"/>
+          <w:color w:val="000000"/>
+          <w:sz w:val="19"/>
+          <w:szCs w:val="19"/>
+          <w:lang w:val="en-US"/>
+        </w:rPr>
+        <w:t>ModelState.IsValid</w:t>
+      </w:r>
+      <w:proofErr w:type="spellEnd"/>
+      <w:r>
+        <w:rPr>
+          <w:rFonts w:ascii="Cascadia Mono" w:hAnsi="Cascadia Mono" w:cs="Cascadia Mono"/>
+          <w:color w:val="000000"/>
+          <w:sz w:val="19"/>
+          <w:szCs w:val="19"/>
+          <w:lang w:val="en-US"/>
+        </w:rPr>
+        <w:t xml:space="preserve">) </w:t>
+      </w:r>
+      <w:r>
+        <w:rPr>
+          <w:rFonts w:ascii="Cascadia Mono" w:hAnsi="Cascadia Mono" w:cs="Cascadia Mono"/>
+          <w:color w:val="0000FF"/>
+          <w:sz w:val="19"/>
+          <w:szCs w:val="19"/>
+          <w:lang w:val="en-US"/>
+        </w:rPr>
+        <w:t>return</w:t>
+      </w:r>
+      <w:r>
+        <w:rPr>
+          <w:rFonts w:ascii="Cascadia Mono" w:hAnsi="Cascadia Mono" w:cs="Cascadia Mono"/>
+          <w:color w:val="000000"/>
+          <w:sz w:val="19"/>
+          <w:szCs w:val="19"/>
+          <w:lang w:val="en-US"/>
+        </w:rPr>
+        <w:t xml:space="preserve"> CustomResponse(ModelState);</w:t>
+      </w:r>
+    </w:p>
+    <w:p>
+      <w:pPr>
+        <w:autoSpaceDE w:val="0"/>
+        <w:autoSpaceDN w:val="0"/>
+        <w:adjustRightInd w:val="0"/>
+        <w:spacing w:after="0" w:line="240" w:lineRule="auto"/>
+        <w:rPr>
+          <w:rFonts w:ascii="Cascadia Mono" w:hAnsi="Cascadia Mono" w:cs="Cascadia Mono"/>
+          <w:color w:val="000000"/>
+          <w:sz w:val="19"/>
+          <w:szCs w:val="19"/>
+          <w:lang w:val="en-US"/>
+        </w:rPr>
+      </w:pPr>
+    </w:p>
+    <w:p>
+      <w:pPr>
+        <w:autoSpaceDE w:val="0"/>
+        <w:autoSpaceDN w:val="0"/>
+        <w:adjustRightInd w:val="0"/>
+        <w:spacing w:after="0" w:line="240" w:lineRule="auto"/>
+        <w:rPr>
+          <w:rFonts w:ascii="Cascadia Mono" w:hAnsi="Cascadia Mono" w:cs="Cascadia Mono"/>
+          <w:color w:val="000000"/>
+          <w:sz w:val="19"/>
+          <w:szCs w:val="19"/>
+          <w:lang w:val="en-US"/>
+        </w:rPr>
+      </w:pPr>
+      <w:r>
+        <w:rPr>
+          <w:rFonts w:ascii="Cascadia Mono" w:hAnsi="Cascadia Mono" w:cs="Cascadia Mono"/>
+          <w:color w:val="000000"/>
+          <w:sz w:val="19"/>
+          <w:szCs w:val="19"/>
+          <w:lang w:val="en-US"/>
+        </w:rPr>
+        <w:t xml:space="preserve">            </w:t>
+      </w:r>
+      <w:r>
+        <w:rPr>
+          <w:rFonts w:ascii="Cascadia Mono" w:hAnsi="Cascadia Mono" w:cs="Cascadia Mono"/>
+          <w:color w:val="0000FF"/>
+          <w:sz w:val="19"/>
+          <w:szCs w:val="19"/>
+          <w:lang w:val="en-US"/>
+        </w:rPr>
+        <w:t>var</w:t>
+      </w:r>
+      <w:r>
+        <w:rPr>
+          <w:rFonts w:ascii="Cascadia Mono" w:hAnsi="Cascadia Mono" w:cs="Cascadia Mono"/>
+          <w:color w:val="000000"/>
+          <w:sz w:val="19"/>
+          <w:szCs w:val="19"/>
+          <w:lang w:val="en-US"/>
+        </w:rPr>
+        <w:t xml:space="preserve"> result = </w:t>
+      </w:r>
+      <w:r>
+        <w:rPr>
+          <w:rFonts w:ascii="Cascadia Mono" w:hAnsi="Cascadia Mono" w:cs="Cascadia Mono"/>
+          <w:color w:val="0000FF"/>
+          <w:sz w:val="19"/>
+          <w:szCs w:val="19"/>
+          <w:lang w:val="en-US"/>
+        </w:rPr>
+        <w:t>await</w:t>
+      </w:r>
+      <w:r>
+        <w:rPr>
+          <w:rFonts w:ascii="Cascadia Mono" w:hAnsi="Cascadia Mono" w:cs="Cascadia Mono"/>
+          <w:color w:val="000000"/>
+          <w:sz w:val="19"/>
+          <w:szCs w:val="19"/>
+          <w:lang w:val="en-US"/>
+        </w:rPr>
+        <w:t xml:space="preserve"> _</w:t>
+      </w:r>
+      <w:proofErr w:type="spellStart"/>
+      <w:r>
+        <w:rPr>
+          <w:rFonts w:ascii="Cascadia Mono" w:hAnsi="Cascadia Mono" w:cs="Cascadia Mono"/>
+          <w:color w:val="000000"/>
+          <w:sz w:val="19"/>
+          <w:szCs w:val="19"/>
+          <w:lang w:val="en-US"/>
+        </w:rPr>
+        <w:t>signInManager.PasswordSignInAsync</w:t>
+      </w:r>
+      <w:proofErr w:type="spellEnd"/>
+      <w:r>
+        <w:rPr>
+          <w:rFonts w:ascii="Cascadia Mono" w:hAnsi="Cascadia Mono" w:cs="Cascadia Mono"/>
+          <w:color w:val="000000"/>
+          <w:sz w:val="19"/>
+          <w:szCs w:val="19"/>
+          <w:lang w:val="en-US"/>
+        </w:rPr>
+        <w:t>(</w:t>
+      </w:r>
+      <w:proofErr w:type="spellStart"/>
+      <w:r>
+        <w:rPr>
+          <w:rFonts w:ascii="Cascadia Mono" w:hAnsi="Cascadia Mono" w:cs="Cascadia Mono"/>
+          <w:color w:val="000000"/>
+          <w:sz w:val="19"/>
+          <w:szCs w:val="19"/>
+          <w:lang w:val="en-US"/>
+        </w:rPr>
+        <w:t>loginUser.Email</w:t>
+      </w:r>
+      <w:proofErr w:type="spellEnd"/>
+      <w:r>
+        <w:rPr>
+          <w:rFonts w:ascii="Cascadia Mono" w:hAnsi="Cascadia Mono" w:cs="Cascadia Mono"/>
+          <w:color w:val="000000"/>
+          <w:sz w:val="19"/>
+          <w:szCs w:val="19"/>
+          <w:lang w:val="en-US"/>
+        </w:rPr>
+        <w:t xml:space="preserve">, </w:t>
+      </w:r>
+      <w:proofErr w:type="spellStart"/>
+      <w:r>
+        <w:rPr>
+          <w:rFonts w:ascii="Cascadia Mono" w:hAnsi="Cascadia Mono" w:cs="Cascadia Mono"/>
+          <w:color w:val="000000"/>
+          <w:sz w:val="19"/>
+          <w:szCs w:val="19"/>
+          <w:lang w:val="en-US"/>
+        </w:rPr>
+        <w:t>loginUser.Password</w:t>
+      </w:r>
+      <w:proofErr w:type="spellEnd"/>
+      <w:r>
+        <w:rPr>
+          <w:rFonts w:ascii="Cascadia Mono" w:hAnsi="Cascadia Mono" w:cs="Cascadia Mono"/>
+          <w:color w:val="000000"/>
+          <w:sz w:val="19"/>
+          <w:szCs w:val="19"/>
+          <w:lang w:val="en-US"/>
+        </w:rPr>
+        <w:t xml:space="preserve">, </w:t>
+      </w:r>
+      <w:r>
+        <w:rPr>
+          <w:rFonts w:ascii="Cascadia Mono" w:hAnsi="Cascadia Mono" w:cs="Cascadia Mono"/>
+          <w:color w:val="0000FF"/>
+          <w:sz w:val="19"/>
+          <w:szCs w:val="19"/>
+          <w:lang w:val="en-US"/>
+        </w:rPr>
+        <w:t>false</w:t>
+      </w:r>
+      <w:r>
+        <w:rPr>
+          <w:rFonts w:ascii="Cascadia Mono" w:hAnsi="Cascadia Mono" w:cs="Cascadia Mono"/>
+          <w:color w:val="000000"/>
+          <w:sz w:val="19"/>
+          <w:szCs w:val="19"/>
+          <w:lang w:val="en-US"/>
+        </w:rPr>
+        <w:t xml:space="preserve">, </w:t>
+      </w:r>
+      <w:r>
+        <w:rPr>
+          <w:rFonts w:ascii="Cascadia Mono" w:hAnsi="Cascadia Mono" w:cs="Cascadia Mono"/>
+          <w:color w:val="0000FF"/>
+          <w:sz w:val="19"/>
+          <w:szCs w:val="19"/>
+          <w:lang w:val="en-US"/>
+        </w:rPr>
+        <w:t>true</w:t>
+      </w:r>
+      <w:r>
+        <w:rPr>
+          <w:rFonts w:ascii="Cascadia Mono" w:hAnsi="Cascadia Mono" w:cs="Cascadia Mono"/>
+          <w:color w:val="000000"/>
+          <w:sz w:val="19"/>
+          <w:szCs w:val="19"/>
+          <w:lang w:val="en-US"/>
+        </w:rPr>
+        <w:t>);</w:t>
+      </w:r>
+    </w:p>
+    <w:p>
+      <w:pPr>
+        <w:autoSpaceDE w:val="0"/>
+        <w:autoSpaceDN w:val="0"/>
+        <w:adjustRightInd w:val="0"/>
+        <w:spacing w:after="0" w:line="240" w:lineRule="auto"/>
+        <w:rPr>
+          <w:rFonts w:ascii="Cascadia Mono" w:hAnsi="Cascadia Mono" w:cs="Cascadia Mono"/>
+          <w:color w:val="000000"/>
+          <w:sz w:val="19"/>
+          <w:szCs w:val="19"/>
+          <w:lang w:val="en-US"/>
+        </w:rPr>
+      </w:pPr>
+    </w:p>
+    <w:p>
+      <w:pPr>
+        <w:autoSpaceDE w:val="0"/>
+        <w:autoSpaceDN w:val="0"/>
+        <w:adjustRightInd w:val="0"/>
+        <w:spacing w:after="0" w:line="240" w:lineRule="auto"/>
+        <w:rPr>
+          <w:rFonts w:ascii="Cascadia Mono" w:hAnsi="Cascadia Mono" w:cs="Cascadia Mono"/>
+          <w:color w:val="000000"/>
+          <w:sz w:val="19"/>
+          <w:szCs w:val="19"/>
+          <w:lang w:val="en-US"/>
+        </w:rPr>
+      </w:pPr>
+      <w:r>
+        <w:rPr>
+          <w:rFonts w:ascii="Cascadia Mono" w:hAnsi="Cascadia Mono" w:cs="Cascadia Mono"/>
+          <w:color w:val="000000"/>
+          <w:sz w:val="19"/>
+          <w:szCs w:val="19"/>
+          <w:lang w:val="en-US"/>
+        </w:rPr>
+        <w:t xml:space="preserve">            </w:t>
+      </w:r>
+      <w:r>
+        <w:rPr>
+          <w:rFonts w:ascii="Cascadia Mono" w:hAnsi="Cascadia Mono" w:cs="Cascadia Mono"/>
+          <w:color w:val="0000FF"/>
+          <w:sz w:val="19"/>
+          <w:szCs w:val="19"/>
+          <w:lang w:val="en-US"/>
+        </w:rPr>
+        <w:t>if</w:t>
+      </w:r>
+      <w:r>
+        <w:rPr>
+          <w:rFonts w:ascii="Cascadia Mono" w:hAnsi="Cascadia Mono" w:cs="Cascadia Mono"/>
+          <w:color w:val="000000"/>
+          <w:sz w:val="19"/>
+          <w:szCs w:val="19"/>
+          <w:lang w:val="en-US"/>
+        </w:rPr>
+        <w:t xml:space="preserve"> (result.Succeeded) </w:t>
+      </w:r>
+      <w:r>
+        <w:rPr>
+          <w:rFonts w:ascii="Cascadia Mono" w:hAnsi="Cascadia Mono" w:cs="Cascadia Mono"/>
+          <w:color w:val="0000FF"/>
+          <w:sz w:val="19"/>
+          <w:szCs w:val="19"/>
+          <w:lang w:val="en-US"/>
+        </w:rPr>
+        <w:t>return</w:t>
+      </w:r>
+      <w:r>
+        <w:rPr>
+          <w:rFonts w:ascii="Cascadia Mono" w:hAnsi="Cascadia Mono" w:cs="Cascadia Mono"/>
+          <w:color w:val="000000"/>
+          <w:sz w:val="19"/>
+          <w:szCs w:val="19"/>
+          <w:lang w:val="en-US"/>
+        </w:rPr>
+        <w:t xml:space="preserve"> CustomResponse(</w:t>
+      </w:r>
+      <w:proofErr w:type="spellStart"/>
+      <w:r>
+        <w:rPr>
+          <w:rFonts w:ascii="Cascadia Mono" w:hAnsi="Cascadia Mono" w:cs="Cascadia Mono"/>
+          <w:color w:val="000000"/>
+          <w:sz w:val="19"/>
+          <w:szCs w:val="19"/>
+          <w:lang w:val="en-US"/>
+        </w:rPr>
+        <w:t>loginUser</w:t>
+      </w:r>
+      <w:proofErr w:type="spellEnd"/>
+      <w:r>
+        <w:rPr>
+          <w:rFonts w:ascii="Cascadia Mono" w:hAnsi="Cascadia Mono" w:cs="Cascadia Mono"/>
+          <w:color w:val="000000"/>
+          <w:sz w:val="19"/>
+          <w:szCs w:val="19"/>
+          <w:lang w:val="en-US"/>
+        </w:rPr>
+        <w:t>);</w:t>
+      </w:r>
+    </w:p>
+    <w:p>
+      <w:pPr>
+        <w:autoSpaceDE w:val="0"/>
+        <w:autoSpaceDN w:val="0"/>
+        <w:adjustRightInd w:val="0"/>
+        <w:spacing w:after="0" w:line="240" w:lineRule="auto"/>
+        <w:rPr>
+          <w:rFonts w:ascii="Cascadia Mono" w:hAnsi="Cascadia Mono" w:cs="Cascadia Mono"/>
+          <w:color w:val="000000"/>
+          <w:sz w:val="19"/>
+          <w:szCs w:val="19"/>
+          <w:lang w:val="en-US"/>
+        </w:rPr>
+      </w:pPr>
+    </w:p>
+    <w:p>
+      <w:pPr>
+        <w:autoSpaceDE w:val="0"/>
+        <w:autoSpaceDN w:val="0"/>
+        <w:adjustRightInd w:val="0"/>
+        <w:spacing w:after="0" w:line="240" w:lineRule="auto"/>
+        <w:rPr>
+          <w:rFonts w:ascii="Cascadia Mono" w:hAnsi="Cascadia Mono" w:cs="Cascadia Mono"/>
+          <w:color w:val="000000"/>
+          <w:sz w:val="19"/>
+          <w:szCs w:val="19"/>
+        </w:rPr>
+      </w:pPr>
+      <w:r>
+        <w:rPr>
+          <w:rFonts w:ascii="Cascadia Mono" w:hAnsi="Cascadia Mono" w:cs="Cascadia Mono"/>
+          <w:color w:val="000000"/>
+          <w:sz w:val="19"/>
+          <w:szCs w:val="19"/>
+          <w:lang w:val="en-US"/>
+        </w:rPr>
+        <w:t xml:space="preserve">            </w:t>
+      </w:r>
+      <w:proofErr w:type="spellStart"/>
+      <w:r>
+        <w:rPr>
+          <w:rFonts w:ascii="Cascadia Mono" w:hAnsi="Cascadia Mono" w:cs="Cascadia Mono"/>
+          <w:color w:val="0000FF"/>
+          <w:sz w:val="19"/>
+          <w:szCs w:val="19"/>
+        </w:rPr>
+        <w:t>if</w:t>
+      </w:r>
+      <w:proofErr w:type="spellEnd"/>
+      <w:r>
+        <w:rPr>
+          <w:rFonts w:ascii="Cascadia Mono" w:hAnsi="Cascadia Mono" w:cs="Cascadia Mono"/>
+          <w:color w:val="000000"/>
+          <w:sz w:val="19"/>
+          <w:szCs w:val="19"/>
+        </w:rPr>
+        <w:t xml:space="preserve"> (</w:t>
+      </w:r>
+      <w:proofErr w:type="spellStart"/>
+      <w:r>
+        <w:rPr>
+          <w:rFonts w:ascii="Cascadia Mono" w:hAnsi="Cascadia Mono" w:cs="Cascadia Mono"/>
+          <w:color w:val="000000"/>
+          <w:sz w:val="19"/>
+          <w:szCs w:val="19"/>
+        </w:rPr>
+        <w:t>result.IsLockedOut</w:t>
+      </w:r>
+      <w:proofErr w:type="spellEnd"/>
+      <w:r>
+        <w:rPr>
+          <w:rFonts w:ascii="Cascadia Mono" w:hAnsi="Cascadia Mono" w:cs="Cascadia Mono"/>
+          <w:color w:val="000000"/>
+          <w:sz w:val="19"/>
+          <w:szCs w:val="19"/>
+        </w:rPr>
+        <w:t>)</w:t>
+      </w:r>
+    </w:p>
+    <w:p>
+      <w:pPr>
+        <w:autoSpaceDE w:val="0"/>
+        <w:autoSpaceDN w:val="0"/>
+        <w:adjustRightInd w:val="0"/>
+        <w:spacing w:after="0" w:line="240" w:lineRule="auto"/>
+        <w:rPr>
+          <w:rFonts w:ascii="Cascadia Mono" w:hAnsi="Cascadia Mono" w:cs="Cascadia Mono"/>
+          <w:color w:val="000000"/>
+          <w:sz w:val="19"/>
+          <w:szCs w:val="19"/>
+        </w:rPr>
+      </w:pPr>
+      <w:r>
+        <w:rPr>
+          <w:rFonts w:ascii="Cascadia Mono" w:hAnsi="Cascadia Mono" w:cs="Cascadia Mono"/>
+          <w:color w:val="000000"/>
+          <w:sz w:val="19"/>
+          <w:szCs w:val="19"/>
+        </w:rPr>
+        <w:t xml:space="preserve">            {</w:t>
+      </w:r>
+    </w:p>
+    <w:p>
+      <w:pPr>
+        <w:autoSpaceDE w:val="0"/>
+        <w:autoSpaceDN w:val="0"/>
+        <w:adjustRightInd w:val="0"/>
+        <w:spacing w:after="0" w:line="240" w:lineRule="auto"/>
+        <w:rPr>
+          <w:rFonts w:ascii="Cascadia Mono" w:hAnsi="Cascadia Mono" w:cs="Cascadia Mono"/>
+          <w:color w:val="000000"/>
+          <w:sz w:val="19"/>
+          <w:szCs w:val="19"/>
+        </w:rPr>
+      </w:pPr>
+      <w:r>
+        <w:rPr>
+          <w:rFonts w:ascii="Cascadia Mono" w:hAnsi="Cascadia Mono" w:cs="Cascadia Mono"/>
+          <w:color w:val="000000"/>
+          <w:sz w:val="19"/>
+          <w:szCs w:val="19"/>
+        </w:rPr>
+        <w:t xml:space="preserve">                </w:t>
+      </w:r>
+      <w:proofErr w:type="spellStart"/>
+      <w:r>
+        <w:rPr>
+          <w:rFonts w:ascii="Cascadia Mono" w:hAnsi="Cascadia Mono" w:cs="Cascadia Mono"/>
+          <w:color w:val="000000"/>
+          <w:sz w:val="19"/>
+          <w:szCs w:val="19"/>
+        </w:rPr>
+        <w:t>NotificarErro</w:t>
+      </w:r>
+      <w:proofErr w:type="spellEnd"/>
+      <w:r>
+        <w:rPr>
+          <w:rFonts w:ascii="Cascadia Mono" w:hAnsi="Cascadia Mono" w:cs="Cascadia Mono"/>
+          <w:color w:val="000000"/>
+          <w:sz w:val="19"/>
+          <w:szCs w:val="19"/>
+        </w:rPr>
+        <w:t>(</w:t>
+      </w:r>
+      <w:r>
+        <w:rPr>
+          <w:rFonts w:ascii="Cascadia Mono" w:hAnsi="Cascadia Mono" w:cs="Cascadia Mono"/>
+          <w:color w:val="A31515"/>
+          <w:sz w:val="19"/>
+          <w:szCs w:val="19"/>
+        </w:rPr>
+        <w:t>"Usuário temporariamente bloqueado por tentativas inválidas"</w:t>
+      </w:r>
+      <w:r>
+        <w:rPr>
+          <w:rFonts w:ascii="Cascadia Mono" w:hAnsi="Cascadia Mono" w:cs="Cascadia Mono"/>
+          <w:color w:val="000000"/>
+          <w:sz w:val="19"/>
+          <w:szCs w:val="19"/>
+        </w:rPr>
+        <w:t>);</w:t>
+      </w:r>
+    </w:p>
+    <w:p>
+      <w:pPr>
+        <w:autoSpaceDE w:val="0"/>
+        <w:autoSpaceDN w:val="0"/>
+        <w:adjustRightInd w:val="0"/>
+        <w:spacing w:after="0" w:line="240" w:lineRule="auto"/>
+        <w:rPr>
+          <w:rFonts w:ascii="Cascadia Mono" w:hAnsi="Cascadia Mono" w:cs="Cascadia Mono"/>
+          <w:color w:val="000000"/>
+          <w:sz w:val="19"/>
+          <w:szCs w:val="19"/>
+        </w:rPr>
+      </w:pPr>
+      <w:r>
+        <w:rPr>
+          <w:rFonts w:ascii="Cascadia Mono" w:hAnsi="Cascadia Mono" w:cs="Cascadia Mono"/>
+          <w:color w:val="000000"/>
+          <w:sz w:val="19"/>
+          <w:szCs w:val="19"/>
+        </w:rPr>
+        <w:t xml:space="preserve">                </w:t>
+      </w:r>
+      <w:r>
+        <w:rPr>
+          <w:rFonts w:ascii="Cascadia Mono" w:hAnsi="Cascadia Mono" w:cs="Cascadia Mono"/>
+          <w:color w:val="0000FF"/>
+          <w:sz w:val="19"/>
+          <w:szCs w:val="19"/>
+        </w:rPr>
+        <w:t>return</w:t>
+      </w:r>
+      <w:r>
+        <w:rPr>
+          <w:rFonts w:ascii="Cascadia Mono" w:hAnsi="Cascadia Mono" w:cs="Cascadia Mono"/>
+          <w:color w:val="000000"/>
+          <w:sz w:val="19"/>
+          <w:szCs w:val="19"/>
+        </w:rPr>
+        <w:t xml:space="preserve"> CustomResponse(</w:t>
+      </w:r>
+      <w:proofErr w:type="spellStart"/>
+      <w:r>
+        <w:rPr>
+          <w:rFonts w:ascii="Cascadia Mono" w:hAnsi="Cascadia Mono" w:cs="Cascadia Mono"/>
+          <w:color w:val="000000"/>
+          <w:sz w:val="19"/>
+          <w:szCs w:val="19"/>
+        </w:rPr>
+        <w:t>loginUser</w:t>
+      </w:r>
+      <w:proofErr w:type="spellEnd"/>
+      <w:r>
+        <w:rPr>
+          <w:rFonts w:ascii="Cascadia Mono" w:hAnsi="Cascadia Mono" w:cs="Cascadia Mono"/>
+          <w:color w:val="000000"/>
+          <w:sz w:val="19"/>
+          <w:szCs w:val="19"/>
+        </w:rPr>
+        <w:t>);</w:t>
+      </w:r>
+    </w:p>
+    <w:p>
+      <w:pPr>
+        <w:autoSpaceDE w:val="0"/>
+        <w:autoSpaceDN w:val="0"/>
+        <w:adjustRightInd w:val="0"/>
+        <w:spacing w:after="0" w:line="240" w:lineRule="auto"/>
+        <w:rPr>
+          <w:rFonts w:ascii="Cascadia Mono" w:hAnsi="Cascadia Mono" w:cs="Cascadia Mono"/>
+          <w:color w:val="000000"/>
+          <w:sz w:val="19"/>
+          <w:szCs w:val="19"/>
+        </w:rPr>
+      </w:pPr>
+      <w:r>
+        <w:rPr>
+          <w:rFonts w:ascii="Cascadia Mono" w:hAnsi="Cascadia Mono" w:cs="Cascadia Mono"/>
+          <w:color w:val="000000"/>
+          <w:sz w:val="19"/>
+          <w:szCs w:val="19"/>
+        </w:rPr>
+        <w:t xml:space="preserve">            }</w:t>
+      </w:r>
+    </w:p>
+    <w:p>
+      <w:pPr>
+        <w:autoSpaceDE w:val="0"/>
+        <w:autoSpaceDN w:val="0"/>
+        <w:adjustRightInd w:val="0"/>
+        <w:spacing w:after="0" w:line="240" w:lineRule="auto"/>
+        <w:rPr>
+          <w:rFonts w:ascii="Cascadia Mono" w:hAnsi="Cascadia Mono" w:cs="Cascadia Mono"/>
+          <w:color w:val="000000"/>
+          <w:sz w:val="19"/>
+          <w:szCs w:val="19"/>
+        </w:rPr>
+      </w:pPr>
+      <w:r>
+        <w:rPr>
+          <w:rFonts w:ascii="Cascadia Mono" w:hAnsi="Cascadia Mono" w:cs="Cascadia Mono"/>
+          <w:color w:val="000000"/>
+          <w:sz w:val="19"/>
+          <w:szCs w:val="19"/>
+        </w:rPr>
+        <w:t xml:space="preserve">            </w:t>
+      </w:r>
+      <w:proofErr w:type="spellStart"/>
+      <w:r>
+        <w:rPr>
+          <w:rFonts w:ascii="Cascadia Mono" w:hAnsi="Cascadia Mono" w:cs="Cascadia Mono"/>
+          <w:color w:val="000000"/>
+          <w:sz w:val="19"/>
+          <w:szCs w:val="19"/>
+        </w:rPr>
+        <w:t>NotificarErro</w:t>
+      </w:r>
+      <w:proofErr w:type="spellEnd"/>
+      <w:r>
+        <w:rPr>
+          <w:rFonts w:ascii="Cascadia Mono" w:hAnsi="Cascadia Mono" w:cs="Cascadia Mono"/>
+          <w:color w:val="000000"/>
+          <w:sz w:val="19"/>
+          <w:szCs w:val="19"/>
+        </w:rPr>
+        <w:t>(</w:t>
+      </w:r>
+      <w:r>
+        <w:rPr>
+          <w:rFonts w:ascii="Cascadia Mono" w:hAnsi="Cascadia Mono" w:cs="Cascadia Mono"/>
+          <w:color w:val="A31515"/>
+          <w:sz w:val="19"/>
+          <w:szCs w:val="19"/>
+        </w:rPr>
+        <w:t>"Usuário ou Senha incorretos"</w:t>
+      </w:r>
+      <w:r>
+        <w:rPr>
+          <w:rFonts w:ascii="Cascadia Mono" w:hAnsi="Cascadia Mono" w:cs="Cascadia Mono"/>
+          <w:color w:val="000000"/>
+          <w:sz w:val="19"/>
+          <w:szCs w:val="19"/>
+        </w:rPr>
+        <w:t>);</w:t>
+      </w:r>
+    </w:p>
+    <w:p>
+      <w:pPr>
+        <w:autoSpaceDE w:val="0"/>
+        <w:autoSpaceDN w:val="0"/>
+        <w:adjustRightInd w:val="0"/>
+        <w:spacing w:after="0" w:line="240" w:lineRule="auto"/>
+        <w:rPr>
+          <w:rFonts w:ascii="Cascadia Mono" w:hAnsi="Cascadia Mono" w:cs="Cascadia Mono"/>
+          <w:color w:val="000000"/>
+          <w:sz w:val="19"/>
+          <w:szCs w:val="19"/>
+        </w:rPr>
+      </w:pPr>
+    </w:p>
+    <w:p>
+      <w:pPr>
+        <w:autoSpaceDE w:val="0"/>
+        <w:autoSpaceDN w:val="0"/>
+        <w:adjustRightInd w:val="0"/>
+        <w:spacing w:after="0" w:line="240" w:lineRule="auto"/>
+        <w:rPr>
+          <w:rFonts w:ascii="Cascadia Mono" w:hAnsi="Cascadia Mono" w:cs="Cascadia Mono"/>
+          <w:color w:val="000000"/>
+          <w:sz w:val="19"/>
+          <w:szCs w:val="19"/>
+        </w:rPr>
+      </w:pPr>
+      <w:r>
+        <w:rPr>
+          <w:rFonts w:ascii="Cascadia Mono" w:hAnsi="Cascadia Mono" w:cs="Cascadia Mono"/>
+          <w:color w:val="000000"/>
+          <w:sz w:val="19"/>
+          <w:szCs w:val="19"/>
+        </w:rPr>
+        <w:t xml:space="preserve">            </w:t>
+      </w:r>
+      <w:r>
+        <w:rPr>
+          <w:rFonts w:ascii="Cascadia Mono" w:hAnsi="Cascadia Mono" w:cs="Cascadia Mono"/>
+          <w:color w:val="0000FF"/>
+          <w:sz w:val="19"/>
+          <w:szCs w:val="19"/>
+        </w:rPr>
+        <w:t>return</w:t>
+      </w:r>
+      <w:r>
+        <w:rPr>
+          <w:rFonts w:ascii="Cascadia Mono" w:hAnsi="Cascadia Mono" w:cs="Cascadia Mono"/>
+          <w:color w:val="000000"/>
+          <w:sz w:val="19"/>
+          <w:szCs w:val="19"/>
+        </w:rPr>
+        <w:t xml:space="preserve"> CustomResponse(</w:t>
+      </w:r>
+      <w:proofErr w:type="spellStart"/>
+      <w:r>
+        <w:rPr>
+          <w:rFonts w:ascii="Cascadia Mono" w:hAnsi="Cascadia Mono" w:cs="Cascadia Mono"/>
+          <w:color w:val="000000"/>
+          <w:sz w:val="19"/>
+          <w:szCs w:val="19"/>
+        </w:rPr>
+        <w:t>loginUser</w:t>
+      </w:r>
+      <w:proofErr w:type="spellEnd"/>
+      <w:r>
+        <w:rPr>
+          <w:rFonts w:ascii="Cascadia Mono" w:hAnsi="Cascadia Mono" w:cs="Cascadia Mono"/>
+          <w:color w:val="000000"/>
+          <w:sz w:val="19"/>
+          <w:szCs w:val="19"/>
+        </w:rPr>
+        <w:t xml:space="preserve">);             </w:t>
+      </w:r>
+    </w:p>
+    <w:p>
+      <w:pPr>
+        <w:autoSpaceDE w:val="0"/>
+        <w:autoSpaceDN w:val="0"/>
+        <w:adjustRightInd w:val="0"/>
+        <w:spacing w:after="0" w:line="240" w:lineRule="auto"/>
+        <w:rPr>
+          <w:rFonts w:ascii="Cascadia Mono" w:hAnsi="Cascadia Mono" w:cs="Cascadia Mono"/>
+          <w:color w:val="000000"/>
+          <w:sz w:val="19"/>
+          <w:szCs w:val="19"/>
+        </w:rPr>
+      </w:pPr>
+      <w:r>
+        <w:rPr>
+          <w:rFonts w:ascii="Cascadia Mono" w:hAnsi="Cascadia Mono" w:cs="Cascadia Mono"/>
+          <w:color w:val="000000"/>
+          <w:sz w:val="19"/>
+          <w:szCs w:val="19"/>
+        </w:rPr>
+        <w:t xml:space="preserve">        }</w:t>
+      </w:r>
+    </w:p>
+    <w:p>
+      <w:pPr>
+        <w:pStyle w:val="PargrafodaLista"/>
+        <w:numPr>
+          <w:ilvl w:val="0"/>
+          <w:numId w:val="5"/>
+        </w:numPr>
+        <w:rPr>
+          <w:rFonts w:ascii="Arial" w:hAnsi="Arial" w:cs="Arial"/>
+          <w:sz w:val="24"/>
+          <w:szCs w:val="24"/>
+        </w:rPr>
+      </w:pPr>
+      <w:r>
+        <w:rPr>
+          <w:rFonts w:ascii="Cascadia Mono" w:hAnsi="Cascadia Mono" w:cs="Cascadia Mono"/>
+          <w:color w:val="000000"/>
+          <w:sz w:val="19"/>
+          <w:szCs w:val="19"/>
+        </w:rPr>
+        <w:t xml:space="preserve">    }</w:t>
+      </w:r>
     </w:p>
     <w:sectPr>
       <w:pgSz w:w="11906" w:h="16838"/>

</xml_diff>

<commit_message>
Learning about custom exceptions in Identity
</commit_message>
<xml_diff>
--- a/Anotações API Rest.docx
+++ b/Anotações API Rest.docx
@@ -55,6 +55,7 @@
         </w:rPr>
         <w:t>Ele é um marco da criação da WEB, que gira em torno da conversa do “</w:t>
       </w:r>
+      <w:proofErr w:type="spellStart"/>
       <w:r>
         <w:rPr>
           <w:rFonts w:ascii="Arial" w:hAnsi="Arial" w:cs="Arial"/>
@@ -65,6 +66,7 @@
         </w:rPr>
         <w:t>Client</w:t>
       </w:r>
+      <w:proofErr w:type="spellEnd"/>
       <w:r>
         <w:rPr>
           <w:rFonts w:ascii="Arial" w:hAnsi="Arial" w:cs="Arial"/>
@@ -89,7 +91,25 @@
           <w:sz w:val="24"/>
           <w:szCs w:val="24"/>
         </w:rPr>
-        <w:t xml:space="preserve">”. Você faz um pedido (request) e ele te </w:t>
+        <w:t>”. Você faz um pedido (</w:t>
+      </w:r>
+      <w:proofErr w:type="spellStart"/>
+      <w:r>
+        <w:rPr>
+          <w:rFonts w:ascii="Arial" w:hAnsi="Arial" w:cs="Arial"/>
+          <w:sz w:val="24"/>
+          <w:szCs w:val="24"/>
+        </w:rPr>
+        <w:t>request</w:t>
+      </w:r>
+      <w:proofErr w:type="spellEnd"/>
+      <w:r>
+        <w:rPr>
+          <w:rFonts w:ascii="Arial" w:hAnsi="Arial" w:cs="Arial"/>
+          <w:sz w:val="24"/>
+          <w:szCs w:val="24"/>
+        </w:rPr>
+        <w:t xml:space="preserve">) e ele te </w:t>
       </w:r>
       <w:r>
         <w:rPr>
@@ -162,6 +182,7 @@
           <w:szCs w:val="24"/>
         </w:rPr>
       </w:pPr>
+      <w:proofErr w:type="spellStart"/>
       <w:r>
         <w:rPr>
           <w:rFonts w:ascii="Arial" w:hAnsi="Arial" w:cs="Arial"/>
@@ -173,6 +194,7 @@
         </w:rPr>
         <w:t>Verb</w:t>
       </w:r>
+      <w:proofErr w:type="spellEnd"/>
       <w:r>
         <w:rPr>
           <w:rFonts w:ascii="Arial" w:hAnsi="Arial" w:cs="Arial"/>
@@ -218,6 +240,7 @@
           <w:szCs w:val="24"/>
         </w:rPr>
       </w:pPr>
+      <w:proofErr w:type="spellStart"/>
       <w:r>
         <w:rPr>
           <w:rFonts w:ascii="Arial" w:hAnsi="Arial" w:cs="Arial"/>
@@ -229,6 +252,7 @@
         </w:rPr>
         <w:t>Version</w:t>
       </w:r>
+      <w:proofErr w:type="spellEnd"/>
       <w:r>
         <w:rPr>
           <w:rFonts w:ascii="Arial" w:hAnsi="Arial" w:cs="Arial"/>
@@ -307,8 +331,21 @@
           <w:sz w:val="24"/>
           <w:szCs w:val="24"/>
         </w:rPr>
-        <w:t>Request Message</w:t>
-      </w:r>
+        <w:t xml:space="preserve">Request </w:t>
+      </w:r>
+      <w:proofErr w:type="spellStart"/>
+      <w:r>
+        <w:rPr>
+          <w:rFonts w:ascii="Arial" w:hAnsi="Arial" w:cs="Arial"/>
+          <w:b/>
+          <w:bCs/>
+          <w:color w:val="FF0000"/>
+          <w:sz w:val="24"/>
+          <w:szCs w:val="24"/>
+        </w:rPr>
+        <w:t>Message</w:t>
+      </w:r>
+      <w:proofErr w:type="spellEnd"/>
       <w:r>
         <w:rPr>
           <w:rFonts w:ascii="Arial" w:hAnsi="Arial" w:cs="Arial"/>
@@ -406,8 +443,21 @@
           <w:sz w:val="24"/>
           <w:szCs w:val="24"/>
         </w:rPr>
-        <w:t>HTTP Version</w:t>
-      </w:r>
+        <w:t xml:space="preserve">HTTP </w:t>
+      </w:r>
+      <w:proofErr w:type="spellStart"/>
+      <w:r>
+        <w:rPr>
+          <w:rFonts w:ascii="Arial" w:hAnsi="Arial" w:cs="Arial"/>
+          <w:b/>
+          <w:bCs/>
+          <w:color w:val="FF0000"/>
+          <w:sz w:val="24"/>
+          <w:szCs w:val="24"/>
+        </w:rPr>
+        <w:t>Version</w:t>
+      </w:r>
+      <w:proofErr w:type="spellEnd"/>
       <w:r>
         <w:rPr>
           <w:rFonts w:ascii="Arial" w:hAnsi="Arial" w:cs="Arial"/>
@@ -462,8 +512,21 @@
           <w:sz w:val="24"/>
           <w:szCs w:val="24"/>
         </w:rPr>
-        <w:t>Response Message</w:t>
-      </w:r>
+        <w:t xml:space="preserve">Response </w:t>
+      </w:r>
+      <w:proofErr w:type="spellStart"/>
+      <w:r>
+        <w:rPr>
+          <w:rFonts w:ascii="Arial" w:hAnsi="Arial" w:cs="Arial"/>
+          <w:b/>
+          <w:bCs/>
+          <w:color w:val="FF0000"/>
+          <w:sz w:val="24"/>
+          <w:szCs w:val="24"/>
+        </w:rPr>
+        <w:t>Message</w:t>
+      </w:r>
+      <w:proofErr w:type="spellEnd"/>
       <w:r>
         <w:rPr>
           <w:rFonts w:ascii="Arial" w:hAnsi="Arial" w:cs="Arial"/>
@@ -494,7 +557,25 @@
           <w:sz w:val="24"/>
           <w:szCs w:val="24"/>
         </w:rPr>
-        <w:t>Requisição vinda do server.</w:t>
+        <w:t xml:space="preserve">Requisição vinda do </w:t>
+      </w:r>
+      <w:proofErr w:type="gramStart"/>
+      <w:r>
+        <w:rPr>
+          <w:rFonts w:ascii="Arial" w:hAnsi="Arial" w:cs="Arial"/>
+          <w:sz w:val="24"/>
+          <w:szCs w:val="24"/>
+        </w:rPr>
+        <w:t>server</w:t>
+      </w:r>
+      <w:proofErr w:type="gramEnd"/>
+      <w:r>
+        <w:rPr>
+          <w:rFonts w:ascii="Arial" w:hAnsi="Arial" w:cs="Arial"/>
+          <w:sz w:val="24"/>
+          <w:szCs w:val="24"/>
+        </w:rPr>
+        <w:t>.</w:t>
       </w:r>
     </w:p>
     <w:p>
@@ -883,7 +964,33 @@
           <w:szCs w:val="24"/>
           <w:shd w:val="clear" w:color="auto" w:fill="FFFFFF"/>
         </w:rPr>
-        <w:t>REST vs SOAP</w:t>
+        <w:t xml:space="preserve">REST </w:t>
+      </w:r>
+      <w:proofErr w:type="spellStart"/>
+      <w:r>
+        <w:rPr>
+          <w:rFonts w:ascii="Arial" w:hAnsi="Arial" w:cs="Arial"/>
+          <w:b/>
+          <w:bCs/>
+          <w:color w:val="FF0000"/>
+          <w:sz w:val="24"/>
+          <w:szCs w:val="24"/>
+          <w:shd w:val="clear" w:color="auto" w:fill="FFFFFF"/>
+        </w:rPr>
+        <w:t>vs</w:t>
+      </w:r>
+      <w:proofErr w:type="spellEnd"/>
+      <w:r>
+        <w:rPr>
+          <w:rFonts w:ascii="Arial" w:hAnsi="Arial" w:cs="Arial"/>
+          <w:b/>
+          <w:bCs/>
+          <w:color w:val="FF0000"/>
+          <w:sz w:val="24"/>
+          <w:szCs w:val="24"/>
+          <w:shd w:val="clear" w:color="auto" w:fill="FFFFFF"/>
+        </w:rPr>
+        <w:t xml:space="preserve"> SOAP</w:t>
       </w:r>
     </w:p>
     <w:p>
@@ -1536,14 +1643,45 @@
           <w:lang w:val="en-US"/>
         </w:rPr>
       </w:pPr>
-      <w:r>
-        <w:rPr>
-          <w:rFonts w:ascii="Arial" w:hAnsi="Arial" w:cs="Arial"/>
-          <w:sz w:val="24"/>
-          <w:szCs w:val="24"/>
-          <w:lang w:val="en-US"/>
-        </w:rPr>
-        <w:t>Abro o command line or PowerShell na pasta desejada.</w:t>
+      <w:proofErr w:type="spellStart"/>
+      <w:r>
+        <w:rPr>
+          <w:rFonts w:ascii="Arial" w:hAnsi="Arial" w:cs="Arial"/>
+          <w:sz w:val="24"/>
+          <w:szCs w:val="24"/>
+          <w:lang w:val="en-US"/>
+        </w:rPr>
+        <w:t>Abro</w:t>
+      </w:r>
+      <w:proofErr w:type="spellEnd"/>
+      <w:r>
+        <w:rPr>
+          <w:rFonts w:ascii="Arial" w:hAnsi="Arial" w:cs="Arial"/>
+          <w:sz w:val="24"/>
+          <w:szCs w:val="24"/>
+          <w:lang w:val="en-US"/>
+        </w:rPr>
+        <w:t xml:space="preserve"> o command line or PowerShell </w:t>
+      </w:r>
+      <w:proofErr w:type="spellStart"/>
+      <w:r>
+        <w:rPr>
+          <w:rFonts w:ascii="Arial" w:hAnsi="Arial" w:cs="Arial"/>
+          <w:sz w:val="24"/>
+          <w:szCs w:val="24"/>
+          <w:lang w:val="en-US"/>
+        </w:rPr>
+        <w:t>na</w:t>
+      </w:r>
+      <w:proofErr w:type="spellEnd"/>
+      <w:r>
+        <w:rPr>
+          <w:rFonts w:ascii="Arial" w:hAnsi="Arial" w:cs="Arial"/>
+          <w:sz w:val="24"/>
+          <w:szCs w:val="24"/>
+          <w:lang w:val="en-US"/>
+        </w:rPr>
+        <w:t xml:space="preserve"> pasta desejada.</w:t>
       </w:r>
     </w:p>
     <w:p>
@@ -1831,7 +1969,43 @@
           <w:sz w:val="24"/>
           <w:szCs w:val="24"/>
         </w:rPr>
-        <w:t>Ela herda de ControllerBase, uma Controller mais simplificada utilizada para o uso de API’s.</w:t>
+        <w:t xml:space="preserve">Ela herda de </w:t>
+      </w:r>
+      <w:proofErr w:type="spellStart"/>
+      <w:r>
+        <w:rPr>
+          <w:rFonts w:ascii="Arial" w:hAnsi="Arial" w:cs="Arial"/>
+          <w:sz w:val="24"/>
+          <w:szCs w:val="24"/>
+        </w:rPr>
+        <w:t>ControllerBase</w:t>
+      </w:r>
+      <w:proofErr w:type="spellEnd"/>
+      <w:r>
+        <w:rPr>
+          <w:rFonts w:ascii="Arial" w:hAnsi="Arial" w:cs="Arial"/>
+          <w:sz w:val="24"/>
+          <w:szCs w:val="24"/>
+        </w:rPr>
+        <w:t xml:space="preserve">, uma Controller mais simplificada utilizada para o uso de </w:t>
+      </w:r>
+      <w:proofErr w:type="spellStart"/>
+      <w:r>
+        <w:rPr>
+          <w:rFonts w:ascii="Arial" w:hAnsi="Arial" w:cs="Arial"/>
+          <w:sz w:val="24"/>
+          <w:szCs w:val="24"/>
+        </w:rPr>
+        <w:t>API’s</w:t>
+      </w:r>
+      <w:proofErr w:type="spellEnd"/>
+      <w:r>
+        <w:rPr>
+          <w:rFonts w:ascii="Arial" w:hAnsi="Arial" w:cs="Arial"/>
+          <w:sz w:val="24"/>
+          <w:szCs w:val="24"/>
+        </w:rPr>
+        <w:t>.</w:t>
       </w:r>
     </w:p>
     <w:p>
@@ -1870,7 +2044,25 @@
           <w:sz w:val="24"/>
           <w:szCs w:val="24"/>
         </w:rPr>
-        <w:t>indicando a sua finalidade. Exemplo (public void Post, Get,Put, Delete).</w:t>
+        <w:t xml:space="preserve">indicando a sua finalidade. Exemplo (public void Post, </w:t>
+      </w:r>
+      <w:proofErr w:type="spellStart"/>
+      <w:r>
+        <w:rPr>
+          <w:rFonts w:ascii="Arial" w:hAnsi="Arial" w:cs="Arial"/>
+          <w:sz w:val="24"/>
+          <w:szCs w:val="24"/>
+        </w:rPr>
+        <w:t>Get,Put</w:t>
+      </w:r>
+      <w:proofErr w:type="spellEnd"/>
+      <w:r>
+        <w:rPr>
+          <w:rFonts w:ascii="Arial" w:hAnsi="Arial" w:cs="Arial"/>
+          <w:sz w:val="24"/>
+          <w:szCs w:val="24"/>
+        </w:rPr>
+        <w:t>, Delete).</w:t>
       </w:r>
     </w:p>
     <w:p>
@@ -2038,7 +2230,25 @@
           <w:sz w:val="24"/>
           <w:szCs w:val="24"/>
         </w:rPr>
-        <w:t xml:space="preserve">A controller no desenvolvimento de APIs elas são de extrema importância, pois são com elas que temos uma base de nossa API. </w:t>
+        <w:t xml:space="preserve">A </w:t>
+      </w:r>
+      <w:proofErr w:type="spellStart"/>
+      <w:r>
+        <w:rPr>
+          <w:rFonts w:ascii="Arial" w:hAnsi="Arial" w:cs="Arial"/>
+          <w:sz w:val="24"/>
+          <w:szCs w:val="24"/>
+        </w:rPr>
+        <w:t>controller</w:t>
+      </w:r>
+      <w:proofErr w:type="spellEnd"/>
+      <w:r>
+        <w:rPr>
+          <w:rFonts w:ascii="Arial" w:hAnsi="Arial" w:cs="Arial"/>
+          <w:sz w:val="24"/>
+          <w:szCs w:val="24"/>
+        </w:rPr>
+        <w:t xml:space="preserve"> no desenvolvimento de APIs elas são de extrema importância, pois são com elas que temos uma base de nossa API. </w:t>
       </w:r>
     </w:p>
     <w:p>
@@ -2057,6 +2267,7 @@
         </w:rPr>
         <w:t xml:space="preserve">A nossa </w:t>
       </w:r>
+      <w:proofErr w:type="spellStart"/>
       <w:r>
         <w:rPr>
           <w:rFonts w:ascii="Arial" w:hAnsi="Arial" w:cs="Arial"/>
@@ -2068,6 +2279,7 @@
         </w:rPr>
         <w:t>controller</w:t>
       </w:r>
+      <w:proofErr w:type="spellEnd"/>
       <w:r>
         <w:rPr>
           <w:rFonts w:ascii="Arial" w:hAnsi="Arial" w:cs="Arial"/>
@@ -2076,6 +2288,7 @@
         </w:rPr>
         <w:t xml:space="preserve"> herda de </w:t>
       </w:r>
+      <w:proofErr w:type="spellStart"/>
       <w:r>
         <w:rPr>
           <w:rFonts w:ascii="Arial" w:hAnsi="Arial" w:cs="Arial"/>
@@ -2087,13 +2300,32 @@
         </w:rPr>
         <w:t>ControllerBase</w:t>
       </w:r>
-      <w:r>
-        <w:rPr>
-          <w:rFonts w:ascii="Arial" w:hAnsi="Arial" w:cs="Arial"/>
-          <w:sz w:val="24"/>
-          <w:szCs w:val="24"/>
-        </w:rPr>
-        <w:t xml:space="preserve">, parecida com uma controller padrão, porém, um pouco mais simples. Com isso, ela é complementada com a annotation </w:t>
+      <w:proofErr w:type="spellEnd"/>
+      <w:r>
+        <w:rPr>
+          <w:rFonts w:ascii="Arial" w:hAnsi="Arial" w:cs="Arial"/>
+          <w:sz w:val="24"/>
+          <w:szCs w:val="24"/>
+        </w:rPr>
+        <w:t xml:space="preserve">, parecida com uma </w:t>
+      </w:r>
+      <w:proofErr w:type="spellStart"/>
+      <w:r>
+        <w:rPr>
+          <w:rFonts w:ascii="Arial" w:hAnsi="Arial" w:cs="Arial"/>
+          <w:sz w:val="24"/>
+          <w:szCs w:val="24"/>
+        </w:rPr>
+        <w:t>controller</w:t>
+      </w:r>
+      <w:proofErr w:type="spellEnd"/>
+      <w:r>
+        <w:rPr>
+          <w:rFonts w:ascii="Arial" w:hAnsi="Arial" w:cs="Arial"/>
+          <w:sz w:val="24"/>
+          <w:szCs w:val="24"/>
+        </w:rPr>
+        <w:t xml:space="preserve"> padrão, porém, um pouco mais simples. Com isso, ela é complementada com a annotation </w:t>
       </w:r>
       <w:r>
         <w:rPr>
@@ -2212,7 +2444,43 @@
           <w:sz w:val="24"/>
           <w:szCs w:val="24"/>
         </w:rPr>
-        <w:t>. Exemplo: [HttpGet({id:int})]</w:t>
+        <w:t>. Exemplo: [</w:t>
+      </w:r>
+      <w:proofErr w:type="spellStart"/>
+      <w:r>
+        <w:rPr>
+          <w:rFonts w:ascii="Arial" w:hAnsi="Arial" w:cs="Arial"/>
+          <w:sz w:val="24"/>
+          <w:szCs w:val="24"/>
+        </w:rPr>
+        <w:t>HttpGet</w:t>
+      </w:r>
+      <w:proofErr w:type="spellEnd"/>
+      <w:r>
+        <w:rPr>
+          <w:rFonts w:ascii="Arial" w:hAnsi="Arial" w:cs="Arial"/>
+          <w:sz w:val="24"/>
+          <w:szCs w:val="24"/>
+        </w:rPr>
+        <w:t>({</w:t>
+      </w:r>
+      <w:proofErr w:type="spellStart"/>
+      <w:r>
+        <w:rPr>
+          <w:rFonts w:ascii="Arial" w:hAnsi="Arial" w:cs="Arial"/>
+          <w:sz w:val="24"/>
+          <w:szCs w:val="24"/>
+        </w:rPr>
+        <w:t>id:int</w:t>
+      </w:r>
+      <w:proofErr w:type="spellEnd"/>
+      <w:r>
+        <w:rPr>
+          <w:rFonts w:ascii="Arial" w:hAnsi="Arial" w:cs="Arial"/>
+          <w:sz w:val="24"/>
+          <w:szCs w:val="24"/>
+        </w:rPr>
+        <w:t>})]</w:t>
       </w:r>
       <w:r>
         <w:rPr>
@@ -2271,15 +2539,27 @@
           <w:szCs w:val="24"/>
         </w:rPr>
       </w:pPr>
-      <w:r>
-        <w:rPr>
-          <w:rFonts w:ascii="Arial" w:hAnsi="Arial" w:cs="Arial"/>
-          <w:b/>
-          <w:bCs/>
-          <w:sz w:val="24"/>
-          <w:szCs w:val="24"/>
-        </w:rPr>
-        <w:t xml:space="preserve">ActionsResult </w:t>
+      <w:proofErr w:type="spellStart"/>
+      <w:r>
+        <w:rPr>
+          <w:rFonts w:ascii="Arial" w:hAnsi="Arial" w:cs="Arial"/>
+          <w:b/>
+          <w:bCs/>
+          <w:sz w:val="24"/>
+          <w:szCs w:val="24"/>
+        </w:rPr>
+        <w:t>ActionsResult</w:t>
+      </w:r>
+      <w:proofErr w:type="spellEnd"/>
+      <w:r>
+        <w:rPr>
+          <w:rFonts w:ascii="Arial" w:hAnsi="Arial" w:cs="Arial"/>
+          <w:b/>
+          <w:bCs/>
+          <w:sz w:val="24"/>
+          <w:szCs w:val="24"/>
+        </w:rPr>
+        <w:t xml:space="preserve"> </w:t>
       </w:r>
     </w:p>
     <w:p>
@@ -2345,7 +2625,47 @@
           <w:sz w:val="24"/>
           <w:szCs w:val="24"/>
         </w:rPr>
-        <w:t xml:space="preserve"> tipado (ActionResult&lt;IEnumarable&lt;&gt;)</w:t>
+        <w:t xml:space="preserve"> </w:t>
+      </w:r>
+      <w:proofErr w:type="spellStart"/>
+      <w:r>
+        <w:rPr>
+          <w:rFonts w:ascii="Arial" w:hAnsi="Arial" w:cs="Arial"/>
+          <w:color w:val="FF0000"/>
+          <w:sz w:val="24"/>
+          <w:szCs w:val="24"/>
+        </w:rPr>
+        <w:t>tipado</w:t>
+      </w:r>
+      <w:proofErr w:type="spellEnd"/>
+      <w:r>
+        <w:rPr>
+          <w:rFonts w:ascii="Arial" w:hAnsi="Arial" w:cs="Arial"/>
+          <w:color w:val="FF0000"/>
+          <w:sz w:val="24"/>
+          <w:szCs w:val="24"/>
+        </w:rPr>
+        <w:t xml:space="preserve"> (ActionResult&lt;</w:t>
+      </w:r>
+      <w:proofErr w:type="spellStart"/>
+      <w:r>
+        <w:rPr>
+          <w:rFonts w:ascii="Arial" w:hAnsi="Arial" w:cs="Arial"/>
+          <w:color w:val="FF0000"/>
+          <w:sz w:val="24"/>
+          <w:szCs w:val="24"/>
+        </w:rPr>
+        <w:t>IEnumarable</w:t>
+      </w:r>
+      <w:proofErr w:type="spellEnd"/>
+      <w:r>
+        <w:rPr>
+          <w:rFonts w:ascii="Arial" w:hAnsi="Arial" w:cs="Arial"/>
+          <w:color w:val="FF0000"/>
+          <w:sz w:val="24"/>
+          <w:szCs w:val="24"/>
+        </w:rPr>
+        <w:t>&lt;&gt;)</w:t>
       </w:r>
       <w:r>
         <w:rPr>
@@ -2397,7 +2717,29 @@
           <w:sz w:val="24"/>
           <w:szCs w:val="24"/>
         </w:rPr>
-        <w:t>BadRequest, NotFound, Ok</w:t>
+        <w:t xml:space="preserve">BadRequest, </w:t>
+      </w:r>
+      <w:proofErr w:type="spellStart"/>
+      <w:r>
+        <w:rPr>
+          <w:rFonts w:ascii="Arial" w:hAnsi="Arial" w:cs="Arial"/>
+          <w:b/>
+          <w:bCs/>
+          <w:sz w:val="24"/>
+          <w:szCs w:val="24"/>
+        </w:rPr>
+        <w:t>NotFound</w:t>
+      </w:r>
+      <w:proofErr w:type="spellEnd"/>
+      <w:r>
+        <w:rPr>
+          <w:rFonts w:ascii="Arial" w:hAnsi="Arial" w:cs="Arial"/>
+          <w:b/>
+          <w:bCs/>
+          <w:sz w:val="24"/>
+          <w:szCs w:val="24"/>
+        </w:rPr>
+        <w:t>, Ok</w:t>
       </w:r>
       <w:r>
         <w:rPr>
@@ -2684,7 +3026,25 @@
           <w:sz w:val="24"/>
           <w:szCs w:val="24"/>
         </w:rPr>
-        <w:t xml:space="preserve"> nos diz que o que estamos recebendo está vindo no corpo do nosso request.</w:t>
+        <w:t xml:space="preserve"> nos diz que o que estamos recebendo está vindo no corpo do nosso </w:t>
+      </w:r>
+      <w:proofErr w:type="spellStart"/>
+      <w:r>
+        <w:rPr>
+          <w:rFonts w:ascii="Arial" w:hAnsi="Arial" w:cs="Arial"/>
+          <w:sz w:val="24"/>
+          <w:szCs w:val="24"/>
+        </w:rPr>
+        <w:t>request</w:t>
+      </w:r>
+      <w:proofErr w:type="spellEnd"/>
+      <w:r>
+        <w:rPr>
+          <w:rFonts w:ascii="Arial" w:hAnsi="Arial" w:cs="Arial"/>
+          <w:sz w:val="24"/>
+          <w:szCs w:val="24"/>
+        </w:rPr>
+        <w:t>.</w:t>
       </w:r>
     </w:p>
     <w:p>
@@ -2718,7 +3078,29 @@
           <w:sz w:val="24"/>
           <w:szCs w:val="24"/>
         </w:rPr>
-        <w:t>[FromRoute]</w:t>
+        <w:t>[</w:t>
+      </w:r>
+      <w:proofErr w:type="spellStart"/>
+      <w:r>
+        <w:rPr>
+          <w:rFonts w:ascii="Arial" w:hAnsi="Arial" w:cs="Arial"/>
+          <w:b/>
+          <w:bCs/>
+          <w:sz w:val="24"/>
+          <w:szCs w:val="24"/>
+        </w:rPr>
+        <w:t>FromRoute</w:t>
+      </w:r>
+      <w:proofErr w:type="spellEnd"/>
+      <w:r>
+        <w:rPr>
+          <w:rFonts w:ascii="Arial" w:hAnsi="Arial" w:cs="Arial"/>
+          <w:b/>
+          <w:bCs/>
+          <w:sz w:val="24"/>
+          <w:szCs w:val="24"/>
+        </w:rPr>
+        <w:t>]</w:t>
       </w:r>
       <w:r>
         <w:rPr>
@@ -2768,7 +3150,29 @@
           <w:sz w:val="24"/>
           <w:szCs w:val="24"/>
         </w:rPr>
-        <w:t>[FromForm]</w:t>
+        <w:t>[</w:t>
+      </w:r>
+      <w:proofErr w:type="spellStart"/>
+      <w:r>
+        <w:rPr>
+          <w:rFonts w:ascii="Arial" w:hAnsi="Arial" w:cs="Arial"/>
+          <w:b/>
+          <w:bCs/>
+          <w:sz w:val="24"/>
+          <w:szCs w:val="24"/>
+        </w:rPr>
+        <w:t>FromForm</w:t>
+      </w:r>
+      <w:proofErr w:type="spellEnd"/>
+      <w:r>
+        <w:rPr>
+          <w:rFonts w:ascii="Arial" w:hAnsi="Arial" w:cs="Arial"/>
+          <w:b/>
+          <w:bCs/>
+          <w:sz w:val="24"/>
+          <w:szCs w:val="24"/>
+        </w:rPr>
+        <w:t>]</w:t>
       </w:r>
       <w:r>
         <w:rPr>
@@ -2818,8 +3222,31 @@
           <w:sz w:val="24"/>
           <w:szCs w:val="24"/>
         </w:rPr>
-        <w:t>[ProducesResponseType(typeof(</w:t>
-      </w:r>
+        <w:t>[</w:t>
+      </w:r>
+      <w:proofErr w:type="spellStart"/>
+      <w:r>
+        <w:rPr>
+          <w:rFonts w:ascii="Arial" w:hAnsi="Arial" w:cs="Arial"/>
+          <w:b/>
+          <w:bCs/>
+          <w:sz w:val="24"/>
+          <w:szCs w:val="24"/>
+        </w:rPr>
+        <w:t>ProducesResponseType</w:t>
+      </w:r>
+      <w:proofErr w:type="spellEnd"/>
+      <w:r>
+        <w:rPr>
+          <w:rFonts w:ascii="Arial" w:hAnsi="Arial" w:cs="Arial"/>
+          <w:b/>
+          <w:bCs/>
+          <w:sz w:val="24"/>
+          <w:szCs w:val="24"/>
+        </w:rPr>
+        <w:t>(typeof(</w:t>
+      </w:r>
+      <w:proofErr w:type="spellStart"/>
       <w:r>
         <w:rPr>
           <w:rFonts w:ascii="Arial" w:hAnsi="Arial" w:cs="Arial"/>
@@ -2831,6 +3258,7 @@
         </w:rPr>
         <w:t>nomeDaEntidade</w:t>
       </w:r>
+      <w:proofErr w:type="spellEnd"/>
       <w:r>
         <w:rPr>
           <w:rFonts w:ascii="Arial" w:hAnsi="Arial" w:cs="Arial"/>
@@ -3010,7 +3438,25 @@
           <w:sz w:val="24"/>
           <w:szCs w:val="24"/>
         </w:rPr>
-        <w:t xml:space="preserve">Podemos criar uma classe “mãe” que herda de nossa ControllerBase, </w:t>
+        <w:t xml:space="preserve">Podemos criar uma classe “mãe” que herda de nossa </w:t>
+      </w:r>
+      <w:proofErr w:type="spellStart"/>
+      <w:r>
+        <w:rPr>
+          <w:rFonts w:ascii="Arial" w:hAnsi="Arial" w:cs="Arial"/>
+          <w:sz w:val="24"/>
+          <w:szCs w:val="24"/>
+        </w:rPr>
+        <w:t>ControllerBase</w:t>
+      </w:r>
+      <w:proofErr w:type="spellEnd"/>
+      <w:r>
+        <w:rPr>
+          <w:rFonts w:ascii="Arial" w:hAnsi="Arial" w:cs="Arial"/>
+          <w:sz w:val="24"/>
+          <w:szCs w:val="24"/>
+        </w:rPr>
+        <w:t xml:space="preserve">, </w:t>
       </w:r>
       <w:r>
         <w:rPr>
@@ -3052,8 +3498,21 @@
           <w:szCs w:val="24"/>
           <w:lang w:val="en-US"/>
         </w:rPr>
-        <w:t>Public abstract class MainController : ControllerBase</w:t>
-      </w:r>
+        <w:t xml:space="preserve">Public abstract class MainController : </w:t>
+      </w:r>
+      <w:proofErr w:type="spellStart"/>
+      <w:r>
+        <w:rPr>
+          <w:rFonts w:ascii="Arial" w:hAnsi="Arial" w:cs="Arial"/>
+          <w:b/>
+          <w:bCs/>
+          <w:sz w:val="24"/>
+          <w:szCs w:val="24"/>
+          <w:lang w:val="en-US"/>
+        </w:rPr>
+        <w:t>ControllerBase</w:t>
+      </w:r>
+      <w:proofErr w:type="spellEnd"/>
     </w:p>
     <w:p>
       <w:pPr>
@@ -3101,7 +3560,31 @@
           <w:lang w:val="en-US"/>
         </w:rPr>
         <w:tab/>
-        <w:t>Protected ActionResul CustomResponse</w:t>
+        <w:t xml:space="preserve">Protected </w:t>
+      </w:r>
+      <w:proofErr w:type="spellStart"/>
+      <w:r>
+        <w:rPr>
+          <w:rFonts w:ascii="Arial" w:hAnsi="Arial" w:cs="Arial"/>
+          <w:b/>
+          <w:bCs/>
+          <w:sz w:val="24"/>
+          <w:szCs w:val="24"/>
+          <w:lang w:val="en-US"/>
+        </w:rPr>
+        <w:t>ActionResul</w:t>
+      </w:r>
+      <w:proofErr w:type="spellEnd"/>
+      <w:r>
+        <w:rPr>
+          <w:rFonts w:ascii="Arial" w:hAnsi="Arial" w:cs="Arial"/>
+          <w:b/>
+          <w:bCs/>
+          <w:sz w:val="24"/>
+          <w:szCs w:val="24"/>
+          <w:lang w:val="en-US"/>
+        </w:rPr>
+        <w:t xml:space="preserve"> CustomResponse</w:t>
       </w:r>
     </w:p>
     <w:p>
@@ -3275,6 +3758,7 @@
         </w:rPr>
         <w:t xml:space="preserve">Primeiro passo, é instalar os pacotes </w:t>
       </w:r>
+      <w:proofErr w:type="spellStart"/>
       <w:r>
         <w:rPr>
           <w:rFonts w:ascii="Arial" w:hAnsi="Arial" w:cs="Arial"/>
@@ -3285,6 +3769,7 @@
         </w:rPr>
         <w:t>Analyzers</w:t>
       </w:r>
+      <w:proofErr w:type="spellEnd"/>
       <w:r>
         <w:rPr>
           <w:rFonts w:ascii="Arial" w:hAnsi="Arial" w:cs="Arial"/>
@@ -3431,7 +3916,25 @@
           <w:sz w:val="24"/>
           <w:szCs w:val="24"/>
         </w:rPr>
-        <w:t xml:space="preserve">Por exemplo, em nosso Post, nos sabemos que ele pode retornar 2 tipos de resultados, tanto um </w:t>
+        <w:t xml:space="preserve">Por exemplo, em nosso Post, </w:t>
+      </w:r>
+      <w:proofErr w:type="spellStart"/>
+      <w:r>
+        <w:rPr>
+          <w:rFonts w:ascii="Arial" w:hAnsi="Arial" w:cs="Arial"/>
+          <w:sz w:val="24"/>
+          <w:szCs w:val="24"/>
+        </w:rPr>
+        <w:t>nos</w:t>
+      </w:r>
+      <w:proofErr w:type="spellEnd"/>
+      <w:r>
+        <w:rPr>
+          <w:rFonts w:ascii="Arial" w:hAnsi="Arial" w:cs="Arial"/>
+          <w:sz w:val="24"/>
+          <w:szCs w:val="24"/>
+        </w:rPr>
+        <w:t xml:space="preserve"> sabemos que ele pode retornar 2 tipos de resultados, tanto um </w:t>
       </w:r>
       <w:r>
         <w:rPr>
@@ -3515,7 +4018,29 @@
           <w:sz w:val="24"/>
           <w:szCs w:val="24"/>
         </w:rPr>
-        <w:t>[ApiConventionMethod(typeof(DefaultApiConventions), nameof(DefaultApiConventions.(TIPO DE REQUEST(VERB)]</w:t>
+        <w:t>[</w:t>
+      </w:r>
+      <w:proofErr w:type="spellStart"/>
+      <w:r>
+        <w:rPr>
+          <w:rFonts w:ascii="Arial" w:hAnsi="Arial" w:cs="Arial"/>
+          <w:b/>
+          <w:bCs/>
+          <w:sz w:val="24"/>
+          <w:szCs w:val="24"/>
+        </w:rPr>
+        <w:t>ApiConventionMethod</w:t>
+      </w:r>
+      <w:proofErr w:type="spellEnd"/>
+      <w:r>
+        <w:rPr>
+          <w:rFonts w:ascii="Arial" w:hAnsi="Arial" w:cs="Arial"/>
+          <w:b/>
+          <w:bCs/>
+          <w:sz w:val="24"/>
+          <w:szCs w:val="24"/>
+        </w:rPr>
+        <w:t>(typeof(DefaultApiConventions), nameof(DefaultApiConventions.(TIPO DE REQUEST(VERB)]</w:t>
       </w:r>
       <w:r>
         <w:rPr>
@@ -3625,7 +4150,27 @@
           <w:sz w:val="24"/>
           <w:szCs w:val="24"/>
         </w:rPr>
-        <w:t>Caso ainda não queira colocar em minha Controller, posso colocar em Startup. Em cima do namespace, emito um assembly.</w:t>
+        <w:t xml:space="preserve">Caso ainda não queira colocar em minha Controller, posso colocar em Startup. Em cima do </w:t>
+      </w:r>
+      <w:proofErr w:type="spellStart"/>
+      <w:r>
+        <w:rPr>
+          <w:rFonts w:ascii="Arial" w:hAnsi="Arial" w:cs="Arial"/>
+          <w:color w:val="FF0000"/>
+          <w:sz w:val="24"/>
+          <w:szCs w:val="24"/>
+        </w:rPr>
+        <w:t>namespace</w:t>
+      </w:r>
+      <w:proofErr w:type="spellEnd"/>
+      <w:r>
+        <w:rPr>
+          <w:rFonts w:ascii="Arial" w:hAnsi="Arial" w:cs="Arial"/>
+          <w:color w:val="FF0000"/>
+          <w:sz w:val="24"/>
+          <w:szCs w:val="24"/>
+        </w:rPr>
+        <w:t>, emito um assembly.</w:t>
       </w:r>
     </w:p>
     <w:p>
@@ -3821,7 +4366,25 @@
           <w:sz w:val="24"/>
           <w:szCs w:val="24"/>
         </w:rPr>
-        <w:t>Configurando DbContext, com o construtor e DbSets;</w:t>
+        <w:t xml:space="preserve">Configurando DbContext, com o construtor e </w:t>
+      </w:r>
+      <w:proofErr w:type="spellStart"/>
+      <w:r>
+        <w:rPr>
+          <w:rFonts w:ascii="Arial" w:hAnsi="Arial" w:cs="Arial"/>
+          <w:sz w:val="24"/>
+          <w:szCs w:val="24"/>
+        </w:rPr>
+        <w:t>DbSets</w:t>
+      </w:r>
+      <w:proofErr w:type="spellEnd"/>
+      <w:r>
+        <w:rPr>
+          <w:rFonts w:ascii="Arial" w:hAnsi="Arial" w:cs="Arial"/>
+          <w:sz w:val="24"/>
+          <w:szCs w:val="24"/>
+        </w:rPr>
+        <w:t>;</w:t>
       </w:r>
     </w:p>
     <w:p>
@@ -3845,13 +4408,95 @@
         </w:rPr>
         <w:t xml:space="preserve">Adicionando na minha </w:t>
       </w:r>
-      <w:r>
-        <w:rPr>
-          <w:rFonts w:ascii="Arial" w:hAnsi="Arial" w:cs="Arial"/>
-          <w:sz w:val="24"/>
-          <w:szCs w:val="24"/>
-        </w:rPr>
-        <w:t>statup/services meu serviço.DbContext(options =&gt; options.MySQL(Configuration.GetConnetionString()).</w:t>
+      <w:proofErr w:type="spellStart"/>
+      <w:r>
+        <w:rPr>
+          <w:rFonts w:ascii="Arial" w:hAnsi="Arial" w:cs="Arial"/>
+          <w:sz w:val="24"/>
+          <w:szCs w:val="24"/>
+        </w:rPr>
+        <w:t>statup</w:t>
+      </w:r>
+      <w:proofErr w:type="spellEnd"/>
+      <w:r>
+        <w:rPr>
+          <w:rFonts w:ascii="Arial" w:hAnsi="Arial" w:cs="Arial"/>
+          <w:sz w:val="24"/>
+          <w:szCs w:val="24"/>
+        </w:rPr>
+        <w:t xml:space="preserve">/services meu </w:t>
+      </w:r>
+      <w:proofErr w:type="spellStart"/>
+      <w:r>
+        <w:rPr>
+          <w:rFonts w:ascii="Arial" w:hAnsi="Arial" w:cs="Arial"/>
+          <w:sz w:val="24"/>
+          <w:szCs w:val="24"/>
+        </w:rPr>
+        <w:t>serviço.DbContext</w:t>
+      </w:r>
+      <w:proofErr w:type="spellEnd"/>
+      <w:r>
+        <w:rPr>
+          <w:rFonts w:ascii="Arial" w:hAnsi="Arial" w:cs="Arial"/>
+          <w:sz w:val="24"/>
+          <w:szCs w:val="24"/>
+        </w:rPr>
+        <w:t>(</w:t>
+      </w:r>
+      <w:proofErr w:type="spellStart"/>
+      <w:r>
+        <w:rPr>
+          <w:rFonts w:ascii="Arial" w:hAnsi="Arial" w:cs="Arial"/>
+          <w:sz w:val="24"/>
+          <w:szCs w:val="24"/>
+        </w:rPr>
+        <w:t>options</w:t>
+      </w:r>
+      <w:proofErr w:type="spellEnd"/>
+      <w:r>
+        <w:rPr>
+          <w:rFonts w:ascii="Arial" w:hAnsi="Arial" w:cs="Arial"/>
+          <w:sz w:val="24"/>
+          <w:szCs w:val="24"/>
+        </w:rPr>
+        <w:t xml:space="preserve"> =&gt; </w:t>
+      </w:r>
+      <w:proofErr w:type="spellStart"/>
+      <w:r>
+        <w:rPr>
+          <w:rFonts w:ascii="Arial" w:hAnsi="Arial" w:cs="Arial"/>
+          <w:sz w:val="24"/>
+          <w:szCs w:val="24"/>
+        </w:rPr>
+        <w:t>options.MySQL</w:t>
+      </w:r>
+      <w:proofErr w:type="spellEnd"/>
+      <w:r>
+        <w:rPr>
+          <w:rFonts w:ascii="Arial" w:hAnsi="Arial" w:cs="Arial"/>
+          <w:sz w:val="24"/>
+          <w:szCs w:val="24"/>
+        </w:rPr>
+        <w:t>(</w:t>
+      </w:r>
+      <w:proofErr w:type="spellStart"/>
+      <w:r>
+        <w:rPr>
+          <w:rFonts w:ascii="Arial" w:hAnsi="Arial" w:cs="Arial"/>
+          <w:sz w:val="24"/>
+          <w:szCs w:val="24"/>
+        </w:rPr>
+        <w:t>Configuration.GetConnetionString</w:t>
+      </w:r>
+      <w:proofErr w:type="spellEnd"/>
+      <w:r>
+        <w:rPr>
+          <w:rFonts w:ascii="Arial" w:hAnsi="Arial" w:cs="Arial"/>
+          <w:sz w:val="24"/>
+          <w:szCs w:val="24"/>
+        </w:rPr>
+        <w:t>()).</w:t>
       </w:r>
     </w:p>
     <w:p>
@@ -4421,8 +5066,18 @@
           <w:sz w:val="24"/>
           <w:szCs w:val="24"/>
         </w:rPr>
-        <w:t>O cliente solicita através de um request</w:t>
-      </w:r>
+        <w:t xml:space="preserve">O cliente solicita através de um </w:t>
+      </w:r>
+      <w:proofErr w:type="spellStart"/>
+      <w:r>
+        <w:rPr>
+          <w:rFonts w:ascii="Arial" w:hAnsi="Arial" w:cs="Arial"/>
+          <w:sz w:val="24"/>
+          <w:szCs w:val="24"/>
+        </w:rPr>
+        <w:t>request</w:t>
+      </w:r>
+      <w:proofErr w:type="spellEnd"/>
       <w:r>
         <w:rPr>
           <w:rFonts w:ascii="Arial" w:hAnsi="Arial" w:cs="Arial"/>
@@ -4486,15 +5141,105 @@
           <w:sz w:val="24"/>
           <w:szCs w:val="24"/>
         </w:rPr>
-        <w:t xml:space="preserve">Após essa leitura, ela irá retornar uma entitidade desse negócio e precisaremos devolver essa entity para o cliente. Porém, não é uma boa prática devolvermos </w:t>
-      </w:r>
-      <w:r>
-        <w:rPr>
-          <w:rFonts w:ascii="Arial" w:hAnsi="Arial" w:cs="Arial"/>
-          <w:sz w:val="24"/>
-          <w:szCs w:val="24"/>
-        </w:rPr>
-        <w:t>essa entity diretamente, mas sim retornando-a por meio de uma DTO/ViewModel. Com isso, utilizamos o AutoMapper, que transforma essas entidades em viewModels.</w:t>
+        <w:t xml:space="preserve">Após essa leitura, ela irá retornar uma </w:t>
+      </w:r>
+      <w:proofErr w:type="spellStart"/>
+      <w:r>
+        <w:rPr>
+          <w:rFonts w:ascii="Arial" w:hAnsi="Arial" w:cs="Arial"/>
+          <w:sz w:val="24"/>
+          <w:szCs w:val="24"/>
+        </w:rPr>
+        <w:t>entitidade</w:t>
+      </w:r>
+      <w:proofErr w:type="spellEnd"/>
+      <w:r>
+        <w:rPr>
+          <w:rFonts w:ascii="Arial" w:hAnsi="Arial" w:cs="Arial"/>
+          <w:sz w:val="24"/>
+          <w:szCs w:val="24"/>
+        </w:rPr>
+        <w:t xml:space="preserve"> desse negócio e precisaremos devolver essa </w:t>
+      </w:r>
+      <w:proofErr w:type="spellStart"/>
+      <w:r>
+        <w:rPr>
+          <w:rFonts w:ascii="Arial" w:hAnsi="Arial" w:cs="Arial"/>
+          <w:sz w:val="24"/>
+          <w:szCs w:val="24"/>
+        </w:rPr>
+        <w:t>entity</w:t>
+      </w:r>
+      <w:proofErr w:type="spellEnd"/>
+      <w:r>
+        <w:rPr>
+          <w:rFonts w:ascii="Arial" w:hAnsi="Arial" w:cs="Arial"/>
+          <w:sz w:val="24"/>
+          <w:szCs w:val="24"/>
+        </w:rPr>
+        <w:t xml:space="preserve"> para o cliente. Porém, não é uma boa prática devolvermos </w:t>
+      </w:r>
+      <w:r>
+        <w:rPr>
+          <w:rFonts w:ascii="Arial" w:hAnsi="Arial" w:cs="Arial"/>
+          <w:sz w:val="24"/>
+          <w:szCs w:val="24"/>
+        </w:rPr>
+        <w:t xml:space="preserve">essa </w:t>
+      </w:r>
+      <w:proofErr w:type="spellStart"/>
+      <w:r>
+        <w:rPr>
+          <w:rFonts w:ascii="Arial" w:hAnsi="Arial" w:cs="Arial"/>
+          <w:sz w:val="24"/>
+          <w:szCs w:val="24"/>
+        </w:rPr>
+        <w:t>entity</w:t>
+      </w:r>
+      <w:proofErr w:type="spellEnd"/>
+      <w:r>
+        <w:rPr>
+          <w:rFonts w:ascii="Arial" w:hAnsi="Arial" w:cs="Arial"/>
+          <w:sz w:val="24"/>
+          <w:szCs w:val="24"/>
+        </w:rPr>
+        <w:t xml:space="preserve"> diretamente, mas sim retornando-a por meio de uma DTO/</w:t>
+      </w:r>
+      <w:proofErr w:type="spellStart"/>
+      <w:r>
+        <w:rPr>
+          <w:rFonts w:ascii="Arial" w:hAnsi="Arial" w:cs="Arial"/>
+          <w:sz w:val="24"/>
+          <w:szCs w:val="24"/>
+        </w:rPr>
+        <w:t>ViewModel</w:t>
+      </w:r>
+      <w:proofErr w:type="spellEnd"/>
+      <w:r>
+        <w:rPr>
+          <w:rFonts w:ascii="Arial" w:hAnsi="Arial" w:cs="Arial"/>
+          <w:sz w:val="24"/>
+          <w:szCs w:val="24"/>
+        </w:rPr>
+        <w:t xml:space="preserve">. Com isso, utilizamos o AutoMapper, que transforma essas entidades em </w:t>
+      </w:r>
+      <w:proofErr w:type="spellStart"/>
+      <w:r>
+        <w:rPr>
+          <w:rFonts w:ascii="Arial" w:hAnsi="Arial" w:cs="Arial"/>
+          <w:sz w:val="24"/>
+          <w:szCs w:val="24"/>
+        </w:rPr>
+        <w:t>viewModels</w:t>
+      </w:r>
+      <w:proofErr w:type="spellEnd"/>
+      <w:r>
+        <w:rPr>
+          <w:rFonts w:ascii="Arial" w:hAnsi="Arial" w:cs="Arial"/>
+          <w:sz w:val="24"/>
+          <w:szCs w:val="24"/>
+        </w:rPr>
+        <w:t>.</w:t>
       </w:r>
     </w:p>
     <w:p>
@@ -4526,7 +5271,25 @@
           <w:sz w:val="24"/>
           <w:szCs w:val="24"/>
         </w:rPr>
-        <w:t>Por fim, a resposta para o cliente é um ok – 200, e a message de fato.</w:t>
+        <w:t xml:space="preserve">Por fim, a resposta para o cliente é um ok – 200, e a </w:t>
+      </w:r>
+      <w:proofErr w:type="spellStart"/>
+      <w:r>
+        <w:rPr>
+          <w:rFonts w:ascii="Arial" w:hAnsi="Arial" w:cs="Arial"/>
+          <w:sz w:val="24"/>
+          <w:szCs w:val="24"/>
+        </w:rPr>
+        <w:t>message</w:t>
+      </w:r>
+      <w:proofErr w:type="spellEnd"/>
+      <w:r>
+        <w:rPr>
+          <w:rFonts w:ascii="Arial" w:hAnsi="Arial" w:cs="Arial"/>
+          <w:sz w:val="24"/>
+          <w:szCs w:val="24"/>
+        </w:rPr>
+        <w:t xml:space="preserve"> de fato.</w:t>
       </w:r>
     </w:p>
     <w:p>
@@ -4737,7 +5500,25 @@
           <w:sz w:val="24"/>
           <w:szCs w:val="24"/>
         </w:rPr>
-        <w:t>A minha API vai receber esse input, vai receber essa minha entidade (ex: Produto) vai transformá-la em ViewModel e teremos que ter o trabalho de converter isso em uma entidade.</w:t>
+        <w:t xml:space="preserve">A minha API vai receber esse input, vai receber essa minha entidade (ex: Produto) vai transformá-la em </w:t>
+      </w:r>
+      <w:proofErr w:type="spellStart"/>
+      <w:r>
+        <w:rPr>
+          <w:rFonts w:ascii="Arial" w:hAnsi="Arial" w:cs="Arial"/>
+          <w:sz w:val="24"/>
+          <w:szCs w:val="24"/>
+        </w:rPr>
+        <w:t>ViewModel</w:t>
+      </w:r>
+      <w:proofErr w:type="spellEnd"/>
+      <w:r>
+        <w:rPr>
+          <w:rFonts w:ascii="Arial" w:hAnsi="Arial" w:cs="Arial"/>
+          <w:sz w:val="24"/>
+          <w:szCs w:val="24"/>
+        </w:rPr>
+        <w:t xml:space="preserve"> e teremos que ter o trabalho de converter isso em uma entidade.</w:t>
       </w:r>
     </w:p>
     <w:p>
@@ -4769,7 +5550,25 @@
           <w:sz w:val="24"/>
           <w:szCs w:val="24"/>
         </w:rPr>
-        <w:t>Nesse processo, vamos invocar processos assíncronos da camada de negócios, que fará uma serie de validações para testar se a entidade está consistente, preenchido corretamente.</w:t>
+        <w:t xml:space="preserve">Nesse processo, vamos invocar processos assíncronos da camada de negócios, que fará uma </w:t>
+      </w:r>
+      <w:proofErr w:type="spellStart"/>
+      <w:r>
+        <w:rPr>
+          <w:rFonts w:ascii="Arial" w:hAnsi="Arial" w:cs="Arial"/>
+          <w:sz w:val="24"/>
+          <w:szCs w:val="24"/>
+        </w:rPr>
+        <w:t>serie</w:t>
+      </w:r>
+      <w:proofErr w:type="spellEnd"/>
+      <w:r>
+        <w:rPr>
+          <w:rFonts w:ascii="Arial" w:hAnsi="Arial" w:cs="Arial"/>
+          <w:sz w:val="24"/>
+          <w:szCs w:val="24"/>
+        </w:rPr>
+        <w:t xml:space="preserve"> de validações para testar se a entidade está consistente, preenchido corretamente.</w:t>
       </w:r>
     </w:p>
     <w:p>
@@ -4841,7 +5640,25 @@
           <w:sz w:val="24"/>
           <w:szCs w:val="24"/>
         </w:rPr>
-        <w:t xml:space="preserve">API com sua camada de inteligência, vai até esses eventos e irá procurar eventos de erros. Esses que ela retornará para o cliente um json com o Status Code = 400 (No caso de erros). </w:t>
+        <w:t xml:space="preserve">API com sua camada de inteligência, vai até esses eventos e irá procurar eventos de erros. Esses que ela retornará para o cliente um </w:t>
+      </w:r>
+      <w:proofErr w:type="spellStart"/>
+      <w:r>
+        <w:rPr>
+          <w:rFonts w:ascii="Arial" w:hAnsi="Arial" w:cs="Arial"/>
+          <w:sz w:val="24"/>
+          <w:szCs w:val="24"/>
+        </w:rPr>
+        <w:t>json</w:t>
+      </w:r>
+      <w:proofErr w:type="spellEnd"/>
+      <w:r>
+        <w:rPr>
+          <w:rFonts w:ascii="Arial" w:hAnsi="Arial" w:cs="Arial"/>
+          <w:sz w:val="24"/>
+          <w:szCs w:val="24"/>
+        </w:rPr>
+        <w:t xml:space="preserve"> com o Status Code = 400 (No caso de erros). </w:t>
       </w:r>
     </w:p>
     <w:p>
@@ -5007,7 +5824,25 @@
           <w:sz w:val="24"/>
           <w:szCs w:val="24"/>
         </w:rPr>
-        <w:t>Em nossa API, não podemos expor as nossas entidades. A APi deve ter os seus próprios exchanges, entrada e saída dos dados</w:t>
+        <w:t xml:space="preserve">Em nossa API, não podemos expor as nossas entidades. A </w:t>
+      </w:r>
+      <w:proofErr w:type="spellStart"/>
+      <w:r>
+        <w:rPr>
+          <w:rFonts w:ascii="Arial" w:hAnsi="Arial" w:cs="Arial"/>
+          <w:sz w:val="24"/>
+          <w:szCs w:val="24"/>
+        </w:rPr>
+        <w:t>APi</w:t>
+      </w:r>
+      <w:proofErr w:type="spellEnd"/>
+      <w:r>
+        <w:rPr>
+          <w:rFonts w:ascii="Arial" w:hAnsi="Arial" w:cs="Arial"/>
+          <w:sz w:val="24"/>
+          <w:szCs w:val="24"/>
+        </w:rPr>
+        <w:t xml:space="preserve"> deve ter os seus próprios exchanges, entrada e saída dos dados</w:t>
       </w:r>
       <w:r>
         <w:rPr>
@@ -5047,7 +5882,25 @@
           <w:sz w:val="24"/>
           <w:szCs w:val="24"/>
         </w:rPr>
-        <w:t>Dentro do nosso Project, criamos uma pasta ViewModels.(Poderiam se chamar DTO’s).</w:t>
+        <w:t xml:space="preserve">Dentro do nosso Project, criamos uma pasta ViewModels.(Poderiam se chamar </w:t>
+      </w:r>
+      <w:proofErr w:type="spellStart"/>
+      <w:r>
+        <w:rPr>
+          <w:rFonts w:ascii="Arial" w:hAnsi="Arial" w:cs="Arial"/>
+          <w:sz w:val="24"/>
+          <w:szCs w:val="24"/>
+        </w:rPr>
+        <w:t>DTO’s</w:t>
+      </w:r>
+      <w:proofErr w:type="spellEnd"/>
+      <w:r>
+        <w:rPr>
+          <w:rFonts w:ascii="Arial" w:hAnsi="Arial" w:cs="Arial"/>
+          <w:sz w:val="24"/>
+          <w:szCs w:val="24"/>
+        </w:rPr>
+        <w:t>).</w:t>
       </w:r>
     </w:p>
     <w:p>
@@ -5097,7 +5950,25 @@
           <w:sz w:val="24"/>
           <w:szCs w:val="24"/>
         </w:rPr>
-        <w:t xml:space="preserve"> e criar pequenos “nós”. Isso daria um problema na hora da formação do json.</w:t>
+        <w:t xml:space="preserve"> e criar pequenos “nós”. Isso daria um problema na hora da formação do </w:t>
+      </w:r>
+      <w:proofErr w:type="spellStart"/>
+      <w:r>
+        <w:rPr>
+          <w:rFonts w:ascii="Arial" w:hAnsi="Arial" w:cs="Arial"/>
+          <w:sz w:val="24"/>
+          <w:szCs w:val="24"/>
+        </w:rPr>
+        <w:t>json</w:t>
+      </w:r>
+      <w:proofErr w:type="spellEnd"/>
+      <w:r>
+        <w:rPr>
+          <w:rFonts w:ascii="Arial" w:hAnsi="Arial" w:cs="Arial"/>
+          <w:sz w:val="24"/>
+          <w:szCs w:val="24"/>
+        </w:rPr>
+        <w:t>.</w:t>
       </w:r>
     </w:p>
     <w:p>
@@ -5251,7 +6122,25 @@
           <w:sz w:val="24"/>
           <w:szCs w:val="24"/>
         </w:rPr>
-        <w:t>, por possuir algumas ações principais como (validações de notificações de erro, validação de modelstate, validação da operação de negócios).</w:t>
+        <w:t xml:space="preserve">, por possuir algumas ações principais como (validações de notificações de erro, validação de </w:t>
+      </w:r>
+      <w:proofErr w:type="spellStart"/>
+      <w:r>
+        <w:rPr>
+          <w:rFonts w:ascii="Arial" w:hAnsi="Arial" w:cs="Arial"/>
+          <w:sz w:val="24"/>
+          <w:szCs w:val="24"/>
+        </w:rPr>
+        <w:t>modelstate</w:t>
+      </w:r>
+      <w:proofErr w:type="spellEnd"/>
+      <w:r>
+        <w:rPr>
+          <w:rFonts w:ascii="Arial" w:hAnsi="Arial" w:cs="Arial"/>
+          <w:sz w:val="24"/>
+          <w:szCs w:val="24"/>
+        </w:rPr>
+        <w:t>, validação da operação de negócios).</w:t>
       </w:r>
     </w:p>
     <w:p>
@@ -5630,8 +6519,22 @@
           <w:szCs w:val="24"/>
           <w:lang w:val="en-US"/>
         </w:rPr>
-        <w:t>Install-package AutoMapper.Extensions.Microsoft.DependencyInjection</w:t>
-      </w:r>
+        <w:t xml:space="preserve">Install-package </w:t>
+      </w:r>
+      <w:proofErr w:type="spellStart"/>
+      <w:r>
+        <w:rPr>
+          <w:rFonts w:ascii="Arial" w:hAnsi="Arial" w:cs="Arial"/>
+          <w:b/>
+          <w:bCs/>
+          <w:color w:val="FF0000"/>
+          <w:sz w:val="24"/>
+          <w:szCs w:val="24"/>
+          <w:lang w:val="en-US"/>
+        </w:rPr>
+        <w:t>AutoMapper.Extensions.Microsoft.DependencyInjection</w:t>
+      </w:r>
+      <w:proofErr w:type="spellEnd"/>
     </w:p>
     <w:p>
       <w:pPr>
@@ -5854,7 +6757,43 @@
           <w:sz w:val="24"/>
           <w:szCs w:val="24"/>
         </w:rPr>
-        <w:t xml:space="preserve">De volta a minha classe Controller, eu vou adicionar uma dependency injection </w:t>
+        <w:t xml:space="preserve">De volta a minha classe Controller, eu vou adicionar uma </w:t>
+      </w:r>
+      <w:proofErr w:type="spellStart"/>
+      <w:r>
+        <w:rPr>
+          <w:rFonts w:ascii="Arial" w:hAnsi="Arial" w:cs="Arial"/>
+          <w:sz w:val="24"/>
+          <w:szCs w:val="24"/>
+        </w:rPr>
+        <w:t>dependency</w:t>
+      </w:r>
+      <w:proofErr w:type="spellEnd"/>
+      <w:r>
+        <w:rPr>
+          <w:rFonts w:ascii="Arial" w:hAnsi="Arial" w:cs="Arial"/>
+          <w:sz w:val="24"/>
+          <w:szCs w:val="24"/>
+        </w:rPr>
+        <w:t xml:space="preserve"> </w:t>
+      </w:r>
+      <w:proofErr w:type="spellStart"/>
+      <w:r>
+        <w:rPr>
+          <w:rFonts w:ascii="Arial" w:hAnsi="Arial" w:cs="Arial"/>
+          <w:sz w:val="24"/>
+          <w:szCs w:val="24"/>
+        </w:rPr>
+        <w:t>injection</w:t>
+      </w:r>
+      <w:proofErr w:type="spellEnd"/>
+      <w:r>
+        <w:rPr>
+          <w:rFonts w:ascii="Arial" w:hAnsi="Arial" w:cs="Arial"/>
+          <w:sz w:val="24"/>
+          <w:szCs w:val="24"/>
+        </w:rPr>
+        <w:t xml:space="preserve"> </w:t>
       </w:r>
       <w:r>
         <w:rPr>
@@ -5894,7 +6833,25 @@
           <w:sz w:val="24"/>
           <w:szCs w:val="24"/>
         </w:rPr>
-        <w:t>Por fim, em nossa query, adiciono o _mapper.Map passando como argumento o meu tipo de map e a fonte do dado.</w:t>
+        <w:t xml:space="preserve">Por fim, em nossa query, adiciono o _mapper.Map passando como argumento o meu tipo de </w:t>
+      </w:r>
+      <w:proofErr w:type="spellStart"/>
+      <w:r>
+        <w:rPr>
+          <w:rFonts w:ascii="Arial" w:hAnsi="Arial" w:cs="Arial"/>
+          <w:sz w:val="24"/>
+          <w:szCs w:val="24"/>
+        </w:rPr>
+        <w:t>map</w:t>
+      </w:r>
+      <w:proofErr w:type="spellEnd"/>
+      <w:r>
+        <w:rPr>
+          <w:rFonts w:ascii="Arial" w:hAnsi="Arial" w:cs="Arial"/>
+          <w:sz w:val="24"/>
+          <w:szCs w:val="24"/>
+        </w:rPr>
+        <w:t xml:space="preserve"> e a fonte do dado.</w:t>
       </w:r>
     </w:p>
     <w:p>
@@ -5938,6 +6895,7 @@
         </w:rPr>
         <w:t xml:space="preserve"> fornecedor = _mapper.Map&lt;IEnumerable&lt;FornecedorViewModel&gt;&gt;(</w:t>
       </w:r>
+      <w:proofErr w:type="spellStart"/>
       <w:r>
         <w:rPr>
           <w:rFonts w:ascii="Consolas" w:hAnsi="Consolas" w:cs="Consolas"/>
@@ -5947,6 +6905,7 @@
         </w:rPr>
         <w:t>await</w:t>
       </w:r>
+      <w:proofErr w:type="spellEnd"/>
       <w:r>
         <w:rPr>
           <w:rFonts w:ascii="Consolas" w:hAnsi="Consolas" w:cs="Consolas"/>
@@ -5954,7 +6913,27 @@
           <w:sz w:val="19"/>
           <w:szCs w:val="19"/>
         </w:rPr>
-        <w:t xml:space="preserve"> _fornecedorRepository.ObterTodos());</w:t>
+        <w:t xml:space="preserve"> _</w:t>
+      </w:r>
+      <w:proofErr w:type="spellStart"/>
+      <w:r>
+        <w:rPr>
+          <w:rFonts w:ascii="Consolas" w:hAnsi="Consolas" w:cs="Consolas"/>
+          <w:color w:val="000000"/>
+          <w:sz w:val="19"/>
+          <w:szCs w:val="19"/>
+        </w:rPr>
+        <w:t>fornecedorRepository.ObterTodos</w:t>
+      </w:r>
+      <w:proofErr w:type="spellEnd"/>
+      <w:r>
+        <w:rPr>
+          <w:rFonts w:ascii="Consolas" w:hAnsi="Consolas" w:cs="Consolas"/>
+          <w:color w:val="000000"/>
+          <w:sz w:val="19"/>
+          <w:szCs w:val="19"/>
+        </w:rPr>
+        <w:t>());</w:t>
       </w:r>
     </w:p>
     <w:p>
@@ -5985,7 +6964,25 @@
           <w:sz w:val="24"/>
           <w:szCs w:val="24"/>
         </w:rPr>
-        <w:t>Quando receber uma ViewModel de um Post, em meu _mapper passo as seguintes instruções:</w:t>
+        <w:t xml:space="preserve">Quando receber uma </w:t>
+      </w:r>
+      <w:proofErr w:type="spellStart"/>
+      <w:r>
+        <w:rPr>
+          <w:rFonts w:ascii="Arial" w:hAnsi="Arial" w:cs="Arial"/>
+          <w:sz w:val="24"/>
+          <w:szCs w:val="24"/>
+        </w:rPr>
+        <w:t>ViewModel</w:t>
+      </w:r>
+      <w:proofErr w:type="spellEnd"/>
+      <w:r>
+        <w:rPr>
+          <w:rFonts w:ascii="Arial" w:hAnsi="Arial" w:cs="Arial"/>
+          <w:sz w:val="24"/>
+          <w:szCs w:val="24"/>
+        </w:rPr>
+        <w:t xml:space="preserve"> de um Post, em meu _mapper passo as seguintes instruções:</w:t>
       </w:r>
     </w:p>
     <w:p>
@@ -6007,7 +7004,43 @@
           <w:sz w:val="24"/>
           <w:szCs w:val="24"/>
         </w:rPr>
-        <w:t>_mapper.Map&lt;TipoEntidade&gt;(TipoViewModel);</w:t>
+        <w:t>_mapper.Map&lt;</w:t>
+      </w:r>
+      <w:proofErr w:type="spellStart"/>
+      <w:r>
+        <w:rPr>
+          <w:rFonts w:ascii="Arial" w:hAnsi="Arial" w:cs="Arial"/>
+          <w:sz w:val="24"/>
+          <w:szCs w:val="24"/>
+        </w:rPr>
+        <w:t>TipoEntidade</w:t>
+      </w:r>
+      <w:proofErr w:type="spellEnd"/>
+      <w:r>
+        <w:rPr>
+          <w:rFonts w:ascii="Arial" w:hAnsi="Arial" w:cs="Arial"/>
+          <w:sz w:val="24"/>
+          <w:szCs w:val="24"/>
+        </w:rPr>
+        <w:t>&gt;(</w:t>
+      </w:r>
+      <w:proofErr w:type="spellStart"/>
+      <w:r>
+        <w:rPr>
+          <w:rFonts w:ascii="Arial" w:hAnsi="Arial" w:cs="Arial"/>
+          <w:sz w:val="24"/>
+          <w:szCs w:val="24"/>
+        </w:rPr>
+        <w:t>TipoViewModel</w:t>
+      </w:r>
+      <w:proofErr w:type="spellEnd"/>
+      <w:r>
+        <w:rPr>
+          <w:rFonts w:ascii="Arial" w:hAnsi="Arial" w:cs="Arial"/>
+          <w:sz w:val="24"/>
+          <w:szCs w:val="24"/>
+        </w:rPr>
+        <w:t>);</w:t>
       </w:r>
     </w:p>
     <w:p>
@@ -6235,6 +7268,7 @@
         </w:rPr>
         <w:t xml:space="preserve">Abre o </w:t>
       </w:r>
+      <w:proofErr w:type="spellStart"/>
       <w:r>
         <w:rPr>
           <w:rFonts w:ascii="Arial" w:hAnsi="Arial" w:cs="Arial"/>
@@ -6246,6 +7280,7 @@
         </w:rPr>
         <w:t>Postman</w:t>
       </w:r>
+      <w:proofErr w:type="spellEnd"/>
       <w:r>
         <w:rPr>
           <w:rFonts w:ascii="Arial" w:hAnsi="Arial" w:cs="Arial"/>
@@ -6472,7 +7507,27 @@
           <w:sz w:val="24"/>
           <w:szCs w:val="24"/>
         </w:rPr>
-        <w:t>service.Configure&lt;ApiBehaviorOptions&gt;(options =&gt; { options.SupressModelStateInvalidFilter = true })</w:t>
+        <w:t>service.Configure&lt;ApiBehaviorOptions&gt;(</w:t>
+      </w:r>
+      <w:proofErr w:type="spellStart"/>
+      <w:r>
+        <w:rPr>
+          <w:rFonts w:ascii="Arial" w:hAnsi="Arial" w:cs="Arial"/>
+          <w:color w:val="FF0000"/>
+          <w:sz w:val="24"/>
+          <w:szCs w:val="24"/>
+        </w:rPr>
+        <w:t>options</w:t>
+      </w:r>
+      <w:proofErr w:type="spellEnd"/>
+      <w:r>
+        <w:rPr>
+          <w:rFonts w:ascii="Arial" w:hAnsi="Arial" w:cs="Arial"/>
+          <w:color w:val="FF0000"/>
+          <w:sz w:val="24"/>
+          <w:szCs w:val="24"/>
+        </w:rPr>
+        <w:t xml:space="preserve"> =&gt; { options.SupressModelStateInvalidFilter = true })</w:t>
       </w:r>
       <w:r>
         <w:rPr>
@@ -6547,7 +7602,25 @@
           <w:sz w:val="24"/>
           <w:szCs w:val="24"/>
         </w:rPr>
-        <w:t>: Criar a exceptions custom na MainController.</w:t>
+        <w:t xml:space="preserve">: Criar a exceptions </w:t>
+      </w:r>
+      <w:proofErr w:type="spellStart"/>
+      <w:r>
+        <w:rPr>
+          <w:rFonts w:ascii="Arial" w:hAnsi="Arial" w:cs="Arial"/>
+          <w:sz w:val="24"/>
+          <w:szCs w:val="24"/>
+        </w:rPr>
+        <w:t>custom</w:t>
+      </w:r>
+      <w:proofErr w:type="spellEnd"/>
+      <w:r>
+        <w:rPr>
+          <w:rFonts w:ascii="Arial" w:hAnsi="Arial" w:cs="Arial"/>
+          <w:sz w:val="24"/>
+          <w:szCs w:val="24"/>
+        </w:rPr>
+        <w:t xml:space="preserve"> na MainController.</w:t>
       </w:r>
     </w:p>
     <w:p>
@@ -6623,7 +7696,27 @@
           <w:sz w:val="24"/>
           <w:szCs w:val="24"/>
         </w:rPr>
-        <w:t>protected void NotificarErroModelInvalida(ModelStateDictionary modelState)</w:t>
+        <w:t xml:space="preserve">protected void </w:t>
+      </w:r>
+      <w:proofErr w:type="spellStart"/>
+      <w:r>
+        <w:rPr>
+          <w:rFonts w:ascii="Arial" w:hAnsi="Arial" w:cs="Arial"/>
+          <w:color w:val="4472C4" w:themeColor="accent1"/>
+          <w:sz w:val="24"/>
+          <w:szCs w:val="24"/>
+        </w:rPr>
+        <w:t>NotificarErroModelInvalida</w:t>
+      </w:r>
+      <w:proofErr w:type="spellEnd"/>
+      <w:r>
+        <w:rPr>
+          <w:rFonts w:ascii="Arial" w:hAnsi="Arial" w:cs="Arial"/>
+          <w:color w:val="4472C4" w:themeColor="accent1"/>
+          <w:sz w:val="24"/>
+          <w:szCs w:val="24"/>
+        </w:rPr>
+        <w:t>(ModelStateDictionary modelState)</w:t>
       </w:r>
     </w:p>
     <w:p>
@@ -6673,7 +7766,25 @@
           <w:sz w:val="24"/>
           <w:szCs w:val="24"/>
         </w:rPr>
-        <w:t>MINHA REPOSITORY TEM OS METODOS GENERICOS. MEU SERVICE TEM AS AÇÕES QUE MEU “NEGOCIO” FARA.</w:t>
+        <w:t>MINHA REPOSITORY TEM OS METODOS GENERICOS. MEU SERVICE TEM AS AÇÕES QUE MEU “</w:t>
+      </w:r>
+      <w:proofErr w:type="gramStart"/>
+      <w:r>
+        <w:rPr>
+          <w:rFonts w:ascii="Arial" w:hAnsi="Arial" w:cs="Arial"/>
+          <w:sz w:val="24"/>
+          <w:szCs w:val="24"/>
+        </w:rPr>
+        <w:t>NEGOCIO</w:t>
+      </w:r>
+      <w:proofErr w:type="gramEnd"/>
+      <w:r>
+        <w:rPr>
+          <w:rFonts w:ascii="Arial" w:hAnsi="Arial" w:cs="Arial"/>
+          <w:sz w:val="24"/>
+          <w:szCs w:val="24"/>
+        </w:rPr>
+        <w:t>” FARA.</w:t>
       </w:r>
     </w:p>
     <w:p>
@@ -6780,7 +7891,25 @@
           <w:sz w:val="24"/>
           <w:szCs w:val="24"/>
         </w:rPr>
-        <w:t>Para configurar da maneira personalizada os erros, é preciso na Startup desabilitar o behavior da API</w:t>
+        <w:t xml:space="preserve">Para configurar da maneira personalizada os erros, é preciso na Startup desabilitar o </w:t>
+      </w:r>
+      <w:proofErr w:type="spellStart"/>
+      <w:r>
+        <w:rPr>
+          <w:rFonts w:ascii="Arial" w:hAnsi="Arial" w:cs="Arial"/>
+          <w:sz w:val="24"/>
+          <w:szCs w:val="24"/>
+        </w:rPr>
+        <w:t>behavior</w:t>
+      </w:r>
+      <w:proofErr w:type="spellEnd"/>
+      <w:r>
+        <w:rPr>
+          <w:rFonts w:ascii="Arial" w:hAnsi="Arial" w:cs="Arial"/>
+          <w:sz w:val="24"/>
+          <w:szCs w:val="24"/>
+        </w:rPr>
+        <w:t xml:space="preserve"> da API</w:t>
       </w:r>
       <w:r>
         <w:rPr>
@@ -6876,7 +8005,25 @@
           <w:sz w:val="24"/>
           <w:szCs w:val="24"/>
         </w:rPr>
-        <w:t>magens, é preciso que no client a imagem será serializada em base 64, para depois ser retornada novamente ao usuário.</w:t>
+        <w:t xml:space="preserve">magens, é preciso que no </w:t>
+      </w:r>
+      <w:proofErr w:type="spellStart"/>
+      <w:r>
+        <w:rPr>
+          <w:rFonts w:ascii="Arial" w:hAnsi="Arial" w:cs="Arial"/>
+          <w:sz w:val="24"/>
+          <w:szCs w:val="24"/>
+        </w:rPr>
+        <w:t>client</w:t>
+      </w:r>
+      <w:proofErr w:type="spellEnd"/>
+      <w:r>
+        <w:rPr>
+          <w:rFonts w:ascii="Arial" w:hAnsi="Arial" w:cs="Arial"/>
+          <w:sz w:val="24"/>
+          <w:szCs w:val="24"/>
+        </w:rPr>
+        <w:t xml:space="preserve"> a imagem será serializada em base 64, para depois ser retornada novamente ao usuário.</w:t>
       </w:r>
     </w:p>
     <w:p>
@@ -7378,8 +8525,19 @@
           <w:sz w:val="24"/>
           <w:szCs w:val="24"/>
         </w:rPr>
-        <w:t>classe static</w:t>
-      </w:r>
+        <w:t xml:space="preserve">classe </w:t>
+      </w:r>
+      <w:proofErr w:type="spellStart"/>
+      <w:r>
+        <w:rPr>
+          <w:rFonts w:ascii="Arial" w:hAnsi="Arial" w:cs="Arial"/>
+          <w:color w:val="FF0000"/>
+          <w:sz w:val="24"/>
+          <w:szCs w:val="24"/>
+        </w:rPr>
+        <w:t>static</w:t>
+      </w:r>
+      <w:proofErr w:type="spellEnd"/>
       <w:r>
         <w:rPr>
           <w:rFonts w:ascii="Arial" w:hAnsi="Arial" w:cs="Arial"/>
@@ -7405,16 +8563,74 @@
           <w:sz w:val="24"/>
           <w:szCs w:val="24"/>
         </w:rPr>
-        <w:t xml:space="preserve"> (IdentityConfig) fazendo a extensão do </w:t>
-      </w:r>
-      <w:r>
-        <w:rPr>
-          <w:rFonts w:ascii="Arial" w:hAnsi="Arial" w:cs="Arial"/>
-          <w:color w:val="FF0000"/>
-          <w:sz w:val="24"/>
-          <w:szCs w:val="24"/>
-        </w:rPr>
-        <w:t>IServicesCollection (this IServicesColletion services, IConfiguration configuration)</w:t>
+        <w:t xml:space="preserve"> (</w:t>
+      </w:r>
+      <w:proofErr w:type="spellStart"/>
+      <w:r>
+        <w:rPr>
+          <w:rFonts w:ascii="Arial" w:hAnsi="Arial" w:cs="Arial"/>
+          <w:sz w:val="24"/>
+          <w:szCs w:val="24"/>
+        </w:rPr>
+        <w:t>IdentityConfig</w:t>
+      </w:r>
+      <w:proofErr w:type="spellEnd"/>
+      <w:r>
+        <w:rPr>
+          <w:rFonts w:ascii="Arial" w:hAnsi="Arial" w:cs="Arial"/>
+          <w:sz w:val="24"/>
+          <w:szCs w:val="24"/>
+        </w:rPr>
+        <w:t xml:space="preserve">) fazendo a extensão do </w:t>
+      </w:r>
+      <w:r>
+        <w:rPr>
+          <w:rFonts w:ascii="Arial" w:hAnsi="Arial" w:cs="Arial"/>
+          <w:color w:val="FF0000"/>
+          <w:sz w:val="24"/>
+          <w:szCs w:val="24"/>
+        </w:rPr>
+        <w:t>IServicesCollection (</w:t>
+      </w:r>
+      <w:proofErr w:type="spellStart"/>
+      <w:r>
+        <w:rPr>
+          <w:rFonts w:ascii="Arial" w:hAnsi="Arial" w:cs="Arial"/>
+          <w:color w:val="FF0000"/>
+          <w:sz w:val="24"/>
+          <w:szCs w:val="24"/>
+        </w:rPr>
+        <w:t>this</w:t>
+      </w:r>
+      <w:proofErr w:type="spellEnd"/>
+      <w:r>
+        <w:rPr>
+          <w:rFonts w:ascii="Arial" w:hAnsi="Arial" w:cs="Arial"/>
+          <w:color w:val="FF0000"/>
+          <w:sz w:val="24"/>
+          <w:szCs w:val="24"/>
+        </w:rPr>
+        <w:t xml:space="preserve"> </w:t>
+      </w:r>
+      <w:proofErr w:type="spellStart"/>
+      <w:r>
+        <w:rPr>
+          <w:rFonts w:ascii="Arial" w:hAnsi="Arial" w:cs="Arial"/>
+          <w:color w:val="FF0000"/>
+          <w:sz w:val="24"/>
+          <w:szCs w:val="24"/>
+        </w:rPr>
+        <w:t>IServicesColletion</w:t>
+      </w:r>
+      <w:proofErr w:type="spellEnd"/>
+      <w:r>
+        <w:rPr>
+          <w:rFonts w:ascii="Arial" w:hAnsi="Arial" w:cs="Arial"/>
+          <w:color w:val="FF0000"/>
+          <w:sz w:val="24"/>
+          <w:szCs w:val="24"/>
+        </w:rPr>
+        <w:t xml:space="preserve"> services, IConfiguration configuration)</w:t>
       </w:r>
       <w:r>
         <w:rPr>
@@ -7568,6 +8784,7 @@
         </w:rPr>
         <w:t xml:space="preserve"> que ficara a nossa classe que herdará de  </w:t>
       </w:r>
+      <w:proofErr w:type="spellStart"/>
       <w:r>
         <w:rPr>
           <w:rFonts w:ascii="Arial" w:hAnsi="Arial" w:cs="Arial"/>
@@ -7579,6 +8796,7 @@
         </w:rPr>
         <w:t>IdentityDbContext</w:t>
       </w:r>
+      <w:proofErr w:type="spellEnd"/>
       <w:r>
         <w:rPr>
           <w:rFonts w:ascii="Arial" w:hAnsi="Arial" w:cs="Arial"/>
@@ -7586,7 +8804,27 @@
           <w:sz w:val="24"/>
           <w:szCs w:val="24"/>
         </w:rPr>
-        <w:t xml:space="preserve"> passando o nosso options com DbContextOptions.</w:t>
+        <w:t xml:space="preserve"> passando o nosso </w:t>
+      </w:r>
+      <w:proofErr w:type="spellStart"/>
+      <w:r>
+        <w:rPr>
+          <w:rFonts w:ascii="Arial" w:hAnsi="Arial" w:cs="Arial"/>
+          <w:color w:val="000000" w:themeColor="text1"/>
+          <w:sz w:val="24"/>
+          <w:szCs w:val="24"/>
+        </w:rPr>
+        <w:t>options</w:t>
+      </w:r>
+      <w:proofErr w:type="spellEnd"/>
+      <w:r>
+        <w:rPr>
+          <w:rFonts w:ascii="Arial" w:hAnsi="Arial" w:cs="Arial"/>
+          <w:color w:val="000000" w:themeColor="text1"/>
+          <w:sz w:val="24"/>
+          <w:szCs w:val="24"/>
+        </w:rPr>
+        <w:t xml:space="preserve"> com DbContextOptions.</w:t>
       </w:r>
     </w:p>
     <w:p>
@@ -7612,6 +8850,7 @@
         </w:rPr>
         <w:t xml:space="preserve">A ideia é que esse </w:t>
       </w:r>
+      <w:proofErr w:type="spellStart"/>
       <w:r>
         <w:rPr>
           <w:rFonts w:ascii="Arial" w:hAnsi="Arial" w:cs="Arial"/>
@@ -7623,6 +8862,7 @@
         </w:rPr>
         <w:t>IdentityDbContext</w:t>
       </w:r>
+      <w:proofErr w:type="spellEnd"/>
       <w:r>
         <w:rPr>
           <w:rFonts w:ascii="Arial" w:hAnsi="Arial" w:cs="Arial"/>
@@ -7666,7 +8906,27 @@
           <w:sz w:val="24"/>
           <w:szCs w:val="24"/>
         </w:rPr>
-        <w:t xml:space="preserve"> (tanto que utiliza a mesma connectionString do Context da aplicação</w:t>
+        <w:t xml:space="preserve"> (tanto que utiliza a mesma </w:t>
+      </w:r>
+      <w:proofErr w:type="spellStart"/>
+      <w:r>
+        <w:rPr>
+          <w:rFonts w:ascii="Arial" w:hAnsi="Arial" w:cs="Arial"/>
+          <w:color w:val="000000" w:themeColor="text1"/>
+          <w:sz w:val="24"/>
+          <w:szCs w:val="24"/>
+        </w:rPr>
+        <w:t>connectionString</w:t>
+      </w:r>
+      <w:proofErr w:type="spellEnd"/>
+      <w:r>
+        <w:rPr>
+          <w:rFonts w:ascii="Arial" w:hAnsi="Arial" w:cs="Arial"/>
+          <w:color w:val="000000" w:themeColor="text1"/>
+          <w:sz w:val="24"/>
+          <w:szCs w:val="24"/>
+        </w:rPr>
+        <w:t xml:space="preserve"> do Context da aplicação</w:t>
       </w:r>
       <w:r>
         <w:rPr>
@@ -7711,7 +8971,27 @@
           <w:sz w:val="24"/>
           <w:szCs w:val="24"/>
         </w:rPr>
-        <w:t>Após isso, podemos fazer a nossa migration e update-db;</w:t>
+        <w:t>Após isso, podemos fazer a nossa migration e update-</w:t>
+      </w:r>
+      <w:proofErr w:type="spellStart"/>
+      <w:r>
+        <w:rPr>
+          <w:rFonts w:ascii="Arial" w:hAnsi="Arial" w:cs="Arial"/>
+          <w:color w:val="000000" w:themeColor="text1"/>
+          <w:sz w:val="24"/>
+          <w:szCs w:val="24"/>
+        </w:rPr>
+        <w:t>db</w:t>
+      </w:r>
+      <w:proofErr w:type="spellEnd"/>
+      <w:r>
+        <w:rPr>
+          <w:rFonts w:ascii="Arial" w:hAnsi="Arial" w:cs="Arial"/>
+          <w:color w:val="000000" w:themeColor="text1"/>
+          <w:sz w:val="24"/>
+          <w:szCs w:val="24"/>
+        </w:rPr>
+        <w:t>;</w:t>
       </w:r>
     </w:p>
     <w:p>
@@ -7764,6 +9044,7 @@
         </w:rPr>
         <w:t xml:space="preserve">, na nossa </w:t>
       </w:r>
+      <w:proofErr w:type="spellStart"/>
       <w:r>
         <w:rPr>
           <w:rFonts w:ascii="Arial" w:hAnsi="Arial" w:cs="Arial"/>
@@ -7773,6 +9054,7 @@
         </w:rPr>
         <w:t>IdentityConfig</w:t>
       </w:r>
+      <w:proofErr w:type="spellEnd"/>
       <w:r>
         <w:rPr>
           <w:rFonts w:ascii="Arial" w:hAnsi="Arial" w:cs="Arial"/>
@@ -7781,14 +9063,25 @@
         </w:rPr>
         <w:t xml:space="preserve">, precisamos adicionar o </w:t>
       </w:r>
-      <w:r>
-        <w:rPr>
-          <w:rFonts w:ascii="Arial" w:hAnsi="Arial" w:cs="Arial"/>
-          <w:color w:val="FF0000"/>
-          <w:sz w:val="24"/>
-          <w:szCs w:val="24"/>
-        </w:rPr>
-        <w:t>services.AddDefaultIdentity&lt;IdentityUser()</w:t>
+      <w:proofErr w:type="spellStart"/>
+      <w:r>
+        <w:rPr>
+          <w:rFonts w:ascii="Arial" w:hAnsi="Arial" w:cs="Arial"/>
+          <w:color w:val="FF0000"/>
+          <w:sz w:val="24"/>
+          <w:szCs w:val="24"/>
+        </w:rPr>
+        <w:t>services.AddDefaultIdentity</w:t>
+      </w:r>
+      <w:proofErr w:type="spellEnd"/>
+      <w:r>
+        <w:rPr>
+          <w:rFonts w:ascii="Arial" w:hAnsi="Arial" w:cs="Arial"/>
+          <w:color w:val="FF0000"/>
+          <w:sz w:val="24"/>
+          <w:szCs w:val="24"/>
+        </w:rPr>
+        <w:t>&lt;IdentityUser()</w:t>
       </w:r>
       <w:r>
         <w:rPr>
@@ -7836,15 +9129,27 @@
         </w:rPr>
         <w:t xml:space="preserve">            </w:t>
       </w:r>
-      <w:r>
-        <w:rPr>
-          <w:rFonts w:ascii="Cascadia Mono" w:hAnsi="Cascadia Mono" w:cs="Cascadia Mono"/>
-          <w:color w:val="000000"/>
-          <w:sz w:val="19"/>
-          <w:szCs w:val="19"/>
-          <w:lang w:val="en-US"/>
-        </w:rPr>
-        <w:t>services.AddDefaultIdentity&lt;IdentityUser&gt;()</w:t>
+      <w:proofErr w:type="spellStart"/>
+      <w:r>
+        <w:rPr>
+          <w:rFonts w:ascii="Cascadia Mono" w:hAnsi="Cascadia Mono" w:cs="Cascadia Mono"/>
+          <w:color w:val="000000"/>
+          <w:sz w:val="19"/>
+          <w:szCs w:val="19"/>
+          <w:lang w:val="en-US"/>
+        </w:rPr>
+        <w:t>services.AddDefaultIdentity</w:t>
+      </w:r>
+      <w:proofErr w:type="spellEnd"/>
+      <w:r>
+        <w:rPr>
+          <w:rFonts w:ascii="Cascadia Mono" w:hAnsi="Cascadia Mono" w:cs="Cascadia Mono"/>
+          <w:color w:val="000000"/>
+          <w:sz w:val="19"/>
+          <w:szCs w:val="19"/>
+          <w:lang w:val="en-US"/>
+        </w:rPr>
+        <w:t>&lt;IdentityUser&gt;()</w:t>
       </w:r>
     </w:p>
     <w:p>
@@ -7869,7 +9174,51 @@
           <w:szCs w:val="19"/>
           <w:lang w:val="en-US"/>
         </w:rPr>
-        <w:t xml:space="preserve">                .AddRoles&lt;IdentityRole&gt;()</w:t>
+        <w:t xml:space="preserve">                .</w:t>
+      </w:r>
+      <w:proofErr w:type="spellStart"/>
+      <w:r>
+        <w:rPr>
+          <w:rFonts w:ascii="Cascadia Mono" w:hAnsi="Cascadia Mono" w:cs="Cascadia Mono"/>
+          <w:color w:val="000000"/>
+          <w:sz w:val="19"/>
+          <w:szCs w:val="19"/>
+          <w:lang w:val="en-US"/>
+        </w:rPr>
+        <w:t>AddRoles</w:t>
+      </w:r>
+      <w:proofErr w:type="spellEnd"/>
+      <w:r>
+        <w:rPr>
+          <w:rFonts w:ascii="Cascadia Mono" w:hAnsi="Cascadia Mono" w:cs="Cascadia Mono"/>
+          <w:color w:val="000000"/>
+          <w:sz w:val="19"/>
+          <w:szCs w:val="19"/>
+          <w:lang w:val="en-US"/>
+        </w:rPr>
+        <w:t>&lt;</w:t>
+      </w:r>
+      <w:proofErr w:type="spellStart"/>
+      <w:r>
+        <w:rPr>
+          <w:rFonts w:ascii="Cascadia Mono" w:hAnsi="Cascadia Mono" w:cs="Cascadia Mono"/>
+          <w:color w:val="000000"/>
+          <w:sz w:val="19"/>
+          <w:szCs w:val="19"/>
+          <w:lang w:val="en-US"/>
+        </w:rPr>
+        <w:t>IdentityRole</w:t>
+      </w:r>
+      <w:proofErr w:type="spellEnd"/>
+      <w:r>
+        <w:rPr>
+          <w:rFonts w:ascii="Cascadia Mono" w:hAnsi="Cascadia Mono" w:cs="Cascadia Mono"/>
+          <w:color w:val="000000"/>
+          <w:sz w:val="19"/>
+          <w:szCs w:val="19"/>
+          <w:lang w:val="en-US"/>
+        </w:rPr>
+        <w:t>&gt;()</w:t>
       </w:r>
     </w:p>
     <w:p>
@@ -7894,7 +9243,29 @@
           <w:szCs w:val="19"/>
           <w:lang w:val="en-US"/>
         </w:rPr>
-        <w:t xml:space="preserve">                .AddEntityFrameworkStores&lt;ApplicationDbContext&gt;()</w:t>
+        <w:t xml:space="preserve">                .AddEntityFrameworkStores&lt;</w:t>
+      </w:r>
+      <w:proofErr w:type="spellStart"/>
+      <w:r>
+        <w:rPr>
+          <w:rFonts w:ascii="Cascadia Mono" w:hAnsi="Cascadia Mono" w:cs="Cascadia Mono"/>
+          <w:color w:val="000000"/>
+          <w:sz w:val="19"/>
+          <w:szCs w:val="19"/>
+          <w:lang w:val="en-US"/>
+        </w:rPr>
+        <w:t>ApplicationDbContext</w:t>
+      </w:r>
+      <w:proofErr w:type="spellEnd"/>
+      <w:r>
+        <w:rPr>
+          <w:rFonts w:ascii="Cascadia Mono" w:hAnsi="Cascadia Mono" w:cs="Cascadia Mono"/>
+          <w:color w:val="000000"/>
+          <w:sz w:val="19"/>
+          <w:szCs w:val="19"/>
+          <w:lang w:val="en-US"/>
+        </w:rPr>
+        <w:t>&gt;()</w:t>
       </w:r>
     </w:p>
     <w:p>
@@ -7928,7 +9299,27 @@
           <w:sz w:val="19"/>
           <w:szCs w:val="19"/>
         </w:rPr>
-        <w:t>.AddDefaultTokenProviders();</w:t>
+        <w:t>.</w:t>
+      </w:r>
+      <w:proofErr w:type="spellStart"/>
+      <w:r>
+        <w:rPr>
+          <w:rFonts w:ascii="Cascadia Mono" w:hAnsi="Cascadia Mono" w:cs="Cascadia Mono"/>
+          <w:color w:val="000000"/>
+          <w:sz w:val="19"/>
+          <w:szCs w:val="19"/>
+        </w:rPr>
+        <w:t>AddDefaultTokenProviders</w:t>
+      </w:r>
+      <w:proofErr w:type="spellEnd"/>
+      <w:r>
+        <w:rPr>
+          <w:rFonts w:ascii="Cascadia Mono" w:hAnsi="Cascadia Mono" w:cs="Cascadia Mono"/>
+          <w:color w:val="000000"/>
+          <w:sz w:val="19"/>
+          <w:szCs w:val="19"/>
+        </w:rPr>
+        <w:t>();</w:t>
       </w:r>
     </w:p>
     <w:p>
@@ -7963,14 +9354,25 @@
         </w:rPr>
         <w:t xml:space="preserve">Por último, adicionar </w:t>
       </w:r>
-      <w:r>
-        <w:rPr>
-          <w:rFonts w:ascii="Arial" w:hAnsi="Arial" w:cs="Arial"/>
-          <w:color w:val="FF0000"/>
-          <w:sz w:val="24"/>
-          <w:szCs w:val="24"/>
-        </w:rPr>
-        <w:t>app.UseAuthentication()</w:t>
+      <w:proofErr w:type="spellStart"/>
+      <w:r>
+        <w:rPr>
+          <w:rFonts w:ascii="Arial" w:hAnsi="Arial" w:cs="Arial"/>
+          <w:color w:val="FF0000"/>
+          <w:sz w:val="24"/>
+          <w:szCs w:val="24"/>
+        </w:rPr>
+        <w:t>app.UseAuthentication</w:t>
+      </w:r>
+      <w:proofErr w:type="spellEnd"/>
+      <w:r>
+        <w:rPr>
+          <w:rFonts w:ascii="Arial" w:hAnsi="Arial" w:cs="Arial"/>
+          <w:color w:val="FF0000"/>
+          <w:sz w:val="24"/>
+          <w:szCs w:val="24"/>
+        </w:rPr>
+        <w:t>()</w:t>
       </w:r>
       <w:r>
         <w:rPr>
@@ -8023,7 +9425,25 @@
           <w:sz w:val="24"/>
           <w:szCs w:val="24"/>
         </w:rPr>
-        <w:t xml:space="preserve"> app.UseMvcConfiguration();</w:t>
+        <w:t xml:space="preserve"> </w:t>
+      </w:r>
+      <w:proofErr w:type="spellStart"/>
+      <w:r>
+        <w:rPr>
+          <w:rFonts w:ascii="Arial" w:hAnsi="Arial" w:cs="Arial"/>
+          <w:sz w:val="24"/>
+          <w:szCs w:val="24"/>
+        </w:rPr>
+        <w:t>app.UseMvcConfiguration</w:t>
+      </w:r>
+      <w:proofErr w:type="spellEnd"/>
+      <w:r>
+        <w:rPr>
+          <w:rFonts w:ascii="Arial" w:hAnsi="Arial" w:cs="Arial"/>
+          <w:sz w:val="24"/>
+          <w:szCs w:val="24"/>
+        </w:rPr>
+        <w:t>();</w:t>
       </w:r>
     </w:p>
     <w:p>
@@ -8332,7 +9752,51 @@
           <w:szCs w:val="19"/>
           <w:lang w:val="en-US"/>
         </w:rPr>
-        <w:t xml:space="preserve"> SignInManager&lt;IdentityUser&gt; _signInManager;</w:t>
+        <w:t xml:space="preserve"> </w:t>
+      </w:r>
+      <w:proofErr w:type="spellStart"/>
+      <w:r>
+        <w:rPr>
+          <w:rFonts w:ascii="Cascadia Mono" w:hAnsi="Cascadia Mono" w:cs="Cascadia Mono"/>
+          <w:color w:val="000000"/>
+          <w:sz w:val="19"/>
+          <w:szCs w:val="19"/>
+          <w:lang w:val="en-US"/>
+        </w:rPr>
+        <w:t>SignInManager</w:t>
+      </w:r>
+      <w:proofErr w:type="spellEnd"/>
+      <w:r>
+        <w:rPr>
+          <w:rFonts w:ascii="Cascadia Mono" w:hAnsi="Cascadia Mono" w:cs="Cascadia Mono"/>
+          <w:color w:val="000000"/>
+          <w:sz w:val="19"/>
+          <w:szCs w:val="19"/>
+          <w:lang w:val="en-US"/>
+        </w:rPr>
+        <w:t>&lt;IdentityUser&gt; _</w:t>
+      </w:r>
+      <w:proofErr w:type="spellStart"/>
+      <w:r>
+        <w:rPr>
+          <w:rFonts w:ascii="Cascadia Mono" w:hAnsi="Cascadia Mono" w:cs="Cascadia Mono"/>
+          <w:color w:val="000000"/>
+          <w:sz w:val="19"/>
+          <w:szCs w:val="19"/>
+          <w:lang w:val="en-US"/>
+        </w:rPr>
+        <w:t>signInManager</w:t>
+      </w:r>
+      <w:proofErr w:type="spellEnd"/>
+      <w:r>
+        <w:rPr>
+          <w:rFonts w:ascii="Cascadia Mono" w:hAnsi="Cascadia Mono" w:cs="Cascadia Mono"/>
+          <w:color w:val="000000"/>
+          <w:sz w:val="19"/>
+          <w:szCs w:val="19"/>
+          <w:lang w:val="en-US"/>
+        </w:rPr>
+        <w:t>;</w:t>
       </w:r>
     </w:p>
     <w:p>
@@ -8387,7 +9851,51 @@
           <w:szCs w:val="19"/>
           <w:lang w:val="en-US"/>
         </w:rPr>
-        <w:t xml:space="preserve"> UserManager&lt;IdentityUser&gt; _userManager;</w:t>
+        <w:t xml:space="preserve"> </w:t>
+      </w:r>
+      <w:proofErr w:type="spellStart"/>
+      <w:r>
+        <w:rPr>
+          <w:rFonts w:ascii="Cascadia Mono" w:hAnsi="Cascadia Mono" w:cs="Cascadia Mono"/>
+          <w:color w:val="000000"/>
+          <w:sz w:val="19"/>
+          <w:szCs w:val="19"/>
+          <w:lang w:val="en-US"/>
+        </w:rPr>
+        <w:t>UserManager</w:t>
+      </w:r>
+      <w:proofErr w:type="spellEnd"/>
+      <w:r>
+        <w:rPr>
+          <w:rFonts w:ascii="Cascadia Mono" w:hAnsi="Cascadia Mono" w:cs="Cascadia Mono"/>
+          <w:color w:val="000000"/>
+          <w:sz w:val="19"/>
+          <w:szCs w:val="19"/>
+          <w:lang w:val="en-US"/>
+        </w:rPr>
+        <w:t>&lt;IdentityUser&gt; _</w:t>
+      </w:r>
+      <w:proofErr w:type="spellStart"/>
+      <w:r>
+        <w:rPr>
+          <w:rFonts w:ascii="Cascadia Mono" w:hAnsi="Cascadia Mono" w:cs="Cascadia Mono"/>
+          <w:color w:val="000000"/>
+          <w:sz w:val="19"/>
+          <w:szCs w:val="19"/>
+          <w:lang w:val="en-US"/>
+        </w:rPr>
+        <w:t>userManager</w:t>
+      </w:r>
+      <w:proofErr w:type="spellEnd"/>
+      <w:r>
+        <w:rPr>
+          <w:rFonts w:ascii="Cascadia Mono" w:hAnsi="Cascadia Mono" w:cs="Cascadia Mono"/>
+          <w:color w:val="000000"/>
+          <w:sz w:val="19"/>
+          <w:szCs w:val="19"/>
+          <w:lang w:val="en-US"/>
+        </w:rPr>
+        <w:t>;</w:t>
       </w:r>
     </w:p>
     <w:p>
@@ -8896,7 +10404,29 @@
           <w:szCs w:val="19"/>
           <w:lang w:val="en-US"/>
         </w:rPr>
-        <w:t xml:space="preserve"> _signInManager.SignInAsync(user, isPersistent: </w:t>
+        <w:t xml:space="preserve"> _signInManager.SignInAsync(user, </w:t>
+      </w:r>
+      <w:proofErr w:type="spellStart"/>
+      <w:r>
+        <w:rPr>
+          <w:rFonts w:ascii="Cascadia Mono" w:hAnsi="Cascadia Mono" w:cs="Cascadia Mono"/>
+          <w:color w:val="000000"/>
+          <w:sz w:val="19"/>
+          <w:szCs w:val="19"/>
+          <w:lang w:val="en-US"/>
+        </w:rPr>
+        <w:t>isPersistent</w:t>
+      </w:r>
+      <w:proofErr w:type="spellEnd"/>
+      <w:r>
+        <w:rPr>
+          <w:rFonts w:ascii="Cascadia Mono" w:hAnsi="Cascadia Mono" w:cs="Cascadia Mono"/>
+          <w:color w:val="000000"/>
+          <w:sz w:val="19"/>
+          <w:szCs w:val="19"/>
+          <w:lang w:val="en-US"/>
+        </w:rPr>
+        <w:t xml:space="preserve">: </w:t>
       </w:r>
       <w:r>
         <w:rPr>
@@ -9001,7 +10531,29 @@
           <w:szCs w:val="19"/>
           <w:lang w:val="en-US"/>
         </w:rPr>
-        <w:t xml:space="preserve">(var erro </w:t>
+        <w:t xml:space="preserve">(var </w:t>
+      </w:r>
+      <w:proofErr w:type="spellStart"/>
+      <w:r>
+        <w:rPr>
+          <w:rFonts w:ascii="Cascadia Mono" w:hAnsi="Cascadia Mono" w:cs="Cascadia Mono"/>
+          <w:color w:val="000000"/>
+          <w:sz w:val="19"/>
+          <w:szCs w:val="19"/>
+          <w:lang w:val="en-US"/>
+        </w:rPr>
+        <w:t>erro</w:t>
+      </w:r>
+      <w:proofErr w:type="spellEnd"/>
+      <w:r>
+        <w:rPr>
+          <w:rFonts w:ascii="Cascadia Mono" w:hAnsi="Cascadia Mono" w:cs="Cascadia Mono"/>
+          <w:color w:val="000000"/>
+          <w:sz w:val="19"/>
+          <w:szCs w:val="19"/>
+          <w:lang w:val="en-US"/>
+        </w:rPr>
+        <w:t xml:space="preserve"> </w:t>
       </w:r>
       <w:r>
         <w:rPr>
@@ -9021,7 +10573,29 @@
           <w:szCs w:val="19"/>
           <w:lang w:val="en-US"/>
         </w:rPr>
-        <w:t xml:space="preserve"> result.Errors)</w:t>
+        <w:t xml:space="preserve"> </w:t>
+      </w:r>
+      <w:proofErr w:type="spellStart"/>
+      <w:r>
+        <w:rPr>
+          <w:rFonts w:ascii="Cascadia Mono" w:hAnsi="Cascadia Mono" w:cs="Cascadia Mono"/>
+          <w:color w:val="000000"/>
+          <w:sz w:val="19"/>
+          <w:szCs w:val="19"/>
+          <w:lang w:val="en-US"/>
+        </w:rPr>
+        <w:t>result.Errors</w:t>
+      </w:r>
+      <w:proofErr w:type="spellEnd"/>
+      <w:r>
+        <w:rPr>
+          <w:rFonts w:ascii="Cascadia Mono" w:hAnsi="Cascadia Mono" w:cs="Cascadia Mono"/>
+          <w:color w:val="000000"/>
+          <w:sz w:val="19"/>
+          <w:szCs w:val="19"/>
+          <w:lang w:val="en-US"/>
+        </w:rPr>
+        <w:t>)</w:t>
       </w:r>
     </w:p>
     <w:p>
@@ -9077,7 +10651,27 @@
           <w:sz w:val="19"/>
           <w:szCs w:val="19"/>
         </w:rPr>
-        <w:t xml:space="preserve">                NotificarErro(erro.Description);</w:t>
+        <w:t xml:space="preserve">                </w:t>
+      </w:r>
+      <w:proofErr w:type="spellStart"/>
+      <w:r>
+        <w:rPr>
+          <w:rFonts w:ascii="Cascadia Mono" w:hAnsi="Cascadia Mono" w:cs="Cascadia Mono"/>
+          <w:color w:val="000000"/>
+          <w:sz w:val="19"/>
+          <w:szCs w:val="19"/>
+        </w:rPr>
+        <w:t>NotificarErro</w:t>
+      </w:r>
+      <w:proofErr w:type="spellEnd"/>
+      <w:r>
+        <w:rPr>
+          <w:rFonts w:ascii="Cascadia Mono" w:hAnsi="Cascadia Mono" w:cs="Cascadia Mono"/>
+          <w:color w:val="000000"/>
+          <w:sz w:val="19"/>
+          <w:szCs w:val="19"/>
+        </w:rPr>
+        <w:t>(erro.Description);</w:t>
       </w:r>
     </w:p>
     <w:p>
@@ -9131,8 +10725,27 @@
           <w:szCs w:val="24"/>
         </w:rPr>
         <w:lastRenderedPageBreak/>
-        <w:t xml:space="preserve">Para validar login já criado e logar, é bem parecido, porém recebe o parâmetro </w:t>
-      </w:r>
+        <w:t xml:space="preserve">Para validar login já criado e </w:t>
+      </w:r>
+      <w:proofErr w:type="spellStart"/>
+      <w:r>
+        <w:rPr>
+          <w:rFonts w:ascii="Arial" w:hAnsi="Arial" w:cs="Arial"/>
+          <w:sz w:val="24"/>
+          <w:szCs w:val="24"/>
+        </w:rPr>
+        <w:t>logar</w:t>
+      </w:r>
+      <w:proofErr w:type="spellEnd"/>
+      <w:r>
+        <w:rPr>
+          <w:rFonts w:ascii="Arial" w:hAnsi="Arial" w:cs="Arial"/>
+          <w:sz w:val="24"/>
+          <w:szCs w:val="24"/>
+        </w:rPr>
+        <w:t xml:space="preserve">, é bem parecido, porém recebe o parâmetro </w:t>
+      </w:r>
+      <w:proofErr w:type="spellStart"/>
       <w:r>
         <w:rPr>
           <w:rFonts w:ascii="Arial" w:hAnsi="Arial" w:cs="Arial"/>
@@ -9144,6 +10757,7 @@
         </w:rPr>
         <w:t>LoginUserModel</w:t>
       </w:r>
+      <w:proofErr w:type="spellEnd"/>
       <w:r>
         <w:rPr>
           <w:rFonts w:ascii="Arial" w:hAnsi="Arial" w:cs="Arial"/>
@@ -9214,8 +10828,20 @@
           <w:szCs w:val="19"/>
           <w:lang w:val="en-US"/>
         </w:rPr>
-        <w:t xml:space="preserve"> Task&lt;ActionResult&gt; Login(Logi</w:t>
-      </w:r>
+        <w:t xml:space="preserve"> Task&lt;ActionResult&gt; Login(</w:t>
+      </w:r>
+      <w:proofErr w:type="spellStart"/>
+      <w:r>
+        <w:rPr>
+          <w:rFonts w:ascii="Cascadia Mono" w:hAnsi="Cascadia Mono" w:cs="Cascadia Mono"/>
+          <w:color w:val="000000"/>
+          <w:sz w:val="19"/>
+          <w:szCs w:val="19"/>
+          <w:lang w:val="en-US"/>
+        </w:rPr>
+        <w:t>Logi</w:t>
+      </w:r>
+      <w:proofErr w:type="spellEnd"/>
       <w:r>
         <w:rPr>
           <w:rFonts w:ascii="Cascadia Mono" w:hAnsi="Cascadia Mono" w:cs="Cascadia Mono"/>
@@ -9226,15 +10852,49 @@
         </w:rPr>
         <w:t xml:space="preserve"> </w:t>
       </w:r>
-      <w:r>
-        <w:rPr>
-          <w:rFonts w:ascii="Cascadia Mono" w:hAnsi="Cascadia Mono" w:cs="Cascadia Mono"/>
-          <w:color w:val="000000"/>
-          <w:sz w:val="19"/>
-          <w:szCs w:val="19"/>
-          <w:lang w:val="en-US"/>
-        </w:rPr>
-        <w:t>nUserViewModel loginUser)</w:t>
+      <w:proofErr w:type="spellStart"/>
+      <w:r>
+        <w:rPr>
+          <w:rFonts w:ascii="Cascadia Mono" w:hAnsi="Cascadia Mono" w:cs="Cascadia Mono"/>
+          <w:color w:val="000000"/>
+          <w:sz w:val="19"/>
+          <w:szCs w:val="19"/>
+          <w:lang w:val="en-US"/>
+        </w:rPr>
+        <w:t>nUserViewModel</w:t>
+      </w:r>
+      <w:proofErr w:type="spellEnd"/>
+      <w:r>
+        <w:rPr>
+          <w:rFonts w:ascii="Cascadia Mono" w:hAnsi="Cascadia Mono" w:cs="Cascadia Mono"/>
+          <w:color w:val="000000"/>
+          <w:sz w:val="19"/>
+          <w:szCs w:val="19"/>
+          <w:lang w:val="en-US"/>
+        </w:rPr>
+        <w:t xml:space="preserve"> </w:t>
+      </w:r>
+      <w:proofErr w:type="spellStart"/>
+      <w:r>
+        <w:rPr>
+          <w:rFonts w:ascii="Cascadia Mono" w:hAnsi="Cascadia Mono" w:cs="Cascadia Mono"/>
+          <w:color w:val="000000"/>
+          <w:sz w:val="19"/>
+          <w:szCs w:val="19"/>
+          <w:lang w:val="en-US"/>
+        </w:rPr>
+        <w:t>loginUser</w:t>
+      </w:r>
+      <w:proofErr w:type="spellEnd"/>
+      <w:r>
+        <w:rPr>
+          <w:rFonts w:ascii="Cascadia Mono" w:hAnsi="Cascadia Mono" w:cs="Cascadia Mono"/>
+          <w:color w:val="000000"/>
+          <w:sz w:val="19"/>
+          <w:szCs w:val="19"/>
+          <w:lang w:val="en-US"/>
+        </w:rPr>
+        <w:t>)</w:t>
       </w:r>
     </w:p>
     <w:p>
@@ -9304,7 +10964,29 @@
           <w:szCs w:val="19"/>
           <w:lang w:val="en-US"/>
         </w:rPr>
-        <w:t xml:space="preserve"> (!ModelState.IsValid) </w:t>
+        <w:t xml:space="preserve"> (!</w:t>
+      </w:r>
+      <w:proofErr w:type="spellStart"/>
+      <w:r>
+        <w:rPr>
+          <w:rFonts w:ascii="Cascadia Mono" w:hAnsi="Cascadia Mono" w:cs="Cascadia Mono"/>
+          <w:color w:val="000000"/>
+          <w:sz w:val="19"/>
+          <w:szCs w:val="19"/>
+          <w:lang w:val="en-US"/>
+        </w:rPr>
+        <w:t>ModelState.IsValid</w:t>
+      </w:r>
+      <w:proofErr w:type="spellEnd"/>
+      <w:r>
+        <w:rPr>
+          <w:rFonts w:ascii="Cascadia Mono" w:hAnsi="Cascadia Mono" w:cs="Cascadia Mono"/>
+          <w:color w:val="000000"/>
+          <w:sz w:val="19"/>
+          <w:szCs w:val="19"/>
+          <w:lang w:val="en-US"/>
+        </w:rPr>
+        <w:t xml:space="preserve">) </w:t>
       </w:r>
       <w:r>
         <w:rPr>
@@ -9404,7 +11086,73 @@
           <w:szCs w:val="19"/>
           <w:lang w:val="en-US"/>
         </w:rPr>
-        <w:t xml:space="preserve"> _signInManager.PasswordSignInAsync(loginUser.Email, loginUser.Password, </w:t>
+        <w:t xml:space="preserve"> _</w:t>
+      </w:r>
+      <w:proofErr w:type="spellStart"/>
+      <w:r>
+        <w:rPr>
+          <w:rFonts w:ascii="Cascadia Mono" w:hAnsi="Cascadia Mono" w:cs="Cascadia Mono"/>
+          <w:color w:val="000000"/>
+          <w:sz w:val="19"/>
+          <w:szCs w:val="19"/>
+          <w:lang w:val="en-US"/>
+        </w:rPr>
+        <w:t>signInManager.PasswordSignInAsync</w:t>
+      </w:r>
+      <w:proofErr w:type="spellEnd"/>
+      <w:r>
+        <w:rPr>
+          <w:rFonts w:ascii="Cascadia Mono" w:hAnsi="Cascadia Mono" w:cs="Cascadia Mono"/>
+          <w:color w:val="000000"/>
+          <w:sz w:val="19"/>
+          <w:szCs w:val="19"/>
+          <w:lang w:val="en-US"/>
+        </w:rPr>
+        <w:t>(</w:t>
+      </w:r>
+      <w:proofErr w:type="spellStart"/>
+      <w:r>
+        <w:rPr>
+          <w:rFonts w:ascii="Cascadia Mono" w:hAnsi="Cascadia Mono" w:cs="Cascadia Mono"/>
+          <w:color w:val="000000"/>
+          <w:sz w:val="19"/>
+          <w:szCs w:val="19"/>
+          <w:lang w:val="en-US"/>
+        </w:rPr>
+        <w:t>loginUser.Email</w:t>
+      </w:r>
+      <w:proofErr w:type="spellEnd"/>
+      <w:r>
+        <w:rPr>
+          <w:rFonts w:ascii="Cascadia Mono" w:hAnsi="Cascadia Mono" w:cs="Cascadia Mono"/>
+          <w:color w:val="000000"/>
+          <w:sz w:val="19"/>
+          <w:szCs w:val="19"/>
+          <w:lang w:val="en-US"/>
+        </w:rPr>
+        <w:t xml:space="preserve">, </w:t>
+      </w:r>
+      <w:proofErr w:type="spellStart"/>
+      <w:r>
+        <w:rPr>
+          <w:rFonts w:ascii="Cascadia Mono" w:hAnsi="Cascadia Mono" w:cs="Cascadia Mono"/>
+          <w:color w:val="000000"/>
+          <w:sz w:val="19"/>
+          <w:szCs w:val="19"/>
+          <w:lang w:val="en-US"/>
+        </w:rPr>
+        <w:t>loginUser.Password</w:t>
+      </w:r>
+      <w:proofErr w:type="spellEnd"/>
+      <w:r>
+        <w:rPr>
+          <w:rFonts w:ascii="Cascadia Mono" w:hAnsi="Cascadia Mono" w:cs="Cascadia Mono"/>
+          <w:color w:val="000000"/>
+          <w:sz w:val="19"/>
+          <w:szCs w:val="19"/>
+          <w:lang w:val="en-US"/>
+        </w:rPr>
+        <w:t xml:space="preserve">, </w:t>
       </w:r>
       <w:r>
         <w:rPr>
@@ -9524,7 +11272,29 @@
           <w:szCs w:val="19"/>
           <w:lang w:val="en-US"/>
         </w:rPr>
-        <w:t xml:space="preserve"> CustomResponse(loginUser);</w:t>
+        <w:t xml:space="preserve"> CustomResponse(</w:t>
+      </w:r>
+      <w:proofErr w:type="spellStart"/>
+      <w:r>
+        <w:rPr>
+          <w:rFonts w:ascii="Cascadia Mono" w:hAnsi="Cascadia Mono" w:cs="Cascadia Mono"/>
+          <w:color w:val="000000"/>
+          <w:sz w:val="19"/>
+          <w:szCs w:val="19"/>
+          <w:lang w:val="en-US"/>
+        </w:rPr>
+        <w:t>loginUser</w:t>
+      </w:r>
+      <w:proofErr w:type="spellEnd"/>
+      <w:r>
+        <w:rPr>
+          <w:rFonts w:ascii="Cascadia Mono" w:hAnsi="Cascadia Mono" w:cs="Cascadia Mono"/>
+          <w:color w:val="000000"/>
+          <w:sz w:val="19"/>
+          <w:szCs w:val="19"/>
+          <w:lang w:val="en-US"/>
+        </w:rPr>
+        <w:t>);</w:t>
       </w:r>
     </w:p>
     <w:p>
@@ -9565,6 +11335,7 @@
         </w:rPr>
         <w:t xml:space="preserve">            </w:t>
       </w:r>
+      <w:proofErr w:type="spellStart"/>
       <w:r>
         <w:rPr>
           <w:rFonts w:ascii="Cascadia Mono" w:hAnsi="Cascadia Mono" w:cs="Cascadia Mono"/>
@@ -9574,14 +11345,35 @@
         </w:rPr>
         <w:t>if</w:t>
       </w:r>
-      <w:r>
-        <w:rPr>
-          <w:rFonts w:ascii="Cascadia Mono" w:hAnsi="Cascadia Mono" w:cs="Cascadia Mono"/>
-          <w:color w:val="000000"/>
-          <w:sz w:val="19"/>
-          <w:szCs w:val="19"/>
-        </w:rPr>
-        <w:t xml:space="preserve"> (result.IsLockedOut)</w:t>
+      <w:proofErr w:type="spellEnd"/>
+      <w:r>
+        <w:rPr>
+          <w:rFonts w:ascii="Cascadia Mono" w:hAnsi="Cascadia Mono" w:cs="Cascadia Mono"/>
+          <w:color w:val="000000"/>
+          <w:sz w:val="19"/>
+          <w:szCs w:val="19"/>
+        </w:rPr>
+        <w:t xml:space="preserve"> (</w:t>
+      </w:r>
+      <w:proofErr w:type="spellStart"/>
+      <w:r>
+        <w:rPr>
+          <w:rFonts w:ascii="Cascadia Mono" w:hAnsi="Cascadia Mono" w:cs="Cascadia Mono"/>
+          <w:color w:val="000000"/>
+          <w:sz w:val="19"/>
+          <w:szCs w:val="19"/>
+        </w:rPr>
+        <w:t>result.IsLockedOut</w:t>
+      </w:r>
+      <w:proofErr w:type="spellEnd"/>
+      <w:r>
+        <w:rPr>
+          <w:rFonts w:ascii="Cascadia Mono" w:hAnsi="Cascadia Mono" w:cs="Cascadia Mono"/>
+          <w:color w:val="000000"/>
+          <w:sz w:val="19"/>
+          <w:szCs w:val="19"/>
+        </w:rPr>
+        <w:t>)</w:t>
       </w:r>
     </w:p>
     <w:p>
@@ -9627,7 +11419,27 @@
           <w:sz w:val="19"/>
           <w:szCs w:val="19"/>
         </w:rPr>
-        <w:t xml:space="preserve">                NotificarErro(</w:t>
+        <w:t xml:space="preserve">                </w:t>
+      </w:r>
+      <w:proofErr w:type="spellStart"/>
+      <w:r>
+        <w:rPr>
+          <w:rFonts w:ascii="Cascadia Mono" w:hAnsi="Cascadia Mono" w:cs="Cascadia Mono"/>
+          <w:color w:val="000000"/>
+          <w:sz w:val="19"/>
+          <w:szCs w:val="19"/>
+        </w:rPr>
+        <w:t>NotificarErro</w:t>
+      </w:r>
+      <w:proofErr w:type="spellEnd"/>
+      <w:r>
+        <w:rPr>
+          <w:rFonts w:ascii="Cascadia Mono" w:hAnsi="Cascadia Mono" w:cs="Cascadia Mono"/>
+          <w:color w:val="000000"/>
+          <w:sz w:val="19"/>
+          <w:szCs w:val="19"/>
+        </w:rPr>
+        <w:t>(</w:t>
       </w:r>
       <w:r>
         <w:rPr>
@@ -9686,7 +11498,27 @@
           <w:sz w:val="19"/>
           <w:szCs w:val="19"/>
         </w:rPr>
-        <w:t xml:space="preserve"> CustomResponse(loginUser);</w:t>
+        <w:t xml:space="preserve"> CustomResponse(</w:t>
+      </w:r>
+      <w:proofErr w:type="spellStart"/>
+      <w:r>
+        <w:rPr>
+          <w:rFonts w:ascii="Cascadia Mono" w:hAnsi="Cascadia Mono" w:cs="Cascadia Mono"/>
+          <w:color w:val="000000"/>
+          <w:sz w:val="19"/>
+          <w:szCs w:val="19"/>
+        </w:rPr>
+        <w:t>loginUser</w:t>
+      </w:r>
+      <w:proofErr w:type="spellEnd"/>
+      <w:r>
+        <w:rPr>
+          <w:rFonts w:ascii="Cascadia Mono" w:hAnsi="Cascadia Mono" w:cs="Cascadia Mono"/>
+          <w:color w:val="000000"/>
+          <w:sz w:val="19"/>
+          <w:szCs w:val="19"/>
+        </w:rPr>
+        <w:t>);</w:t>
       </w:r>
     </w:p>
     <w:p>
@@ -9732,7 +11564,27 @@
           <w:sz w:val="19"/>
           <w:szCs w:val="19"/>
         </w:rPr>
-        <w:t xml:space="preserve">            NotificarErro(</w:t>
+        <w:t xml:space="preserve">            </w:t>
+      </w:r>
+      <w:proofErr w:type="spellStart"/>
+      <w:r>
+        <w:rPr>
+          <w:rFonts w:ascii="Cascadia Mono" w:hAnsi="Cascadia Mono" w:cs="Cascadia Mono"/>
+          <w:color w:val="000000"/>
+          <w:sz w:val="19"/>
+          <w:szCs w:val="19"/>
+        </w:rPr>
+        <w:t>NotificarErro</w:t>
+      </w:r>
+      <w:proofErr w:type="spellEnd"/>
+      <w:r>
+        <w:rPr>
+          <w:rFonts w:ascii="Cascadia Mono" w:hAnsi="Cascadia Mono" w:cs="Cascadia Mono"/>
+          <w:color w:val="000000"/>
+          <w:sz w:val="19"/>
+          <w:szCs w:val="19"/>
+        </w:rPr>
+        <w:t>(</w:t>
       </w:r>
       <w:r>
         <w:rPr>
@@ -9805,7 +11657,27 @@
           <w:sz w:val="19"/>
           <w:szCs w:val="19"/>
         </w:rPr>
-        <w:t xml:space="preserve"> CustomResponse(loginUser);             </w:t>
+        <w:t xml:space="preserve"> CustomResponse(</w:t>
+      </w:r>
+      <w:proofErr w:type="spellStart"/>
+      <w:r>
+        <w:rPr>
+          <w:rFonts w:ascii="Cascadia Mono" w:hAnsi="Cascadia Mono" w:cs="Cascadia Mono"/>
+          <w:color w:val="000000"/>
+          <w:sz w:val="19"/>
+          <w:szCs w:val="19"/>
+        </w:rPr>
+        <w:t>loginUser</w:t>
+      </w:r>
+      <w:proofErr w:type="spellEnd"/>
+      <w:r>
+        <w:rPr>
+          <w:rFonts w:ascii="Cascadia Mono" w:hAnsi="Cascadia Mono" w:cs="Cascadia Mono"/>
+          <w:color w:val="000000"/>
+          <w:sz w:val="19"/>
+          <w:szCs w:val="19"/>
+        </w:rPr>
+        <w:t xml:space="preserve">);             </w:t>
       </w:r>
     </w:p>
     <w:p>
@@ -9871,13 +11743,82 @@
           <w:szCs w:val="24"/>
         </w:rPr>
       </w:pPr>
-      <w:r>
-        <w:rPr>
-          <w:rFonts w:ascii="Arial" w:hAnsi="Arial" w:cs="Arial"/>
-          <w:sz w:val="24"/>
-          <w:szCs w:val="24"/>
-        </w:rPr>
-        <w:t>revisando</w:t>
+    </w:p>
+    <w:p>
+      <w:pPr>
+        <w:jc w:val="center"/>
+        <w:rPr>
+          <w:rFonts w:ascii="Arial" w:hAnsi="Arial" w:cs="Arial"/>
+          <w:b/>
+          <w:bCs/>
+          <w:color w:val="FF0000"/>
+          <w:sz w:val="24"/>
+          <w:szCs w:val="24"/>
+        </w:rPr>
+      </w:pPr>
+      <w:r>
+        <w:rPr>
+          <w:rFonts w:ascii="Arial" w:hAnsi="Arial" w:cs="Arial"/>
+          <w:b/>
+          <w:bCs/>
+          <w:color w:val="FF0000"/>
+          <w:sz w:val="24"/>
+          <w:szCs w:val="24"/>
+        </w:rPr>
+        <w:t>CUSTOMIZANDO ERROS DO IDENTITY</w:t>
+      </w:r>
+    </w:p>
+    <w:p>
+      <w:pPr>
+        <w:jc w:val="center"/>
+        <w:rPr>
+          <w:rFonts w:ascii="Arial" w:hAnsi="Arial" w:cs="Arial"/>
+          <w:sz w:val="24"/>
+          <w:szCs w:val="24"/>
+        </w:rPr>
+      </w:pPr>
+    </w:p>
+    <w:p>
+      <w:pPr>
+        <w:pStyle w:val="PargrafodaLista"/>
+        <w:numPr>
+          <w:ilvl w:val="0"/>
+          <w:numId w:val="5"/>
+        </w:numPr>
+        <w:rPr>
+          <w:rFonts w:ascii="Arial" w:hAnsi="Arial" w:cs="Arial"/>
+          <w:sz w:val="24"/>
+          <w:szCs w:val="24"/>
+        </w:rPr>
+      </w:pPr>
+      <w:r>
+        <w:rPr>
+          <w:rFonts w:ascii="Arial" w:hAnsi="Arial" w:cs="Arial"/>
+          <w:sz w:val="24"/>
+          <w:szCs w:val="24"/>
+        </w:rPr>
+        <w:t xml:space="preserve">Podemos criar uma classe de extensão que vai estender e herdar de </w:t>
+      </w:r>
+      <w:proofErr w:type="spellStart"/>
+      <w:r>
+        <w:rPr>
+          <w:rFonts w:ascii="Arial" w:hAnsi="Arial" w:cs="Arial"/>
+          <w:b/>
+          <w:bCs/>
+          <w:color w:val="FF0000"/>
+          <w:sz w:val="24"/>
+          <w:szCs w:val="24"/>
+        </w:rPr>
+        <w:t>IdentityErrorDescriber</w:t>
+      </w:r>
+      <w:proofErr w:type="spellEnd"/>
+      <w:r>
+        <w:rPr>
+          <w:rFonts w:ascii="Arial" w:hAnsi="Arial" w:cs="Arial"/>
+          <w:sz w:val="24"/>
+          <w:szCs w:val="24"/>
+        </w:rPr>
+        <w:t>. Ela é uma classe do Identity que vem com alguns padrões de erros que poderão ser gerados.</w:t>
       </w:r>
     </w:p>
     <w:sectPr>

</xml_diff>

<commit_message>
Learning about claims with JWT authentication
</commit_message>
<xml_diff>
--- a/Anotações API Rest.docx
+++ b/Anotações API Rest.docx
@@ -10498,6 +10498,183 @@
         </w:rPr>
         <w:t>Criaremos uma chave para codificar o nosso secret.</w:t>
       </w:r>
+    </w:p>
+    <w:p>
+      <w:pPr>
+        <w:pStyle w:val="PargrafodaLista"/>
+        <w:rPr>
+          <w:rFonts w:ascii="Arial" w:hAnsi="Arial" w:cs="Arial"/>
+          <w:b/>
+          <w:bCs/>
+          <w:color w:val="000000" w:themeColor="text1"/>
+          <w:sz w:val="24"/>
+          <w:szCs w:val="24"/>
+        </w:rPr>
+      </w:pPr>
+    </w:p>
+    <w:p>
+      <w:pPr>
+        <w:rPr>
+          <w:rFonts w:ascii="Arial" w:hAnsi="Arial" w:cs="Arial"/>
+          <w:b/>
+          <w:bCs/>
+          <w:color w:val="000000" w:themeColor="text1"/>
+          <w:sz w:val="24"/>
+          <w:szCs w:val="24"/>
+        </w:rPr>
+      </w:pPr>
+    </w:p>
+    <w:p>
+      <w:pPr>
+        <w:rPr>
+          <w:rFonts w:ascii="Arial" w:hAnsi="Arial" w:cs="Arial"/>
+          <w:b/>
+          <w:bCs/>
+          <w:color w:val="000000" w:themeColor="text1"/>
+          <w:sz w:val="24"/>
+          <w:szCs w:val="24"/>
+        </w:rPr>
+      </w:pPr>
+    </w:p>
+    <w:p>
+      <w:pPr>
+        <w:rPr>
+          <w:rFonts w:ascii="Arial" w:hAnsi="Arial" w:cs="Arial"/>
+          <w:b/>
+          <w:bCs/>
+          <w:color w:val="000000" w:themeColor="text1"/>
+          <w:sz w:val="24"/>
+          <w:szCs w:val="24"/>
+        </w:rPr>
+      </w:pPr>
+    </w:p>
+    <w:p>
+      <w:pPr>
+        <w:rPr>
+          <w:rFonts w:ascii="Arial" w:hAnsi="Arial" w:cs="Arial"/>
+          <w:b/>
+          <w:bCs/>
+          <w:color w:val="000000" w:themeColor="text1"/>
+          <w:sz w:val="24"/>
+          <w:szCs w:val="24"/>
+        </w:rPr>
+      </w:pPr>
+    </w:p>
+    <w:p>
+      <w:pPr>
+        <w:rPr>
+          <w:rFonts w:ascii="Arial" w:hAnsi="Arial" w:cs="Arial"/>
+          <w:b/>
+          <w:bCs/>
+          <w:color w:val="000000" w:themeColor="text1"/>
+          <w:sz w:val="24"/>
+          <w:szCs w:val="24"/>
+        </w:rPr>
+      </w:pPr>
+    </w:p>
+    <w:p>
+      <w:pPr>
+        <w:rPr>
+          <w:rFonts w:ascii="Arial" w:hAnsi="Arial" w:cs="Arial"/>
+          <w:b/>
+          <w:bCs/>
+          <w:color w:val="000000" w:themeColor="text1"/>
+          <w:sz w:val="24"/>
+          <w:szCs w:val="24"/>
+        </w:rPr>
+      </w:pPr>
+    </w:p>
+    <w:p>
+      <w:pPr>
+        <w:rPr>
+          <w:rFonts w:ascii="Arial" w:hAnsi="Arial" w:cs="Arial"/>
+          <w:b/>
+          <w:bCs/>
+          <w:color w:val="000000" w:themeColor="text1"/>
+          <w:sz w:val="24"/>
+          <w:szCs w:val="24"/>
+        </w:rPr>
+      </w:pPr>
+    </w:p>
+    <w:p>
+      <w:pPr>
+        <w:rPr>
+          <w:rFonts w:ascii="Arial" w:hAnsi="Arial" w:cs="Arial"/>
+          <w:b/>
+          <w:bCs/>
+          <w:color w:val="000000" w:themeColor="text1"/>
+          <w:sz w:val="24"/>
+          <w:szCs w:val="24"/>
+        </w:rPr>
+      </w:pPr>
+    </w:p>
+    <w:p>
+      <w:pPr>
+        <w:jc w:val="center"/>
+        <w:rPr>
+          <w:rFonts w:ascii="Arial" w:hAnsi="Arial" w:cs="Arial"/>
+          <w:b/>
+          <w:bCs/>
+          <w:color w:val="000000" w:themeColor="text1"/>
+          <w:sz w:val="24"/>
+          <w:szCs w:val="24"/>
+        </w:rPr>
+      </w:pPr>
+      <w:r>
+        <w:rPr>
+          <w:rFonts w:ascii="Arial" w:hAnsi="Arial" w:cs="Arial"/>
+          <w:b/>
+          <w:bCs/>
+          <w:color w:val="000000" w:themeColor="text1"/>
+          <w:sz w:val="24"/>
+          <w:szCs w:val="24"/>
+        </w:rPr>
+        <w:t>AUTORIZAÇÃO VIA CLAIM NO JWT</w:t>
+      </w:r>
+    </w:p>
+    <w:p>
+      <w:pPr>
+        <w:jc w:val="center"/>
+        <w:rPr>
+          <w:rFonts w:ascii="Arial" w:hAnsi="Arial" w:cs="Arial"/>
+          <w:b/>
+          <w:bCs/>
+          <w:color w:val="000000" w:themeColor="text1"/>
+          <w:sz w:val="24"/>
+          <w:szCs w:val="24"/>
+        </w:rPr>
+      </w:pPr>
+    </w:p>
+    <w:p>
+      <w:pPr>
+        <w:rPr>
+          <w:rFonts w:ascii="Arial" w:hAnsi="Arial" w:cs="Arial"/>
+          <w:color w:val="000000" w:themeColor="text1"/>
+          <w:sz w:val="24"/>
+          <w:szCs w:val="24"/>
+        </w:rPr>
+      </w:pPr>
+      <w:r>
+        <w:rPr>
+          <w:rFonts w:ascii="Arial" w:hAnsi="Arial" w:cs="Arial"/>
+          <w:color w:val="000000" w:themeColor="text1"/>
+          <w:sz w:val="24"/>
+          <w:szCs w:val="24"/>
+        </w:rPr>
+        <w:t>O Identity fornece uma opção para o uso de Claims no ASP.NET. Porém, uma forma muito bacana, é criar uma extensão do Identity para fazer essa validação.</w:t>
+      </w:r>
+    </w:p>
+    <w:p>
+      <w:pPr>
+        <w:rPr>
+          <w:rFonts w:ascii="Arial" w:hAnsi="Arial" w:cs="Arial"/>
+          <w:b/>
+          <w:bCs/>
+          <w:color w:val="000000" w:themeColor="text1"/>
+          <w:sz w:val="24"/>
+          <w:szCs w:val="24"/>
+        </w:rPr>
+      </w:pPr>
     </w:p>
     <w:sectPr>
       <w:pgSz w:w="11906" w:h="16838"/>

</xml_diff>